<commit_message>
Adding texte in docx
</commit_message>
<xml_diff>
--- a/tp3/remise/TP3-rapport-glo2001-h16.docx
+++ b/tp3/remise/TP3-rapport-glo2001-h16.docx
@@ -1,6 +1,6 @@
 
 <file path=word/document.xml><?xml version="1.0" encoding="utf-8"?>
-<w:document xmlns:o="urn:schemas-microsoft-com:office:office" xmlns:r="http://schemas.openxmlformats.org/officeDocument/2006/relationships" xmlns:v="urn:schemas-microsoft-com:vml" xmlns:w="http://schemas.openxmlformats.org/wordprocessingml/2006/main" xmlns:w10="urn:schemas-microsoft-com:office:word" xmlns:wp="http://schemas.openxmlformats.org/drawingml/2006/wordprocessingDrawing" xmlns:wps="http://schemas.microsoft.com/office/word/2010/wordprocessingShape" xmlns:wpg="http://schemas.microsoft.com/office/word/2010/wordprocessingGroup" xmlns:mc="http://schemas.openxmlformats.org/markup-compatibility/2006" xmlns:wp14="http://schemas.microsoft.com/office/word/2010/wordprocessingDrawing" xmlns:w14="http://schemas.microsoft.com/office/word/2010/wordml" mc:Ignorable="w14 wp14">
+<w:document xmlns:o="urn:schemas-microsoft-com:office:office" xmlns:r="http://schemas.openxmlformats.org/officeDocument/2006/relationships" xmlns:v="urn:schemas-microsoft-com:vml" xmlns:w="http://schemas.openxmlformats.org/wordprocessingml/2006/main" xmlns:w10="urn:schemas-microsoft-com:office:word" xmlns:wp="http://schemas.openxmlformats.org/drawingml/2006/wordprocessingDrawing">
   <w:body>
     <w:p>
       <w:pPr>
@@ -8,19 +8,20 @@
         <w:tabs>
           <w:tab w:val="right" w:pos="10170" w:leader="none"/>
         </w:tabs>
-        <w:rPr>
-          <w:sz w:val="32"/>
-          <w:szCs w:val="32"/>
-        </w:rPr>
-      </w:pPr>
-      <w:bookmarkStart w:id="0" w:name="DDE_LINK"/>
-      <w:r>
         <w:rPr>
           <w:b/>
           <w:bCs/>
           <w:sz w:val="32"/>
           <w:szCs w:val="32"/>
         </w:rPr>
+      </w:pPr>
+      <w:r>
+        <w:rPr>
+          <w:b/>
+          <w:bCs/>
+          <w:sz w:val="32"/>
+          <w:szCs w:val="32"/>
+        </w:rPr>
         <w:t xml:space="preserve">Systèmes d'exploitation </w:t>
         <w:tab/>
         <w:t>GLO-2001</w:t>
@@ -70,7 +71,6 @@
         <w:pStyle w:val="Normal"/>
         <w:jc w:val="center"/>
         <w:rPr>
-          <w:b/>
           <w:b/>
           <w:bCs/>
           <w:sz w:val="36"/>
@@ -92,24 +92,26 @@
         <w:pStyle w:val="Normal"/>
         <w:jc w:val="center"/>
         <w:rPr>
-          <w:sz w:val="44"/>
-          <w:szCs w:val="44"/>
-        </w:rPr>
-      </w:pPr>
-      <w:r>
-        <w:rPr>
           <w:b/>
           <w:bCs/>
           <w:sz w:val="44"/>
           <w:szCs w:val="44"/>
         </w:rPr>
+      </w:pPr>
+      <w:r>
+        <w:rPr>
+          <w:b/>
+          <w:bCs/>
+          <w:sz w:val="44"/>
+          <w:szCs w:val="44"/>
+        </w:rPr>
         <w:t>Implémentation d’un système de fichier UFS simplifié en langage C, avec montage FUSE</w:t>
       </w:r>
     </w:p>
     <w:p>
       <w:pPr>
         <w:pStyle w:val="Normal"/>
-        <w:ind w:left="360" w:firstLine="360"/>
+        <w:ind w:left="360" w:right="0" w:firstLine="360"/>
         <w:jc w:val="left"/>
         <w:rPr>
           <w:bCs/>
@@ -128,25 +130,21 @@
     <w:p>
       <w:pPr>
         <w:pStyle w:val="Normal"/>
-        <w:ind w:left="360" w:firstLine="360"/>
+        <w:ind w:left="360" w:right="0" w:firstLine="360"/>
         <w:jc w:val="left"/>
-        <w:rPr/>
-      </w:pPr>
-      <w:r>
         <w:rPr>
           <w:bCs/>
           <w:sz w:val="36"/>
           <w:szCs w:val="36"/>
         </w:rPr>
-        <w:t xml:space="preserve">fait par: </w:t>
-      </w:r>
+      </w:pPr>
       <w:r>
         <w:rPr>
           <w:bCs/>
           <w:sz w:val="36"/>
           <w:szCs w:val="36"/>
         </w:rPr>
-        <w:t>Alexandre Picard-Lemieux  111 103 625</w:t>
+        <w:t>fait par: Alexandre Picard-Lemieux  111 103 625</w:t>
       </w:r>
     </w:p>
     <w:p>
@@ -167,15 +165,17 @@
     <w:p>
       <w:pPr>
         <w:pStyle w:val="Normal"/>
-        <w:rPr/>
-      </w:pPr>
-      <w:bookmarkStart w:id="1" w:name="DDE_LINK"/>
+        <w:rPr>
+          <w:sz w:val="36"/>
+        </w:rPr>
+      </w:pPr>
+      <w:bookmarkStart w:id="0" w:name="DDE_LINK"/>
       <w:r>
         <w:rPr/>
         <w:tab/>
         <w:tab/>
       </w:r>
-      <w:bookmarkEnd w:id="1"/>
+      <w:bookmarkEnd w:id="0"/>
       <w:r>
         <w:rPr>
           <w:sz w:val="36"/>
@@ -201,31 +201,27 @@
     <w:p>
       <w:pPr>
         <w:pStyle w:val="Normal"/>
-        <w:ind w:left="360" w:firstLine="360"/>
+        <w:ind w:left="360" w:right="0" w:firstLine="360"/>
         <w:jc w:val="left"/>
-        <w:rPr/>
-      </w:pPr>
-      <w:r>
         <w:rPr>
           <w:bCs/>
           <w:sz w:val="36"/>
           <w:szCs w:val="36"/>
         </w:rPr>
-        <w:t xml:space="preserve">et par: </w:t>
-      </w:r>
+      </w:pPr>
       <w:r>
         <w:rPr>
           <w:bCs/>
           <w:sz w:val="36"/>
           <w:szCs w:val="36"/>
         </w:rPr>
-        <w:t>Gaël Dostie  111 096 568</w:t>
-      </w:r>
-    </w:p>
-    <w:p>
-      <w:pPr>
-        <w:pStyle w:val="Normal"/>
-        <w:ind w:left="360" w:firstLine="360"/>
+        <w:t>et par: Gaël Dostie  111 096 568</w:t>
+      </w:r>
+    </w:p>
+    <w:p>
+      <w:pPr>
+        <w:pStyle w:val="Normal"/>
+        <w:ind w:left="360" w:right="0" w:firstLine="360"/>
         <w:jc w:val="left"/>
         <w:rPr>
           <w:bCs/>
@@ -234,13 +230,19 @@
         </w:rPr>
       </w:pPr>
       <w:r>
-        <w:rPr/>
-      </w:r>
-    </w:p>
-    <w:p>
-      <w:pPr>
-        <w:pStyle w:val="Normal"/>
-        <w:rPr/>
+        <w:rPr>
+          <w:bCs/>
+          <w:sz w:val="36"/>
+          <w:szCs w:val="36"/>
+        </w:rPr>
+      </w:r>
+    </w:p>
+    <w:p>
+      <w:pPr>
+        <w:pStyle w:val="Normal"/>
+        <w:rPr>
+          <w:sz w:val="36"/>
+        </w:rPr>
       </w:pPr>
       <w:r>
         <w:rPr/>
@@ -314,19 +316,18 @@
         <w:jc w:val="center"/>
         <w:rPr>
           <w:b/>
+          <w:color w:val="FF0000"/>
+          <w:sz w:val="28"/>
+          <w:szCs w:val="24"/>
+        </w:rPr>
+      </w:pPr>
+      <w:r>
+        <w:rPr>
           <w:b/>
           <w:color w:val="FF0000"/>
           <w:sz w:val="28"/>
           <w:szCs w:val="24"/>
         </w:rPr>
-      </w:pPr>
-      <w:r>
-        <w:rPr>
-          <w:b/>
-          <w:color w:val="FF0000"/>
-          <w:sz w:val="28"/>
-          <w:szCs w:val="24"/>
-        </w:rPr>
         <w:t>N’oubliez pas de zipper votre code au complet pour nous permettre de recompiler et d’exécuter la correction!</w:t>
       </w:r>
     </w:p>
@@ -348,9 +349,8 @@
     <w:p>
       <w:pPr>
         <w:pStyle w:val="Normal"/>
-        <w:ind w:left="360" w:hanging="360"/>
-        <w:rPr>
-          <w:b/>
+        <w:ind w:left="360" w:right="0" w:hanging="360"/>
+        <w:rPr>
           <w:b/>
           <w:bCs/>
           <w:sz w:val="28"/>
@@ -400,31 +400,45 @@
     </w:p>
     <w:tbl>
       <w:tblPr>
-        <w:tblStyle w:val="Grilledutableau"/>
-        <w:tblW w:w="7938" w:type="dxa"/>
         <w:jc w:val="left"/>
-        <w:tblInd w:w="959" w:type="dxa"/>
+        <w:tblInd w:w="954" w:type="dxa"/>
+        <w:tblBorders>
+          <w:top w:val="single" w:sz="4" w:space="0" w:color="00000A"/>
+          <w:left w:val="single" w:sz="4" w:space="0" w:color="00000A"/>
+          <w:bottom w:val="single" w:sz="4" w:space="0" w:color="00000A"/>
+          <w:insideH w:val="single" w:sz="4" w:space="0" w:color="00000A"/>
+          <w:right w:val="single" w:sz="4" w:space="0" w:color="00000A"/>
+          <w:insideV w:val="single" w:sz="4" w:space="0" w:color="00000A"/>
+        </w:tblBorders>
         <w:tblCellMar>
           <w:top w:w="0" w:type="dxa"/>
-          <w:left w:w="108" w:type="dxa"/>
+          <w:left w:w="103" w:type="dxa"/>
           <w:bottom w:w="0" w:type="dxa"/>
           <w:right w:w="108" w:type="dxa"/>
         </w:tblCellMar>
-        <w:tblLook w:val="04a0" w:noVBand="1" w:noHBand="0" w:lastColumn="0" w:firstColumn="1" w:lastRow="0" w:firstRow="1"/>
       </w:tblPr>
       <w:tblGrid>
         <w:gridCol w:w="4223"/>
         <w:gridCol w:w="3714"/>
       </w:tblGrid>
       <w:tr>
-        <w:trPr/>
+        <w:trPr>
+          <w:cantSplit w:val="false"/>
+        </w:trPr>
         <w:tc>
           <w:tcPr>
             <w:tcW w:w="4223" w:type="dxa"/>
-            <w:tcBorders/>
-            <w:shd w:color="auto" w:fill="FFFFFF" w:themeFill="background1" w:val="clear"/>
-            <w:tcMar>
-              <w:left w:w="108" w:type="dxa"/>
+            <w:tcBorders>
+              <w:top w:val="single" w:sz="4" w:space="0" w:color="00000A"/>
+              <w:left w:val="single" w:sz="4" w:space="0" w:color="00000A"/>
+              <w:bottom w:val="single" w:sz="4" w:space="0" w:color="00000A"/>
+              <w:insideH w:val="single" w:sz="4" w:space="0" w:color="00000A"/>
+              <w:right w:val="single" w:sz="4" w:space="0" w:color="00000A"/>
+              <w:insideV w:val="single" w:sz="4" w:space="0" w:color="00000A"/>
+            </w:tcBorders>
+            <w:shd w:fill="FFFFFF" w:val="clear"/>
+            <w:tcMar>
+              <w:left w:w="103" w:type="dxa"/>
             </w:tcMar>
           </w:tcPr>
           <w:p>
@@ -449,10 +463,17 @@
         <w:tc>
           <w:tcPr>
             <w:tcW w:w="3714" w:type="dxa"/>
-            <w:tcBorders/>
-            <w:shd w:color="auto" w:fill="FFFFFF" w:themeFill="background1" w:val="clear"/>
-            <w:tcMar>
-              <w:left w:w="108" w:type="dxa"/>
+            <w:tcBorders>
+              <w:top w:val="single" w:sz="4" w:space="0" w:color="00000A"/>
+              <w:left w:val="single" w:sz="4" w:space="0" w:color="00000A"/>
+              <w:bottom w:val="single" w:sz="4" w:space="0" w:color="00000A"/>
+              <w:insideH w:val="single" w:sz="4" w:space="0" w:color="00000A"/>
+              <w:right w:val="single" w:sz="4" w:space="0" w:color="00000A"/>
+              <w:insideV w:val="single" w:sz="4" w:space="0" w:color="00000A"/>
+            </w:tcBorders>
+            <w:shd w:fill="FFFFFF" w:val="clear"/>
+            <w:tcMar>
+              <w:left w:w="103" w:type="dxa"/>
             </w:tcMar>
           </w:tcPr>
           <w:p>
@@ -476,14 +497,23 @@
         </w:tc>
       </w:tr>
       <w:tr>
-        <w:trPr/>
+        <w:trPr>
+          <w:cantSplit w:val="false"/>
+        </w:trPr>
         <w:tc>
           <w:tcPr>
             <w:tcW w:w="4223" w:type="dxa"/>
-            <w:tcBorders/>
-            <w:shd w:color="auto" w:fill="FFFFFF" w:themeFill="background1" w:val="clear"/>
-            <w:tcMar>
-              <w:left w:w="108" w:type="dxa"/>
+            <w:tcBorders>
+              <w:top w:val="single" w:sz="4" w:space="0" w:color="00000A"/>
+              <w:left w:val="single" w:sz="4" w:space="0" w:color="00000A"/>
+              <w:bottom w:val="single" w:sz="4" w:space="0" w:color="00000A"/>
+              <w:insideH w:val="single" w:sz="4" w:space="0" w:color="00000A"/>
+              <w:right w:val="single" w:sz="4" w:space="0" w:color="00000A"/>
+              <w:insideV w:val="single" w:sz="4" w:space="0" w:color="00000A"/>
+            </w:tcBorders>
+            <w:shd w:fill="FFFFFF" w:val="clear"/>
+            <w:tcMar>
+              <w:left w:w="103" w:type="dxa"/>
             </w:tcMar>
           </w:tcPr>
           <w:p>
@@ -492,7 +522,7 @@
               <w:spacing w:lineRule="auto" w:line="240" w:before="0" w:after="0"/>
               <w:jc w:val="left"/>
               <w:rPr>
-                <w:rFonts w:ascii="Courier New" w:hAnsi="Courier New" w:cs="Courier New"/>
+                <w:rFonts w:cs="Courier New" w:ascii="Courier New" w:hAnsi="Courier New"/>
                 <w:sz w:val="24"/>
                 <w:szCs w:val="24"/>
               </w:rPr>
@@ -510,10 +540,17 @@
         <w:tc>
           <w:tcPr>
             <w:tcW w:w="3714" w:type="dxa"/>
-            <w:tcBorders/>
-            <w:shd w:color="auto" w:fill="FFFFFF" w:themeFill="background1" w:val="clear"/>
-            <w:tcMar>
-              <w:left w:w="108" w:type="dxa"/>
+            <w:tcBorders>
+              <w:top w:val="single" w:sz="4" w:space="0" w:color="00000A"/>
+              <w:left w:val="single" w:sz="4" w:space="0" w:color="00000A"/>
+              <w:bottom w:val="single" w:sz="4" w:space="0" w:color="00000A"/>
+              <w:insideH w:val="single" w:sz="4" w:space="0" w:color="00000A"/>
+              <w:right w:val="single" w:sz="4" w:space="0" w:color="00000A"/>
+              <w:insideV w:val="single" w:sz="4" w:space="0" w:color="00000A"/>
+            </w:tcBorders>
+            <w:shd w:fill="FFFFFF" w:val="clear"/>
+            <w:tcMar>
+              <w:left w:w="103" w:type="dxa"/>
             </w:tcMar>
           </w:tcPr>
           <w:p>
@@ -537,14 +574,23 @@
         </w:tc>
       </w:tr>
       <w:tr>
-        <w:trPr/>
+        <w:trPr>
+          <w:cantSplit w:val="false"/>
+        </w:trPr>
         <w:tc>
           <w:tcPr>
             <w:tcW w:w="4223" w:type="dxa"/>
-            <w:tcBorders/>
-            <w:shd w:color="auto" w:fill="FFFFFF" w:themeFill="background1" w:val="clear"/>
-            <w:tcMar>
-              <w:left w:w="108" w:type="dxa"/>
+            <w:tcBorders>
+              <w:top w:val="single" w:sz="4" w:space="0" w:color="00000A"/>
+              <w:left w:val="single" w:sz="4" w:space="0" w:color="00000A"/>
+              <w:bottom w:val="single" w:sz="4" w:space="0" w:color="00000A"/>
+              <w:insideH w:val="single" w:sz="4" w:space="0" w:color="00000A"/>
+              <w:right w:val="single" w:sz="4" w:space="0" w:color="00000A"/>
+              <w:insideV w:val="single" w:sz="4" w:space="0" w:color="00000A"/>
+            </w:tcBorders>
+            <w:shd w:fill="FFFFFF" w:val="clear"/>
+            <w:tcMar>
+              <w:left w:w="103" w:type="dxa"/>
             </w:tcMar>
           </w:tcPr>
           <w:p>
@@ -553,7 +599,7 @@
               <w:spacing w:lineRule="auto" w:line="240" w:before="0" w:after="0"/>
               <w:jc w:val="left"/>
               <w:rPr>
-                <w:rFonts w:ascii="Courier New" w:hAnsi="Courier New" w:cs="Courier New"/>
+                <w:rFonts w:cs="Courier New" w:ascii="Courier New" w:hAnsi="Courier New"/>
                 <w:sz w:val="24"/>
                 <w:szCs w:val="24"/>
               </w:rPr>
@@ -571,24 +617,31 @@
         <w:tc>
           <w:tcPr>
             <w:tcW w:w="3714" w:type="dxa"/>
-            <w:tcBorders/>
-            <w:shd w:color="auto" w:fill="FFFFFF" w:themeFill="background1" w:val="clear"/>
-            <w:tcMar>
-              <w:left w:w="108" w:type="dxa"/>
-            </w:tcMar>
-          </w:tcPr>
-          <w:p>
-            <w:pPr>
-              <w:pStyle w:val="Normal"/>
-              <w:spacing w:lineRule="auto" w:line="240" w:before="0" w:after="0"/>
-              <w:jc w:val="center"/>
-              <w:rPr>
-                <w:sz w:val="24"/>
-                <w:szCs w:val="24"/>
-              </w:rPr>
-            </w:pPr>
-            <w:bookmarkStart w:id="2" w:name="__DdeLink__472_773623019"/>
-            <w:bookmarkEnd w:id="2"/>
+            <w:tcBorders>
+              <w:top w:val="single" w:sz="4" w:space="0" w:color="00000A"/>
+              <w:left w:val="single" w:sz="4" w:space="0" w:color="00000A"/>
+              <w:bottom w:val="single" w:sz="4" w:space="0" w:color="00000A"/>
+              <w:insideH w:val="single" w:sz="4" w:space="0" w:color="00000A"/>
+              <w:right w:val="single" w:sz="4" w:space="0" w:color="00000A"/>
+              <w:insideV w:val="single" w:sz="4" w:space="0" w:color="00000A"/>
+            </w:tcBorders>
+            <w:shd w:fill="FFFFFF" w:val="clear"/>
+            <w:tcMar>
+              <w:left w:w="103" w:type="dxa"/>
+            </w:tcMar>
+          </w:tcPr>
+          <w:p>
+            <w:pPr>
+              <w:pStyle w:val="Normal"/>
+              <w:spacing w:lineRule="auto" w:line="240" w:before="0" w:after="0"/>
+              <w:jc w:val="center"/>
+              <w:rPr>
+                <w:sz w:val="24"/>
+                <w:szCs w:val="24"/>
+              </w:rPr>
+            </w:pPr>
+            <w:bookmarkStart w:id="1" w:name="__DdeLink__472_773623019"/>
+            <w:bookmarkEnd w:id="1"/>
             <w:r>
               <w:rPr>
                 <w:sz w:val="24"/>
@@ -600,14 +653,23 @@
         </w:tc>
       </w:tr>
       <w:tr>
-        <w:trPr/>
+        <w:trPr>
+          <w:cantSplit w:val="false"/>
+        </w:trPr>
         <w:tc>
           <w:tcPr>
             <w:tcW w:w="4223" w:type="dxa"/>
-            <w:tcBorders/>
-            <w:shd w:color="auto" w:fill="FFFFFF" w:themeFill="background1" w:val="clear"/>
-            <w:tcMar>
-              <w:left w:w="108" w:type="dxa"/>
+            <w:tcBorders>
+              <w:top w:val="single" w:sz="4" w:space="0" w:color="00000A"/>
+              <w:left w:val="single" w:sz="4" w:space="0" w:color="00000A"/>
+              <w:bottom w:val="single" w:sz="4" w:space="0" w:color="00000A"/>
+              <w:insideH w:val="single" w:sz="4" w:space="0" w:color="00000A"/>
+              <w:right w:val="single" w:sz="4" w:space="0" w:color="00000A"/>
+              <w:insideV w:val="single" w:sz="4" w:space="0" w:color="00000A"/>
+            </w:tcBorders>
+            <w:shd w:fill="FFFFFF" w:val="clear"/>
+            <w:tcMar>
+              <w:left w:w="103" w:type="dxa"/>
             </w:tcMar>
           </w:tcPr>
           <w:p>
@@ -616,7 +678,7 @@
               <w:spacing w:lineRule="auto" w:line="240" w:before="0" w:after="0"/>
               <w:jc w:val="left"/>
               <w:rPr>
-                <w:rFonts w:ascii="Courier New" w:hAnsi="Courier New" w:cs="Courier New"/>
+                <w:rFonts w:cs="Courier New" w:ascii="Courier New" w:hAnsi="Courier New"/>
                 <w:sz w:val="24"/>
                 <w:szCs w:val="24"/>
               </w:rPr>
@@ -634,10 +696,17 @@
         <w:tc>
           <w:tcPr>
             <w:tcW w:w="3714" w:type="dxa"/>
-            <w:tcBorders/>
-            <w:shd w:color="auto" w:fill="FFFFFF" w:themeFill="background1" w:val="clear"/>
-            <w:tcMar>
-              <w:left w:w="108" w:type="dxa"/>
+            <w:tcBorders>
+              <w:top w:val="single" w:sz="4" w:space="0" w:color="00000A"/>
+              <w:left w:val="single" w:sz="4" w:space="0" w:color="00000A"/>
+              <w:bottom w:val="single" w:sz="4" w:space="0" w:color="00000A"/>
+              <w:insideH w:val="single" w:sz="4" w:space="0" w:color="00000A"/>
+              <w:right w:val="single" w:sz="4" w:space="0" w:color="00000A"/>
+              <w:insideV w:val="single" w:sz="4" w:space="0" w:color="00000A"/>
+            </w:tcBorders>
+            <w:shd w:fill="FFFFFF" w:val="clear"/>
+            <w:tcMar>
+              <w:left w:w="103" w:type="dxa"/>
             </w:tcMar>
           </w:tcPr>
           <w:p>
@@ -661,14 +730,23 @@
         </w:tc>
       </w:tr>
       <w:tr>
-        <w:trPr/>
+        <w:trPr>
+          <w:cantSplit w:val="false"/>
+        </w:trPr>
         <w:tc>
           <w:tcPr>
             <w:tcW w:w="4223" w:type="dxa"/>
-            <w:tcBorders/>
-            <w:shd w:color="auto" w:fill="FFFFFF" w:themeFill="background1" w:val="clear"/>
-            <w:tcMar>
-              <w:left w:w="108" w:type="dxa"/>
+            <w:tcBorders>
+              <w:top w:val="single" w:sz="4" w:space="0" w:color="00000A"/>
+              <w:left w:val="single" w:sz="4" w:space="0" w:color="00000A"/>
+              <w:bottom w:val="single" w:sz="4" w:space="0" w:color="00000A"/>
+              <w:insideH w:val="single" w:sz="4" w:space="0" w:color="00000A"/>
+              <w:right w:val="single" w:sz="4" w:space="0" w:color="00000A"/>
+              <w:insideV w:val="single" w:sz="4" w:space="0" w:color="00000A"/>
+            </w:tcBorders>
+            <w:shd w:fill="FFFFFF" w:val="clear"/>
+            <w:tcMar>
+              <w:left w:w="103" w:type="dxa"/>
             </w:tcMar>
           </w:tcPr>
           <w:p>
@@ -677,7 +755,7 @@
               <w:spacing w:lineRule="auto" w:line="240" w:before="0" w:after="0"/>
               <w:jc w:val="left"/>
               <w:rPr>
-                <w:rFonts w:ascii="Courier New" w:hAnsi="Courier New" w:cs="Courier New"/>
+                <w:rFonts w:cs="Courier New" w:ascii="Courier New" w:hAnsi="Courier New"/>
                 <w:sz w:val="24"/>
                 <w:szCs w:val="24"/>
               </w:rPr>
@@ -695,10 +773,17 @@
         <w:tc>
           <w:tcPr>
             <w:tcW w:w="3714" w:type="dxa"/>
-            <w:tcBorders/>
-            <w:shd w:color="auto" w:fill="FFFFFF" w:themeFill="background1" w:val="clear"/>
-            <w:tcMar>
-              <w:left w:w="108" w:type="dxa"/>
+            <w:tcBorders>
+              <w:top w:val="single" w:sz="4" w:space="0" w:color="00000A"/>
+              <w:left w:val="single" w:sz="4" w:space="0" w:color="00000A"/>
+              <w:bottom w:val="single" w:sz="4" w:space="0" w:color="00000A"/>
+              <w:insideH w:val="single" w:sz="4" w:space="0" w:color="00000A"/>
+              <w:right w:val="single" w:sz="4" w:space="0" w:color="00000A"/>
+              <w:insideV w:val="single" w:sz="4" w:space="0" w:color="00000A"/>
+            </w:tcBorders>
+            <w:shd w:fill="FFFFFF" w:val="clear"/>
+            <w:tcMar>
+              <w:left w:w="103" w:type="dxa"/>
             </w:tcMar>
           </w:tcPr>
           <w:p>
@@ -722,14 +807,23 @@
         </w:tc>
       </w:tr>
       <w:tr>
-        <w:trPr/>
+        <w:trPr>
+          <w:cantSplit w:val="false"/>
+        </w:trPr>
         <w:tc>
           <w:tcPr>
             <w:tcW w:w="4223" w:type="dxa"/>
-            <w:tcBorders/>
-            <w:shd w:color="auto" w:fill="FFFFFF" w:themeFill="background1" w:val="clear"/>
-            <w:tcMar>
-              <w:left w:w="108" w:type="dxa"/>
+            <w:tcBorders>
+              <w:top w:val="single" w:sz="4" w:space="0" w:color="00000A"/>
+              <w:left w:val="single" w:sz="4" w:space="0" w:color="00000A"/>
+              <w:bottom w:val="single" w:sz="4" w:space="0" w:color="00000A"/>
+              <w:insideH w:val="single" w:sz="4" w:space="0" w:color="00000A"/>
+              <w:right w:val="single" w:sz="4" w:space="0" w:color="00000A"/>
+              <w:insideV w:val="single" w:sz="4" w:space="0" w:color="00000A"/>
+            </w:tcBorders>
+            <w:shd w:fill="FFFFFF" w:val="clear"/>
+            <w:tcMar>
+              <w:left w:w="103" w:type="dxa"/>
             </w:tcMar>
           </w:tcPr>
           <w:p>
@@ -738,7 +832,7 @@
               <w:spacing w:lineRule="auto" w:line="240" w:before="0" w:after="0"/>
               <w:jc w:val="left"/>
               <w:rPr>
-                <w:rFonts w:ascii="Courier New" w:hAnsi="Courier New" w:cs="Courier New"/>
+                <w:rFonts w:cs="Courier New" w:ascii="Courier New" w:hAnsi="Courier New"/>
                 <w:sz w:val="24"/>
                 <w:szCs w:val="24"/>
               </w:rPr>
@@ -756,10 +850,17 @@
         <w:tc>
           <w:tcPr>
             <w:tcW w:w="3714" w:type="dxa"/>
-            <w:tcBorders/>
-            <w:shd w:color="auto" w:fill="FFFFFF" w:themeFill="background1" w:val="clear"/>
-            <w:tcMar>
-              <w:left w:w="108" w:type="dxa"/>
+            <w:tcBorders>
+              <w:top w:val="single" w:sz="4" w:space="0" w:color="00000A"/>
+              <w:left w:val="single" w:sz="4" w:space="0" w:color="00000A"/>
+              <w:bottom w:val="single" w:sz="4" w:space="0" w:color="00000A"/>
+              <w:insideH w:val="single" w:sz="4" w:space="0" w:color="00000A"/>
+              <w:right w:val="single" w:sz="4" w:space="0" w:color="00000A"/>
+              <w:insideV w:val="single" w:sz="4" w:space="0" w:color="00000A"/>
+            </w:tcBorders>
+            <w:shd w:fill="FFFFFF" w:val="clear"/>
+            <w:tcMar>
+              <w:left w:w="103" w:type="dxa"/>
             </w:tcMar>
           </w:tcPr>
           <w:p>
@@ -785,14 +886,22 @@
       <w:tr>
         <w:trPr>
           <w:trHeight w:val="70" w:hRule="atLeast"/>
+          <w:cantSplit w:val="false"/>
         </w:trPr>
         <w:tc>
           <w:tcPr>
             <w:tcW w:w="4223" w:type="dxa"/>
-            <w:tcBorders/>
-            <w:shd w:color="auto" w:fill="FFFFFF" w:themeFill="background1" w:val="clear"/>
-            <w:tcMar>
-              <w:left w:w="108" w:type="dxa"/>
+            <w:tcBorders>
+              <w:top w:val="single" w:sz="4" w:space="0" w:color="00000A"/>
+              <w:left w:val="single" w:sz="4" w:space="0" w:color="00000A"/>
+              <w:bottom w:val="single" w:sz="4" w:space="0" w:color="00000A"/>
+              <w:insideH w:val="single" w:sz="4" w:space="0" w:color="00000A"/>
+              <w:right w:val="single" w:sz="4" w:space="0" w:color="00000A"/>
+              <w:insideV w:val="single" w:sz="4" w:space="0" w:color="00000A"/>
+            </w:tcBorders>
+            <w:shd w:fill="FFFFFF" w:val="clear"/>
+            <w:tcMar>
+              <w:left w:w="103" w:type="dxa"/>
             </w:tcMar>
           </w:tcPr>
           <w:p>
@@ -801,7 +910,7 @@
               <w:spacing w:lineRule="auto" w:line="240" w:before="0" w:after="0"/>
               <w:jc w:val="left"/>
               <w:rPr>
-                <w:rFonts w:ascii="Courier New" w:hAnsi="Courier New" w:cs="Courier New"/>
+                <w:rFonts w:cs="Courier New" w:ascii="Courier New" w:hAnsi="Courier New"/>
                 <w:sz w:val="24"/>
                 <w:szCs w:val="24"/>
               </w:rPr>
@@ -819,10 +928,17 @@
         <w:tc>
           <w:tcPr>
             <w:tcW w:w="3714" w:type="dxa"/>
-            <w:tcBorders/>
-            <w:shd w:color="auto" w:fill="FFFFFF" w:themeFill="background1" w:val="clear"/>
-            <w:tcMar>
-              <w:left w:w="108" w:type="dxa"/>
+            <w:tcBorders>
+              <w:top w:val="single" w:sz="4" w:space="0" w:color="00000A"/>
+              <w:left w:val="single" w:sz="4" w:space="0" w:color="00000A"/>
+              <w:bottom w:val="single" w:sz="4" w:space="0" w:color="00000A"/>
+              <w:insideH w:val="single" w:sz="4" w:space="0" w:color="00000A"/>
+              <w:right w:val="single" w:sz="4" w:space="0" w:color="00000A"/>
+              <w:insideV w:val="single" w:sz="4" w:space="0" w:color="00000A"/>
+            </w:tcBorders>
+            <w:shd w:fill="FFFFFF" w:val="clear"/>
+            <w:tcMar>
+              <w:left w:w="103" w:type="dxa"/>
             </w:tcMar>
           </w:tcPr>
           <w:p>
@@ -846,14 +962,23 @@
         </w:tc>
       </w:tr>
       <w:tr>
-        <w:trPr/>
+        <w:trPr>
+          <w:cantSplit w:val="false"/>
+        </w:trPr>
         <w:tc>
           <w:tcPr>
             <w:tcW w:w="4223" w:type="dxa"/>
-            <w:tcBorders/>
-            <w:shd w:color="auto" w:fill="FFFFFF" w:themeFill="background1" w:val="clear"/>
-            <w:tcMar>
-              <w:left w:w="108" w:type="dxa"/>
+            <w:tcBorders>
+              <w:top w:val="single" w:sz="4" w:space="0" w:color="00000A"/>
+              <w:left w:val="single" w:sz="4" w:space="0" w:color="00000A"/>
+              <w:bottom w:val="single" w:sz="4" w:space="0" w:color="00000A"/>
+              <w:insideH w:val="single" w:sz="4" w:space="0" w:color="00000A"/>
+              <w:right w:val="single" w:sz="4" w:space="0" w:color="00000A"/>
+              <w:insideV w:val="single" w:sz="4" w:space="0" w:color="00000A"/>
+            </w:tcBorders>
+            <w:shd w:fill="FFFFFF" w:val="clear"/>
+            <w:tcMar>
+              <w:left w:w="103" w:type="dxa"/>
             </w:tcMar>
           </w:tcPr>
           <w:p>
@@ -862,7 +987,7 @@
               <w:spacing w:lineRule="auto" w:line="240" w:before="0" w:after="0"/>
               <w:jc w:val="left"/>
               <w:rPr>
-                <w:rFonts w:ascii="Courier New" w:hAnsi="Courier New" w:cs="Courier New"/>
+                <w:rFonts w:cs="Courier New" w:ascii="Courier New" w:hAnsi="Courier New"/>
                 <w:sz w:val="24"/>
                 <w:szCs w:val="24"/>
               </w:rPr>
@@ -880,10 +1005,17 @@
         <w:tc>
           <w:tcPr>
             <w:tcW w:w="3714" w:type="dxa"/>
-            <w:tcBorders/>
-            <w:shd w:color="auto" w:fill="FFFFFF" w:themeFill="background1" w:val="clear"/>
-            <w:tcMar>
-              <w:left w:w="108" w:type="dxa"/>
+            <w:tcBorders>
+              <w:top w:val="single" w:sz="4" w:space="0" w:color="00000A"/>
+              <w:left w:val="single" w:sz="4" w:space="0" w:color="00000A"/>
+              <w:bottom w:val="single" w:sz="4" w:space="0" w:color="00000A"/>
+              <w:insideH w:val="single" w:sz="4" w:space="0" w:color="00000A"/>
+              <w:right w:val="single" w:sz="4" w:space="0" w:color="00000A"/>
+              <w:insideV w:val="single" w:sz="4" w:space="0" w:color="00000A"/>
+            </w:tcBorders>
+            <w:shd w:fill="FFFFFF" w:val="clear"/>
+            <w:tcMar>
+              <w:left w:w="103" w:type="dxa"/>
             </w:tcMar>
           </w:tcPr>
           <w:p>
@@ -907,14 +1039,23 @@
         </w:tc>
       </w:tr>
       <w:tr>
-        <w:trPr/>
+        <w:trPr>
+          <w:cantSplit w:val="false"/>
+        </w:trPr>
         <w:tc>
           <w:tcPr>
             <w:tcW w:w="4223" w:type="dxa"/>
-            <w:tcBorders/>
-            <w:shd w:color="auto" w:fill="FFFFFF" w:themeFill="background1" w:val="clear"/>
-            <w:tcMar>
-              <w:left w:w="108" w:type="dxa"/>
+            <w:tcBorders>
+              <w:top w:val="single" w:sz="4" w:space="0" w:color="00000A"/>
+              <w:left w:val="single" w:sz="4" w:space="0" w:color="00000A"/>
+              <w:bottom w:val="single" w:sz="4" w:space="0" w:color="00000A"/>
+              <w:insideH w:val="single" w:sz="4" w:space="0" w:color="00000A"/>
+              <w:right w:val="single" w:sz="4" w:space="0" w:color="00000A"/>
+              <w:insideV w:val="single" w:sz="4" w:space="0" w:color="00000A"/>
+            </w:tcBorders>
+            <w:shd w:fill="FFFFFF" w:val="clear"/>
+            <w:tcMar>
+              <w:left w:w="103" w:type="dxa"/>
             </w:tcMar>
           </w:tcPr>
           <w:p>
@@ -923,7 +1064,7 @@
               <w:spacing w:lineRule="auto" w:line="240" w:before="0" w:after="0"/>
               <w:jc w:val="left"/>
               <w:rPr>
-                <w:rFonts w:ascii="Courier New" w:hAnsi="Courier New" w:cs="Courier New"/>
+                <w:rFonts w:cs="Courier New" w:ascii="Courier New" w:hAnsi="Courier New"/>
                 <w:sz w:val="24"/>
                 <w:szCs w:val="24"/>
               </w:rPr>
@@ -941,10 +1082,17 @@
         <w:tc>
           <w:tcPr>
             <w:tcW w:w="3714" w:type="dxa"/>
-            <w:tcBorders/>
-            <w:shd w:color="auto" w:fill="FFFFFF" w:themeFill="background1" w:val="clear"/>
-            <w:tcMar>
-              <w:left w:w="108" w:type="dxa"/>
+            <w:tcBorders>
+              <w:top w:val="single" w:sz="4" w:space="0" w:color="00000A"/>
+              <w:left w:val="single" w:sz="4" w:space="0" w:color="00000A"/>
+              <w:bottom w:val="single" w:sz="4" w:space="0" w:color="00000A"/>
+              <w:insideH w:val="single" w:sz="4" w:space="0" w:color="00000A"/>
+              <w:right w:val="single" w:sz="4" w:space="0" w:color="00000A"/>
+              <w:insideV w:val="single" w:sz="4" w:space="0" w:color="00000A"/>
+            </w:tcBorders>
+            <w:shd w:fill="FFFFFF" w:val="clear"/>
+            <w:tcMar>
+              <w:left w:w="103" w:type="dxa"/>
             </w:tcMar>
           </w:tcPr>
           <w:p>
@@ -968,14 +1116,23 @@
         </w:tc>
       </w:tr>
       <w:tr>
-        <w:trPr/>
+        <w:trPr>
+          <w:cantSplit w:val="false"/>
+        </w:trPr>
         <w:tc>
           <w:tcPr>
             <w:tcW w:w="4223" w:type="dxa"/>
-            <w:tcBorders/>
-            <w:shd w:color="auto" w:fill="FFFFFF" w:themeFill="background1" w:val="clear"/>
-            <w:tcMar>
-              <w:left w:w="108" w:type="dxa"/>
+            <w:tcBorders>
+              <w:top w:val="single" w:sz="4" w:space="0" w:color="00000A"/>
+              <w:left w:val="single" w:sz="4" w:space="0" w:color="00000A"/>
+              <w:bottom w:val="single" w:sz="4" w:space="0" w:color="00000A"/>
+              <w:insideH w:val="single" w:sz="4" w:space="0" w:color="00000A"/>
+              <w:right w:val="single" w:sz="4" w:space="0" w:color="00000A"/>
+              <w:insideV w:val="single" w:sz="4" w:space="0" w:color="00000A"/>
+            </w:tcBorders>
+            <w:shd w:fill="FFFFFF" w:val="clear"/>
+            <w:tcMar>
+              <w:left w:w="103" w:type="dxa"/>
             </w:tcMar>
           </w:tcPr>
           <w:p>
@@ -984,7 +1141,7 @@
               <w:spacing w:lineRule="auto" w:line="240" w:before="0" w:after="0"/>
               <w:jc w:val="left"/>
               <w:rPr>
-                <w:rFonts w:ascii="Courier New" w:hAnsi="Courier New" w:cs="Courier New"/>
+                <w:rFonts w:cs="Courier New" w:ascii="Courier New" w:hAnsi="Courier New"/>
                 <w:sz w:val="24"/>
                 <w:szCs w:val="24"/>
               </w:rPr>
@@ -1002,10 +1159,17 @@
         <w:tc>
           <w:tcPr>
             <w:tcW w:w="3714" w:type="dxa"/>
-            <w:tcBorders/>
-            <w:shd w:color="auto" w:fill="FFFFFF" w:themeFill="background1" w:val="clear"/>
-            <w:tcMar>
-              <w:left w:w="108" w:type="dxa"/>
+            <w:tcBorders>
+              <w:top w:val="single" w:sz="4" w:space="0" w:color="00000A"/>
+              <w:left w:val="single" w:sz="4" w:space="0" w:color="00000A"/>
+              <w:bottom w:val="single" w:sz="4" w:space="0" w:color="00000A"/>
+              <w:insideH w:val="single" w:sz="4" w:space="0" w:color="00000A"/>
+              <w:right w:val="single" w:sz="4" w:space="0" w:color="00000A"/>
+              <w:insideV w:val="single" w:sz="4" w:space="0" w:color="00000A"/>
+            </w:tcBorders>
+            <w:shd w:fill="FFFFFF" w:val="clear"/>
+            <w:tcMar>
+              <w:left w:w="103" w:type="dxa"/>
             </w:tcMar>
           </w:tcPr>
           <w:p>
@@ -1029,14 +1193,23 @@
         </w:tc>
       </w:tr>
       <w:tr>
-        <w:trPr/>
+        <w:trPr>
+          <w:cantSplit w:val="false"/>
+        </w:trPr>
         <w:tc>
           <w:tcPr>
             <w:tcW w:w="4223" w:type="dxa"/>
-            <w:tcBorders/>
-            <w:shd w:color="auto" w:fill="FFFFFF" w:themeFill="background1" w:val="clear"/>
-            <w:tcMar>
-              <w:left w:w="108" w:type="dxa"/>
+            <w:tcBorders>
+              <w:top w:val="single" w:sz="4" w:space="0" w:color="00000A"/>
+              <w:left w:val="single" w:sz="4" w:space="0" w:color="00000A"/>
+              <w:bottom w:val="single" w:sz="4" w:space="0" w:color="00000A"/>
+              <w:insideH w:val="single" w:sz="4" w:space="0" w:color="00000A"/>
+              <w:right w:val="single" w:sz="4" w:space="0" w:color="00000A"/>
+              <w:insideV w:val="single" w:sz="4" w:space="0" w:color="00000A"/>
+            </w:tcBorders>
+            <w:shd w:fill="FFFFFF" w:val="clear"/>
+            <w:tcMar>
+              <w:left w:w="103" w:type="dxa"/>
             </w:tcMar>
           </w:tcPr>
           <w:p>
@@ -1045,7 +1218,7 @@
               <w:spacing w:lineRule="auto" w:line="240" w:before="0" w:after="0"/>
               <w:jc w:val="left"/>
               <w:rPr>
-                <w:rFonts w:ascii="Courier New" w:hAnsi="Courier New" w:cs="Courier New"/>
+                <w:rFonts w:cs="Courier New" w:ascii="Courier New" w:hAnsi="Courier New"/>
                 <w:sz w:val="24"/>
                 <w:szCs w:val="24"/>
               </w:rPr>
@@ -1063,10 +1236,17 @@
         <w:tc>
           <w:tcPr>
             <w:tcW w:w="3714" w:type="dxa"/>
-            <w:tcBorders/>
-            <w:shd w:color="auto" w:fill="FFFFFF" w:themeFill="background1" w:val="clear"/>
-            <w:tcMar>
-              <w:left w:w="108" w:type="dxa"/>
+            <w:tcBorders>
+              <w:top w:val="single" w:sz="4" w:space="0" w:color="00000A"/>
+              <w:left w:val="single" w:sz="4" w:space="0" w:color="00000A"/>
+              <w:bottom w:val="single" w:sz="4" w:space="0" w:color="00000A"/>
+              <w:insideH w:val="single" w:sz="4" w:space="0" w:color="00000A"/>
+              <w:right w:val="single" w:sz="4" w:space="0" w:color="00000A"/>
+              <w:insideV w:val="single" w:sz="4" w:space="0" w:color="00000A"/>
+            </w:tcBorders>
+            <w:shd w:fill="FFFFFF" w:val="clear"/>
+            <w:tcMar>
+              <w:left w:w="103" w:type="dxa"/>
             </w:tcMar>
           </w:tcPr>
           <w:p>
@@ -1090,14 +1270,23 @@
         </w:tc>
       </w:tr>
       <w:tr>
-        <w:trPr/>
+        <w:trPr>
+          <w:cantSplit w:val="false"/>
+        </w:trPr>
         <w:tc>
           <w:tcPr>
             <w:tcW w:w="4223" w:type="dxa"/>
-            <w:tcBorders/>
-            <w:shd w:color="auto" w:fill="FFFFFF" w:themeFill="background1" w:val="clear"/>
-            <w:tcMar>
-              <w:left w:w="108" w:type="dxa"/>
+            <w:tcBorders>
+              <w:top w:val="single" w:sz="4" w:space="0" w:color="00000A"/>
+              <w:left w:val="single" w:sz="4" w:space="0" w:color="00000A"/>
+              <w:bottom w:val="single" w:sz="4" w:space="0" w:color="00000A"/>
+              <w:insideH w:val="single" w:sz="4" w:space="0" w:color="00000A"/>
+              <w:right w:val="single" w:sz="4" w:space="0" w:color="00000A"/>
+              <w:insideV w:val="single" w:sz="4" w:space="0" w:color="00000A"/>
+            </w:tcBorders>
+            <w:shd w:fill="FFFFFF" w:val="clear"/>
+            <w:tcMar>
+              <w:left w:w="103" w:type="dxa"/>
             </w:tcMar>
           </w:tcPr>
           <w:p>
@@ -1106,7 +1295,7 @@
               <w:spacing w:lineRule="auto" w:line="240" w:before="0" w:after="0"/>
               <w:jc w:val="left"/>
               <w:rPr>
-                <w:rFonts w:ascii="Courier New" w:hAnsi="Courier New" w:cs="Courier New"/>
+                <w:rFonts w:cs="Courier New" w:ascii="Courier New" w:hAnsi="Courier New"/>
                 <w:sz w:val="24"/>
                 <w:szCs w:val="24"/>
               </w:rPr>
@@ -1124,10 +1313,17 @@
         <w:tc>
           <w:tcPr>
             <w:tcW w:w="3714" w:type="dxa"/>
-            <w:tcBorders/>
-            <w:shd w:color="auto" w:fill="FFFFFF" w:themeFill="background1" w:val="clear"/>
-            <w:tcMar>
-              <w:left w:w="108" w:type="dxa"/>
+            <w:tcBorders>
+              <w:top w:val="single" w:sz="4" w:space="0" w:color="00000A"/>
+              <w:left w:val="single" w:sz="4" w:space="0" w:color="00000A"/>
+              <w:bottom w:val="single" w:sz="4" w:space="0" w:color="00000A"/>
+              <w:insideH w:val="single" w:sz="4" w:space="0" w:color="00000A"/>
+              <w:right w:val="single" w:sz="4" w:space="0" w:color="00000A"/>
+              <w:insideV w:val="single" w:sz="4" w:space="0" w:color="00000A"/>
+            </w:tcBorders>
+            <w:shd w:fill="FFFFFF" w:val="clear"/>
+            <w:tcMar>
+              <w:left w:w="103" w:type="dxa"/>
             </w:tcMar>
           </w:tcPr>
           <w:p>
@@ -1151,14 +1347,23 @@
         </w:tc>
       </w:tr>
       <w:tr>
-        <w:trPr/>
+        <w:trPr>
+          <w:cantSplit w:val="false"/>
+        </w:trPr>
         <w:tc>
           <w:tcPr>
             <w:tcW w:w="4223" w:type="dxa"/>
-            <w:tcBorders/>
-            <w:shd w:color="auto" w:fill="FFFFFF" w:themeFill="background1" w:val="clear"/>
-            <w:tcMar>
-              <w:left w:w="108" w:type="dxa"/>
+            <w:tcBorders>
+              <w:top w:val="single" w:sz="4" w:space="0" w:color="00000A"/>
+              <w:left w:val="single" w:sz="4" w:space="0" w:color="00000A"/>
+              <w:bottom w:val="single" w:sz="4" w:space="0" w:color="00000A"/>
+              <w:insideH w:val="single" w:sz="4" w:space="0" w:color="00000A"/>
+              <w:right w:val="single" w:sz="4" w:space="0" w:color="00000A"/>
+              <w:insideV w:val="single" w:sz="4" w:space="0" w:color="00000A"/>
+            </w:tcBorders>
+            <w:shd w:fill="FFFFFF" w:val="clear"/>
+            <w:tcMar>
+              <w:left w:w="103" w:type="dxa"/>
             </w:tcMar>
           </w:tcPr>
           <w:p>
@@ -1167,7 +1372,7 @@
               <w:spacing w:lineRule="auto" w:line="240" w:before="0" w:after="0"/>
               <w:jc w:val="left"/>
               <w:rPr>
-                <w:rFonts w:ascii="Courier New" w:hAnsi="Courier New" w:cs="Courier New"/>
+                <w:rFonts w:cs="Courier New" w:ascii="Courier New" w:hAnsi="Courier New"/>
                 <w:sz w:val="24"/>
                 <w:szCs w:val="24"/>
               </w:rPr>
@@ -1185,10 +1390,17 @@
         <w:tc>
           <w:tcPr>
             <w:tcW w:w="3714" w:type="dxa"/>
-            <w:tcBorders/>
-            <w:shd w:color="auto" w:fill="FFFFFF" w:themeFill="background1" w:val="clear"/>
-            <w:tcMar>
-              <w:left w:w="108" w:type="dxa"/>
+            <w:tcBorders>
+              <w:top w:val="single" w:sz="4" w:space="0" w:color="00000A"/>
+              <w:left w:val="single" w:sz="4" w:space="0" w:color="00000A"/>
+              <w:bottom w:val="single" w:sz="4" w:space="0" w:color="00000A"/>
+              <w:insideH w:val="single" w:sz="4" w:space="0" w:color="00000A"/>
+              <w:right w:val="single" w:sz="4" w:space="0" w:color="00000A"/>
+              <w:insideV w:val="single" w:sz="4" w:space="0" w:color="00000A"/>
+            </w:tcBorders>
+            <w:shd w:fill="FFFFFF" w:val="clear"/>
+            <w:tcMar>
+              <w:left w:w="103" w:type="dxa"/>
             </w:tcMar>
           </w:tcPr>
           <w:p>
@@ -1212,14 +1424,23 @@
         </w:tc>
       </w:tr>
       <w:tr>
-        <w:trPr/>
+        <w:trPr>
+          <w:cantSplit w:val="false"/>
+        </w:trPr>
         <w:tc>
           <w:tcPr>
             <w:tcW w:w="4223" w:type="dxa"/>
-            <w:tcBorders/>
-            <w:shd w:color="auto" w:fill="FFFFFF" w:themeFill="background1" w:val="clear"/>
-            <w:tcMar>
-              <w:left w:w="108" w:type="dxa"/>
+            <w:tcBorders>
+              <w:top w:val="single" w:sz="4" w:space="0" w:color="00000A"/>
+              <w:left w:val="single" w:sz="4" w:space="0" w:color="00000A"/>
+              <w:bottom w:val="single" w:sz="4" w:space="0" w:color="00000A"/>
+              <w:insideH w:val="single" w:sz="4" w:space="0" w:color="00000A"/>
+              <w:right w:val="single" w:sz="4" w:space="0" w:color="00000A"/>
+              <w:insideV w:val="single" w:sz="4" w:space="0" w:color="00000A"/>
+            </w:tcBorders>
+            <w:shd w:fill="FFFFFF" w:val="clear"/>
+            <w:tcMar>
+              <w:left w:w="103" w:type="dxa"/>
             </w:tcMar>
           </w:tcPr>
           <w:p>
@@ -1228,7 +1449,7 @@
               <w:spacing w:lineRule="auto" w:line="240" w:before="0" w:after="0"/>
               <w:jc w:val="left"/>
               <w:rPr>
-                <w:rFonts w:ascii="Courier New" w:hAnsi="Courier New" w:cs="Courier New"/>
+                <w:rFonts w:cs="Courier New" w:ascii="Courier New" w:hAnsi="Courier New"/>
                 <w:sz w:val="24"/>
                 <w:szCs w:val="24"/>
               </w:rPr>
@@ -1246,10 +1467,17 @@
         <w:tc>
           <w:tcPr>
             <w:tcW w:w="3714" w:type="dxa"/>
-            <w:tcBorders/>
-            <w:shd w:color="auto" w:fill="FFFFFF" w:themeFill="background1" w:val="clear"/>
-            <w:tcMar>
-              <w:left w:w="108" w:type="dxa"/>
+            <w:tcBorders>
+              <w:top w:val="single" w:sz="4" w:space="0" w:color="00000A"/>
+              <w:left w:val="single" w:sz="4" w:space="0" w:color="00000A"/>
+              <w:bottom w:val="single" w:sz="4" w:space="0" w:color="00000A"/>
+              <w:insideH w:val="single" w:sz="4" w:space="0" w:color="00000A"/>
+              <w:right w:val="single" w:sz="4" w:space="0" w:color="00000A"/>
+              <w:insideV w:val="single" w:sz="4" w:space="0" w:color="00000A"/>
+            </w:tcBorders>
+            <w:shd w:fill="FFFFFF" w:val="clear"/>
+            <w:tcMar>
+              <w:left w:w="103" w:type="dxa"/>
             </w:tcMar>
           </w:tcPr>
           <w:p>
@@ -1273,14 +1501,23 @@
         </w:tc>
       </w:tr>
       <w:tr>
-        <w:trPr/>
+        <w:trPr>
+          <w:cantSplit w:val="false"/>
+        </w:trPr>
         <w:tc>
           <w:tcPr>
             <w:tcW w:w="4223" w:type="dxa"/>
-            <w:tcBorders/>
-            <w:shd w:color="auto" w:fill="FFFFFF" w:themeFill="background1" w:val="clear"/>
-            <w:tcMar>
-              <w:left w:w="108" w:type="dxa"/>
+            <w:tcBorders>
+              <w:top w:val="single" w:sz="4" w:space="0" w:color="00000A"/>
+              <w:left w:val="single" w:sz="4" w:space="0" w:color="00000A"/>
+              <w:bottom w:val="single" w:sz="4" w:space="0" w:color="00000A"/>
+              <w:insideH w:val="single" w:sz="4" w:space="0" w:color="00000A"/>
+              <w:right w:val="single" w:sz="4" w:space="0" w:color="00000A"/>
+              <w:insideV w:val="single" w:sz="4" w:space="0" w:color="00000A"/>
+            </w:tcBorders>
+            <w:shd w:fill="FFFFFF" w:val="clear"/>
+            <w:tcMar>
+              <w:left w:w="103" w:type="dxa"/>
             </w:tcMar>
           </w:tcPr>
           <w:p>
@@ -1289,13 +1526,13 @@
               <w:spacing w:lineRule="auto" w:line="240" w:before="0" w:after="0"/>
               <w:jc w:val="left"/>
               <w:rPr>
-                <w:rFonts w:ascii="Courier New" w:hAnsi="Courier New" w:cs="Courier New"/>
-                <w:sz w:val="24"/>
-                <w:szCs w:val="24"/>
-              </w:rPr>
-            </w:pPr>
-            <w:bookmarkStart w:id="3" w:name="_GoBack"/>
-            <w:bookmarkEnd w:id="3"/>
+                <w:rFonts w:cs="Courier New" w:ascii="Courier New" w:hAnsi="Courier New"/>
+                <w:sz w:val="24"/>
+                <w:szCs w:val="24"/>
+              </w:rPr>
+            </w:pPr>
+            <w:bookmarkStart w:id="2" w:name="_GoBack"/>
+            <w:bookmarkEnd w:id="2"/>
             <w:r>
               <w:rPr>
                 <w:rFonts w:cs="Courier New" w:ascii="Courier New" w:hAnsi="Courier New"/>
@@ -1309,10 +1546,17 @@
         <w:tc>
           <w:tcPr>
             <w:tcW w:w="3714" w:type="dxa"/>
-            <w:tcBorders/>
-            <w:shd w:color="auto" w:fill="FFFFFF" w:themeFill="background1" w:val="clear"/>
-            <w:tcMar>
-              <w:left w:w="108" w:type="dxa"/>
+            <w:tcBorders>
+              <w:top w:val="single" w:sz="4" w:space="0" w:color="00000A"/>
+              <w:left w:val="single" w:sz="4" w:space="0" w:color="00000A"/>
+              <w:bottom w:val="single" w:sz="4" w:space="0" w:color="00000A"/>
+              <w:insideH w:val="single" w:sz="4" w:space="0" w:color="00000A"/>
+              <w:right w:val="single" w:sz="4" w:space="0" w:color="00000A"/>
+              <w:insideV w:val="single" w:sz="4" w:space="0" w:color="00000A"/>
+            </w:tcBorders>
+            <w:shd w:fill="FFFFFF" w:val="clear"/>
+            <w:tcMar>
+              <w:left w:w="103" w:type="dxa"/>
             </w:tcMar>
           </w:tcPr>
           <w:p>
@@ -1354,81 +1598,13 @@
     <w:p>
       <w:pPr>
         <w:pStyle w:val="Normal"/>
-        <w:ind w:left="360" w:hanging="360"/>
-        <w:rPr/>
-      </w:pPr>
-      <w:r>
+        <w:ind w:left="360" w:right="0" w:hanging="360"/>
         <w:rPr>
           <w:b/>
           <w:bCs/>
           <w:sz w:val="28"/>
           <w:u w:val="single"/>
         </w:rPr>
-        <w:t>Partie 2  Test des fonctionnalités implémentées (    /60)</w:t>
-      </w:r>
-    </w:p>
-    <w:p>
-      <w:pPr>
-        <w:pStyle w:val="Normal"/>
-        <w:ind w:left="360" w:hanging="360"/>
-        <w:rPr>
-          <w:bCs/>
-        </w:rPr>
-      </w:pPr>
-      <w:r>
-        <w:rPr>
-          <w:bCs/>
-        </w:rPr>
-      </w:r>
-    </w:p>
-    <w:p>
-      <w:pPr>
-        <w:pStyle w:val="Normal"/>
-        <w:ind w:left="360" w:hanging="360"/>
-        <w:rPr>
-          <w:bCs/>
-        </w:rPr>
-      </w:pPr>
-      <w:r>
-        <w:rPr>
-          <w:bCs/>
-        </w:rPr>
-        <w:t>Nous allons vous redonner un document indiquant le score de nos tests automatisés. Donc rien à remplir ici.</w:t>
-      </w:r>
-    </w:p>
-    <w:p>
-      <w:pPr>
-        <w:pStyle w:val="Normal"/>
-        <w:spacing w:lineRule="atLeast" w:line="256"/>
-        <w:rPr/>
-      </w:pPr>
-      <w:r>
-        <w:rPr/>
-      </w:r>
-    </w:p>
-    <w:p>
-      <w:pPr>
-        <w:pStyle w:val="Normal"/>
-        <w:rPr/>
-      </w:pPr>
-      <w:r>
-        <w:rPr/>
-      </w:r>
-    </w:p>
-    <w:p>
-      <w:pPr>
-        <w:pStyle w:val="Normal"/>
-        <w:rPr/>
-      </w:pPr>
-      <w:r>
-        <w:rPr/>
-      </w:r>
-    </w:p>
-    <w:p>
-      <w:pPr>
-        <w:pStyle w:val="Normal"/>
-        <w:ind w:left="360" w:hanging="360"/>
-        <w:rPr/>
       </w:pPr>
       <w:r>
         <w:rPr>
@@ -1437,13 +1613,91 @@
           <w:sz w:val="28"/>
           <w:u w:val="single"/>
         </w:rPr>
+        <w:t>Partie 2  Test des fonctionnalités implémentées (    /60)</w:t>
+      </w:r>
+    </w:p>
+    <w:p>
+      <w:pPr>
+        <w:pStyle w:val="Normal"/>
+        <w:ind w:left="360" w:right="0" w:hanging="360"/>
+        <w:rPr>
+          <w:bCs/>
+        </w:rPr>
+      </w:pPr>
+      <w:r>
+        <w:rPr>
+          <w:bCs/>
+        </w:rPr>
+      </w:r>
+    </w:p>
+    <w:p>
+      <w:pPr>
+        <w:pStyle w:val="Normal"/>
+        <w:ind w:left="360" w:right="0" w:hanging="360"/>
+        <w:rPr>
+          <w:bCs/>
+        </w:rPr>
+      </w:pPr>
+      <w:r>
+        <w:rPr>
+          <w:bCs/>
+        </w:rPr>
+        <w:t>Nous allons vous redonner un document indiquant le score de nos tests automatisés. Donc rien à remplir ici.</w:t>
+      </w:r>
+    </w:p>
+    <w:p>
+      <w:pPr>
+        <w:pStyle w:val="Normal"/>
+        <w:spacing w:lineRule="atLeast" w:line="256"/>
+        <w:rPr/>
+      </w:pPr>
+      <w:r>
+        <w:rPr/>
+      </w:r>
+    </w:p>
+    <w:p>
+      <w:pPr>
+        <w:pStyle w:val="Normal"/>
+        <w:rPr/>
+      </w:pPr>
+      <w:r>
+        <w:rPr/>
+      </w:r>
+    </w:p>
+    <w:p>
+      <w:pPr>
+        <w:pStyle w:val="Normal"/>
+        <w:rPr/>
+      </w:pPr>
+      <w:r>
+        <w:rPr/>
+      </w:r>
+    </w:p>
+    <w:p>
+      <w:pPr>
+        <w:pStyle w:val="Normal"/>
+        <w:ind w:left="360" w:right="0" w:hanging="360"/>
+        <w:rPr>
+          <w:b/>
+          <w:bCs/>
+          <w:sz w:val="28"/>
+          <w:u w:val="single"/>
+        </w:rPr>
+      </w:pPr>
+      <w:r>
+        <w:rPr>
+          <w:b/>
+          <w:bCs/>
+          <w:sz w:val="28"/>
+          <w:u w:val="single"/>
+        </w:rPr>
         <w:t>Partie 3 montage du système de fichier dans Linux via FUSE (    /10)</w:t>
       </w:r>
     </w:p>
     <w:p>
       <w:pPr>
         <w:pStyle w:val="Normal"/>
-        <w:ind w:left="360" w:hanging="360"/>
+        <w:ind w:left="360" w:right="0" w:hanging="360"/>
         <w:rPr>
           <w:bCs/>
         </w:rPr>
@@ -1565,6 +1819,1206 @@
       <w:r>
         <w:rPr/>
         <w:t xml:space="preserve"> </w:t>
+      </w:r>
+    </w:p>
+    <w:tbl>
+      <w:tblPr>
+        <w:jc w:val="left"/>
+        <w:tblInd w:w="954" w:type="dxa"/>
+        <w:tblBorders>
+          <w:top w:val="single" w:sz="4" w:space="0" w:color="00000A"/>
+          <w:left w:val="single" w:sz="4" w:space="0" w:color="00000A"/>
+          <w:bottom w:val="single" w:sz="4" w:space="0" w:color="00000A"/>
+          <w:insideH w:val="single" w:sz="4" w:space="0" w:color="00000A"/>
+          <w:right w:val="single" w:sz="4" w:space="0" w:color="00000A"/>
+          <w:insideV w:val="single" w:sz="4" w:space="0" w:color="00000A"/>
+        </w:tblBorders>
+        <w:tblCellMar>
+          <w:top w:w="0" w:type="dxa"/>
+          <w:left w:w="103" w:type="dxa"/>
+          <w:bottom w:w="0" w:type="dxa"/>
+          <w:right w:w="108" w:type="dxa"/>
+        </w:tblCellMar>
+      </w:tblPr>
+      <w:tblGrid>
+        <w:gridCol w:w="4223"/>
+        <w:gridCol w:w="3715"/>
+      </w:tblGrid>
+      <w:tr>
+        <w:trPr>
+          <w:cantSplit w:val="false"/>
+        </w:trPr>
+        <w:tc>
+          <w:tcPr>
+            <w:tcW w:w="4223" w:type="dxa"/>
+            <w:tcBorders>
+              <w:top w:val="single" w:sz="4" w:space="0" w:color="00000A"/>
+              <w:left w:val="single" w:sz="4" w:space="0" w:color="00000A"/>
+              <w:bottom w:val="single" w:sz="4" w:space="0" w:color="00000A"/>
+              <w:insideH w:val="single" w:sz="4" w:space="0" w:color="00000A"/>
+              <w:right w:val="single" w:sz="4" w:space="0" w:color="00000A"/>
+              <w:insideV w:val="single" w:sz="4" w:space="0" w:color="00000A"/>
+            </w:tcBorders>
+            <w:shd w:fill="FFFFFF" w:val="clear"/>
+            <w:tcMar>
+              <w:left w:w="103" w:type="dxa"/>
+            </w:tcMar>
+          </w:tcPr>
+          <w:p>
+            <w:pPr>
+              <w:pStyle w:val="Normal"/>
+              <w:spacing w:lineRule="auto" w:line="240" w:before="0" w:after="0"/>
+              <w:jc w:val="center"/>
+              <w:rPr>
+                <w:sz w:val="24"/>
+                <w:szCs w:val="24"/>
+              </w:rPr>
+            </w:pPr>
+            <w:r>
+              <w:rPr>
+                <w:sz w:val="24"/>
+                <w:szCs w:val="24"/>
+              </w:rPr>
+              <w:t>Commande</w:t>
+            </w:r>
+          </w:p>
+        </w:tc>
+        <w:tc>
+          <w:tcPr>
+            <w:tcW w:w="3715" w:type="dxa"/>
+            <w:tcBorders>
+              <w:top w:val="single" w:sz="4" w:space="0" w:color="00000A"/>
+              <w:left w:val="single" w:sz="4" w:space="0" w:color="00000A"/>
+              <w:bottom w:val="single" w:sz="4" w:space="0" w:color="00000A"/>
+              <w:insideH w:val="single" w:sz="4" w:space="0" w:color="00000A"/>
+              <w:right w:val="single" w:sz="4" w:space="0" w:color="00000A"/>
+              <w:insideV w:val="single" w:sz="4" w:space="0" w:color="00000A"/>
+            </w:tcBorders>
+            <w:shd w:fill="FFFFFF" w:val="clear"/>
+            <w:tcMar>
+              <w:left w:w="103" w:type="dxa"/>
+            </w:tcMar>
+          </w:tcPr>
+          <w:p>
+            <w:pPr>
+              <w:pStyle w:val="Normal"/>
+              <w:spacing w:lineRule="auto" w:line="240" w:before="0" w:after="0"/>
+              <w:jc w:val="center"/>
+              <w:rPr>
+                <w:sz w:val="24"/>
+                <w:szCs w:val="24"/>
+              </w:rPr>
+            </w:pPr>
+            <w:r>
+              <w:rPr>
+                <w:sz w:val="24"/>
+                <w:szCs w:val="24"/>
+              </w:rPr>
+              <w:t>Résultat</w:t>
+            </w:r>
+            <w:r>
+              <w:rPr>
+                <w:sz w:val="24"/>
+                <w:szCs w:val="24"/>
+              </w:rPr>
+              <w:t xml:space="preserve"> (</w:t>
+            </w:r>
+            <w:r>
+              <w:rPr>
+                <w:sz w:val="24"/>
+                <w:szCs w:val="24"/>
+              </w:rPr>
+              <w:t>SUCCES</w:t>
+            </w:r>
+            <w:r>
+              <w:rPr>
+                <w:sz w:val="24"/>
+                <w:szCs w:val="24"/>
+              </w:rPr>
+              <w:t>/</w:t>
+            </w:r>
+            <w:r>
+              <w:rPr>
+                <w:sz w:val="24"/>
+                <w:szCs w:val="24"/>
+              </w:rPr>
+              <w:t>ECHEC</w:t>
+            </w:r>
+            <w:r>
+              <w:rPr>
+                <w:sz w:val="24"/>
+                <w:szCs w:val="24"/>
+              </w:rPr>
+              <w:t>)</w:t>
+            </w:r>
+          </w:p>
+        </w:tc>
+      </w:tr>
+      <w:tr>
+        <w:trPr>
+          <w:cantSplit w:val="false"/>
+        </w:trPr>
+        <w:tc>
+          <w:tcPr>
+            <w:tcW w:w="4223" w:type="dxa"/>
+            <w:tcBorders>
+              <w:top w:val="single" w:sz="4" w:space="0" w:color="00000A"/>
+              <w:left w:val="single" w:sz="4" w:space="0" w:color="00000A"/>
+              <w:bottom w:val="single" w:sz="4" w:space="0" w:color="00000A"/>
+              <w:insideH w:val="single" w:sz="4" w:space="0" w:color="00000A"/>
+              <w:right w:val="single" w:sz="4" w:space="0" w:color="00000A"/>
+              <w:insideV w:val="single" w:sz="4" w:space="0" w:color="00000A"/>
+            </w:tcBorders>
+            <w:shd w:fill="FFFFFF" w:val="clear"/>
+            <w:tcMar>
+              <w:left w:w="103" w:type="dxa"/>
+            </w:tcMar>
+          </w:tcPr>
+          <w:p>
+            <w:pPr>
+              <w:pStyle w:val="Normal"/>
+              <w:spacing w:lineRule="auto" w:line="240" w:before="0" w:after="0"/>
+              <w:jc w:val="center"/>
+              <w:rPr>
+                <w:rFonts w:cs="Courier New" w:ascii="Courier New" w:hAnsi="Courier New"/>
+                <w:sz w:val="24"/>
+                <w:szCs w:val="24"/>
+              </w:rPr>
+            </w:pPr>
+            <w:r>
+              <w:rPr>
+                <w:rFonts w:cs="Courier New" w:ascii="Courier New" w:hAnsi="Courier New"/>
+                <w:sz w:val="24"/>
+                <w:szCs w:val="24"/>
+              </w:rPr>
+              <w:t>mv</w:t>
+            </w:r>
+          </w:p>
+        </w:tc>
+        <w:tc>
+          <w:tcPr>
+            <w:tcW w:w="3715" w:type="dxa"/>
+            <w:tcBorders>
+              <w:top w:val="single" w:sz="4" w:space="0" w:color="00000A"/>
+              <w:left w:val="single" w:sz="4" w:space="0" w:color="00000A"/>
+              <w:bottom w:val="single" w:sz="4" w:space="0" w:color="00000A"/>
+              <w:insideH w:val="single" w:sz="4" w:space="0" w:color="00000A"/>
+              <w:right w:val="single" w:sz="4" w:space="0" w:color="00000A"/>
+              <w:insideV w:val="single" w:sz="4" w:space="0" w:color="00000A"/>
+            </w:tcBorders>
+            <w:shd w:fill="FFFFFF" w:val="clear"/>
+            <w:tcMar>
+              <w:left w:w="103" w:type="dxa"/>
+            </w:tcMar>
+          </w:tcPr>
+          <w:p>
+            <w:pPr>
+              <w:pStyle w:val="Normal"/>
+              <w:spacing w:lineRule="auto" w:line="240" w:before="0" w:after="0"/>
+              <w:jc w:val="center"/>
+              <w:rPr>
+                <w:sz w:val="24"/>
+                <w:szCs w:val="24"/>
+              </w:rPr>
+            </w:pPr>
+            <w:r>
+              <w:rPr>
+                <w:sz w:val="24"/>
+                <w:szCs w:val="24"/>
+              </w:rPr>
+              <w:t>SUCCES</w:t>
+            </w:r>
+          </w:p>
+        </w:tc>
+      </w:tr>
+      <w:tr>
+        <w:trPr>
+          <w:cantSplit w:val="false"/>
+        </w:trPr>
+        <w:tc>
+          <w:tcPr>
+            <w:tcW w:w="4223" w:type="dxa"/>
+            <w:tcBorders>
+              <w:top w:val="single" w:sz="4" w:space="0" w:color="00000A"/>
+              <w:left w:val="single" w:sz="4" w:space="0" w:color="00000A"/>
+              <w:bottom w:val="single" w:sz="4" w:space="0" w:color="00000A"/>
+              <w:insideH w:val="single" w:sz="4" w:space="0" w:color="00000A"/>
+              <w:right w:val="single" w:sz="4" w:space="0" w:color="00000A"/>
+              <w:insideV w:val="single" w:sz="4" w:space="0" w:color="00000A"/>
+            </w:tcBorders>
+            <w:shd w:fill="FFFFFF" w:val="clear"/>
+            <w:tcMar>
+              <w:left w:w="103" w:type="dxa"/>
+            </w:tcMar>
+          </w:tcPr>
+          <w:p>
+            <w:pPr>
+              <w:pStyle w:val="Normal"/>
+              <w:spacing w:lineRule="auto" w:line="240" w:before="0" w:after="0"/>
+              <w:jc w:val="center"/>
+              <w:rPr>
+                <w:rFonts w:cs="Courier New" w:ascii="Courier New" w:hAnsi="Courier New"/>
+                <w:sz w:val="24"/>
+                <w:szCs w:val="24"/>
+              </w:rPr>
+            </w:pPr>
+            <w:r>
+              <w:rPr>
+                <w:rFonts w:cs="Courier New" w:ascii="Courier New" w:hAnsi="Courier New"/>
+                <w:sz w:val="24"/>
+                <w:szCs w:val="24"/>
+              </w:rPr>
+              <w:t>ls</w:t>
+            </w:r>
+          </w:p>
+        </w:tc>
+        <w:tc>
+          <w:tcPr>
+            <w:tcW w:w="3715" w:type="dxa"/>
+            <w:tcBorders>
+              <w:top w:val="single" w:sz="4" w:space="0" w:color="00000A"/>
+              <w:left w:val="single" w:sz="4" w:space="0" w:color="00000A"/>
+              <w:bottom w:val="single" w:sz="4" w:space="0" w:color="00000A"/>
+              <w:insideH w:val="single" w:sz="4" w:space="0" w:color="00000A"/>
+              <w:right w:val="single" w:sz="4" w:space="0" w:color="00000A"/>
+              <w:insideV w:val="single" w:sz="4" w:space="0" w:color="00000A"/>
+            </w:tcBorders>
+            <w:shd w:fill="FFFFFF" w:val="clear"/>
+            <w:tcMar>
+              <w:left w:w="103" w:type="dxa"/>
+            </w:tcMar>
+          </w:tcPr>
+          <w:p>
+            <w:pPr>
+              <w:pStyle w:val="Normal"/>
+              <w:spacing w:lineRule="auto" w:line="240" w:before="0" w:after="0"/>
+              <w:jc w:val="center"/>
+              <w:rPr>
+                <w:sz w:val="24"/>
+                <w:szCs w:val="24"/>
+              </w:rPr>
+            </w:pPr>
+            <w:r>
+              <w:rPr>
+                <w:sz w:val="24"/>
+                <w:szCs w:val="24"/>
+              </w:rPr>
+              <w:t>SUCCES</w:t>
+            </w:r>
+          </w:p>
+        </w:tc>
+      </w:tr>
+      <w:tr>
+        <w:trPr>
+          <w:cantSplit w:val="false"/>
+        </w:trPr>
+        <w:tc>
+          <w:tcPr>
+            <w:tcW w:w="4223" w:type="dxa"/>
+            <w:tcBorders>
+              <w:top w:val="single" w:sz="4" w:space="0" w:color="00000A"/>
+              <w:left w:val="single" w:sz="4" w:space="0" w:color="00000A"/>
+              <w:bottom w:val="single" w:sz="4" w:space="0" w:color="00000A"/>
+              <w:insideH w:val="single" w:sz="4" w:space="0" w:color="00000A"/>
+              <w:right w:val="single" w:sz="4" w:space="0" w:color="00000A"/>
+              <w:insideV w:val="single" w:sz="4" w:space="0" w:color="00000A"/>
+            </w:tcBorders>
+            <w:shd w:fill="FFFFFF" w:val="clear"/>
+            <w:tcMar>
+              <w:left w:w="103" w:type="dxa"/>
+            </w:tcMar>
+          </w:tcPr>
+          <w:p>
+            <w:pPr>
+              <w:pStyle w:val="Normal"/>
+              <w:spacing w:lineRule="auto" w:line="240" w:before="0" w:after="0"/>
+              <w:jc w:val="center"/>
+              <w:rPr>
+                <w:rFonts w:cs="Courier New" w:ascii="Courier New" w:hAnsi="Courier New"/>
+                <w:sz w:val="24"/>
+                <w:szCs w:val="24"/>
+              </w:rPr>
+            </w:pPr>
+            <w:r>
+              <w:rPr>
+                <w:rFonts w:cs="Courier New" w:ascii="Courier New" w:hAnsi="Courier New"/>
+                <w:sz w:val="24"/>
+                <w:szCs w:val="24"/>
+              </w:rPr>
+              <w:t>ls -la</w:t>
+            </w:r>
+          </w:p>
+        </w:tc>
+        <w:tc>
+          <w:tcPr>
+            <w:tcW w:w="3715" w:type="dxa"/>
+            <w:tcBorders>
+              <w:top w:val="single" w:sz="4" w:space="0" w:color="00000A"/>
+              <w:left w:val="single" w:sz="4" w:space="0" w:color="00000A"/>
+              <w:bottom w:val="single" w:sz="4" w:space="0" w:color="00000A"/>
+              <w:insideH w:val="single" w:sz="4" w:space="0" w:color="00000A"/>
+              <w:right w:val="single" w:sz="4" w:space="0" w:color="00000A"/>
+              <w:insideV w:val="single" w:sz="4" w:space="0" w:color="00000A"/>
+            </w:tcBorders>
+            <w:shd w:fill="FFFFFF" w:val="clear"/>
+            <w:tcMar>
+              <w:left w:w="103" w:type="dxa"/>
+            </w:tcMar>
+          </w:tcPr>
+          <w:p>
+            <w:pPr>
+              <w:pStyle w:val="Normal"/>
+              <w:spacing w:lineRule="auto" w:line="240" w:before="0" w:after="0"/>
+              <w:jc w:val="center"/>
+              <w:rPr>
+                <w:sz w:val="24"/>
+                <w:szCs w:val="24"/>
+              </w:rPr>
+            </w:pPr>
+            <w:r>
+              <w:rPr>
+                <w:sz w:val="24"/>
+                <w:szCs w:val="24"/>
+              </w:rPr>
+              <w:t>SUCESS</w:t>
+            </w:r>
+          </w:p>
+        </w:tc>
+      </w:tr>
+      <w:tr>
+        <w:trPr>
+          <w:cantSplit w:val="false"/>
+        </w:trPr>
+        <w:tc>
+          <w:tcPr>
+            <w:tcW w:w="4223" w:type="dxa"/>
+            <w:tcBorders>
+              <w:top w:val="single" w:sz="4" w:space="0" w:color="00000A"/>
+              <w:left w:val="single" w:sz="4" w:space="0" w:color="00000A"/>
+              <w:bottom w:val="single" w:sz="4" w:space="0" w:color="00000A"/>
+              <w:insideH w:val="single" w:sz="4" w:space="0" w:color="00000A"/>
+              <w:right w:val="single" w:sz="4" w:space="0" w:color="00000A"/>
+              <w:insideV w:val="single" w:sz="4" w:space="0" w:color="00000A"/>
+            </w:tcBorders>
+            <w:shd w:fill="FFFFFF" w:val="clear"/>
+            <w:tcMar>
+              <w:left w:w="103" w:type="dxa"/>
+            </w:tcMar>
+          </w:tcPr>
+          <w:p>
+            <w:pPr>
+              <w:pStyle w:val="Normal"/>
+              <w:spacing w:lineRule="auto" w:line="240" w:before="0" w:after="0"/>
+              <w:jc w:val="center"/>
+              <w:rPr>
+                <w:rFonts w:cs="Courier New" w:ascii="Courier New" w:hAnsi="Courier New"/>
+                <w:sz w:val="24"/>
+                <w:szCs w:val="24"/>
+              </w:rPr>
+            </w:pPr>
+            <w:r>
+              <w:rPr>
+                <w:rFonts w:cs="Courier New" w:ascii="Courier New" w:hAnsi="Courier New"/>
+                <w:sz w:val="24"/>
+                <w:szCs w:val="24"/>
+              </w:rPr>
+              <w:t>ls -i</w:t>
+            </w:r>
+          </w:p>
+        </w:tc>
+        <w:tc>
+          <w:tcPr>
+            <w:tcW w:w="3715" w:type="dxa"/>
+            <w:tcBorders>
+              <w:top w:val="single" w:sz="4" w:space="0" w:color="00000A"/>
+              <w:left w:val="single" w:sz="4" w:space="0" w:color="00000A"/>
+              <w:bottom w:val="single" w:sz="4" w:space="0" w:color="00000A"/>
+              <w:insideH w:val="single" w:sz="4" w:space="0" w:color="00000A"/>
+              <w:right w:val="single" w:sz="4" w:space="0" w:color="00000A"/>
+              <w:insideV w:val="single" w:sz="4" w:space="0" w:color="00000A"/>
+            </w:tcBorders>
+            <w:shd w:fill="FFFFFF" w:val="clear"/>
+            <w:tcMar>
+              <w:left w:w="103" w:type="dxa"/>
+            </w:tcMar>
+          </w:tcPr>
+          <w:p>
+            <w:pPr>
+              <w:pStyle w:val="Normal"/>
+              <w:spacing w:lineRule="auto" w:line="240" w:before="0" w:after="0"/>
+              <w:jc w:val="center"/>
+              <w:rPr>
+                <w:sz w:val="24"/>
+                <w:szCs w:val="24"/>
+              </w:rPr>
+            </w:pPr>
+            <w:r>
+              <w:rPr>
+                <w:sz w:val="24"/>
+                <w:szCs w:val="24"/>
+              </w:rPr>
+              <w:t>SUCESS</w:t>
+            </w:r>
+          </w:p>
+        </w:tc>
+      </w:tr>
+      <w:tr>
+        <w:trPr>
+          <w:cantSplit w:val="false"/>
+        </w:trPr>
+        <w:tc>
+          <w:tcPr>
+            <w:tcW w:w="4223" w:type="dxa"/>
+            <w:tcBorders>
+              <w:top w:val="single" w:sz="4" w:space="0" w:color="00000A"/>
+              <w:left w:val="single" w:sz="4" w:space="0" w:color="00000A"/>
+              <w:bottom w:val="single" w:sz="4" w:space="0" w:color="00000A"/>
+              <w:insideH w:val="single" w:sz="4" w:space="0" w:color="00000A"/>
+              <w:right w:val="single" w:sz="4" w:space="0" w:color="00000A"/>
+              <w:insideV w:val="single" w:sz="4" w:space="0" w:color="00000A"/>
+            </w:tcBorders>
+            <w:shd w:fill="FFFFFF" w:val="clear"/>
+            <w:tcMar>
+              <w:left w:w="103" w:type="dxa"/>
+            </w:tcMar>
+          </w:tcPr>
+          <w:p>
+            <w:pPr>
+              <w:pStyle w:val="Normal"/>
+              <w:spacing w:lineRule="auto" w:line="240" w:before="0" w:after="0"/>
+              <w:jc w:val="center"/>
+              <w:rPr>
+                <w:rFonts w:cs="Courier New" w:ascii="Courier New" w:hAnsi="Courier New"/>
+                <w:sz w:val="24"/>
+                <w:szCs w:val="24"/>
+              </w:rPr>
+            </w:pPr>
+            <w:r>
+              <w:rPr>
+                <w:rFonts w:cs="Courier New" w:ascii="Courier New" w:hAnsi="Courier New"/>
+                <w:sz w:val="24"/>
+                <w:szCs w:val="24"/>
+              </w:rPr>
+              <w:t>mkdir</w:t>
+            </w:r>
+          </w:p>
+        </w:tc>
+        <w:tc>
+          <w:tcPr>
+            <w:tcW w:w="3715" w:type="dxa"/>
+            <w:tcBorders>
+              <w:top w:val="single" w:sz="4" w:space="0" w:color="00000A"/>
+              <w:left w:val="single" w:sz="4" w:space="0" w:color="00000A"/>
+              <w:bottom w:val="single" w:sz="4" w:space="0" w:color="00000A"/>
+              <w:insideH w:val="single" w:sz="4" w:space="0" w:color="00000A"/>
+              <w:right w:val="single" w:sz="4" w:space="0" w:color="00000A"/>
+              <w:insideV w:val="single" w:sz="4" w:space="0" w:color="00000A"/>
+            </w:tcBorders>
+            <w:shd w:fill="FFFFFF" w:val="clear"/>
+            <w:tcMar>
+              <w:left w:w="103" w:type="dxa"/>
+            </w:tcMar>
+          </w:tcPr>
+          <w:p>
+            <w:pPr>
+              <w:pStyle w:val="Normal"/>
+              <w:spacing w:lineRule="auto" w:line="240" w:before="0" w:after="0"/>
+              <w:jc w:val="center"/>
+              <w:rPr>
+                <w:sz w:val="24"/>
+                <w:szCs w:val="24"/>
+              </w:rPr>
+            </w:pPr>
+            <w:r>
+              <w:rPr>
+                <w:sz w:val="24"/>
+                <w:szCs w:val="24"/>
+              </w:rPr>
+              <w:t>SUCCES</w:t>
+            </w:r>
+          </w:p>
+        </w:tc>
+      </w:tr>
+      <w:tr>
+        <w:trPr>
+          <w:trHeight w:val="70" w:hRule="atLeast"/>
+          <w:cantSplit w:val="false"/>
+        </w:trPr>
+        <w:tc>
+          <w:tcPr>
+            <w:tcW w:w="4223" w:type="dxa"/>
+            <w:tcBorders>
+              <w:top w:val="single" w:sz="4" w:space="0" w:color="00000A"/>
+              <w:left w:val="single" w:sz="4" w:space="0" w:color="00000A"/>
+              <w:bottom w:val="single" w:sz="4" w:space="0" w:color="00000A"/>
+              <w:insideH w:val="single" w:sz="4" w:space="0" w:color="00000A"/>
+              <w:right w:val="single" w:sz="4" w:space="0" w:color="00000A"/>
+              <w:insideV w:val="single" w:sz="4" w:space="0" w:color="00000A"/>
+            </w:tcBorders>
+            <w:shd w:fill="FFFFFF" w:val="clear"/>
+            <w:tcMar>
+              <w:left w:w="103" w:type="dxa"/>
+            </w:tcMar>
+          </w:tcPr>
+          <w:p>
+            <w:pPr>
+              <w:pStyle w:val="Normal"/>
+              <w:spacing w:lineRule="auto" w:line="240" w:before="0" w:after="0"/>
+              <w:jc w:val="center"/>
+              <w:rPr>
+                <w:rFonts w:cs="Courier New" w:ascii="Courier New" w:hAnsi="Courier New"/>
+                <w:sz w:val="24"/>
+                <w:szCs w:val="24"/>
+              </w:rPr>
+            </w:pPr>
+            <w:r>
+              <w:rPr>
+                <w:rFonts w:cs="Courier New" w:ascii="Courier New" w:hAnsi="Courier New"/>
+                <w:sz w:val="24"/>
+                <w:szCs w:val="24"/>
+              </w:rPr>
+              <w:t>touch</w:t>
+            </w:r>
+          </w:p>
+        </w:tc>
+        <w:tc>
+          <w:tcPr>
+            <w:tcW w:w="3715" w:type="dxa"/>
+            <w:tcBorders>
+              <w:top w:val="single" w:sz="4" w:space="0" w:color="00000A"/>
+              <w:left w:val="single" w:sz="4" w:space="0" w:color="00000A"/>
+              <w:bottom w:val="single" w:sz="4" w:space="0" w:color="00000A"/>
+              <w:insideH w:val="single" w:sz="4" w:space="0" w:color="00000A"/>
+              <w:right w:val="single" w:sz="4" w:space="0" w:color="00000A"/>
+              <w:insideV w:val="single" w:sz="4" w:space="0" w:color="00000A"/>
+            </w:tcBorders>
+            <w:shd w:fill="FFFFFF" w:val="clear"/>
+            <w:tcMar>
+              <w:left w:w="103" w:type="dxa"/>
+            </w:tcMar>
+          </w:tcPr>
+          <w:p>
+            <w:pPr>
+              <w:pStyle w:val="Normal"/>
+              <w:spacing w:lineRule="auto" w:line="240" w:before="0" w:after="0"/>
+              <w:jc w:val="center"/>
+              <w:rPr>
+                <w:sz w:val="24"/>
+                <w:szCs w:val="24"/>
+              </w:rPr>
+            </w:pPr>
+            <w:r>
+              <w:rPr>
+                <w:sz w:val="24"/>
+                <w:szCs w:val="24"/>
+              </w:rPr>
+              <w:t>ECHEC</w:t>
+            </w:r>
+          </w:p>
+        </w:tc>
+      </w:tr>
+      <w:tr>
+        <w:trPr>
+          <w:cantSplit w:val="false"/>
+        </w:trPr>
+        <w:tc>
+          <w:tcPr>
+            <w:tcW w:w="4223" w:type="dxa"/>
+            <w:tcBorders>
+              <w:top w:val="single" w:sz="4" w:space="0" w:color="00000A"/>
+              <w:left w:val="single" w:sz="4" w:space="0" w:color="00000A"/>
+              <w:bottom w:val="single" w:sz="4" w:space="0" w:color="00000A"/>
+              <w:insideH w:val="single" w:sz="4" w:space="0" w:color="00000A"/>
+              <w:right w:val="single" w:sz="4" w:space="0" w:color="00000A"/>
+              <w:insideV w:val="single" w:sz="4" w:space="0" w:color="00000A"/>
+            </w:tcBorders>
+            <w:shd w:fill="FFFFFF" w:val="clear"/>
+            <w:tcMar>
+              <w:left w:w="103" w:type="dxa"/>
+            </w:tcMar>
+          </w:tcPr>
+          <w:p>
+            <w:pPr>
+              <w:pStyle w:val="Normal"/>
+              <w:spacing w:lineRule="auto" w:line="240" w:before="0" w:after="0"/>
+              <w:jc w:val="center"/>
+              <w:rPr>
+                <w:rFonts w:cs="Courier New" w:ascii="Courier New" w:hAnsi="Courier New"/>
+                <w:sz w:val="24"/>
+                <w:szCs w:val="24"/>
+              </w:rPr>
+            </w:pPr>
+            <w:r>
+              <w:rPr>
+                <w:rFonts w:cs="Courier New" w:ascii="Courier New" w:hAnsi="Courier New"/>
+                <w:sz w:val="24"/>
+                <w:szCs w:val="24"/>
+              </w:rPr>
+              <w:t>ln</w:t>
+            </w:r>
+          </w:p>
+        </w:tc>
+        <w:tc>
+          <w:tcPr>
+            <w:tcW w:w="3715" w:type="dxa"/>
+            <w:tcBorders>
+              <w:top w:val="single" w:sz="4" w:space="0" w:color="00000A"/>
+              <w:left w:val="single" w:sz="4" w:space="0" w:color="00000A"/>
+              <w:bottom w:val="single" w:sz="4" w:space="0" w:color="00000A"/>
+              <w:insideH w:val="single" w:sz="4" w:space="0" w:color="00000A"/>
+              <w:right w:val="single" w:sz="4" w:space="0" w:color="00000A"/>
+              <w:insideV w:val="single" w:sz="4" w:space="0" w:color="00000A"/>
+            </w:tcBorders>
+            <w:shd w:fill="FFFFFF" w:val="clear"/>
+            <w:tcMar>
+              <w:left w:w="103" w:type="dxa"/>
+            </w:tcMar>
+          </w:tcPr>
+          <w:p>
+            <w:pPr>
+              <w:pStyle w:val="Normal"/>
+              <w:spacing w:lineRule="auto" w:line="240" w:before="0" w:after="0"/>
+              <w:jc w:val="center"/>
+              <w:rPr>
+                <w:sz w:val="24"/>
+                <w:szCs w:val="24"/>
+              </w:rPr>
+            </w:pPr>
+            <w:r>
+              <w:rPr>
+                <w:sz w:val="24"/>
+                <w:szCs w:val="24"/>
+              </w:rPr>
+              <w:t>SUCCES</w:t>
+            </w:r>
+          </w:p>
+        </w:tc>
+      </w:tr>
+      <w:tr>
+        <w:trPr>
+          <w:cantSplit w:val="false"/>
+        </w:trPr>
+        <w:tc>
+          <w:tcPr>
+            <w:tcW w:w="4223" w:type="dxa"/>
+            <w:tcBorders>
+              <w:top w:val="single" w:sz="4" w:space="0" w:color="00000A"/>
+              <w:left w:val="single" w:sz="4" w:space="0" w:color="00000A"/>
+              <w:bottom w:val="single" w:sz="4" w:space="0" w:color="00000A"/>
+              <w:insideH w:val="single" w:sz="4" w:space="0" w:color="00000A"/>
+              <w:right w:val="single" w:sz="4" w:space="0" w:color="00000A"/>
+              <w:insideV w:val="single" w:sz="4" w:space="0" w:color="00000A"/>
+            </w:tcBorders>
+            <w:shd w:fill="FFFFFF" w:val="clear"/>
+            <w:tcMar>
+              <w:left w:w="103" w:type="dxa"/>
+            </w:tcMar>
+          </w:tcPr>
+          <w:p>
+            <w:pPr>
+              <w:pStyle w:val="Normal"/>
+              <w:spacing w:lineRule="auto" w:line="240" w:before="0" w:after="0"/>
+              <w:jc w:val="center"/>
+              <w:rPr>
+                <w:rFonts w:cs="Courier New" w:ascii="Courier New" w:hAnsi="Courier New"/>
+                <w:sz w:val="24"/>
+                <w:szCs w:val="24"/>
+              </w:rPr>
+            </w:pPr>
+            <w:r>
+              <w:rPr>
+                <w:rFonts w:cs="Courier New" w:ascii="Courier New" w:hAnsi="Courier New"/>
+                <w:sz w:val="24"/>
+                <w:szCs w:val="24"/>
+              </w:rPr>
+              <w:t>rmdir</w:t>
+            </w:r>
+          </w:p>
+        </w:tc>
+        <w:tc>
+          <w:tcPr>
+            <w:tcW w:w="3715" w:type="dxa"/>
+            <w:tcBorders>
+              <w:top w:val="single" w:sz="4" w:space="0" w:color="00000A"/>
+              <w:left w:val="single" w:sz="4" w:space="0" w:color="00000A"/>
+              <w:bottom w:val="single" w:sz="4" w:space="0" w:color="00000A"/>
+              <w:insideH w:val="single" w:sz="4" w:space="0" w:color="00000A"/>
+              <w:right w:val="single" w:sz="4" w:space="0" w:color="00000A"/>
+              <w:insideV w:val="single" w:sz="4" w:space="0" w:color="00000A"/>
+            </w:tcBorders>
+            <w:shd w:fill="FFFFFF" w:val="clear"/>
+            <w:tcMar>
+              <w:left w:w="103" w:type="dxa"/>
+            </w:tcMar>
+          </w:tcPr>
+          <w:p>
+            <w:pPr>
+              <w:pStyle w:val="Normal"/>
+              <w:spacing w:lineRule="auto" w:line="240" w:before="0" w:after="0"/>
+              <w:jc w:val="center"/>
+              <w:rPr>
+                <w:sz w:val="24"/>
+                <w:szCs w:val="24"/>
+              </w:rPr>
+            </w:pPr>
+            <w:r>
+              <w:rPr>
+                <w:sz w:val="24"/>
+                <w:szCs w:val="24"/>
+              </w:rPr>
+              <w:t>SUCCES</w:t>
+            </w:r>
+          </w:p>
+        </w:tc>
+      </w:tr>
+      <w:tr>
+        <w:trPr>
+          <w:cantSplit w:val="false"/>
+        </w:trPr>
+        <w:tc>
+          <w:tcPr>
+            <w:tcW w:w="4223" w:type="dxa"/>
+            <w:tcBorders>
+              <w:top w:val="single" w:sz="4" w:space="0" w:color="00000A"/>
+              <w:left w:val="single" w:sz="4" w:space="0" w:color="00000A"/>
+              <w:bottom w:val="single" w:sz="4" w:space="0" w:color="00000A"/>
+              <w:insideH w:val="single" w:sz="4" w:space="0" w:color="00000A"/>
+              <w:right w:val="single" w:sz="4" w:space="0" w:color="00000A"/>
+              <w:insideV w:val="single" w:sz="4" w:space="0" w:color="00000A"/>
+            </w:tcBorders>
+            <w:shd w:fill="FFFFFF" w:val="clear"/>
+            <w:tcMar>
+              <w:left w:w="103" w:type="dxa"/>
+            </w:tcMar>
+          </w:tcPr>
+          <w:p>
+            <w:pPr>
+              <w:pStyle w:val="Normal"/>
+              <w:spacing w:lineRule="auto" w:line="240" w:before="0" w:after="0"/>
+              <w:jc w:val="center"/>
+              <w:rPr>
+                <w:rFonts w:cs="Courier New" w:ascii="Courier New" w:hAnsi="Courier New"/>
+                <w:sz w:val="24"/>
+                <w:szCs w:val="24"/>
+              </w:rPr>
+            </w:pPr>
+            <w:r>
+              <w:rPr>
+                <w:rFonts w:cs="Courier New" w:ascii="Courier New" w:hAnsi="Courier New"/>
+                <w:sz w:val="24"/>
+                <w:szCs w:val="24"/>
+              </w:rPr>
+              <w:t>cd</w:t>
+            </w:r>
+          </w:p>
+        </w:tc>
+        <w:tc>
+          <w:tcPr>
+            <w:tcW w:w="3715" w:type="dxa"/>
+            <w:tcBorders>
+              <w:top w:val="single" w:sz="4" w:space="0" w:color="00000A"/>
+              <w:left w:val="single" w:sz="4" w:space="0" w:color="00000A"/>
+              <w:bottom w:val="single" w:sz="4" w:space="0" w:color="00000A"/>
+              <w:insideH w:val="single" w:sz="4" w:space="0" w:color="00000A"/>
+              <w:right w:val="single" w:sz="4" w:space="0" w:color="00000A"/>
+              <w:insideV w:val="single" w:sz="4" w:space="0" w:color="00000A"/>
+            </w:tcBorders>
+            <w:shd w:fill="FFFFFF" w:val="clear"/>
+            <w:tcMar>
+              <w:left w:w="103" w:type="dxa"/>
+            </w:tcMar>
+          </w:tcPr>
+          <w:p>
+            <w:pPr>
+              <w:pStyle w:val="Normal"/>
+              <w:spacing w:lineRule="auto" w:line="240" w:before="0" w:after="0"/>
+              <w:jc w:val="center"/>
+              <w:rPr>
+                <w:sz w:val="24"/>
+                <w:szCs w:val="24"/>
+              </w:rPr>
+            </w:pPr>
+            <w:r>
+              <w:rPr>
+                <w:sz w:val="24"/>
+                <w:szCs w:val="24"/>
+              </w:rPr>
+              <w:t>SUCCES</w:t>
+            </w:r>
+          </w:p>
+        </w:tc>
+      </w:tr>
+      <w:tr>
+        <w:trPr>
+          <w:cantSplit w:val="false"/>
+        </w:trPr>
+        <w:tc>
+          <w:tcPr>
+            <w:tcW w:w="4223" w:type="dxa"/>
+            <w:tcBorders>
+              <w:top w:val="single" w:sz="4" w:space="0" w:color="00000A"/>
+              <w:left w:val="single" w:sz="4" w:space="0" w:color="00000A"/>
+              <w:bottom w:val="single" w:sz="4" w:space="0" w:color="00000A"/>
+              <w:insideH w:val="single" w:sz="4" w:space="0" w:color="00000A"/>
+              <w:right w:val="single" w:sz="4" w:space="0" w:color="00000A"/>
+              <w:insideV w:val="single" w:sz="4" w:space="0" w:color="00000A"/>
+            </w:tcBorders>
+            <w:shd w:fill="FFFFFF" w:val="clear"/>
+            <w:tcMar>
+              <w:left w:w="103" w:type="dxa"/>
+            </w:tcMar>
+          </w:tcPr>
+          <w:p>
+            <w:pPr>
+              <w:pStyle w:val="Normal"/>
+              <w:spacing w:lineRule="auto" w:line="240" w:before="0" w:after="0"/>
+              <w:jc w:val="center"/>
+              <w:rPr>
+                <w:rFonts w:cs="Courier New" w:ascii="Courier New" w:hAnsi="Courier New"/>
+                <w:sz w:val="24"/>
+                <w:szCs w:val="24"/>
+              </w:rPr>
+            </w:pPr>
+            <w:r>
+              <w:rPr>
+                <w:rFonts w:cs="Courier New" w:ascii="Courier New" w:hAnsi="Courier New"/>
+                <w:sz w:val="24"/>
+                <w:szCs w:val="24"/>
+              </w:rPr>
+              <w:t>cp</w:t>
+            </w:r>
+          </w:p>
+        </w:tc>
+        <w:tc>
+          <w:tcPr>
+            <w:tcW w:w="3715" w:type="dxa"/>
+            <w:tcBorders>
+              <w:top w:val="single" w:sz="4" w:space="0" w:color="00000A"/>
+              <w:left w:val="single" w:sz="4" w:space="0" w:color="00000A"/>
+              <w:bottom w:val="single" w:sz="4" w:space="0" w:color="00000A"/>
+              <w:insideH w:val="single" w:sz="4" w:space="0" w:color="00000A"/>
+              <w:right w:val="single" w:sz="4" w:space="0" w:color="00000A"/>
+              <w:insideV w:val="single" w:sz="4" w:space="0" w:color="00000A"/>
+            </w:tcBorders>
+            <w:shd w:fill="FFFFFF" w:val="clear"/>
+            <w:tcMar>
+              <w:left w:w="103" w:type="dxa"/>
+            </w:tcMar>
+          </w:tcPr>
+          <w:p>
+            <w:pPr>
+              <w:pStyle w:val="Normal"/>
+              <w:spacing w:lineRule="auto" w:line="240" w:before="0" w:after="0"/>
+              <w:jc w:val="center"/>
+              <w:rPr>
+                <w:sz w:val="24"/>
+                <w:szCs w:val="24"/>
+              </w:rPr>
+            </w:pPr>
+            <w:r>
+              <w:rPr>
+                <w:sz w:val="24"/>
+                <w:szCs w:val="24"/>
+              </w:rPr>
+              <w:t>SUCCES</w:t>
+            </w:r>
+          </w:p>
+        </w:tc>
+      </w:tr>
+      <w:tr>
+        <w:trPr>
+          <w:cantSplit w:val="false"/>
+        </w:trPr>
+        <w:tc>
+          <w:tcPr>
+            <w:tcW w:w="4223" w:type="dxa"/>
+            <w:tcBorders>
+              <w:top w:val="single" w:sz="4" w:space="0" w:color="00000A"/>
+              <w:left w:val="single" w:sz="4" w:space="0" w:color="00000A"/>
+              <w:bottom w:val="single" w:sz="4" w:space="0" w:color="00000A"/>
+              <w:insideH w:val="single" w:sz="4" w:space="0" w:color="00000A"/>
+              <w:right w:val="single" w:sz="4" w:space="0" w:color="00000A"/>
+              <w:insideV w:val="single" w:sz="4" w:space="0" w:color="00000A"/>
+            </w:tcBorders>
+            <w:shd w:fill="FFFFFF" w:val="clear"/>
+            <w:tcMar>
+              <w:left w:w="103" w:type="dxa"/>
+            </w:tcMar>
+          </w:tcPr>
+          <w:p>
+            <w:pPr>
+              <w:pStyle w:val="Normal"/>
+              <w:spacing w:lineRule="auto" w:line="240" w:before="0" w:after="0"/>
+              <w:jc w:val="center"/>
+              <w:rPr>
+                <w:rFonts w:cs="Courier New" w:ascii="Courier New" w:hAnsi="Courier New"/>
+                <w:sz w:val="24"/>
+                <w:szCs w:val="24"/>
+              </w:rPr>
+            </w:pPr>
+            <w:r>
+              <w:rPr>
+                <w:rFonts w:cs="Courier New" w:ascii="Courier New" w:hAnsi="Courier New"/>
+                <w:sz w:val="24"/>
+                <w:szCs w:val="24"/>
+              </w:rPr>
+              <w:t>gedit</w:t>
+            </w:r>
+          </w:p>
+        </w:tc>
+        <w:tc>
+          <w:tcPr>
+            <w:tcW w:w="3715" w:type="dxa"/>
+            <w:tcBorders>
+              <w:top w:val="single" w:sz="4" w:space="0" w:color="00000A"/>
+              <w:left w:val="single" w:sz="4" w:space="0" w:color="00000A"/>
+              <w:bottom w:val="single" w:sz="4" w:space="0" w:color="00000A"/>
+              <w:insideH w:val="single" w:sz="4" w:space="0" w:color="00000A"/>
+              <w:right w:val="single" w:sz="4" w:space="0" w:color="00000A"/>
+              <w:insideV w:val="single" w:sz="4" w:space="0" w:color="00000A"/>
+            </w:tcBorders>
+            <w:shd w:fill="FFFFFF" w:val="clear"/>
+            <w:tcMar>
+              <w:left w:w="103" w:type="dxa"/>
+            </w:tcMar>
+          </w:tcPr>
+          <w:p>
+            <w:pPr>
+              <w:pStyle w:val="Normal"/>
+              <w:spacing w:lineRule="auto" w:line="240" w:before="0" w:after="0"/>
+              <w:jc w:val="center"/>
+              <w:rPr>
+                <w:sz w:val="24"/>
+                <w:szCs w:val="24"/>
+              </w:rPr>
+            </w:pPr>
+            <w:r>
+              <w:rPr>
+                <w:sz w:val="24"/>
+                <w:szCs w:val="24"/>
+              </w:rPr>
+              <w:t>SUCCES</w:t>
+            </w:r>
+          </w:p>
+        </w:tc>
+      </w:tr>
+      <w:tr>
+        <w:trPr>
+          <w:cantSplit w:val="false"/>
+        </w:trPr>
+        <w:tc>
+          <w:tcPr>
+            <w:tcW w:w="4223" w:type="dxa"/>
+            <w:tcBorders>
+              <w:top w:val="single" w:sz="4" w:space="0" w:color="00000A"/>
+              <w:left w:val="single" w:sz="4" w:space="0" w:color="00000A"/>
+              <w:bottom w:val="single" w:sz="4" w:space="0" w:color="00000A"/>
+              <w:insideH w:val="single" w:sz="4" w:space="0" w:color="00000A"/>
+              <w:right w:val="single" w:sz="4" w:space="0" w:color="00000A"/>
+              <w:insideV w:val="single" w:sz="4" w:space="0" w:color="00000A"/>
+            </w:tcBorders>
+            <w:shd w:fill="FFFFFF" w:val="clear"/>
+            <w:tcMar>
+              <w:left w:w="103" w:type="dxa"/>
+            </w:tcMar>
+          </w:tcPr>
+          <w:p>
+            <w:pPr>
+              <w:pStyle w:val="Normal"/>
+              <w:spacing w:lineRule="auto" w:line="240" w:before="0" w:after="0"/>
+              <w:jc w:val="center"/>
+              <w:rPr>
+                <w:rFonts w:cs="Courier New" w:ascii="Courier New" w:hAnsi="Courier New"/>
+                <w:sz w:val="24"/>
+                <w:szCs w:val="24"/>
+              </w:rPr>
+            </w:pPr>
+            <w:r>
+              <w:rPr>
+                <w:rFonts w:cs="Courier New" w:ascii="Courier New" w:hAnsi="Courier New"/>
+                <w:sz w:val="24"/>
+                <w:szCs w:val="24"/>
+              </w:rPr>
+              <w:t>more</w:t>
+            </w:r>
+          </w:p>
+        </w:tc>
+        <w:tc>
+          <w:tcPr>
+            <w:tcW w:w="3715" w:type="dxa"/>
+            <w:tcBorders>
+              <w:top w:val="single" w:sz="4" w:space="0" w:color="00000A"/>
+              <w:left w:val="single" w:sz="4" w:space="0" w:color="00000A"/>
+              <w:bottom w:val="single" w:sz="4" w:space="0" w:color="00000A"/>
+              <w:insideH w:val="single" w:sz="4" w:space="0" w:color="00000A"/>
+              <w:right w:val="single" w:sz="4" w:space="0" w:color="00000A"/>
+              <w:insideV w:val="single" w:sz="4" w:space="0" w:color="00000A"/>
+            </w:tcBorders>
+            <w:shd w:fill="FFFFFF" w:val="clear"/>
+            <w:tcMar>
+              <w:left w:w="103" w:type="dxa"/>
+            </w:tcMar>
+          </w:tcPr>
+          <w:p>
+            <w:pPr>
+              <w:pStyle w:val="Normal"/>
+              <w:spacing w:lineRule="auto" w:line="240" w:before="0" w:after="0"/>
+              <w:jc w:val="center"/>
+              <w:rPr>
+                <w:sz w:val="24"/>
+                <w:szCs w:val="24"/>
+              </w:rPr>
+            </w:pPr>
+            <w:r>
+              <w:rPr>
+                <w:sz w:val="24"/>
+                <w:szCs w:val="24"/>
+              </w:rPr>
+              <w:t>SUCCES</w:t>
+            </w:r>
+          </w:p>
+        </w:tc>
+      </w:tr>
+      <w:tr>
+        <w:trPr>
+          <w:cantSplit w:val="false"/>
+        </w:trPr>
+        <w:tc>
+          <w:tcPr>
+            <w:tcW w:w="4223" w:type="dxa"/>
+            <w:tcBorders>
+              <w:top w:val="single" w:sz="4" w:space="0" w:color="00000A"/>
+              <w:left w:val="single" w:sz="4" w:space="0" w:color="00000A"/>
+              <w:bottom w:val="single" w:sz="4" w:space="0" w:color="00000A"/>
+              <w:insideH w:val="single" w:sz="4" w:space="0" w:color="00000A"/>
+              <w:right w:val="single" w:sz="4" w:space="0" w:color="00000A"/>
+              <w:insideV w:val="single" w:sz="4" w:space="0" w:color="00000A"/>
+            </w:tcBorders>
+            <w:shd w:fill="FFFFFF" w:val="clear"/>
+            <w:tcMar>
+              <w:left w:w="103" w:type="dxa"/>
+            </w:tcMar>
+          </w:tcPr>
+          <w:p>
+            <w:pPr>
+              <w:pStyle w:val="Normal"/>
+              <w:spacing w:lineRule="auto" w:line="240" w:before="0" w:after="0"/>
+              <w:jc w:val="center"/>
+              <w:rPr>
+                <w:rFonts w:cs="Courier New" w:ascii="Courier New" w:hAnsi="Courier New"/>
+                <w:sz w:val="24"/>
+                <w:szCs w:val="24"/>
+              </w:rPr>
+            </w:pPr>
+            <w:r>
+              <w:rPr>
+                <w:rFonts w:cs="Courier New" w:ascii="Courier New" w:hAnsi="Courier New"/>
+                <w:sz w:val="24"/>
+                <w:szCs w:val="24"/>
+              </w:rPr>
+              <w:t>ln -s</w:t>
+            </w:r>
+          </w:p>
+        </w:tc>
+        <w:tc>
+          <w:tcPr>
+            <w:tcW w:w="3715" w:type="dxa"/>
+            <w:tcBorders>
+              <w:top w:val="single" w:sz="4" w:space="0" w:color="00000A"/>
+              <w:left w:val="single" w:sz="4" w:space="0" w:color="00000A"/>
+              <w:bottom w:val="single" w:sz="4" w:space="0" w:color="00000A"/>
+              <w:insideH w:val="single" w:sz="4" w:space="0" w:color="00000A"/>
+              <w:right w:val="single" w:sz="4" w:space="0" w:color="00000A"/>
+              <w:insideV w:val="single" w:sz="4" w:space="0" w:color="00000A"/>
+            </w:tcBorders>
+            <w:shd w:fill="FFFFFF" w:val="clear"/>
+            <w:tcMar>
+              <w:left w:w="103" w:type="dxa"/>
+            </w:tcMar>
+          </w:tcPr>
+          <w:p>
+            <w:pPr>
+              <w:pStyle w:val="Normal"/>
+              <w:spacing w:lineRule="auto" w:line="240" w:before="0" w:after="0"/>
+              <w:jc w:val="center"/>
+              <w:rPr>
+                <w:sz w:val="24"/>
+                <w:szCs w:val="24"/>
+              </w:rPr>
+            </w:pPr>
+            <w:r>
+              <w:rPr>
+                <w:sz w:val="24"/>
+                <w:szCs w:val="24"/>
+              </w:rPr>
+              <w:t>SUCCES</w:t>
+            </w:r>
+          </w:p>
+        </w:tc>
+      </w:tr>
+    </w:tbl>
+    <w:p>
+      <w:pPr>
+        <w:pStyle w:val="Normal"/>
+        <w:rPr/>
+      </w:pPr>
+      <w:r>
+        <w:rPr/>
+      </w:r>
+    </w:p>
+    <w:p>
+      <w:pPr>
+        <w:pStyle w:val="Normal"/>
+        <w:rPr/>
+      </w:pPr>
+      <w:r>
+        <w:rPr/>
+      </w:r>
+    </w:p>
+    <w:p>
+      <w:pPr>
+        <w:pStyle w:val="Normal"/>
+        <w:rPr/>
+      </w:pPr>
+      <w:r>
+        <w:rPr/>
+      </w:r>
+    </w:p>
+    <w:p>
+      <w:pPr>
+        <w:pStyle w:val="Normal"/>
+        <w:rPr/>
+      </w:pPr>
+      <w:r>
+        <w:rPr/>
+        <w:t xml:space="preserve">Voici la sortie d'écran </w:t>
+      </w:r>
+    </w:p>
+    <w:p>
+      <w:pPr>
+        <w:pStyle w:val="Normal"/>
+        <w:rPr/>
+      </w:pPr>
+      <w:r>
+        <w:rPr/>
+      </w:r>
+    </w:p>
+    <w:p>
+      <w:pPr>
+        <w:pStyle w:val="Normal"/>
+        <w:rPr/>
+      </w:pPr>
+      <w:r>
+        <w:rPr/>
+      </w:r>
+    </w:p>
+    <w:p>
+      <w:pPr>
+        <w:pStyle w:val="Normal"/>
+        <w:rPr/>
+      </w:pPr>
+      <w:r>
+        <w:rPr/>
       </w:r>
     </w:p>
     <w:sectPr>
@@ -1585,256 +3039,106 @@
 </file>
 
 <file path=word/footer1.xml><?xml version="1.0" encoding="utf-8"?>
-<w:ftr xmlns:o="urn:schemas-microsoft-com:office:office" xmlns:r="http://schemas.openxmlformats.org/officeDocument/2006/relationships" xmlns:v="urn:schemas-microsoft-com:vml" xmlns:w="http://schemas.openxmlformats.org/wordprocessingml/2006/main" xmlns:w10="urn:schemas-microsoft-com:office:word" xmlns:wp="http://schemas.openxmlformats.org/drawingml/2006/wordprocessingDrawing" xmlns:wps="http://schemas.microsoft.com/office/word/2010/wordprocessingShape" xmlns:wpg="http://schemas.microsoft.com/office/word/2010/wordprocessingGroup" xmlns:mc="http://schemas.openxmlformats.org/markup-compatibility/2006" xmlns:wp14="http://schemas.microsoft.com/office/word/2010/wordprocessingDrawing" xmlns:w14="http://schemas.microsoft.com/office/word/2010/wordml" mc:Ignorable="w14 wp14">
+<w:ftr xmlns:o="urn:schemas-microsoft-com:office:office" xmlns:r="http://schemas.openxmlformats.org/officeDocument/2006/relationships" xmlns:v="urn:schemas-microsoft-com:vml" xmlns:w="http://schemas.openxmlformats.org/wordprocessingml/2006/main" xmlns:w10="urn:schemas-microsoft-com:office:word" xmlns:wp="http://schemas.openxmlformats.org/drawingml/2006/wordprocessingDrawing">
   <w:p>
     <w:pPr>
-      <w:pStyle w:val="Footer"/>
+      <w:pStyle w:val="Pieddepage"/>
       <w:rPr/>
     </w:pPr>
     <w:r>
       <w:rPr/>
     </w:r>
     <w:r>
-      <mc:AlternateContent>
-        <mc:Choice Requires="wps">
-          <w:drawing>
-            <wp:anchor behindDoc="0" distT="0" distB="0" distL="0" distR="0" simplePos="0" locked="0" layoutInCell="1" allowOverlap="1" relativeHeight="2">
-              <wp:simplePos x="0" y="0"/>
-              <wp:positionH relativeFrom="margin">
-                <wp:align>center</wp:align>
-              </wp:positionH>
-              <wp:positionV relativeFrom="paragraph">
-                <wp:posOffset>635</wp:posOffset>
-              </wp:positionV>
-              <wp:extent cx="88900" cy="164465"/>
-              <wp:effectExtent l="0" t="0" r="0" b="0"/>
-              <wp:wrapSquare wrapText="largest"/>
-              <wp:docPr id="1" name="Frame1"/>
-              <a:graphic xmlns:a="http://schemas.openxmlformats.org/drawingml/2006/main">
-                <a:graphicData uri="http://schemas.microsoft.com/office/word/2010/wordprocessingShape">
-                  <wps:wsp>
-                    <wps:cNvSpPr txBox="1"/>
-                    <wps:spPr>
-                      <a:xfrm>
-                        <a:off x="0" y="0"/>
-                        <a:ext cx="88900" cy="164465"/>
-                      </a:xfrm>
-                      <a:prstGeom prst="rect"/>
-                      <a:solidFill>
-                        <a:srgbClr val="FFFFFF">
-                          <a:alpha val="0"/>
-                        </a:srgbClr>
-                      </a:solidFill>
-                    </wps:spPr>
-                    <wps:txbx>
-                      <w:txbxContent>
-                        <w:p>
-                          <w:pPr>
-                            <w:pStyle w:val="Footer"/>
-                            <w:pBdr/>
-                            <w:rPr/>
-                          </w:pPr>
-                          <w:r>
-                            <w:rPr>
-                              <w:rStyle w:val="Pagenumber"/>
-                            </w:rPr>
-                            <w:fldChar w:fldCharType="begin"/>
-                          </w:r>
-                          <w:r>
-                            <w:instrText> PAGE </w:instrText>
-                          </w:r>
-                          <w:r>
-                            <w:fldChar w:fldCharType="separate"/>
-                          </w:r>
-                          <w:r>
-                            <w:t>2</w:t>
-                          </w:r>
-                          <w:r>
-                            <w:fldChar w:fldCharType="end"/>
-                          </w:r>
-                        </w:p>
-                      </w:txbxContent>
-                    </wps:txbx>
-                    <wps:bodyPr anchor="t" lIns="0" tIns="0" rIns="0" bIns="0">
-                      <a:spAutoFit/>
-                    </wps:bodyPr>
-                  </wps:wsp>
-                </a:graphicData>
-              </a:graphic>
-            </wp:anchor>
-          </w:drawing>
-        </mc:Choice>
-        <mc:Fallback>
-          <w:pict>
-            <v:rect fillcolor="#FFFFFF" style="position:absolute;rotation:0;width:7pt;height:12.95pt;mso-wrap-distance-left:0pt;mso-wrap-distance-right:0pt;mso-wrap-distance-top:0pt;mso-wrap-distance-bottom:0pt;margin-top:0.05pt;mso-position-vertical-relative:text;margin-left:252.1pt;mso-position-horizontal:center;mso-position-horizontal-relative:margin">
-              <v:fill opacity="0f"/>
-              <v:textbox inset="0in,0in,0in,0in">
-                <w:txbxContent>
-                  <w:p>
-                    <w:pPr>
-                      <w:pStyle w:val="Footer"/>
-                      <w:pBdr/>
-                      <w:rPr/>
-                    </w:pPr>
-                    <w:r>
-                      <w:rPr>
-                        <w:rStyle w:val="Pagenumber"/>
-                      </w:rPr>
-                      <w:fldChar w:fldCharType="begin"/>
-                    </w:r>
-                    <w:r>
-                      <w:instrText> PAGE </w:instrText>
-                    </w:r>
-                    <w:r>
-                      <w:fldChar w:fldCharType="separate"/>
-                    </w:r>
-                    <w:r>
-                      <w:t>2</w:t>
-                    </w:r>
-                    <w:r>
-                      <w:fldChar w:fldCharType="end"/>
-                    </w:r>
-                  </w:p>
-                </w:txbxContent>
-              </v:textbox>
-              <w10:wrap type="square" side="largest"/>
-            </v:rect>
-          </w:pict>
-        </mc:Fallback>
-      </mc:AlternateContent>
+      <w:pict>
+        <v:rect fillcolor="#FFFFFF" strokecolor="#000000" strokeweight="0pt" style="position:absolute;width:7pt;height:12.95pt;mso-wrap-distance-left:0pt;mso-wrap-distance-right:0pt;mso-wrap-distance-top:0pt;mso-wrap-distance-bottom:0pt;margin-top:0.05pt;margin-left:252.1pt">
+          <v:fill opacity="0f"/>
+          <v:textbox inset="0in,0in,0in,0in">
+            <w:txbxContent>
+              <w:p>
+                <w:pPr>
+                  <w:pStyle w:val="Pieddepage"/>
+                  <w:rPr/>
+                </w:pPr>
+                <w:r>
+                  <w:rPr/>
+                  <w:fldChar w:fldCharType="begin"/>
+                </w:r>
+                <w:r>
+                  <w:instrText> PAGE </w:instrText>
+                </w:r>
+                <w:r>
+                  <w:fldChar w:fldCharType="separate"/>
+                </w:r>
+                <w:r>
+                  <w:t>0</w:t>
+                </w:r>
+                <w:r>
+                  <w:fldChar w:fldCharType="end"/>
+                </w:r>
+              </w:p>
+            </w:txbxContent>
+          </v:textbox>
+          <w10:wrap type="square"/>
+        </v:rect>
+      </w:pict>
     </w:r>
   </w:p>
 </w:ftr>
 </file>
 
 <file path=word/footer2.xml><?xml version="1.0" encoding="utf-8"?>
-<w:ftr xmlns:o="urn:schemas-microsoft-com:office:office" xmlns:r="http://schemas.openxmlformats.org/officeDocument/2006/relationships" xmlns:v="urn:schemas-microsoft-com:vml" xmlns:w="http://schemas.openxmlformats.org/wordprocessingml/2006/main" xmlns:w10="urn:schemas-microsoft-com:office:word" xmlns:wp="http://schemas.openxmlformats.org/drawingml/2006/wordprocessingDrawing" xmlns:wps="http://schemas.microsoft.com/office/word/2010/wordprocessingShape" xmlns:wpg="http://schemas.microsoft.com/office/word/2010/wordprocessingGroup" xmlns:mc="http://schemas.openxmlformats.org/markup-compatibility/2006" xmlns:wp14="http://schemas.microsoft.com/office/word/2010/wordprocessingDrawing" xmlns:w14="http://schemas.microsoft.com/office/word/2010/wordml" mc:Ignorable="w14 wp14">
+<w:ftr xmlns:o="urn:schemas-microsoft-com:office:office" xmlns:r="http://schemas.openxmlformats.org/officeDocument/2006/relationships" xmlns:v="urn:schemas-microsoft-com:vml" xmlns:w="http://schemas.openxmlformats.org/wordprocessingml/2006/main" xmlns:w10="urn:schemas-microsoft-com:office:word" xmlns:wp="http://schemas.openxmlformats.org/drawingml/2006/wordprocessingDrawing">
   <w:p>
     <w:pPr>
-      <w:pStyle w:val="Footer"/>
+      <w:pStyle w:val="Pieddepage"/>
       <w:rPr/>
     </w:pPr>
     <w:r>
       <w:rPr/>
     </w:r>
     <w:r>
-      <mc:AlternateContent>
-        <mc:Choice Requires="wps">
-          <w:drawing>
-            <wp:anchor behindDoc="0" distT="0" distB="0" distL="0" distR="0" simplePos="0" locked="0" layoutInCell="1" allowOverlap="1" relativeHeight="3">
-              <wp:simplePos x="0" y="0"/>
-              <wp:positionH relativeFrom="margin">
-                <wp:align>center</wp:align>
-              </wp:positionH>
-              <wp:positionV relativeFrom="paragraph">
-                <wp:posOffset>635</wp:posOffset>
-              </wp:positionV>
-              <wp:extent cx="88900" cy="164465"/>
-              <wp:effectExtent l="0" t="0" r="0" b="0"/>
-              <wp:wrapSquare wrapText="largest"/>
-              <wp:docPr id="2" name="Frame2"/>
-              <a:graphic xmlns:a="http://schemas.openxmlformats.org/drawingml/2006/main">
-                <a:graphicData uri="http://schemas.microsoft.com/office/word/2010/wordprocessingShape">
-                  <wps:wsp>
-                    <wps:cNvSpPr txBox="1"/>
-                    <wps:spPr>
-                      <a:xfrm>
-                        <a:off x="0" y="0"/>
-                        <a:ext cx="88900" cy="164465"/>
-                      </a:xfrm>
-                      <a:prstGeom prst="rect"/>
-                      <a:solidFill>
-                        <a:srgbClr val="FFFFFF">
-                          <a:alpha val="0"/>
-                        </a:srgbClr>
-                      </a:solidFill>
-                    </wps:spPr>
-                    <wps:txbx>
-                      <w:txbxContent>
-                        <w:p>
-                          <w:pPr>
-                            <w:pStyle w:val="Footer"/>
-                            <w:pBdr/>
-                            <w:rPr/>
-                          </w:pPr>
-                          <w:r>
-                            <w:rPr>
-                              <w:rStyle w:val="Pagenumber"/>
-                            </w:rPr>
-                            <w:fldChar w:fldCharType="begin"/>
-                          </w:r>
-                          <w:r>
-                            <w:instrText> PAGE </w:instrText>
-                          </w:r>
-                          <w:r>
-                            <w:fldChar w:fldCharType="separate"/>
-                          </w:r>
-                          <w:r>
-                            <w:t>3</w:t>
-                          </w:r>
-                          <w:r>
-                            <w:fldChar w:fldCharType="end"/>
-                          </w:r>
-                        </w:p>
-                      </w:txbxContent>
-                    </wps:txbx>
-                    <wps:bodyPr anchor="t" lIns="0" tIns="0" rIns="0" bIns="0">
-                      <a:spAutoFit/>
-                    </wps:bodyPr>
-                  </wps:wsp>
-                </a:graphicData>
-              </a:graphic>
-            </wp:anchor>
-          </w:drawing>
-        </mc:Choice>
-        <mc:Fallback>
-          <w:pict>
-            <v:rect fillcolor="#FFFFFF" style="position:absolute;rotation:0;width:7pt;height:12.95pt;mso-wrap-distance-left:0pt;mso-wrap-distance-right:0pt;mso-wrap-distance-top:0pt;mso-wrap-distance-bottom:0pt;margin-top:0.05pt;mso-position-vertical-relative:text;margin-left:252.1pt;mso-position-horizontal:center;mso-position-horizontal-relative:margin">
-              <v:fill opacity="0f"/>
-              <v:textbox inset="0in,0in,0in,0in">
-                <w:txbxContent>
-                  <w:p>
-                    <w:pPr>
-                      <w:pStyle w:val="Footer"/>
-                      <w:pBdr/>
-                      <w:rPr/>
-                    </w:pPr>
-                    <w:r>
-                      <w:rPr>
-                        <w:rStyle w:val="Pagenumber"/>
-                      </w:rPr>
-                      <w:fldChar w:fldCharType="begin"/>
-                    </w:r>
-                    <w:r>
-                      <w:instrText> PAGE </w:instrText>
-                    </w:r>
-                    <w:r>
-                      <w:fldChar w:fldCharType="separate"/>
-                    </w:r>
-                    <w:r>
-                      <w:t>3</w:t>
-                    </w:r>
-                    <w:r>
-                      <w:fldChar w:fldCharType="end"/>
-                    </w:r>
-                  </w:p>
-                </w:txbxContent>
-              </v:textbox>
-              <w10:wrap type="square" side="largest"/>
-            </v:rect>
-          </w:pict>
-        </mc:Fallback>
-      </mc:AlternateContent>
+      <w:pict>
+        <v:rect fillcolor="#FFFFFF" strokecolor="#000000" strokeweight="0pt" style="position:absolute;width:7pt;height:12.95pt;mso-wrap-distance-left:0pt;mso-wrap-distance-right:0pt;mso-wrap-distance-top:0pt;mso-wrap-distance-bottom:0pt;margin-top:0.05pt;margin-left:252.1pt">
+          <v:fill opacity="0f"/>
+          <v:textbox inset="0in,0in,0in,0in">
+            <w:txbxContent>
+              <w:p>
+                <w:pPr>
+                  <w:pStyle w:val="Pieddepage"/>
+                  <w:rPr/>
+                </w:pPr>
+                <w:r>
+                  <w:rPr/>
+                  <w:fldChar w:fldCharType="begin"/>
+                </w:r>
+                <w:r>
+                  <w:instrText> PAGE </w:instrText>
+                </w:r>
+                <w:r>
+                  <w:fldChar w:fldCharType="separate"/>
+                </w:r>
+                <w:r>
+                  <w:t>0</w:t>
+                </w:r>
+                <w:r>
+                  <w:fldChar w:fldCharType="end"/>
+                </w:r>
+              </w:p>
+            </w:txbxContent>
+          </v:textbox>
+          <w10:wrap type="square"/>
+        </v:rect>
+      </w:pict>
     </w:r>
   </w:p>
 </w:ftr>
 </file>
 
 <file path=word/header1.xml><?xml version="1.0" encoding="utf-8"?>
-<w:hdr xmlns:o="urn:schemas-microsoft-com:office:office" xmlns:r="http://schemas.openxmlformats.org/officeDocument/2006/relationships" xmlns:v="urn:schemas-microsoft-com:vml" xmlns:w="http://schemas.openxmlformats.org/wordprocessingml/2006/main" xmlns:w10="urn:schemas-microsoft-com:office:word" xmlns:wp="http://schemas.openxmlformats.org/drawingml/2006/wordprocessingDrawing" xmlns:wps="http://schemas.microsoft.com/office/word/2010/wordprocessingShape" xmlns:wpg="http://schemas.microsoft.com/office/word/2010/wordprocessingGroup" xmlns:mc="http://schemas.openxmlformats.org/markup-compatibility/2006" xmlns:wp14="http://schemas.microsoft.com/office/word/2010/wordprocessingDrawing" xmlns:w14="http://schemas.microsoft.com/office/word/2010/wordml" mc:Ignorable="w14 wp14">
+<w:hdr xmlns:o="urn:schemas-microsoft-com:office:office" xmlns:r="http://schemas.openxmlformats.org/officeDocument/2006/relationships" xmlns:v="urn:schemas-microsoft-com:vml" xmlns:w="http://schemas.openxmlformats.org/wordprocessingml/2006/main" xmlns:w10="urn:schemas-microsoft-com:office:word" xmlns:wp="http://schemas.openxmlformats.org/drawingml/2006/wordprocessingDrawing">
   <w:p>
     <w:pPr>
-      <w:pStyle w:val="Header"/>
+      <w:pStyle w:val="Entte"/>
       <w:ind w:left="0" w:right="720" w:hanging="0"/>
       <w:rPr/>
     </w:pPr>
@@ -1846,14 +3150,16 @@
 </file>
 
 <file path=word/header2.xml><?xml version="1.0" encoding="utf-8"?>
-<w:hdr xmlns:o="urn:schemas-microsoft-com:office:office" xmlns:r="http://schemas.openxmlformats.org/officeDocument/2006/relationships" xmlns:v="urn:schemas-microsoft-com:vml" xmlns:w="http://schemas.openxmlformats.org/wordprocessingml/2006/main" xmlns:w10="urn:schemas-microsoft-com:office:word" xmlns:wp="http://schemas.openxmlformats.org/drawingml/2006/wordprocessingDrawing" xmlns:wps="http://schemas.microsoft.com/office/word/2010/wordprocessingShape" xmlns:wpg="http://schemas.microsoft.com/office/word/2010/wordprocessingGroup" xmlns:mc="http://schemas.openxmlformats.org/markup-compatibility/2006" xmlns:wp14="http://schemas.microsoft.com/office/word/2010/wordprocessingDrawing" xmlns:w14="http://schemas.microsoft.com/office/word/2010/wordml" mc:Ignorable="w14 wp14">
+<w:hdr xmlns:o="urn:schemas-microsoft-com:office:office" xmlns:r="http://schemas.openxmlformats.org/officeDocument/2006/relationships" xmlns:v="urn:schemas-microsoft-com:vml" xmlns:w="http://schemas.openxmlformats.org/wordprocessingml/2006/main" xmlns:w10="urn:schemas-microsoft-com:office:word" xmlns:wp="http://schemas.openxmlformats.org/drawingml/2006/wordprocessingDrawing">
   <w:p>
     <w:pPr>
-      <w:pStyle w:val="Header"/>
+      <w:pStyle w:val="Entte"/>
       <w:tabs>
+        <w:tab w:val="center" w:pos="4703" w:leader="none"/>
+        <w:tab w:val="right" w:pos="9406" w:leader="none"/>
         <w:tab w:val="right" w:pos="10080" w:leader="none"/>
       </w:tabs>
-      <w:ind w:right="360" w:hanging="0"/>
+      <w:ind w:left="0" w:right="360" w:hanging="0"/>
       <w:rPr/>
     </w:pPr>
     <w:r>
@@ -1864,126 +3170,8 @@
 </w:hdr>
 </file>
 
-<file path=word/numbering.xml><?xml version="1.0" encoding="utf-8"?>
-<w:numbering xmlns:w="http://schemas.openxmlformats.org/wordprocessingml/2006/main" xmlns:o="urn:schemas-microsoft-com:office:office" xmlns:r="http://schemas.openxmlformats.org/officeDocument/2006/relationships" xmlns:v="urn:schemas-microsoft-com:vml">
-  <w:abstractNum w:abstractNumId="1">
-    <w:lvl w:ilvl="0">
-      <w:start w:val="1"/>
-      <w:numFmt w:val="decimal"/>
-      <w:lvlText w:val="%1."/>
-      <w:lvlJc w:val="left"/>
-      <w:pPr>
-        <w:ind w:left="432" w:hanging="432"/>
-      </w:pPr>
-      <w:rPr>
-        <w:rFonts w:cs="Times New Roman"/>
-      </w:rPr>
-    </w:lvl>
-    <w:lvl w:ilvl="1">
-      <w:start w:val="1"/>
-      <w:numFmt w:val="decimal"/>
-      <w:lvlText w:val="%1.%2."/>
-      <w:lvlJc w:val="left"/>
-      <w:pPr>
-        <w:ind w:left="576" w:hanging="576"/>
-      </w:pPr>
-      <w:rPr>
-        <w:rFonts w:cs="Times New Roman"/>
-      </w:rPr>
-    </w:lvl>
-    <w:lvl w:ilvl="2">
-      <w:start w:val="1"/>
-      <w:numFmt w:val="decimal"/>
-      <w:lvlText w:val="%1.%2.%3."/>
-      <w:lvlJc w:val="left"/>
-      <w:pPr>
-        <w:ind w:left="720" w:hanging="720"/>
-      </w:pPr>
-      <w:rPr>
-        <w:rFonts w:cs="Times New Roman"/>
-      </w:rPr>
-    </w:lvl>
-    <w:lvl w:ilvl="3">
-      <w:start w:val="1"/>
-      <w:numFmt w:val="decimal"/>
-      <w:lvlText w:val="%1.%2.%3.%4."/>
-      <w:lvlJc w:val="left"/>
-      <w:pPr>
-        <w:ind w:left="1428" w:hanging="708"/>
-      </w:pPr>
-      <w:rPr>
-        <w:rFonts w:cs="Times New Roman"/>
-      </w:rPr>
-    </w:lvl>
-    <w:lvl w:ilvl="4">
-      <w:start w:val="1"/>
-      <w:numFmt w:val="decimal"/>
-      <w:lvlText w:val="%1.%2.%3.%4.%5."/>
-      <w:lvlJc w:val="left"/>
-      <w:pPr>
-        <w:ind w:left="2136" w:hanging="708"/>
-      </w:pPr>
-      <w:rPr>
-        <w:rFonts w:cs="Times New Roman"/>
-      </w:rPr>
-    </w:lvl>
-    <w:lvl w:ilvl="5">
-      <w:start w:val="1"/>
-      <w:numFmt w:val="decimal"/>
-      <w:lvlText w:val="%1.%2.%3.%4.%5.%6."/>
-      <w:lvlJc w:val="left"/>
-      <w:pPr>
-        <w:ind w:left="2844" w:hanging="708"/>
-      </w:pPr>
-      <w:rPr>
-        <w:rFonts w:cs="Times New Roman"/>
-      </w:rPr>
-    </w:lvl>
-    <w:lvl w:ilvl="6">
-      <w:start w:val="1"/>
-      <w:numFmt w:val="decimal"/>
-      <w:lvlText w:val="%1.%2.%3.%4.%5.%6.%7."/>
-      <w:lvlJc w:val="left"/>
-      <w:pPr>
-        <w:ind w:left="3552" w:hanging="708"/>
-      </w:pPr>
-      <w:rPr>
-        <w:rFonts w:cs="Times New Roman"/>
-      </w:rPr>
-    </w:lvl>
-    <w:lvl w:ilvl="7">
-      <w:start w:val="1"/>
-      <w:numFmt w:val="decimal"/>
-      <w:lvlText w:val="%1.%2.%3.%4.%5.%6.%7.%8."/>
-      <w:lvlJc w:val="left"/>
-      <w:pPr>
-        <w:ind w:left="4260" w:hanging="708"/>
-      </w:pPr>
-      <w:rPr>
-        <w:rFonts w:cs="Times New Roman"/>
-      </w:rPr>
-    </w:lvl>
-    <w:lvl w:ilvl="8">
-      <w:start w:val="1"/>
-      <w:numFmt w:val="decimal"/>
-      <w:lvlText w:val="%1.%2.%3.%4.%5.%6.%7.%8.%9."/>
-      <w:lvlJc w:val="left"/>
-      <w:pPr>
-        <w:ind w:left="4968" w:hanging="708"/>
-      </w:pPr>
-      <w:rPr>
-        <w:rFonts w:cs="Times New Roman"/>
-      </w:rPr>
-    </w:lvl>
-  </w:abstractNum>
-  <w:num w:numId="1">
-    <w:abstractNumId w:val="1"/>
-  </w:num>
-</w:numbering>
-</file>
-
 <file path=word/styles.xml><?xml version="1.0" encoding="utf-8"?>
-<w:styles xmlns:w="http://schemas.openxmlformats.org/wordprocessingml/2006/main" xmlns:w14="http://schemas.microsoft.com/office/word/2010/wordml" xmlns:mc="http://schemas.openxmlformats.org/markup-compatibility/2006" mc:Ignorable="w14">
+<w:styles xmlns:w="http://schemas.openxmlformats.org/wordprocessingml/2006/main">
   <w:docDefaults>
     <w:rPrDefault>
       <w:rPr>
@@ -1999,181 +3187,180 @@
       </w:pPr>
     </w:pPrDefault>
   </w:docDefaults>
-  <w:latentStyles w:defLockedState="0" w:defUIPriority="99" w:defSemiHidden="1" w:defUnhideWhenUsed="1" w:defQFormat="0" w:count="267">
-    <w:lsdException w:name="Normal" w:uiPriority="0" w:semiHidden="0" w:unhideWhenUsed="0" w:qFormat="1"/>
-    <w:lsdException w:name="heading 1" w:uiPriority="9" w:semiHidden="0" w:unhideWhenUsed="0" w:qFormat="1"/>
-    <w:lsdException w:name="heading 2" w:uiPriority="9" w:semiHidden="0" w:unhideWhenUsed="0" w:qFormat="1"/>
-    <w:lsdException w:name="heading 3" w:uiPriority="9" w:semiHidden="0" w:unhideWhenUsed="0" w:qFormat="1"/>
-    <w:lsdException w:name="heading 4" w:uiPriority="9" w:semiHidden="0" w:unhideWhenUsed="0" w:qFormat="1"/>
-    <w:lsdException w:name="heading 5" w:uiPriority="9" w:semiHidden="0" w:unhideWhenUsed="0" w:qFormat="1"/>
-    <w:lsdException w:name="heading 6" w:uiPriority="9" w:semiHidden="0" w:unhideWhenUsed="0" w:qFormat="1"/>
-    <w:lsdException w:name="heading 7" w:uiPriority="9" w:semiHidden="0" w:unhideWhenUsed="0" w:qFormat="1"/>
-    <w:lsdException w:name="heading 8" w:uiPriority="9" w:semiHidden="0" w:unhideWhenUsed="0" w:qFormat="1"/>
-    <w:lsdException w:name="heading 9" w:uiPriority="9" w:semiHidden="0" w:unhideWhenUsed="0" w:qFormat="1"/>
-    <w:lsdException w:name="toc 1" w:uiPriority="39"/>
-    <w:lsdException w:name="toc 2" w:uiPriority="39"/>
-    <w:lsdException w:name="toc 3" w:uiPriority="39"/>
-    <w:lsdException w:name="toc 4" w:uiPriority="39"/>
-    <w:lsdException w:name="toc 5" w:uiPriority="39"/>
-    <w:lsdException w:name="toc 6" w:uiPriority="39"/>
-    <w:lsdException w:name="toc 7" w:uiPriority="39"/>
-    <w:lsdException w:name="toc 8" w:uiPriority="39"/>
-    <w:lsdException w:name="toc 9" w:uiPriority="39"/>
-    <w:lsdException w:name="caption" w:uiPriority="35" w:semiHidden="0" w:unhideWhenUsed="0" w:qFormat="1"/>
-    <w:lsdException w:name="Title" w:uiPriority="10" w:semiHidden="0" w:unhideWhenUsed="0" w:qFormat="1"/>
-    <w:lsdException w:name="Default Paragraph Font" w:uiPriority="1"/>
-    <w:lsdException w:name="Subtitle" w:uiPriority="11" w:semiHidden="0" w:unhideWhenUsed="0" w:qFormat="1"/>
-    <w:lsdException w:name="Strong" w:uiPriority="22" w:semiHidden="0" w:unhideWhenUsed="0" w:qFormat="1"/>
-    <w:lsdException w:name="Emphasis" w:uiPriority="20" w:semiHidden="0" w:unhideWhenUsed="0" w:qFormat="1"/>
-    <w:lsdException w:name="Table Grid" w:uiPriority="59" w:semiHidden="0" w:unhideWhenUsed="0"/>
-    <w:lsdException w:name="Placeholder Text" w:unhideWhenUsed="0"/>
-    <w:lsdException w:name="No Spacing" w:uiPriority="1" w:semiHidden="0" w:unhideWhenUsed="0" w:qFormat="1"/>
-    <w:lsdException w:name="Light Shading" w:uiPriority="60" w:semiHidden="0" w:unhideWhenUsed="0"/>
-    <w:lsdException w:name="Light List" w:uiPriority="61" w:semiHidden="0" w:unhideWhenUsed="0"/>
-    <w:lsdException w:name="Light Grid" w:uiPriority="62" w:semiHidden="0" w:unhideWhenUsed="0"/>
-    <w:lsdException w:name="Medium Shading 1" w:uiPriority="63" w:semiHidden="0" w:unhideWhenUsed="0"/>
-    <w:lsdException w:name="Medium Shading 2" w:uiPriority="64" w:semiHidden="0" w:unhideWhenUsed="0"/>
-    <w:lsdException w:name="Medium List 1" w:uiPriority="65" w:semiHidden="0" w:unhideWhenUsed="0"/>
-    <w:lsdException w:name="Medium List 2" w:uiPriority="66" w:semiHidden="0" w:unhideWhenUsed="0"/>
-    <w:lsdException w:name="Medium Grid 1" w:uiPriority="67" w:semiHidden="0" w:unhideWhenUsed="0"/>
-    <w:lsdException w:name="Medium Grid 2" w:uiPriority="68" w:semiHidden="0" w:unhideWhenUsed="0"/>
-    <w:lsdException w:name="Medium Grid 3" w:uiPriority="69" w:semiHidden="0" w:unhideWhenUsed="0"/>
-    <w:lsdException w:name="Dark List" w:uiPriority="70" w:semiHidden="0" w:unhideWhenUsed="0"/>
-    <w:lsdException w:name="Colorful Shading" w:uiPriority="71" w:semiHidden="0" w:unhideWhenUsed="0"/>
-    <w:lsdException w:name="Colorful List" w:uiPriority="72" w:semiHidden="0" w:unhideWhenUsed="0"/>
-    <w:lsdException w:name="Colorful Grid" w:uiPriority="73" w:semiHidden="0" w:unhideWhenUsed="0"/>
-    <w:lsdException w:name="Light Shading Accent 1" w:uiPriority="60" w:semiHidden="0" w:unhideWhenUsed="0"/>
-    <w:lsdException w:name="Light List Accent 1" w:uiPriority="61" w:semiHidden="0" w:unhideWhenUsed="0"/>
-    <w:lsdException w:name="Light Grid Accent 1" w:uiPriority="62" w:semiHidden="0" w:unhideWhenUsed="0"/>
-    <w:lsdException w:name="Medium Shading 1 Accent 1" w:uiPriority="63" w:semiHidden="0" w:unhideWhenUsed="0"/>
-    <w:lsdException w:name="Medium Shading 2 Accent 1" w:uiPriority="64" w:semiHidden="0" w:unhideWhenUsed="0"/>
-    <w:lsdException w:name="Medium List 1 Accent 1" w:uiPriority="65" w:semiHidden="0" w:unhideWhenUsed="0"/>
-    <w:lsdException w:name="Revision" w:unhideWhenUsed="0"/>
-    <w:lsdException w:name="List Paragraph" w:uiPriority="34" w:semiHidden="0" w:unhideWhenUsed="0" w:qFormat="1"/>
-    <w:lsdException w:name="Quote" w:uiPriority="29" w:semiHidden="0" w:unhideWhenUsed="0" w:qFormat="1"/>
-    <w:lsdException w:name="Intense Quote" w:uiPriority="30" w:semiHidden="0" w:unhideWhenUsed="0" w:qFormat="1"/>
-    <w:lsdException w:name="Medium List 2 Accent 1" w:uiPriority="66" w:semiHidden="0" w:unhideWhenUsed="0"/>
-    <w:lsdException w:name="Medium Grid 1 Accent 1" w:uiPriority="67" w:semiHidden="0" w:unhideWhenUsed="0"/>
-    <w:lsdException w:name="Medium Grid 2 Accent 1" w:uiPriority="68" w:semiHidden="0" w:unhideWhenUsed="0"/>
-    <w:lsdException w:name="Medium Grid 3 Accent 1" w:uiPriority="69" w:semiHidden="0" w:unhideWhenUsed="0"/>
-    <w:lsdException w:name="Dark List Accent 1" w:uiPriority="70" w:semiHidden="0" w:unhideWhenUsed="0"/>
-    <w:lsdException w:name="Colorful Shading Accent 1" w:uiPriority="71" w:semiHidden="0" w:unhideWhenUsed="0"/>
-    <w:lsdException w:name="Colorful List Accent 1" w:uiPriority="72" w:semiHidden="0" w:unhideWhenUsed="0"/>
-    <w:lsdException w:name="Colorful Grid Accent 1" w:uiPriority="73" w:semiHidden="0" w:unhideWhenUsed="0"/>
-    <w:lsdException w:name="Light Shading Accent 2" w:uiPriority="60" w:semiHidden="0" w:unhideWhenUsed="0"/>
-    <w:lsdException w:name="Light List Accent 2" w:uiPriority="61" w:semiHidden="0" w:unhideWhenUsed="0"/>
-    <w:lsdException w:name="Light Grid Accent 2" w:uiPriority="62" w:semiHidden="0" w:unhideWhenUsed="0"/>
-    <w:lsdException w:name="Medium Shading 1 Accent 2" w:uiPriority="63" w:semiHidden="0" w:unhideWhenUsed="0"/>
-    <w:lsdException w:name="Medium Shading 2 Accent 2" w:uiPriority="64" w:semiHidden="0" w:unhideWhenUsed="0"/>
-    <w:lsdException w:name="Medium List 1 Accent 2" w:uiPriority="65" w:semiHidden="0" w:unhideWhenUsed="0"/>
-    <w:lsdException w:name="Medium List 2 Accent 2" w:uiPriority="66" w:semiHidden="0" w:unhideWhenUsed="0"/>
-    <w:lsdException w:name="Medium Grid 1 Accent 2" w:uiPriority="67" w:semiHidden="0" w:unhideWhenUsed="0"/>
-    <w:lsdException w:name="Medium Grid 2 Accent 2" w:uiPriority="68" w:semiHidden="0" w:unhideWhenUsed="0"/>
-    <w:lsdException w:name="Medium Grid 3 Accent 2" w:uiPriority="69" w:semiHidden="0" w:unhideWhenUsed="0"/>
-    <w:lsdException w:name="Dark List Accent 2" w:uiPriority="70" w:semiHidden="0" w:unhideWhenUsed="0"/>
-    <w:lsdException w:name="Colorful Shading Accent 2" w:uiPriority="71" w:semiHidden="0" w:unhideWhenUsed="0"/>
-    <w:lsdException w:name="Colorful List Accent 2" w:uiPriority="72" w:semiHidden="0" w:unhideWhenUsed="0"/>
-    <w:lsdException w:name="Colorful Grid Accent 2" w:uiPriority="73" w:semiHidden="0" w:unhideWhenUsed="0"/>
-    <w:lsdException w:name="Light Shading Accent 3" w:uiPriority="60" w:semiHidden="0" w:unhideWhenUsed="0"/>
-    <w:lsdException w:name="Light List Accent 3" w:uiPriority="61" w:semiHidden="0" w:unhideWhenUsed="0"/>
-    <w:lsdException w:name="Light Grid Accent 3" w:uiPriority="62" w:semiHidden="0" w:unhideWhenUsed="0"/>
-    <w:lsdException w:name="Medium Shading 1 Accent 3" w:uiPriority="63" w:semiHidden="0" w:unhideWhenUsed="0"/>
-    <w:lsdException w:name="Medium Shading 2 Accent 3" w:uiPriority="64" w:semiHidden="0" w:unhideWhenUsed="0"/>
-    <w:lsdException w:name="Medium List 1 Accent 3" w:uiPriority="65" w:semiHidden="0" w:unhideWhenUsed="0"/>
-    <w:lsdException w:name="Medium List 2 Accent 3" w:uiPriority="66" w:semiHidden="0" w:unhideWhenUsed="0"/>
-    <w:lsdException w:name="Medium Grid 1 Accent 3" w:uiPriority="67" w:semiHidden="0" w:unhideWhenUsed="0"/>
-    <w:lsdException w:name="Medium Grid 2 Accent 3" w:uiPriority="68" w:semiHidden="0" w:unhideWhenUsed="0"/>
-    <w:lsdException w:name="Medium Grid 3 Accent 3" w:uiPriority="69" w:semiHidden="0" w:unhideWhenUsed="0"/>
-    <w:lsdException w:name="Dark List Accent 3" w:uiPriority="70" w:semiHidden="0" w:unhideWhenUsed="0"/>
-    <w:lsdException w:name="Colorful Shading Accent 3" w:uiPriority="71" w:semiHidden="0" w:unhideWhenUsed="0"/>
-    <w:lsdException w:name="Colorful List Accent 3" w:uiPriority="72" w:semiHidden="0" w:unhideWhenUsed="0"/>
-    <w:lsdException w:name="Colorful Grid Accent 3" w:uiPriority="73" w:semiHidden="0" w:unhideWhenUsed="0"/>
-    <w:lsdException w:name="Light Shading Accent 4" w:uiPriority="60" w:semiHidden="0" w:unhideWhenUsed="0"/>
-    <w:lsdException w:name="Light List Accent 4" w:uiPriority="61" w:semiHidden="0" w:unhideWhenUsed="0"/>
-    <w:lsdException w:name="Light Grid Accent 4" w:uiPriority="62" w:semiHidden="0" w:unhideWhenUsed="0"/>
-    <w:lsdException w:name="Medium Shading 1 Accent 4" w:uiPriority="63" w:semiHidden="0" w:unhideWhenUsed="0"/>
-    <w:lsdException w:name="Medium Shading 2 Accent 4" w:uiPriority="64" w:semiHidden="0" w:unhideWhenUsed="0"/>
-    <w:lsdException w:name="Medium List 1 Accent 4" w:uiPriority="65" w:semiHidden="0" w:unhideWhenUsed="0"/>
-    <w:lsdException w:name="Medium List 2 Accent 4" w:uiPriority="66" w:semiHidden="0" w:unhideWhenUsed="0"/>
-    <w:lsdException w:name="Medium Grid 1 Accent 4" w:uiPriority="67" w:semiHidden="0" w:unhideWhenUsed="0"/>
-    <w:lsdException w:name="Medium Grid 2 Accent 4" w:uiPriority="68" w:semiHidden="0" w:unhideWhenUsed="0"/>
-    <w:lsdException w:name="Medium Grid 3 Accent 4" w:uiPriority="69" w:semiHidden="0" w:unhideWhenUsed="0"/>
-    <w:lsdException w:name="Dark List Accent 4" w:uiPriority="70" w:semiHidden="0" w:unhideWhenUsed="0"/>
-    <w:lsdException w:name="Colorful Shading Accent 4" w:uiPriority="71" w:semiHidden="0" w:unhideWhenUsed="0"/>
-    <w:lsdException w:name="Colorful List Accent 4" w:uiPriority="72" w:semiHidden="0" w:unhideWhenUsed="0"/>
-    <w:lsdException w:name="Colorful Grid Accent 4" w:uiPriority="73" w:semiHidden="0" w:unhideWhenUsed="0"/>
-    <w:lsdException w:name="Light Shading Accent 5" w:uiPriority="60" w:semiHidden="0" w:unhideWhenUsed="0"/>
-    <w:lsdException w:name="Light List Accent 5" w:uiPriority="61" w:semiHidden="0" w:unhideWhenUsed="0"/>
-    <w:lsdException w:name="Light Grid Accent 5" w:uiPriority="62" w:semiHidden="0" w:unhideWhenUsed="0"/>
-    <w:lsdException w:name="Medium Shading 1 Accent 5" w:uiPriority="63" w:semiHidden="0" w:unhideWhenUsed="0"/>
-    <w:lsdException w:name="Medium Shading 2 Accent 5" w:uiPriority="64" w:semiHidden="0" w:unhideWhenUsed="0"/>
-    <w:lsdException w:name="Medium List 1 Accent 5" w:uiPriority="65" w:semiHidden="0" w:unhideWhenUsed="0"/>
-    <w:lsdException w:name="Medium List 2 Accent 5" w:uiPriority="66" w:semiHidden="0" w:unhideWhenUsed="0"/>
-    <w:lsdException w:name="Medium Grid 1 Accent 5" w:uiPriority="67" w:semiHidden="0" w:unhideWhenUsed="0"/>
-    <w:lsdException w:name="Medium Grid 2 Accent 5" w:uiPriority="68" w:semiHidden="0" w:unhideWhenUsed="0"/>
-    <w:lsdException w:name="Medium Grid 3 Accent 5" w:uiPriority="69" w:semiHidden="0" w:unhideWhenUsed="0"/>
-    <w:lsdException w:name="Dark List Accent 5" w:uiPriority="70" w:semiHidden="0" w:unhideWhenUsed="0"/>
-    <w:lsdException w:name="Colorful Shading Accent 5" w:uiPriority="71" w:semiHidden="0" w:unhideWhenUsed="0"/>
-    <w:lsdException w:name="Colorful List Accent 5" w:uiPriority="72" w:semiHidden="0" w:unhideWhenUsed="0"/>
-    <w:lsdException w:name="Colorful Grid Accent 5" w:uiPriority="73" w:semiHidden="0" w:unhideWhenUsed="0"/>
-    <w:lsdException w:name="Light Shading Accent 6" w:uiPriority="60" w:semiHidden="0" w:unhideWhenUsed="0"/>
-    <w:lsdException w:name="Light List Accent 6" w:uiPriority="61" w:semiHidden="0" w:unhideWhenUsed="0"/>
-    <w:lsdException w:name="Light Grid Accent 6" w:uiPriority="62" w:semiHidden="0" w:unhideWhenUsed="0"/>
-    <w:lsdException w:name="Medium Shading 1 Accent 6" w:uiPriority="63" w:semiHidden="0" w:unhideWhenUsed="0"/>
-    <w:lsdException w:name="Medium Shading 2 Accent 6" w:uiPriority="64" w:semiHidden="0" w:unhideWhenUsed="0"/>
-    <w:lsdException w:name="Medium List 1 Accent 6" w:uiPriority="65" w:semiHidden="0" w:unhideWhenUsed="0"/>
-    <w:lsdException w:name="Medium List 2 Accent 6" w:uiPriority="66" w:semiHidden="0" w:unhideWhenUsed="0"/>
-    <w:lsdException w:name="Medium Grid 1 Accent 6" w:uiPriority="67" w:semiHidden="0" w:unhideWhenUsed="0"/>
-    <w:lsdException w:name="Medium Grid 2 Accent 6" w:uiPriority="68" w:semiHidden="0" w:unhideWhenUsed="0"/>
-    <w:lsdException w:name="Medium Grid 3 Accent 6" w:uiPriority="69" w:semiHidden="0" w:unhideWhenUsed="0"/>
-    <w:lsdException w:name="Dark List Accent 6" w:uiPriority="70" w:semiHidden="0" w:unhideWhenUsed="0"/>
-    <w:lsdException w:name="Colorful Shading Accent 6" w:uiPriority="71" w:semiHidden="0" w:unhideWhenUsed="0"/>
-    <w:lsdException w:name="Colorful List Accent 6" w:uiPriority="72" w:semiHidden="0" w:unhideWhenUsed="0"/>
-    <w:lsdException w:name="Colorful Grid Accent 6" w:uiPriority="73" w:semiHidden="0" w:unhideWhenUsed="0"/>
-    <w:lsdException w:name="Subtle Emphasis" w:uiPriority="19" w:semiHidden="0" w:unhideWhenUsed="0" w:qFormat="1"/>
-    <w:lsdException w:name="Intense Emphasis" w:uiPriority="21" w:semiHidden="0" w:unhideWhenUsed="0" w:qFormat="1"/>
-    <w:lsdException w:name="Subtle Reference" w:uiPriority="31" w:semiHidden="0" w:unhideWhenUsed="0" w:qFormat="1"/>
-    <w:lsdException w:name="Intense Reference" w:uiPriority="32" w:semiHidden="0" w:unhideWhenUsed="0" w:qFormat="1"/>
-    <w:lsdException w:name="Book Title" w:uiPriority="33" w:semiHidden="0" w:unhideWhenUsed="0" w:qFormat="1"/>
-    <w:lsdException w:name="Bibliography" w:uiPriority="37"/>
-    <w:lsdException w:name="TOC Heading" w:uiPriority="39" w:qFormat="1"/>
+  <w:latentStyles w:count="267" w:defQFormat="0" w:defUnhideWhenUsed="1" w:defSemiHidden="1" w:defUIPriority="99" w:defLockedState="0">
+    <w:lsdException w:qFormat="1" w:semiHidden="0" w:uiPriority="0" w:unhideWhenUsed="0" w:name="Normal"/>
+    <w:lsdException w:qFormat="1" w:semiHidden="0" w:uiPriority="9" w:unhideWhenUsed="0" w:name="heading 1"/>
+    <w:lsdException w:qFormat="1" w:semiHidden="0" w:uiPriority="9" w:unhideWhenUsed="0" w:name="heading 2"/>
+    <w:lsdException w:qFormat="1" w:semiHidden="0" w:uiPriority="9" w:unhideWhenUsed="0" w:name="heading 3"/>
+    <w:lsdException w:qFormat="1" w:semiHidden="0" w:uiPriority="9" w:unhideWhenUsed="0" w:name="heading 4"/>
+    <w:lsdException w:qFormat="1" w:semiHidden="0" w:uiPriority="9" w:unhideWhenUsed="0" w:name="heading 5"/>
+    <w:lsdException w:qFormat="1" w:semiHidden="0" w:uiPriority="9" w:unhideWhenUsed="0" w:name="heading 6"/>
+    <w:lsdException w:qFormat="1" w:semiHidden="0" w:uiPriority="9" w:unhideWhenUsed="0" w:name="heading 7"/>
+    <w:lsdException w:qFormat="1" w:semiHidden="0" w:uiPriority="9" w:unhideWhenUsed="0" w:name="heading 8"/>
+    <w:lsdException w:qFormat="1" w:semiHidden="0" w:uiPriority="9" w:unhideWhenUsed="0" w:name="heading 9"/>
+    <w:lsdException w:uiPriority="39" w:name="toc 1"/>
+    <w:lsdException w:uiPriority="39" w:name="toc 2"/>
+    <w:lsdException w:uiPriority="39" w:name="toc 3"/>
+    <w:lsdException w:uiPriority="39" w:name="toc 4"/>
+    <w:lsdException w:uiPriority="39" w:name="toc 5"/>
+    <w:lsdException w:uiPriority="39" w:name="toc 6"/>
+    <w:lsdException w:uiPriority="39" w:name="toc 7"/>
+    <w:lsdException w:uiPriority="39" w:name="toc 8"/>
+    <w:lsdException w:uiPriority="39" w:name="toc 9"/>
+    <w:lsdException w:qFormat="1" w:semiHidden="0" w:uiPriority="35" w:unhideWhenUsed="0" w:name="caption"/>
+    <w:lsdException w:qFormat="1" w:semiHidden="0" w:uiPriority="10" w:unhideWhenUsed="0" w:name="Title"/>
+    <w:lsdException w:uiPriority="1" w:name="Default Paragraph Font"/>
+    <w:lsdException w:qFormat="1" w:semiHidden="0" w:uiPriority="11" w:unhideWhenUsed="0" w:name="Subtitle"/>
+    <w:lsdException w:qFormat="1" w:semiHidden="0" w:uiPriority="22" w:unhideWhenUsed="0" w:name="Strong"/>
+    <w:lsdException w:qFormat="1" w:semiHidden="0" w:uiPriority="20" w:unhideWhenUsed="0" w:name="Emphasis"/>
+    <w:lsdException w:semiHidden="0" w:uiPriority="59" w:unhideWhenUsed="0" w:name="Table Grid"/>
+    <w:lsdException w:unhideWhenUsed="0" w:name="Placeholder Text"/>
+    <w:lsdException w:qFormat="1" w:semiHidden="0" w:uiPriority="1" w:unhideWhenUsed="0" w:name="No Spacing"/>
+    <w:lsdException w:semiHidden="0" w:uiPriority="60" w:unhideWhenUsed="0" w:name="Light Shading"/>
+    <w:lsdException w:semiHidden="0" w:uiPriority="61" w:unhideWhenUsed="0" w:name="Light List"/>
+    <w:lsdException w:semiHidden="0" w:uiPriority="62" w:unhideWhenUsed="0" w:name="Light Grid"/>
+    <w:lsdException w:semiHidden="0" w:uiPriority="63" w:unhideWhenUsed="0" w:name="Medium Shading 1"/>
+    <w:lsdException w:semiHidden="0" w:uiPriority="64" w:unhideWhenUsed="0" w:name="Medium Shading 2"/>
+    <w:lsdException w:semiHidden="0" w:uiPriority="65" w:unhideWhenUsed="0" w:name="Medium List 1"/>
+    <w:lsdException w:semiHidden="0" w:uiPriority="66" w:unhideWhenUsed="0" w:name="Medium List 2"/>
+    <w:lsdException w:semiHidden="0" w:uiPriority="67" w:unhideWhenUsed="0" w:name="Medium Grid 1"/>
+    <w:lsdException w:semiHidden="0" w:uiPriority="68" w:unhideWhenUsed="0" w:name="Medium Grid 2"/>
+    <w:lsdException w:semiHidden="0" w:uiPriority="69" w:unhideWhenUsed="0" w:name="Medium Grid 3"/>
+    <w:lsdException w:semiHidden="0" w:uiPriority="70" w:unhideWhenUsed="0" w:name="Dark List"/>
+    <w:lsdException w:semiHidden="0" w:uiPriority="71" w:unhideWhenUsed="0" w:name="Colorful Shading"/>
+    <w:lsdException w:semiHidden="0" w:uiPriority="72" w:unhideWhenUsed="0" w:name="Colorful List"/>
+    <w:lsdException w:semiHidden="0" w:uiPriority="73" w:unhideWhenUsed="0" w:name="Colorful Grid"/>
+    <w:lsdException w:semiHidden="0" w:uiPriority="60" w:unhideWhenUsed="0" w:name="Light Shading Accent 1"/>
+    <w:lsdException w:semiHidden="0" w:uiPriority="61" w:unhideWhenUsed="0" w:name="Light List Accent 1"/>
+    <w:lsdException w:semiHidden="0" w:uiPriority="62" w:unhideWhenUsed="0" w:name="Light Grid Accent 1"/>
+    <w:lsdException w:semiHidden="0" w:uiPriority="63" w:unhideWhenUsed="0" w:name="Medium Shading 1 Accent 1"/>
+    <w:lsdException w:semiHidden="0" w:uiPriority="64" w:unhideWhenUsed="0" w:name="Medium Shading 2 Accent 1"/>
+    <w:lsdException w:semiHidden="0" w:uiPriority="65" w:unhideWhenUsed="0" w:name="Medium List 1 Accent 1"/>
+    <w:lsdException w:unhideWhenUsed="0" w:name="Revision"/>
+    <w:lsdException w:qFormat="1" w:semiHidden="0" w:uiPriority="34" w:unhideWhenUsed="0" w:name="List Paragraph"/>
+    <w:lsdException w:qFormat="1" w:semiHidden="0" w:uiPriority="29" w:unhideWhenUsed="0" w:name="Quote"/>
+    <w:lsdException w:qFormat="1" w:semiHidden="0" w:uiPriority="30" w:unhideWhenUsed="0" w:name="Intense Quote"/>
+    <w:lsdException w:semiHidden="0" w:uiPriority="66" w:unhideWhenUsed="0" w:name="Medium List 2 Accent 1"/>
+    <w:lsdException w:semiHidden="0" w:uiPriority="67" w:unhideWhenUsed="0" w:name="Medium Grid 1 Accent 1"/>
+    <w:lsdException w:semiHidden="0" w:uiPriority="68" w:unhideWhenUsed="0" w:name="Medium Grid 2 Accent 1"/>
+    <w:lsdException w:semiHidden="0" w:uiPriority="69" w:unhideWhenUsed="0" w:name="Medium Grid 3 Accent 1"/>
+    <w:lsdException w:semiHidden="0" w:uiPriority="70" w:unhideWhenUsed="0" w:name="Dark List Accent 1"/>
+    <w:lsdException w:semiHidden="0" w:uiPriority="71" w:unhideWhenUsed="0" w:name="Colorful Shading Accent 1"/>
+    <w:lsdException w:semiHidden="0" w:uiPriority="72" w:unhideWhenUsed="0" w:name="Colorful List Accent 1"/>
+    <w:lsdException w:semiHidden="0" w:uiPriority="73" w:unhideWhenUsed="0" w:name="Colorful Grid Accent 1"/>
+    <w:lsdException w:semiHidden="0" w:uiPriority="60" w:unhideWhenUsed="0" w:name="Light Shading Accent 2"/>
+    <w:lsdException w:semiHidden="0" w:uiPriority="61" w:unhideWhenUsed="0" w:name="Light List Accent 2"/>
+    <w:lsdException w:semiHidden="0" w:uiPriority="62" w:unhideWhenUsed="0" w:name="Light Grid Accent 2"/>
+    <w:lsdException w:semiHidden="0" w:uiPriority="63" w:unhideWhenUsed="0" w:name="Medium Shading 1 Accent 2"/>
+    <w:lsdException w:semiHidden="0" w:uiPriority="64" w:unhideWhenUsed="0" w:name="Medium Shading 2 Accent 2"/>
+    <w:lsdException w:semiHidden="0" w:uiPriority="65" w:unhideWhenUsed="0" w:name="Medium List 1 Accent 2"/>
+    <w:lsdException w:semiHidden="0" w:uiPriority="66" w:unhideWhenUsed="0" w:name="Medium List 2 Accent 2"/>
+    <w:lsdException w:semiHidden="0" w:uiPriority="67" w:unhideWhenUsed="0" w:name="Medium Grid 1 Accent 2"/>
+    <w:lsdException w:semiHidden="0" w:uiPriority="68" w:unhideWhenUsed="0" w:name="Medium Grid 2 Accent 2"/>
+    <w:lsdException w:semiHidden="0" w:uiPriority="69" w:unhideWhenUsed="0" w:name="Medium Grid 3 Accent 2"/>
+    <w:lsdException w:semiHidden="0" w:uiPriority="70" w:unhideWhenUsed="0" w:name="Dark List Accent 2"/>
+    <w:lsdException w:semiHidden="0" w:uiPriority="71" w:unhideWhenUsed="0" w:name="Colorful Shading Accent 2"/>
+    <w:lsdException w:semiHidden="0" w:uiPriority="72" w:unhideWhenUsed="0" w:name="Colorful List Accent 2"/>
+    <w:lsdException w:semiHidden="0" w:uiPriority="73" w:unhideWhenUsed="0" w:name="Colorful Grid Accent 2"/>
+    <w:lsdException w:semiHidden="0" w:uiPriority="60" w:unhideWhenUsed="0" w:name="Light Shading Accent 3"/>
+    <w:lsdException w:semiHidden="0" w:uiPriority="61" w:unhideWhenUsed="0" w:name="Light List Accent 3"/>
+    <w:lsdException w:semiHidden="0" w:uiPriority="62" w:unhideWhenUsed="0" w:name="Light Grid Accent 3"/>
+    <w:lsdException w:semiHidden="0" w:uiPriority="63" w:unhideWhenUsed="0" w:name="Medium Shading 1 Accent 3"/>
+    <w:lsdException w:semiHidden="0" w:uiPriority="64" w:unhideWhenUsed="0" w:name="Medium Shading 2 Accent 3"/>
+    <w:lsdException w:semiHidden="0" w:uiPriority="65" w:unhideWhenUsed="0" w:name="Medium List 1 Accent 3"/>
+    <w:lsdException w:semiHidden="0" w:uiPriority="66" w:unhideWhenUsed="0" w:name="Medium List 2 Accent 3"/>
+    <w:lsdException w:semiHidden="0" w:uiPriority="67" w:unhideWhenUsed="0" w:name="Medium Grid 1 Accent 3"/>
+    <w:lsdException w:semiHidden="0" w:uiPriority="68" w:unhideWhenUsed="0" w:name="Medium Grid 2 Accent 3"/>
+    <w:lsdException w:semiHidden="0" w:uiPriority="69" w:unhideWhenUsed="0" w:name="Medium Grid 3 Accent 3"/>
+    <w:lsdException w:semiHidden="0" w:uiPriority="70" w:unhideWhenUsed="0" w:name="Dark List Accent 3"/>
+    <w:lsdException w:semiHidden="0" w:uiPriority="71" w:unhideWhenUsed="0" w:name="Colorful Shading Accent 3"/>
+    <w:lsdException w:semiHidden="0" w:uiPriority="72" w:unhideWhenUsed="0" w:name="Colorful List Accent 3"/>
+    <w:lsdException w:semiHidden="0" w:uiPriority="73" w:unhideWhenUsed="0" w:name="Colorful Grid Accent 3"/>
+    <w:lsdException w:semiHidden="0" w:uiPriority="60" w:unhideWhenUsed="0" w:name="Light Shading Accent 4"/>
+    <w:lsdException w:semiHidden="0" w:uiPriority="61" w:unhideWhenUsed="0" w:name="Light List Accent 4"/>
+    <w:lsdException w:semiHidden="0" w:uiPriority="62" w:unhideWhenUsed="0" w:name="Light Grid Accent 4"/>
+    <w:lsdException w:semiHidden="0" w:uiPriority="63" w:unhideWhenUsed="0" w:name="Medium Shading 1 Accent 4"/>
+    <w:lsdException w:semiHidden="0" w:uiPriority="64" w:unhideWhenUsed="0" w:name="Medium Shading 2 Accent 4"/>
+    <w:lsdException w:semiHidden="0" w:uiPriority="65" w:unhideWhenUsed="0" w:name="Medium List 1 Accent 4"/>
+    <w:lsdException w:semiHidden="0" w:uiPriority="66" w:unhideWhenUsed="0" w:name="Medium List 2 Accent 4"/>
+    <w:lsdException w:semiHidden="0" w:uiPriority="67" w:unhideWhenUsed="0" w:name="Medium Grid 1 Accent 4"/>
+    <w:lsdException w:semiHidden="0" w:uiPriority="68" w:unhideWhenUsed="0" w:name="Medium Grid 2 Accent 4"/>
+    <w:lsdException w:semiHidden="0" w:uiPriority="69" w:unhideWhenUsed="0" w:name="Medium Grid 3 Accent 4"/>
+    <w:lsdException w:semiHidden="0" w:uiPriority="70" w:unhideWhenUsed="0" w:name="Dark List Accent 4"/>
+    <w:lsdException w:semiHidden="0" w:uiPriority="71" w:unhideWhenUsed="0" w:name="Colorful Shading Accent 4"/>
+    <w:lsdException w:semiHidden="0" w:uiPriority="72" w:unhideWhenUsed="0" w:name="Colorful List Accent 4"/>
+    <w:lsdException w:semiHidden="0" w:uiPriority="73" w:unhideWhenUsed="0" w:name="Colorful Grid Accent 4"/>
+    <w:lsdException w:semiHidden="0" w:uiPriority="60" w:unhideWhenUsed="0" w:name="Light Shading Accent 5"/>
+    <w:lsdException w:semiHidden="0" w:uiPriority="61" w:unhideWhenUsed="0" w:name="Light List Accent 5"/>
+    <w:lsdException w:semiHidden="0" w:uiPriority="62" w:unhideWhenUsed="0" w:name="Light Grid Accent 5"/>
+    <w:lsdException w:semiHidden="0" w:uiPriority="63" w:unhideWhenUsed="0" w:name="Medium Shading 1 Accent 5"/>
+    <w:lsdException w:semiHidden="0" w:uiPriority="64" w:unhideWhenUsed="0" w:name="Medium Shading 2 Accent 5"/>
+    <w:lsdException w:semiHidden="0" w:uiPriority="65" w:unhideWhenUsed="0" w:name="Medium List 1 Accent 5"/>
+    <w:lsdException w:semiHidden="0" w:uiPriority="66" w:unhideWhenUsed="0" w:name="Medium List 2 Accent 5"/>
+    <w:lsdException w:semiHidden="0" w:uiPriority="67" w:unhideWhenUsed="0" w:name="Medium Grid 1 Accent 5"/>
+    <w:lsdException w:semiHidden="0" w:uiPriority="68" w:unhideWhenUsed="0" w:name="Medium Grid 2 Accent 5"/>
+    <w:lsdException w:semiHidden="0" w:uiPriority="69" w:unhideWhenUsed="0" w:name="Medium Grid 3 Accent 5"/>
+    <w:lsdException w:semiHidden="0" w:uiPriority="70" w:unhideWhenUsed="0" w:name="Dark List Accent 5"/>
+    <w:lsdException w:semiHidden="0" w:uiPriority="71" w:unhideWhenUsed="0" w:name="Colorful Shading Accent 5"/>
+    <w:lsdException w:semiHidden="0" w:uiPriority="72" w:unhideWhenUsed="0" w:name="Colorful List Accent 5"/>
+    <w:lsdException w:semiHidden="0" w:uiPriority="73" w:unhideWhenUsed="0" w:name="Colorful Grid Accent 5"/>
+    <w:lsdException w:semiHidden="0" w:uiPriority="60" w:unhideWhenUsed="0" w:name="Light Shading Accent 6"/>
+    <w:lsdException w:semiHidden="0" w:uiPriority="61" w:unhideWhenUsed="0" w:name="Light List Accent 6"/>
+    <w:lsdException w:semiHidden="0" w:uiPriority="62" w:unhideWhenUsed="0" w:name="Light Grid Accent 6"/>
+    <w:lsdException w:semiHidden="0" w:uiPriority="63" w:unhideWhenUsed="0" w:name="Medium Shading 1 Accent 6"/>
+    <w:lsdException w:semiHidden="0" w:uiPriority="64" w:unhideWhenUsed="0" w:name="Medium Shading 2 Accent 6"/>
+    <w:lsdException w:semiHidden="0" w:uiPriority="65" w:unhideWhenUsed="0" w:name="Medium List 1 Accent 6"/>
+    <w:lsdException w:semiHidden="0" w:uiPriority="66" w:unhideWhenUsed="0" w:name="Medium List 2 Accent 6"/>
+    <w:lsdException w:semiHidden="0" w:uiPriority="67" w:unhideWhenUsed="0" w:name="Medium Grid 1 Accent 6"/>
+    <w:lsdException w:semiHidden="0" w:uiPriority="68" w:unhideWhenUsed="0" w:name="Medium Grid 2 Accent 6"/>
+    <w:lsdException w:semiHidden="0" w:uiPriority="69" w:unhideWhenUsed="0" w:name="Medium Grid 3 Accent 6"/>
+    <w:lsdException w:semiHidden="0" w:uiPriority="70" w:unhideWhenUsed="0" w:name="Dark List Accent 6"/>
+    <w:lsdException w:semiHidden="0" w:uiPriority="71" w:unhideWhenUsed="0" w:name="Colorful Shading Accent 6"/>
+    <w:lsdException w:semiHidden="0" w:uiPriority="72" w:unhideWhenUsed="0" w:name="Colorful List Accent 6"/>
+    <w:lsdException w:semiHidden="0" w:uiPriority="73" w:unhideWhenUsed="0" w:name="Colorful Grid Accent 6"/>
+    <w:lsdException w:qFormat="1" w:semiHidden="0" w:uiPriority="19" w:unhideWhenUsed="0" w:name="Subtle Emphasis"/>
+    <w:lsdException w:qFormat="1" w:semiHidden="0" w:uiPriority="21" w:unhideWhenUsed="0" w:name="Intense Emphasis"/>
+    <w:lsdException w:qFormat="1" w:semiHidden="0" w:uiPriority="31" w:unhideWhenUsed="0" w:name="Subtle Reference"/>
+    <w:lsdException w:qFormat="1" w:semiHidden="0" w:uiPriority="32" w:unhideWhenUsed="0" w:name="Intense Reference"/>
+    <w:lsdException w:qFormat="1" w:semiHidden="0" w:uiPriority="33" w:unhideWhenUsed="0" w:name="Book Title"/>
+    <w:lsdException w:uiPriority="37" w:name="Bibliography"/>
+    <w:lsdException w:qFormat="1" w:uiPriority="39" w:name="TOC Heading"/>
   </w:latentStyles>
   <w:style w:type="paragraph" w:styleId="Normal" w:default="1">
     <w:name w:val="Normal"/>
     <w:qFormat/>
     <w:pPr>
       <w:widowControl/>
+      <w:suppressAutoHyphens w:val="true"/>
       <w:bidi w:val="0"/>
       <w:spacing w:lineRule="auto" w:line="240" w:before="0" w:after="0"/>
       <w:jc w:val="both"/>
     </w:pPr>
     <w:rPr>
       <w:rFonts w:ascii="Times New Roman" w:hAnsi="Times New Roman" w:eastAsia="Times New Roman" w:cs="Times New Roman"/>
-      <w:color w:val="auto"/>
+      <w:color w:val="00000A"/>
       <w:sz w:val="22"/>
       <w:szCs w:val="22"/>
-      <w:lang w:eastAsia="fr-FR" w:val="fr-CA" w:bidi="ar-SA"/>
+      <w:lang w:val="fr-CA" w:eastAsia="fr-FR" w:bidi="ar-SA"/>
     </w:rPr>
   </w:style>
-  <w:style w:type="paragraph" w:styleId="Heading1">
-    <w:name w:val="Heading 1"/>
+  <w:style w:type="paragraph" w:styleId="Titre1">
+    <w:name w:val="Titre 1"/>
+    <w:uiPriority w:val="99"/>
+    <w:qFormat/>
+    <w:link w:val="Titre1Car"/>
     <w:basedOn w:val="Normal"/>
     <w:next w:val="Normal"/>
-    <w:link w:val="Titre1Car"/>
-    <w:uiPriority w:val="99"/>
-    <w:qFormat/>
     <w:pPr>
       <w:keepNext/>
-      <w:numPr>
-        <w:ilvl w:val="0"/>
-        <w:numId w:val="1"/>
-      </w:numPr>
       <w:pBdr>
+        <w:top w:val="nil"/>
+        <w:left w:val="nil"/>
         <w:bottom w:val="double" w:sz="6" w:space="1" w:color="00000A"/>
+        <w:right w:val="nil"/>
       </w:pBdr>
       <w:spacing w:before="240" w:after="360"/>
       <w:jc w:val="left"/>
-      <w:outlineLvl w:val="0"/>
       <w:outlineLvl w:val="0"/>
     </w:pPr>
     <w:rPr>
@@ -2184,24 +3371,22 @@
       <w:szCs w:val="32"/>
     </w:rPr>
   </w:style>
-  <w:style w:type="paragraph" w:styleId="Heading2">
-    <w:name w:val="Heading 2"/>
+  <w:style w:type="paragraph" w:styleId="Titre2">
+    <w:name w:val="Titre 2"/>
+    <w:uiPriority w:val="99"/>
+    <w:qFormat/>
+    <w:link w:val="Titre2Car"/>
     <w:basedOn w:val="Normal"/>
     <w:next w:val="Normal"/>
-    <w:link w:val="Titre2Car"/>
-    <w:uiPriority w:val="99"/>
-    <w:qFormat/>
     <w:pPr>
-      <w:numPr>
-        <w:ilvl w:val="1"/>
-        <w:numId w:val="1"/>
-      </w:numPr>
       <w:pBdr>
+        <w:top w:val="nil"/>
+        <w:left w:val="nil"/>
         <w:bottom w:val="single" w:sz="6" w:space="1" w:color="00000A"/>
+        <w:right w:val="nil"/>
       </w:pBdr>
       <w:spacing w:before="480" w:after="480"/>
       <w:jc w:val="left"/>
-      <w:outlineLvl w:val="1"/>
       <w:outlineLvl w:val="1"/>
     </w:pPr>
     <w:rPr>
@@ -2212,22 +3397,17 @@
       <w:szCs w:val="32"/>
     </w:rPr>
   </w:style>
-  <w:style w:type="paragraph" w:styleId="Heading3">
-    <w:name w:val="Heading 3"/>
+  <w:style w:type="paragraph" w:styleId="Titre3">
+    <w:name w:val="Titre 3"/>
+    <w:uiPriority w:val="99"/>
+    <w:qFormat/>
+    <w:link w:val="Titre3Car"/>
     <w:basedOn w:val="Normal"/>
     <w:next w:val="Normal"/>
-    <w:link w:val="Titre3Car"/>
-    <w:uiPriority w:val="99"/>
-    <w:qFormat/>
     <w:pPr>
       <w:keepNext/>
-      <w:numPr>
-        <w:ilvl w:val="2"/>
-        <w:numId w:val="1"/>
-      </w:numPr>
       <w:spacing w:before="360" w:after="240"/>
       <w:jc w:val="left"/>
-      <w:outlineLvl w:val="2"/>
       <w:outlineLvl w:val="2"/>
     </w:pPr>
     <w:rPr>
@@ -2238,22 +3418,17 @@
       <w:szCs w:val="24"/>
     </w:rPr>
   </w:style>
-  <w:style w:type="paragraph" w:styleId="Heading4">
-    <w:name w:val="Heading 4"/>
+  <w:style w:type="paragraph" w:styleId="Titre4">
+    <w:name w:val="Titre 4"/>
+    <w:uiPriority w:val="99"/>
+    <w:qFormat/>
+    <w:link w:val="Titre4Car"/>
     <w:basedOn w:val="Normal"/>
     <w:next w:val="Normal"/>
-    <w:link w:val="Titre4Car"/>
-    <w:uiPriority w:val="99"/>
-    <w:qFormat/>
     <w:pPr>
       <w:keepNext/>
-      <w:numPr>
-        <w:ilvl w:val="3"/>
-        <w:numId w:val="1"/>
-      </w:numPr>
       <w:spacing w:before="240" w:after="60"/>
       <w:jc w:val="left"/>
-      <w:outlineLvl w:val="3"/>
       <w:outlineLvl w:val="3"/>
     </w:pPr>
     <w:rPr>
@@ -2262,40 +3437,30 @@
       <w:bCs/>
     </w:rPr>
   </w:style>
-  <w:style w:type="paragraph" w:styleId="Heading5">
-    <w:name w:val="Heading 5"/>
+  <w:style w:type="paragraph" w:styleId="Titre5">
+    <w:name w:val="Titre 5"/>
+    <w:uiPriority w:val="99"/>
+    <w:qFormat/>
+    <w:link w:val="Titre5Car"/>
     <w:basedOn w:val="Normal"/>
     <w:next w:val="Normal"/>
-    <w:link w:val="Titre5Car"/>
-    <w:uiPriority w:val="99"/>
-    <w:qFormat/>
     <w:pPr>
-      <w:numPr>
-        <w:ilvl w:val="4"/>
-        <w:numId w:val="1"/>
-      </w:numPr>
       <w:spacing w:before="240" w:after="60"/>
-      <w:outlineLvl w:val="4"/>
       <w:outlineLvl w:val="4"/>
     </w:pPr>
     <w:rPr>
       <w:rFonts w:ascii="Arial" w:hAnsi="Arial" w:cs="Arial"/>
     </w:rPr>
   </w:style>
-  <w:style w:type="paragraph" w:styleId="Heading6">
-    <w:name w:val="Heading 6"/>
+  <w:style w:type="paragraph" w:styleId="Titre6">
+    <w:name w:val="Titre 6"/>
+    <w:uiPriority w:val="99"/>
+    <w:qFormat/>
+    <w:link w:val="Titre6Car"/>
     <w:basedOn w:val="Normal"/>
     <w:next w:val="Normal"/>
-    <w:link w:val="Titre6Car"/>
-    <w:uiPriority w:val="99"/>
-    <w:qFormat/>
     <w:pPr>
-      <w:numPr>
-        <w:ilvl w:val="5"/>
-        <w:numId w:val="1"/>
-      </w:numPr>
       <w:spacing w:before="240" w:after="60"/>
-      <w:outlineLvl w:val="5"/>
       <w:outlineLvl w:val="5"/>
     </w:pPr>
     <w:rPr>
@@ -2303,20 +3468,15 @@
       <w:iCs/>
     </w:rPr>
   </w:style>
-  <w:style w:type="paragraph" w:styleId="Heading7">
-    <w:name w:val="Heading 7"/>
+  <w:style w:type="paragraph" w:styleId="Titre7">
+    <w:name w:val="Titre 7"/>
+    <w:uiPriority w:val="99"/>
+    <w:qFormat/>
+    <w:link w:val="Titre7Car"/>
     <w:basedOn w:val="Normal"/>
     <w:next w:val="Normal"/>
-    <w:link w:val="Titre7Car"/>
-    <w:uiPriority w:val="99"/>
-    <w:qFormat/>
     <w:pPr>
-      <w:numPr>
-        <w:ilvl w:val="6"/>
-        <w:numId w:val="1"/>
-      </w:numPr>
       <w:spacing w:before="240" w:after="60"/>
-      <w:outlineLvl w:val="6"/>
       <w:outlineLvl w:val="6"/>
     </w:pPr>
     <w:rPr>
@@ -2325,20 +3485,15 @@
       <w:szCs w:val="20"/>
     </w:rPr>
   </w:style>
-  <w:style w:type="paragraph" w:styleId="Heading8">
-    <w:name w:val="Heading 8"/>
+  <w:style w:type="paragraph" w:styleId="Titre8">
+    <w:name w:val="Titre 8"/>
+    <w:uiPriority w:val="99"/>
+    <w:qFormat/>
+    <w:link w:val="Titre8Car"/>
     <w:basedOn w:val="Normal"/>
     <w:next w:val="Normal"/>
-    <w:link w:val="Titre8Car"/>
-    <w:uiPriority w:val="99"/>
-    <w:qFormat/>
     <w:pPr>
-      <w:numPr>
-        <w:ilvl w:val="7"/>
-        <w:numId w:val="1"/>
-      </w:numPr>
       <w:spacing w:before="240" w:after="60"/>
-      <w:outlineLvl w:val="7"/>
       <w:outlineLvl w:val="7"/>
     </w:pPr>
     <w:rPr>
@@ -2349,20 +3504,15 @@
       <w:szCs w:val="20"/>
     </w:rPr>
   </w:style>
-  <w:style w:type="paragraph" w:styleId="Heading9">
-    <w:name w:val="Heading 9"/>
+  <w:style w:type="paragraph" w:styleId="Titre9">
+    <w:name w:val="Titre 9"/>
+    <w:uiPriority w:val="99"/>
+    <w:qFormat/>
+    <w:link w:val="Titre9Car"/>
     <w:basedOn w:val="Normal"/>
     <w:next w:val="Normal"/>
-    <w:link w:val="Titre9Car"/>
-    <w:uiPriority w:val="99"/>
-    <w:qFormat/>
     <w:pPr>
-      <w:numPr>
-        <w:ilvl w:val="8"/>
-        <w:numId w:val="1"/>
-      </w:numPr>
       <w:spacing w:before="240" w:after="60"/>
-      <w:outlineLvl w:val="8"/>
       <w:outlineLvl w:val="8"/>
     </w:pPr>
     <w:rPr>
@@ -2378,20 +3528,20 @@
   <w:style w:type="character" w:styleId="DefaultParagraphFont" w:default="1">
     <w:name w:val="Default Paragraph Font"/>
     <w:uiPriority w:val="1"/>
+    <w:qFormat/>
     <w:semiHidden/>
     <w:unhideWhenUsed/>
-    <w:qFormat/>
     <w:rPr/>
   </w:style>
   <w:style w:type="character" w:styleId="Titre1Car" w:customStyle="1">
     <w:name w:val="Titre 1 Car"/>
-    <w:basedOn w:val="DefaultParagraphFont"/>
-    <w:link w:val="Titre1"/>
     <w:uiPriority w:val="9"/>
     <w:qFormat/>
+    <w:link w:val="Titre1"/>
     <w:locked/>
+    <w:basedOn w:val="DefaultParagraphFont"/>
     <w:rPr>
-      <w:rFonts w:ascii="Cambria" w:hAnsi="Cambria" w:eastAsia="" w:cs="Times New Roman" w:asciiTheme="majorHAnsi" w:eastAsiaTheme="majorEastAsia" w:hAnsiTheme="majorHAnsi"/>
+      <w:rFonts w:ascii="Cambria" w:hAnsi="Cambria" w:eastAsia="" w:cs="Times New Roman"/>
       <w:b/>
       <w:bCs/>
       <w:sz w:val="32"/>
@@ -2401,14 +3551,14 @@
   </w:style>
   <w:style w:type="character" w:styleId="Titre2Car" w:customStyle="1">
     <w:name w:val="Titre 2 Car"/>
+    <w:uiPriority w:val="9"/>
+    <w:qFormat/>
+    <w:semiHidden/>
+    <w:link w:val="Titre2"/>
+    <w:locked/>
     <w:basedOn w:val="DefaultParagraphFont"/>
-    <w:link w:val="Titre2"/>
-    <w:uiPriority w:val="9"/>
-    <w:semiHidden/>
-    <w:qFormat/>
-    <w:locked/>
     <w:rPr>
-      <w:rFonts w:ascii="Cambria" w:hAnsi="Cambria" w:eastAsia="" w:cs="Times New Roman" w:asciiTheme="majorHAnsi" w:eastAsiaTheme="majorEastAsia" w:hAnsiTheme="majorHAnsi"/>
+      <w:rFonts w:ascii="Cambria" w:hAnsi="Cambria" w:eastAsia="" w:cs="Times New Roman"/>
       <w:b/>
       <w:bCs/>
       <w:i/>
@@ -2420,14 +3570,14 @@
   </w:style>
   <w:style w:type="character" w:styleId="Titre3Car" w:customStyle="1">
     <w:name w:val="Titre 3 Car"/>
+    <w:uiPriority w:val="9"/>
+    <w:qFormat/>
+    <w:semiHidden/>
+    <w:link w:val="Titre3"/>
+    <w:locked/>
     <w:basedOn w:val="DefaultParagraphFont"/>
-    <w:link w:val="Titre3"/>
-    <w:uiPriority w:val="9"/>
-    <w:semiHidden/>
-    <w:qFormat/>
-    <w:locked/>
     <w:rPr>
-      <w:rFonts w:ascii="Cambria" w:hAnsi="Cambria" w:eastAsia="" w:cs="Times New Roman" w:asciiTheme="majorHAnsi" w:eastAsiaTheme="majorEastAsia" w:hAnsiTheme="majorHAnsi"/>
+      <w:rFonts w:ascii="Cambria" w:hAnsi="Cambria" w:eastAsia="" w:cs="Times New Roman"/>
       <w:b/>
       <w:bCs/>
       <w:sz w:val="26"/>
@@ -2437,14 +3587,14 @@
   </w:style>
   <w:style w:type="character" w:styleId="Titre4Car" w:customStyle="1">
     <w:name w:val="Titre 4 Car"/>
+    <w:uiPriority w:val="9"/>
+    <w:qFormat/>
+    <w:semiHidden/>
+    <w:link w:val="Titre4"/>
+    <w:locked/>
     <w:basedOn w:val="DefaultParagraphFont"/>
-    <w:link w:val="Titre4"/>
-    <w:uiPriority w:val="9"/>
-    <w:semiHidden/>
-    <w:qFormat/>
-    <w:locked/>
     <w:rPr>
-      <w:rFonts w:ascii="Calibri" w:hAnsi="Calibri" w:eastAsia="" w:cs="Times New Roman" w:asciiTheme="minorHAnsi" w:eastAsiaTheme="minorEastAsia" w:hAnsiTheme="minorHAnsi"/>
+      <w:rFonts w:ascii="Calibri" w:hAnsi="Calibri" w:eastAsia="" w:cs="Times New Roman"/>
       <w:b/>
       <w:bCs/>
       <w:sz w:val="28"/>
@@ -2454,14 +3604,14 @@
   </w:style>
   <w:style w:type="character" w:styleId="Titre5Car" w:customStyle="1">
     <w:name w:val="Titre 5 Car"/>
+    <w:uiPriority w:val="9"/>
+    <w:qFormat/>
+    <w:semiHidden/>
+    <w:link w:val="Titre5"/>
+    <w:locked/>
     <w:basedOn w:val="DefaultParagraphFont"/>
-    <w:link w:val="Titre5"/>
-    <w:uiPriority w:val="9"/>
-    <w:semiHidden/>
-    <w:qFormat/>
-    <w:locked/>
     <w:rPr>
-      <w:rFonts w:ascii="Calibri" w:hAnsi="Calibri" w:eastAsia="" w:cs="Times New Roman" w:asciiTheme="minorHAnsi" w:eastAsiaTheme="minorEastAsia" w:hAnsiTheme="minorHAnsi"/>
+      <w:rFonts w:ascii="Calibri" w:hAnsi="Calibri" w:eastAsia="" w:cs="Times New Roman"/>
       <w:b/>
       <w:bCs/>
       <w:i/>
@@ -2473,14 +3623,14 @@
   </w:style>
   <w:style w:type="character" w:styleId="Titre6Car" w:customStyle="1">
     <w:name w:val="Titre 6 Car"/>
+    <w:uiPriority w:val="9"/>
+    <w:qFormat/>
+    <w:semiHidden/>
+    <w:link w:val="Titre6"/>
+    <w:locked/>
     <w:basedOn w:val="DefaultParagraphFont"/>
-    <w:link w:val="Titre6"/>
-    <w:uiPriority w:val="9"/>
-    <w:semiHidden/>
-    <w:qFormat/>
-    <w:locked/>
     <w:rPr>
-      <w:rFonts w:ascii="Calibri" w:hAnsi="Calibri" w:eastAsia="" w:cs="Times New Roman" w:asciiTheme="minorHAnsi" w:eastAsiaTheme="minorEastAsia" w:hAnsiTheme="minorHAnsi"/>
+      <w:rFonts w:ascii="Calibri" w:hAnsi="Calibri" w:eastAsia="" w:cs="Times New Roman"/>
       <w:b/>
       <w:bCs/>
       <w:lang w:val="x-none" w:eastAsia="fr-FR"/>
@@ -2488,14 +3638,14 @@
   </w:style>
   <w:style w:type="character" w:styleId="Titre7Car" w:customStyle="1">
     <w:name w:val="Titre 7 Car"/>
+    <w:uiPriority w:val="9"/>
+    <w:qFormat/>
+    <w:semiHidden/>
+    <w:link w:val="Titre7"/>
+    <w:locked/>
     <w:basedOn w:val="DefaultParagraphFont"/>
-    <w:link w:val="Titre7"/>
-    <w:uiPriority w:val="9"/>
-    <w:semiHidden/>
-    <w:qFormat/>
-    <w:locked/>
     <w:rPr>
-      <w:rFonts w:ascii="Calibri" w:hAnsi="Calibri" w:eastAsia="" w:cs="Times New Roman" w:asciiTheme="minorHAnsi" w:eastAsiaTheme="minorEastAsia" w:hAnsiTheme="minorHAnsi"/>
+      <w:rFonts w:ascii="Calibri" w:hAnsi="Calibri" w:eastAsia="" w:cs="Times New Roman"/>
       <w:sz w:val="24"/>
       <w:szCs w:val="24"/>
       <w:lang w:val="x-none" w:eastAsia="fr-FR"/>
@@ -2503,14 +3653,14 @@
   </w:style>
   <w:style w:type="character" w:styleId="Titre8Car" w:customStyle="1">
     <w:name w:val="Titre 8 Car"/>
+    <w:uiPriority w:val="9"/>
+    <w:qFormat/>
+    <w:semiHidden/>
+    <w:link w:val="Titre8"/>
+    <w:locked/>
     <w:basedOn w:val="DefaultParagraphFont"/>
-    <w:link w:val="Titre8"/>
-    <w:uiPriority w:val="9"/>
-    <w:semiHidden/>
-    <w:qFormat/>
-    <w:locked/>
     <w:rPr>
-      <w:rFonts w:ascii="Calibri" w:hAnsi="Calibri" w:eastAsia="" w:cs="Times New Roman" w:asciiTheme="minorHAnsi" w:eastAsiaTheme="minorEastAsia" w:hAnsiTheme="minorHAnsi"/>
+      <w:rFonts w:ascii="Calibri" w:hAnsi="Calibri" w:eastAsia="" w:cs="Times New Roman"/>
       <w:i/>
       <w:iCs/>
       <w:sz w:val="24"/>
@@ -2520,25 +3670,25 @@
   </w:style>
   <w:style w:type="character" w:styleId="Titre9Car" w:customStyle="1">
     <w:name w:val="Titre 9 Car"/>
+    <w:uiPriority w:val="9"/>
+    <w:qFormat/>
+    <w:semiHidden/>
+    <w:link w:val="Titre9"/>
+    <w:locked/>
     <w:basedOn w:val="DefaultParagraphFont"/>
-    <w:link w:val="Titre9"/>
-    <w:uiPriority w:val="9"/>
-    <w:semiHidden/>
-    <w:qFormat/>
-    <w:locked/>
     <w:rPr>
-      <w:rFonts w:ascii="Cambria" w:hAnsi="Cambria" w:eastAsia="" w:cs="Times New Roman" w:asciiTheme="majorHAnsi" w:eastAsiaTheme="majorEastAsia" w:hAnsiTheme="majorHAnsi"/>
+      <w:rFonts w:ascii="Cambria" w:hAnsi="Cambria" w:eastAsia="" w:cs="Times New Roman"/>
       <w:lang w:val="x-none" w:eastAsia="fr-FR"/>
     </w:rPr>
   </w:style>
   <w:style w:type="character" w:styleId="EntteCar" w:customStyle="1">
     <w:name w:val="En-tête Car"/>
+    <w:uiPriority w:val="99"/>
+    <w:qFormat/>
+    <w:semiHidden/>
+    <w:link w:val="En-tte"/>
+    <w:locked/>
     <w:basedOn w:val="DefaultParagraphFont"/>
-    <w:link w:val="En-tte"/>
-    <w:uiPriority w:val="99"/>
-    <w:semiHidden/>
-    <w:qFormat/>
-    <w:locked/>
     <w:rPr>
       <w:rFonts w:cs="Times New Roman"/>
       <w:lang w:val="x-none" w:eastAsia="fr-FR"/>
@@ -2546,12 +3696,12 @@
   </w:style>
   <w:style w:type="character" w:styleId="TextebrutCar" w:customStyle="1">
     <w:name w:val="Texte brut Car"/>
+    <w:uiPriority w:val="99"/>
+    <w:qFormat/>
+    <w:semiHidden/>
+    <w:link w:val="Textebrut"/>
+    <w:locked/>
     <w:basedOn w:val="DefaultParagraphFont"/>
-    <w:link w:val="Textebrut"/>
-    <w:uiPriority w:val="99"/>
-    <w:semiHidden/>
-    <w:qFormat/>
-    <w:locked/>
     <w:rPr>
       <w:rFonts w:ascii="Courier New" w:hAnsi="Courier New" w:cs="Courier New"/>
       <w:sz w:val="20"/>
@@ -2561,21 +3711,21 @@
   </w:style>
   <w:style w:type="character" w:styleId="Pagenumber">
     <w:name w:val="page number"/>
-    <w:basedOn w:val="DefaultParagraphFont"/>
     <w:uiPriority w:val="99"/>
     <w:qFormat/>
+    <w:basedOn w:val="DefaultParagraphFont"/>
     <w:rPr>
       <w:rFonts w:cs="Times New Roman"/>
     </w:rPr>
   </w:style>
   <w:style w:type="character" w:styleId="PieddepageCar" w:customStyle="1">
     <w:name w:val="Pied de page Car"/>
+    <w:uiPriority w:val="99"/>
+    <w:qFormat/>
+    <w:semiHidden/>
+    <w:link w:val="Pieddepage"/>
+    <w:locked/>
     <w:basedOn w:val="DefaultParagraphFont"/>
-    <w:link w:val="Pieddepage"/>
-    <w:uiPriority w:val="99"/>
-    <w:semiHidden/>
-    <w:qFormat/>
-    <w:locked/>
     <w:rPr>
       <w:rFonts w:cs="Times New Roman"/>
       <w:lang w:val="x-none" w:eastAsia="fr-FR"/>
@@ -2583,9 +3733,9 @@
   </w:style>
   <w:style w:type="character" w:styleId="MTEquationSection" w:customStyle="1">
     <w:name w:val="MTEquationSection"/>
-    <w:basedOn w:val="DefaultParagraphFont"/>
     <w:uiPriority w:val="99"/>
     <w:qFormat/>
+    <w:basedOn w:val="DefaultParagraphFont"/>
     <w:rPr>
       <w:rFonts w:cs="Times New Roman"/>
       <w:vanish/>
@@ -2613,11 +3763,17 @@
       <w:u w:val="none"/>
     </w:rPr>
   </w:style>
-  <w:style w:type="paragraph" w:styleId="Heading">
-    <w:name w:val="Heading"/>
+  <w:style w:type="character" w:styleId="ListLabel3">
+    <w:name w:val="ListLabel 3"/>
+    <w:rPr>
+      <w:rFonts w:cs="Times New Roman"/>
+    </w:rPr>
+  </w:style>
+  <w:style w:type="paragraph" w:styleId="Titre">
+    <w:name w:val="Titre"/>
+    <w:qFormat/>
     <w:basedOn w:val="Normal"/>
-    <w:next w:val="TextBody"/>
-    <w:qFormat/>
+    <w:next w:val="Corpsdetexte"/>
     <w:pPr>
       <w:keepNext/>
       <w:spacing w:before="240" w:after="120"/>
@@ -2628,6 +3784,49 @@
       <w:szCs w:val="28"/>
     </w:rPr>
   </w:style>
+  <w:style w:type="paragraph" w:styleId="Corpsdetexte">
+    <w:name w:val="Corps de texte"/>
+    <w:basedOn w:val="Normal"/>
+    <w:pPr>
+      <w:spacing w:lineRule="auto" w:line="288" w:before="0" w:after="140"/>
+    </w:pPr>
+    <w:rPr/>
+  </w:style>
+  <w:style w:type="paragraph" w:styleId="Liste">
+    <w:name w:val="Liste"/>
+    <w:basedOn w:val="TextBody"/>
+    <w:pPr/>
+    <w:rPr>
+      <w:rFonts w:cs="FreeSans"/>
+    </w:rPr>
+  </w:style>
+  <w:style w:type="paragraph" w:styleId="Lgende">
+    <w:name w:val="Légende"/>
+    <w:qFormat/>
+    <w:basedOn w:val="Normal"/>
+    <w:pPr>
+      <w:suppressLineNumbers/>
+      <w:spacing w:before="120" w:after="120"/>
+    </w:pPr>
+    <w:rPr>
+      <w:rFonts w:cs="FreeSans"/>
+      <w:i/>
+      <w:iCs/>
+      <w:sz w:val="24"/>
+      <w:szCs w:val="24"/>
+    </w:rPr>
+  </w:style>
+  <w:style w:type="paragraph" w:styleId="Index">
+    <w:name w:val="Index"/>
+    <w:qFormat/>
+    <w:basedOn w:val="Normal"/>
+    <w:pPr>
+      <w:suppressLineNumbers/>
+    </w:pPr>
+    <w:rPr>
+      <w:rFonts w:cs="FreeSans"/>
+    </w:rPr>
+  </w:style>
   <w:style w:type="paragraph" w:styleId="TextBody">
     <w:name w:val="Text Body"/>
     <w:basedOn w:val="Normal"/>
@@ -2636,41 +3835,11 @@
     </w:pPr>
     <w:rPr/>
   </w:style>
-  <w:style w:type="paragraph" w:styleId="List">
-    <w:name w:val="List"/>
-    <w:basedOn w:val="TextBody"/>
-    <w:pPr/>
-    <w:rPr/>
-  </w:style>
-  <w:style w:type="paragraph" w:styleId="Caption">
-    <w:name w:val="Caption"/>
+  <w:style w:type="paragraph" w:styleId="Entte">
+    <w:name w:val="En-tête"/>
+    <w:uiPriority w:val="99"/>
+    <w:link w:val="En-tteCar"/>
     <w:basedOn w:val="Normal"/>
-    <w:qFormat/>
-    <w:pPr>
-      <w:suppressLineNumbers/>
-      <w:spacing w:before="120" w:after="120"/>
-    </w:pPr>
-    <w:rPr>
-      <w:i/>
-      <w:iCs/>
-      <w:sz w:val="24"/>
-      <w:szCs w:val="24"/>
-    </w:rPr>
-  </w:style>
-  <w:style w:type="paragraph" w:styleId="Index">
-    <w:name w:val="Index"/>
-    <w:basedOn w:val="Normal"/>
-    <w:qFormat/>
-    <w:pPr>
-      <w:suppressLineNumbers/>
-    </w:pPr>
-    <w:rPr/>
-  </w:style>
-  <w:style w:type="paragraph" w:styleId="Header">
-    <w:name w:val="Header"/>
-    <w:basedOn w:val="Normal"/>
-    <w:link w:val="En-tteCar"/>
-    <w:uiPriority w:val="99"/>
     <w:pPr>
       <w:tabs>
         <w:tab w:val="center" w:pos="4703" w:leader="none"/>
@@ -2681,10 +3850,10 @@
   </w:style>
   <w:style w:type="paragraph" w:styleId="PlainText">
     <w:name w:val="Plain Text"/>
-    <w:basedOn w:val="Normal"/>
-    <w:link w:val="TextebrutCar"/>
     <w:uiPriority w:val="99"/>
     <w:qFormat/>
+    <w:link w:val="TextebrutCar"/>
+    <w:basedOn w:val="Normal"/>
     <w:pPr/>
     <w:rPr>
       <w:rFonts w:ascii="Courier New" w:hAnsi="Courier New" w:cs="Courier New"/>
@@ -2692,11 +3861,11 @@
       <w:szCs w:val="20"/>
     </w:rPr>
   </w:style>
-  <w:style w:type="paragraph" w:styleId="Footer">
-    <w:name w:val="Footer"/>
+  <w:style w:type="paragraph" w:styleId="Pieddepage">
+    <w:name w:val="Pied de page"/>
+    <w:uiPriority w:val="99"/>
+    <w:link w:val="PieddepageCar"/>
     <w:basedOn w:val="Normal"/>
-    <w:link w:val="PieddepageCar"/>
-    <w:uiPriority w:val="99"/>
     <w:pPr>
       <w:tabs>
         <w:tab w:val="center" w:pos="4703" w:leader="none"/>
@@ -2707,12 +3876,12 @@
   </w:style>
   <w:style w:type="paragraph" w:styleId="NTitrePara" w:customStyle="1">
     <w:name w:val="N-TitrePara"/>
+    <w:uiPriority w:val="99"/>
+    <w:qFormat/>
     <w:basedOn w:val="Normal"/>
     <w:next w:val="Normal"/>
-    <w:uiPriority w:val="99"/>
-    <w:qFormat/>
     <w:pPr>
-      <w:ind w:left="720" w:hanging="720"/>
+      <w:ind w:left="720" w:right="0" w:hanging="720"/>
       <w:jc w:val="left"/>
     </w:pPr>
     <w:rPr>
@@ -2720,13 +3889,13 @@
       <w:bCs/>
     </w:rPr>
   </w:style>
-  <w:style w:type="paragraph" w:styleId="Caption1">
+  <w:style w:type="paragraph" w:styleId="Caption">
     <w:name w:val="caption"/>
-    <w:basedOn w:val="Normal"/>
-    <w:next w:val="Normal"/>
     <w:uiPriority w:val="99"/>
     <w:qFormat/>
     <w:rsid w:val="00cc2346"/>
+    <w:basedOn w:val="Normal"/>
+    <w:next w:val="Normal"/>
     <w:pPr>
       <w:spacing w:before="120" w:after="120"/>
     </w:pPr>
@@ -2737,8 +3906,26 @@
   </w:style>
   <w:style w:type="paragraph" w:styleId="FrameContents">
     <w:name w:val="Frame Contents"/>
+    <w:qFormat/>
     <w:basedOn w:val="Normal"/>
-    <w:qFormat/>
+    <w:pPr/>
+    <w:rPr/>
+  </w:style>
+  <w:style w:type="paragraph" w:styleId="Contenudecadre">
+    <w:name w:val="Contenu de cadre"/>
+    <w:basedOn w:val="Normal"/>
+    <w:pPr/>
+    <w:rPr/>
+  </w:style>
+  <w:style w:type="paragraph" w:styleId="Contenudetableau">
+    <w:name w:val="Contenu de tableau"/>
+    <w:basedOn w:val="Normal"/>
+    <w:pPr/>
+    <w:rPr/>
+  </w:style>
+  <w:style w:type="paragraph" w:styleId="Titredetableau">
+    <w:name w:val="Titre de tableau"/>
+    <w:basedOn w:val="Contenudetableau"/>
     <w:pPr/>
     <w:rPr/>
   </w:style>
@@ -2754,7 +3941,7 @@
     <w:semiHidden/>
     <w:unhideWhenUsed/>
     <w:tblPr>
-      <w:tblInd w:w="0" w:type="dxa"/>
+      <w:tblInd w:type="dxa" w:w="0"/>
       <w:tblCellMar>
         <w:top w:w="0" w:type="dxa"/>
         <w:left w:w="108" w:type="dxa"/>
@@ -2769,16 +3956,16 @@
     <w:uiPriority w:val="59"/>
     <w:rsid w:val="00592ad0"/>
     <w:pPr>
-      <w:spacing w:after="0" w:line="240" w:lineRule="auto"/>
+      <w:spacing w:line="240" w:after="0" w:lineRule="auto"/>
     </w:pPr>
     <w:tblPr>
       <w:tblBorders>
-        <w:top w:val="single" w:color="auto" w:sz="4" w:space="0"/>
-        <w:left w:val="single" w:color="auto" w:sz="4" w:space="0"/>
-        <w:bottom w:val="single" w:color="auto" w:sz="4" w:space="0"/>
-        <w:right w:val="single" w:color="auto" w:sz="4" w:space="0"/>
-        <w:insideH w:val="single" w:color="auto" w:sz="4" w:space="0"/>
-        <w:insideV w:val="single" w:color="auto" w:sz="4" w:space="0"/>
+        <w:top w:space="0" w:sz="4" w:color="auto" w:val="single"/>
+        <w:left w:space="0" w:sz="4" w:color="auto" w:val="single"/>
+        <w:bottom w:space="0" w:sz="4" w:color="auto" w:val="single"/>
+        <w:right w:space="0" w:sz="4" w:color="auto" w:val="single"/>
+        <w:insideH w:space="0" w:sz="4" w:color="auto" w:val="single"/>
+        <w:insideV w:space="0" w:sz="4" w:color="auto" w:val="single"/>
       </w:tblBorders>
     </w:tblPr>
   </w:style>

</xml_diff>

<commit_message>
adding echo for all de command
</commit_message>
<xml_diff>
--- a/tp3/remise/TP3-rapport-glo2001-h16.docx
+++ b/tp3/remise/TP3-rapport-glo2001-h16.docx
@@ -3599,7 +3599,7 @@
         <w:rPr>
           <w:rFonts w:ascii="Courier" w:hAnsi="Courier"/>
         </w:rPr>
-        <w:t>drwxrwxrwt 15 root root 4096 2016-04-08 15:05 ..</w:t>
+        <w:t>drwxrwxrwt 15 root root 4096 2016-04-08 15:11 ..</w:t>
       </w:r>
     </w:p>
     <w:p>
@@ -3771,7 +3771,27 @@
         <w:rPr>
           <w:rFonts w:ascii="Courier" w:hAnsi="Courier"/>
         </w:rPr>
-        <w:t>Test de suppresion du répertoire test, mais il devrait avoir une erreur</w:t>
+        <w:t>Test de suppresion du répertoire test, mais il devrait</w:t>
+      </w:r>
+    </w:p>
+    <w:p>
+      <w:pPr>
+        <w:pStyle w:val="Normal"/>
+        <w:rPr>
+          <w:rFonts w:ascii="Courier" w:hAnsi="Courier"/>
+        </w:rPr>
+      </w:pPr>
+      <w:r>
+        <w:rPr>
+          <w:rFonts w:ascii="Courier" w:hAnsi="Courier"/>
+        </w:rPr>
+        <w:t xml:space="preserve"> </w:t>
+      </w:r>
+      <w:r>
+        <w:rPr>
+          <w:rFonts w:ascii="Courier" w:hAnsi="Courier"/>
+        </w:rPr>
+        <w:t>avoir une erreur</w:t>
       </w:r>
     </w:p>
     <w:p>
@@ -3935,7 +3955,119 @@
         <w:rPr>
           <w:rFonts w:ascii="Courier" w:hAnsi="Courier"/>
         </w:rPr>
-        <w:t>tmp</w:t>
+        <w:t>total 3</w:t>
+      </w:r>
+    </w:p>
+    <w:p>
+      <w:pPr>
+        <w:pStyle w:val="Normal"/>
+        <w:rPr>
+          <w:rFonts w:ascii="Courier" w:hAnsi="Courier"/>
+        </w:rPr>
+      </w:pPr>
+      <w:r>
+        <w:rPr>
+          <w:rFonts w:ascii="Courier" w:hAnsi="Courier"/>
+        </w:rPr>
+        <w:t>drwxrwx--- 2 root root 48 1969-12-31 19:00 Bonjour</w:t>
+      </w:r>
+    </w:p>
+    <w:p>
+      <w:pPr>
+        <w:pStyle w:val="Normal"/>
+        <w:rPr>
+          <w:rFonts w:ascii="Courier" w:hAnsi="Courier"/>
+        </w:rPr>
+      </w:pPr>
+      <w:r>
+        <w:rPr>
+          <w:rFonts w:ascii="Courier" w:hAnsi="Courier"/>
+        </w:rPr>
+        <w:t>drwxrwx--- 3 root root 48 1969-12-31 19:00 doc</w:t>
+      </w:r>
+    </w:p>
+    <w:p>
+      <w:pPr>
+        <w:pStyle w:val="Normal"/>
+        <w:rPr>
+          <w:rFonts w:ascii="Courier" w:hAnsi="Courier"/>
+        </w:rPr>
+      </w:pPr>
+      <w:r>
+        <w:rPr>
+          <w:rFonts w:ascii="Courier" w:hAnsi="Courier"/>
+        </w:rPr>
+        <w:t>-rwxrwx--- 2 root root  0 1969-12-31 19:00 LesAmis.txt</w:t>
+      </w:r>
+    </w:p>
+    <w:p>
+      <w:pPr>
+        <w:pStyle w:val="Normal"/>
+        <w:rPr>
+          <w:rFonts w:ascii="Courier" w:hAnsi="Courier"/>
+        </w:rPr>
+      </w:pPr>
+      <w:r>
+        <w:rPr>
+          <w:rFonts w:ascii="Courier" w:hAnsi="Courier"/>
+        </w:rPr>
+        <w:t>drwxrwx--- 2 root root 32 1969-12-31 19:00 rep</w:t>
+      </w:r>
+    </w:p>
+    <w:p>
+      <w:pPr>
+        <w:pStyle w:val="Normal"/>
+        <w:rPr>
+          <w:rFonts w:ascii="Courier" w:hAnsi="Courier"/>
+        </w:rPr>
+      </w:pPr>
+      <w:r>
+        <w:rPr>
+          <w:rFonts w:ascii="Courier" w:hAnsi="Courier"/>
+        </w:rPr>
+        <w:t>lrwxrwx--- 1 root root  7 1969-12-31 19:00 slnb.txt -&gt; /b.txt</w:t>
+      </w:r>
+    </w:p>
+    <w:p>
+      <w:pPr>
+        <w:pStyle w:val="Normal"/>
+        <w:rPr>
+          <w:rFonts w:ascii="Courier" w:hAnsi="Courier"/>
+        </w:rPr>
+      </w:pPr>
+      <w:r>
+        <w:rPr>
+          <w:rFonts w:ascii="Courier" w:hAnsi="Courier"/>
+        </w:rPr>
+        <w:t>drwxrwx--- 2 root root 48 1969-12-31 19:00 test</w:t>
+      </w:r>
+    </w:p>
+    <w:p>
+      <w:pPr>
+        <w:pStyle w:val="Normal"/>
+        <w:rPr>
+          <w:rFonts w:ascii="Courier" w:hAnsi="Courier"/>
+        </w:rPr>
+      </w:pPr>
+      <w:r>
+        <w:rPr>
+          <w:rFonts w:ascii="Courier" w:hAnsi="Courier"/>
+        </w:rPr>
+        <w:t>total 1</w:t>
+      </w:r>
+    </w:p>
+    <w:p>
+      <w:pPr>
+        <w:pStyle w:val="Normal"/>
+        <w:rPr>
+          <w:rFonts w:ascii="Courier" w:hAnsi="Courier"/>
+        </w:rPr>
+      </w:pPr>
+      <w:r>
+        <w:rPr>
+          <w:rFonts w:ascii="Courier" w:hAnsi="Courier"/>
+        </w:rPr>
+        <w:t>drwxrwx--- 3 root root 48 1969-12-31 19:00 tmp</w:t>
       </w:r>
     </w:p>
     <w:p>
@@ -4262,7 +4394,7 @@
         <w:rPr>
           <w:rFonts w:ascii="Courier" w:hAnsi="Courier"/>
         </w:rPr>
-        <w:t>drwxrwxrwt 15 root root 4096 2016-04-08 15:05 ..</w:t>
+        <w:t>drwxrwxrwt 15 root root 4096 2016-04-08 15:11 ..</w:t>
       </w:r>
     </w:p>
     <w:p>
@@ -4463,7 +4595,7 @@
         <w:rPr>
           <w:rFonts w:ascii="Courier" w:hAnsi="Courier"/>
         </w:rPr>
-        <w:t>drwxrwxrwt 15 root root 4096 2016-04-08 15:05 ..</w:t>
+        <w:t>drwxrwxrwt 15 root root 4096 2016-04-08 15:11 ..</w:t>
       </w:r>
     </w:p>
     <w:p>
@@ -4623,6 +4755,20 @@
           <w:rFonts w:ascii="Courier" w:hAnsi="Courier"/>
         </w:rPr>
         <w:t>--------------------------------------------------------------------</w:t>
+      </w:r>
+    </w:p>
+    <w:p>
+      <w:pPr>
+        <w:pStyle w:val="Normal"/>
+        <w:rPr>
+          <w:rFonts w:ascii="Courier" w:hAnsi="Courier"/>
+        </w:rPr>
+      </w:pPr>
+      <w:r>
+        <w:rPr>
+          <w:rFonts w:ascii="Courier" w:hAnsi="Courier"/>
+        </w:rPr>
+        <w:t>Une fenêtre de gedit devrait ouvrir</w:t>
       </w:r>
     </w:p>
     <w:sectPr>

</xml_diff>

<commit_message>
Adding result of FuseTest.sh
</commit_message>
<xml_diff>
--- a/tp3/remise/TP3-rapport-glo2001-h16.docx
+++ b/tp3/remise/TP3-rapport-glo2001-h16.docx
@@ -401,7 +401,7 @@
     <w:tbl>
       <w:tblPr>
         <w:jc w:val="left"/>
-        <w:tblInd w:w="944" w:type="dxa"/>
+        <w:tblInd w:w="939" w:type="dxa"/>
         <w:tblBorders>
           <w:top w:val="single" w:sz="4" w:space="0" w:color="00000A"/>
           <w:left w:val="single" w:sz="4" w:space="0" w:color="00000A"/>
@@ -412,13 +412,13 @@
         </w:tblBorders>
         <w:tblCellMar>
           <w:top w:w="0" w:type="dxa"/>
-          <w:left w:w="93" w:type="dxa"/>
+          <w:left w:w="88" w:type="dxa"/>
           <w:bottom w:w="0" w:type="dxa"/>
           <w:right w:w="108" w:type="dxa"/>
         </w:tblCellMar>
       </w:tblPr>
       <w:tblGrid>
-        <w:gridCol w:w="4221"/>
+        <w:gridCol w:w="4220"/>
         <w:gridCol w:w="3714"/>
       </w:tblGrid>
       <w:tr>
@@ -427,7 +427,7 @@
         </w:trPr>
         <w:tc>
           <w:tcPr>
-            <w:tcW w:w="4221" w:type="dxa"/>
+            <w:tcW w:w="4220" w:type="dxa"/>
             <w:tcBorders>
               <w:top w:val="single" w:sz="4" w:space="0" w:color="00000A"/>
               <w:left w:val="single" w:sz="4" w:space="0" w:color="00000A"/>
@@ -438,7 +438,7 @@
             </w:tcBorders>
             <w:shd w:fill="FFFFFF" w:val="clear"/>
             <w:tcMar>
-              <w:left w:w="93" w:type="dxa"/>
+              <w:left w:w="88" w:type="dxa"/>
             </w:tcMar>
           </w:tcPr>
           <w:p>
@@ -473,7 +473,7 @@
             </w:tcBorders>
             <w:shd w:fill="FFFFFF" w:val="clear"/>
             <w:tcMar>
-              <w:left w:w="93" w:type="dxa"/>
+              <w:left w:w="88" w:type="dxa"/>
             </w:tcMar>
           </w:tcPr>
           <w:p>
@@ -502,7 +502,7 @@
         </w:trPr>
         <w:tc>
           <w:tcPr>
-            <w:tcW w:w="4221" w:type="dxa"/>
+            <w:tcW w:w="4220" w:type="dxa"/>
             <w:tcBorders>
               <w:top w:val="single" w:sz="4" w:space="0" w:color="00000A"/>
               <w:left w:val="single" w:sz="4" w:space="0" w:color="00000A"/>
@@ -513,7 +513,7 @@
             </w:tcBorders>
             <w:shd w:fill="FFFFFF" w:val="clear"/>
             <w:tcMar>
-              <w:left w:w="93" w:type="dxa"/>
+              <w:left w:w="88" w:type="dxa"/>
             </w:tcMar>
           </w:tcPr>
           <w:p>
@@ -550,7 +550,7 @@
             </w:tcBorders>
             <w:shd w:fill="FFFFFF" w:val="clear"/>
             <w:tcMar>
-              <w:left w:w="93" w:type="dxa"/>
+              <w:left w:w="88" w:type="dxa"/>
             </w:tcMar>
           </w:tcPr>
           <w:p>
@@ -579,7 +579,7 @@
         </w:trPr>
         <w:tc>
           <w:tcPr>
-            <w:tcW w:w="4221" w:type="dxa"/>
+            <w:tcW w:w="4220" w:type="dxa"/>
             <w:tcBorders>
               <w:top w:val="single" w:sz="4" w:space="0" w:color="00000A"/>
               <w:left w:val="single" w:sz="4" w:space="0" w:color="00000A"/>
@@ -590,7 +590,7 @@
             </w:tcBorders>
             <w:shd w:fill="FFFFFF" w:val="clear"/>
             <w:tcMar>
-              <w:left w:w="93" w:type="dxa"/>
+              <w:left w:w="88" w:type="dxa"/>
             </w:tcMar>
           </w:tcPr>
           <w:p>
@@ -627,7 +627,7 @@
             </w:tcBorders>
             <w:shd w:fill="FFFFFF" w:val="clear"/>
             <w:tcMar>
-              <w:left w:w="93" w:type="dxa"/>
+              <w:left w:w="88" w:type="dxa"/>
             </w:tcMar>
           </w:tcPr>
           <w:p>
@@ -658,7 +658,7 @@
         </w:trPr>
         <w:tc>
           <w:tcPr>
-            <w:tcW w:w="4221" w:type="dxa"/>
+            <w:tcW w:w="4220" w:type="dxa"/>
             <w:tcBorders>
               <w:top w:val="single" w:sz="4" w:space="0" w:color="00000A"/>
               <w:left w:val="single" w:sz="4" w:space="0" w:color="00000A"/>
@@ -669,7 +669,7 @@
             </w:tcBorders>
             <w:shd w:fill="FFFFFF" w:val="clear"/>
             <w:tcMar>
-              <w:left w:w="93" w:type="dxa"/>
+              <w:left w:w="88" w:type="dxa"/>
             </w:tcMar>
           </w:tcPr>
           <w:p>
@@ -706,7 +706,7 @@
             </w:tcBorders>
             <w:shd w:fill="FFFFFF" w:val="clear"/>
             <w:tcMar>
-              <w:left w:w="93" w:type="dxa"/>
+              <w:left w:w="88" w:type="dxa"/>
             </w:tcMar>
           </w:tcPr>
           <w:p>
@@ -735,7 +735,7 @@
         </w:trPr>
         <w:tc>
           <w:tcPr>
-            <w:tcW w:w="4221" w:type="dxa"/>
+            <w:tcW w:w="4220" w:type="dxa"/>
             <w:tcBorders>
               <w:top w:val="single" w:sz="4" w:space="0" w:color="00000A"/>
               <w:left w:val="single" w:sz="4" w:space="0" w:color="00000A"/>
@@ -746,7 +746,7 @@
             </w:tcBorders>
             <w:shd w:fill="FFFFFF" w:val="clear"/>
             <w:tcMar>
-              <w:left w:w="93" w:type="dxa"/>
+              <w:left w:w="88" w:type="dxa"/>
             </w:tcMar>
           </w:tcPr>
           <w:p>
@@ -783,7 +783,7 @@
             </w:tcBorders>
             <w:shd w:fill="FFFFFF" w:val="clear"/>
             <w:tcMar>
-              <w:left w:w="93" w:type="dxa"/>
+              <w:left w:w="88" w:type="dxa"/>
             </w:tcMar>
           </w:tcPr>
           <w:p>
@@ -812,7 +812,7 @@
         </w:trPr>
         <w:tc>
           <w:tcPr>
-            <w:tcW w:w="4221" w:type="dxa"/>
+            <w:tcW w:w="4220" w:type="dxa"/>
             <w:tcBorders>
               <w:top w:val="single" w:sz="4" w:space="0" w:color="00000A"/>
               <w:left w:val="single" w:sz="4" w:space="0" w:color="00000A"/>
@@ -823,7 +823,7 @@
             </w:tcBorders>
             <w:shd w:fill="FFFFFF" w:val="clear"/>
             <w:tcMar>
-              <w:left w:w="93" w:type="dxa"/>
+              <w:left w:w="88" w:type="dxa"/>
             </w:tcMar>
           </w:tcPr>
           <w:p>
@@ -860,7 +860,7 @@
             </w:tcBorders>
             <w:shd w:fill="FFFFFF" w:val="clear"/>
             <w:tcMar>
-              <w:left w:w="93" w:type="dxa"/>
+              <w:left w:w="88" w:type="dxa"/>
             </w:tcMar>
           </w:tcPr>
           <w:p>
@@ -890,7 +890,7 @@
         </w:trPr>
         <w:tc>
           <w:tcPr>
-            <w:tcW w:w="4221" w:type="dxa"/>
+            <w:tcW w:w="4220" w:type="dxa"/>
             <w:tcBorders>
               <w:top w:val="single" w:sz="4" w:space="0" w:color="00000A"/>
               <w:left w:val="single" w:sz="4" w:space="0" w:color="00000A"/>
@@ -901,7 +901,7 @@
             </w:tcBorders>
             <w:shd w:fill="FFFFFF" w:val="clear"/>
             <w:tcMar>
-              <w:left w:w="93" w:type="dxa"/>
+              <w:left w:w="88" w:type="dxa"/>
             </w:tcMar>
           </w:tcPr>
           <w:p>
@@ -938,7 +938,7 @@
             </w:tcBorders>
             <w:shd w:fill="FFFFFF" w:val="clear"/>
             <w:tcMar>
-              <w:left w:w="93" w:type="dxa"/>
+              <w:left w:w="88" w:type="dxa"/>
             </w:tcMar>
           </w:tcPr>
           <w:p>
@@ -967,7 +967,7 @@
         </w:trPr>
         <w:tc>
           <w:tcPr>
-            <w:tcW w:w="4221" w:type="dxa"/>
+            <w:tcW w:w="4220" w:type="dxa"/>
             <w:tcBorders>
               <w:top w:val="single" w:sz="4" w:space="0" w:color="00000A"/>
               <w:left w:val="single" w:sz="4" w:space="0" w:color="00000A"/>
@@ -978,7 +978,7 @@
             </w:tcBorders>
             <w:shd w:fill="FFFFFF" w:val="clear"/>
             <w:tcMar>
-              <w:left w:w="93" w:type="dxa"/>
+              <w:left w:w="88" w:type="dxa"/>
             </w:tcMar>
           </w:tcPr>
           <w:p>
@@ -1015,7 +1015,7 @@
             </w:tcBorders>
             <w:shd w:fill="FFFFFF" w:val="clear"/>
             <w:tcMar>
-              <w:left w:w="93" w:type="dxa"/>
+              <w:left w:w="88" w:type="dxa"/>
             </w:tcMar>
           </w:tcPr>
           <w:p>
@@ -1044,7 +1044,7 @@
         </w:trPr>
         <w:tc>
           <w:tcPr>
-            <w:tcW w:w="4221" w:type="dxa"/>
+            <w:tcW w:w="4220" w:type="dxa"/>
             <w:tcBorders>
               <w:top w:val="single" w:sz="4" w:space="0" w:color="00000A"/>
               <w:left w:val="single" w:sz="4" w:space="0" w:color="00000A"/>
@@ -1055,7 +1055,7 @@
             </w:tcBorders>
             <w:shd w:fill="FFFFFF" w:val="clear"/>
             <w:tcMar>
-              <w:left w:w="93" w:type="dxa"/>
+              <w:left w:w="88" w:type="dxa"/>
             </w:tcMar>
           </w:tcPr>
           <w:p>
@@ -1092,7 +1092,7 @@
             </w:tcBorders>
             <w:shd w:fill="FFFFFF" w:val="clear"/>
             <w:tcMar>
-              <w:left w:w="93" w:type="dxa"/>
+              <w:left w:w="88" w:type="dxa"/>
             </w:tcMar>
           </w:tcPr>
           <w:p>
@@ -1121,7 +1121,7 @@
         </w:trPr>
         <w:tc>
           <w:tcPr>
-            <w:tcW w:w="4221" w:type="dxa"/>
+            <w:tcW w:w="4220" w:type="dxa"/>
             <w:tcBorders>
               <w:top w:val="single" w:sz="4" w:space="0" w:color="00000A"/>
               <w:left w:val="single" w:sz="4" w:space="0" w:color="00000A"/>
@@ -1132,7 +1132,7 @@
             </w:tcBorders>
             <w:shd w:fill="FFFFFF" w:val="clear"/>
             <w:tcMar>
-              <w:left w:w="93" w:type="dxa"/>
+              <w:left w:w="88" w:type="dxa"/>
             </w:tcMar>
           </w:tcPr>
           <w:p>
@@ -1169,7 +1169,7 @@
             </w:tcBorders>
             <w:shd w:fill="FFFFFF" w:val="clear"/>
             <w:tcMar>
-              <w:left w:w="93" w:type="dxa"/>
+              <w:left w:w="88" w:type="dxa"/>
             </w:tcMar>
           </w:tcPr>
           <w:p>
@@ -1198,7 +1198,7 @@
         </w:trPr>
         <w:tc>
           <w:tcPr>
-            <w:tcW w:w="4221" w:type="dxa"/>
+            <w:tcW w:w="4220" w:type="dxa"/>
             <w:tcBorders>
               <w:top w:val="single" w:sz="4" w:space="0" w:color="00000A"/>
               <w:left w:val="single" w:sz="4" w:space="0" w:color="00000A"/>
@@ -1209,7 +1209,7 @@
             </w:tcBorders>
             <w:shd w:fill="FFFFFF" w:val="clear"/>
             <w:tcMar>
-              <w:left w:w="93" w:type="dxa"/>
+              <w:left w:w="88" w:type="dxa"/>
             </w:tcMar>
           </w:tcPr>
           <w:p>
@@ -1246,7 +1246,7 @@
             </w:tcBorders>
             <w:shd w:fill="FFFFFF" w:val="clear"/>
             <w:tcMar>
-              <w:left w:w="93" w:type="dxa"/>
+              <w:left w:w="88" w:type="dxa"/>
             </w:tcMar>
           </w:tcPr>
           <w:p>
@@ -1275,7 +1275,7 @@
         </w:trPr>
         <w:tc>
           <w:tcPr>
-            <w:tcW w:w="4221" w:type="dxa"/>
+            <w:tcW w:w="4220" w:type="dxa"/>
             <w:tcBorders>
               <w:top w:val="single" w:sz="4" w:space="0" w:color="00000A"/>
               <w:left w:val="single" w:sz="4" w:space="0" w:color="00000A"/>
@@ -1286,7 +1286,7 @@
             </w:tcBorders>
             <w:shd w:fill="FFFFFF" w:val="clear"/>
             <w:tcMar>
-              <w:left w:w="93" w:type="dxa"/>
+              <w:left w:w="88" w:type="dxa"/>
             </w:tcMar>
           </w:tcPr>
           <w:p>
@@ -1323,7 +1323,7 @@
             </w:tcBorders>
             <w:shd w:fill="FFFFFF" w:val="clear"/>
             <w:tcMar>
-              <w:left w:w="93" w:type="dxa"/>
+              <w:left w:w="88" w:type="dxa"/>
             </w:tcMar>
           </w:tcPr>
           <w:p>
@@ -1352,7 +1352,7 @@
         </w:trPr>
         <w:tc>
           <w:tcPr>
-            <w:tcW w:w="4221" w:type="dxa"/>
+            <w:tcW w:w="4220" w:type="dxa"/>
             <w:tcBorders>
               <w:top w:val="single" w:sz="4" w:space="0" w:color="00000A"/>
               <w:left w:val="single" w:sz="4" w:space="0" w:color="00000A"/>
@@ -1363,7 +1363,7 @@
             </w:tcBorders>
             <w:shd w:fill="FFFFFF" w:val="clear"/>
             <w:tcMar>
-              <w:left w:w="93" w:type="dxa"/>
+              <w:left w:w="88" w:type="dxa"/>
             </w:tcMar>
           </w:tcPr>
           <w:p>
@@ -1400,7 +1400,7 @@
             </w:tcBorders>
             <w:shd w:fill="FFFFFF" w:val="clear"/>
             <w:tcMar>
-              <w:left w:w="93" w:type="dxa"/>
+              <w:left w:w="88" w:type="dxa"/>
             </w:tcMar>
           </w:tcPr>
           <w:p>
@@ -1429,7 +1429,7 @@
         </w:trPr>
         <w:tc>
           <w:tcPr>
-            <w:tcW w:w="4221" w:type="dxa"/>
+            <w:tcW w:w="4220" w:type="dxa"/>
             <w:tcBorders>
               <w:top w:val="single" w:sz="4" w:space="0" w:color="00000A"/>
               <w:left w:val="single" w:sz="4" w:space="0" w:color="00000A"/>
@@ -1440,7 +1440,7 @@
             </w:tcBorders>
             <w:shd w:fill="FFFFFF" w:val="clear"/>
             <w:tcMar>
-              <w:left w:w="93" w:type="dxa"/>
+              <w:left w:w="88" w:type="dxa"/>
             </w:tcMar>
           </w:tcPr>
           <w:p>
@@ -1477,7 +1477,7 @@
             </w:tcBorders>
             <w:shd w:fill="FFFFFF" w:val="clear"/>
             <w:tcMar>
-              <w:left w:w="93" w:type="dxa"/>
+              <w:left w:w="88" w:type="dxa"/>
             </w:tcMar>
           </w:tcPr>
           <w:p>
@@ -1506,7 +1506,7 @@
         </w:trPr>
         <w:tc>
           <w:tcPr>
-            <w:tcW w:w="4221" w:type="dxa"/>
+            <w:tcW w:w="4220" w:type="dxa"/>
             <w:tcBorders>
               <w:top w:val="single" w:sz="4" w:space="0" w:color="00000A"/>
               <w:left w:val="single" w:sz="4" w:space="0" w:color="00000A"/>
@@ -1517,7 +1517,7 @@
             </w:tcBorders>
             <w:shd w:fill="FFFFFF" w:val="clear"/>
             <w:tcMar>
-              <w:left w:w="93" w:type="dxa"/>
+              <w:left w:w="88" w:type="dxa"/>
             </w:tcMar>
           </w:tcPr>
           <w:p>
@@ -1556,7 +1556,7 @@
             </w:tcBorders>
             <w:shd w:fill="FFFFFF" w:val="clear"/>
             <w:tcMar>
-              <w:left w:w="93" w:type="dxa"/>
+              <w:left w:w="88" w:type="dxa"/>
             </w:tcMar>
           </w:tcPr>
           <w:p>
@@ -1824,7 +1824,7 @@
     <w:tbl>
       <w:tblPr>
         <w:jc w:val="left"/>
-        <w:tblInd w:w="944" w:type="dxa"/>
+        <w:tblInd w:w="939" w:type="dxa"/>
         <w:tblBorders>
           <w:top w:val="single" w:sz="4" w:space="0" w:color="00000A"/>
           <w:left w:val="single" w:sz="4" w:space="0" w:color="00000A"/>
@@ -1835,13 +1835,13 @@
         </w:tblBorders>
         <w:tblCellMar>
           <w:top w:w="0" w:type="dxa"/>
-          <w:left w:w="93" w:type="dxa"/>
+          <w:left w:w="88" w:type="dxa"/>
           <w:bottom w:w="0" w:type="dxa"/>
           <w:right w:w="108" w:type="dxa"/>
         </w:tblCellMar>
       </w:tblPr>
       <w:tblGrid>
-        <w:gridCol w:w="4221"/>
+        <w:gridCol w:w="4220"/>
         <w:gridCol w:w="3715"/>
       </w:tblGrid>
       <w:tr>
@@ -1850,7 +1850,7 @@
         </w:trPr>
         <w:tc>
           <w:tcPr>
-            <w:tcW w:w="4221" w:type="dxa"/>
+            <w:tcW w:w="4220" w:type="dxa"/>
             <w:tcBorders>
               <w:top w:val="single" w:sz="4" w:space="0" w:color="00000A"/>
               <w:left w:val="single" w:sz="4" w:space="0" w:color="00000A"/>
@@ -1861,7 +1861,7 @@
             </w:tcBorders>
             <w:shd w:fill="FFFFFF" w:val="clear"/>
             <w:tcMar>
-              <w:left w:w="93" w:type="dxa"/>
+              <w:left w:w="88" w:type="dxa"/>
             </w:tcMar>
           </w:tcPr>
           <w:p>
@@ -1896,7 +1896,7 @@
             </w:tcBorders>
             <w:shd w:fill="FFFFFF" w:val="clear"/>
             <w:tcMar>
-              <w:left w:w="93" w:type="dxa"/>
+              <w:left w:w="88" w:type="dxa"/>
             </w:tcMar>
           </w:tcPr>
           <w:p>
@@ -1925,7 +1925,7 @@
         </w:trPr>
         <w:tc>
           <w:tcPr>
-            <w:tcW w:w="4221" w:type="dxa"/>
+            <w:tcW w:w="4220" w:type="dxa"/>
             <w:tcBorders>
               <w:top w:val="single" w:sz="4" w:space="0" w:color="00000A"/>
               <w:left w:val="single" w:sz="4" w:space="0" w:color="00000A"/>
@@ -1936,7 +1936,7 @@
             </w:tcBorders>
             <w:shd w:fill="FFFFFF" w:val="clear"/>
             <w:tcMar>
-              <w:left w:w="93" w:type="dxa"/>
+              <w:left w:w="88" w:type="dxa"/>
             </w:tcMar>
           </w:tcPr>
           <w:p>
@@ -1973,7 +1973,7 @@
             </w:tcBorders>
             <w:shd w:fill="FFFFFF" w:val="clear"/>
             <w:tcMar>
-              <w:left w:w="93" w:type="dxa"/>
+              <w:left w:w="88" w:type="dxa"/>
             </w:tcMar>
           </w:tcPr>
           <w:p>
@@ -2002,7 +2002,7 @@
         </w:trPr>
         <w:tc>
           <w:tcPr>
-            <w:tcW w:w="4221" w:type="dxa"/>
+            <w:tcW w:w="4220" w:type="dxa"/>
             <w:tcBorders>
               <w:top w:val="single" w:sz="4" w:space="0" w:color="00000A"/>
               <w:left w:val="single" w:sz="4" w:space="0" w:color="00000A"/>
@@ -2013,7 +2013,7 @@
             </w:tcBorders>
             <w:shd w:fill="FFFFFF" w:val="clear"/>
             <w:tcMar>
-              <w:left w:w="93" w:type="dxa"/>
+              <w:left w:w="88" w:type="dxa"/>
             </w:tcMar>
           </w:tcPr>
           <w:p>
@@ -2050,7 +2050,7 @@
             </w:tcBorders>
             <w:shd w:fill="FFFFFF" w:val="clear"/>
             <w:tcMar>
-              <w:left w:w="93" w:type="dxa"/>
+              <w:left w:w="88" w:type="dxa"/>
             </w:tcMar>
           </w:tcPr>
           <w:p>
@@ -2079,7 +2079,7 @@
         </w:trPr>
         <w:tc>
           <w:tcPr>
-            <w:tcW w:w="4221" w:type="dxa"/>
+            <w:tcW w:w="4220" w:type="dxa"/>
             <w:tcBorders>
               <w:top w:val="single" w:sz="4" w:space="0" w:color="00000A"/>
               <w:left w:val="single" w:sz="4" w:space="0" w:color="00000A"/>
@@ -2090,7 +2090,7 @@
             </w:tcBorders>
             <w:shd w:fill="FFFFFF" w:val="clear"/>
             <w:tcMar>
-              <w:left w:w="93" w:type="dxa"/>
+              <w:left w:w="88" w:type="dxa"/>
             </w:tcMar>
           </w:tcPr>
           <w:p>
@@ -2127,7 +2127,7 @@
             </w:tcBorders>
             <w:shd w:fill="FFFFFF" w:val="clear"/>
             <w:tcMar>
-              <w:left w:w="93" w:type="dxa"/>
+              <w:left w:w="88" w:type="dxa"/>
             </w:tcMar>
           </w:tcPr>
           <w:p>
@@ -2156,7 +2156,7 @@
         </w:trPr>
         <w:tc>
           <w:tcPr>
-            <w:tcW w:w="4221" w:type="dxa"/>
+            <w:tcW w:w="4220" w:type="dxa"/>
             <w:tcBorders>
               <w:top w:val="single" w:sz="4" w:space="0" w:color="00000A"/>
               <w:left w:val="single" w:sz="4" w:space="0" w:color="00000A"/>
@@ -2167,7 +2167,7 @@
             </w:tcBorders>
             <w:shd w:fill="FFFFFF" w:val="clear"/>
             <w:tcMar>
-              <w:left w:w="93" w:type="dxa"/>
+              <w:left w:w="88" w:type="dxa"/>
             </w:tcMar>
           </w:tcPr>
           <w:p>
@@ -2204,7 +2204,7 @@
             </w:tcBorders>
             <w:shd w:fill="FFFFFF" w:val="clear"/>
             <w:tcMar>
-              <w:left w:w="93" w:type="dxa"/>
+              <w:left w:w="88" w:type="dxa"/>
             </w:tcMar>
           </w:tcPr>
           <w:p>
@@ -2233,7 +2233,7 @@
         </w:trPr>
         <w:tc>
           <w:tcPr>
-            <w:tcW w:w="4221" w:type="dxa"/>
+            <w:tcW w:w="4220" w:type="dxa"/>
             <w:tcBorders>
               <w:top w:val="single" w:sz="4" w:space="0" w:color="00000A"/>
               <w:left w:val="single" w:sz="4" w:space="0" w:color="00000A"/>
@@ -2244,7 +2244,7 @@
             </w:tcBorders>
             <w:shd w:fill="FFFFFF" w:val="clear"/>
             <w:tcMar>
-              <w:left w:w="93" w:type="dxa"/>
+              <w:left w:w="88" w:type="dxa"/>
             </w:tcMar>
           </w:tcPr>
           <w:p>
@@ -2281,7 +2281,7 @@
             </w:tcBorders>
             <w:shd w:fill="FFFFFF" w:val="clear"/>
             <w:tcMar>
-              <w:left w:w="93" w:type="dxa"/>
+              <w:left w:w="88" w:type="dxa"/>
             </w:tcMar>
           </w:tcPr>
           <w:p>
@@ -2311,7 +2311,7 @@
         </w:trPr>
         <w:tc>
           <w:tcPr>
-            <w:tcW w:w="4221" w:type="dxa"/>
+            <w:tcW w:w="4220" w:type="dxa"/>
             <w:tcBorders>
               <w:top w:val="single" w:sz="4" w:space="0" w:color="00000A"/>
               <w:left w:val="single" w:sz="4" w:space="0" w:color="00000A"/>
@@ -2322,7 +2322,7 @@
             </w:tcBorders>
             <w:shd w:fill="FFFFFF" w:val="clear"/>
             <w:tcMar>
-              <w:left w:w="93" w:type="dxa"/>
+              <w:left w:w="88" w:type="dxa"/>
             </w:tcMar>
           </w:tcPr>
           <w:p>
@@ -2359,7 +2359,7 @@
             </w:tcBorders>
             <w:shd w:fill="FFFFFF" w:val="clear"/>
             <w:tcMar>
-              <w:left w:w="93" w:type="dxa"/>
+              <w:left w:w="88" w:type="dxa"/>
             </w:tcMar>
           </w:tcPr>
           <w:p>
@@ -2388,7 +2388,7 @@
         </w:trPr>
         <w:tc>
           <w:tcPr>
-            <w:tcW w:w="4221" w:type="dxa"/>
+            <w:tcW w:w="4220" w:type="dxa"/>
             <w:tcBorders>
               <w:top w:val="single" w:sz="4" w:space="0" w:color="00000A"/>
               <w:left w:val="single" w:sz="4" w:space="0" w:color="00000A"/>
@@ -2399,7 +2399,7 @@
             </w:tcBorders>
             <w:shd w:fill="FFFFFF" w:val="clear"/>
             <w:tcMar>
-              <w:left w:w="93" w:type="dxa"/>
+              <w:left w:w="88" w:type="dxa"/>
             </w:tcMar>
           </w:tcPr>
           <w:p>
@@ -2436,7 +2436,7 @@
             </w:tcBorders>
             <w:shd w:fill="FFFFFF" w:val="clear"/>
             <w:tcMar>
-              <w:left w:w="93" w:type="dxa"/>
+              <w:left w:w="88" w:type="dxa"/>
             </w:tcMar>
           </w:tcPr>
           <w:p>
@@ -2465,7 +2465,7 @@
         </w:trPr>
         <w:tc>
           <w:tcPr>
-            <w:tcW w:w="4221" w:type="dxa"/>
+            <w:tcW w:w="4220" w:type="dxa"/>
             <w:tcBorders>
               <w:top w:val="single" w:sz="4" w:space="0" w:color="00000A"/>
               <w:left w:val="single" w:sz="4" w:space="0" w:color="00000A"/>
@@ -2476,7 +2476,7 @@
             </w:tcBorders>
             <w:shd w:fill="FFFFFF" w:val="clear"/>
             <w:tcMar>
-              <w:left w:w="93" w:type="dxa"/>
+              <w:left w:w="88" w:type="dxa"/>
             </w:tcMar>
           </w:tcPr>
           <w:p>
@@ -2513,7 +2513,7 @@
             </w:tcBorders>
             <w:shd w:fill="FFFFFF" w:val="clear"/>
             <w:tcMar>
-              <w:left w:w="93" w:type="dxa"/>
+              <w:left w:w="88" w:type="dxa"/>
             </w:tcMar>
           </w:tcPr>
           <w:p>
@@ -2542,7 +2542,7 @@
         </w:trPr>
         <w:tc>
           <w:tcPr>
-            <w:tcW w:w="4221" w:type="dxa"/>
+            <w:tcW w:w="4220" w:type="dxa"/>
             <w:tcBorders>
               <w:top w:val="single" w:sz="4" w:space="0" w:color="00000A"/>
               <w:left w:val="single" w:sz="4" w:space="0" w:color="00000A"/>
@@ -2553,7 +2553,7 @@
             </w:tcBorders>
             <w:shd w:fill="FFFFFF" w:val="clear"/>
             <w:tcMar>
-              <w:left w:w="93" w:type="dxa"/>
+              <w:left w:w="88" w:type="dxa"/>
             </w:tcMar>
           </w:tcPr>
           <w:p>
@@ -2590,7 +2590,7 @@
             </w:tcBorders>
             <w:shd w:fill="FFFFFF" w:val="clear"/>
             <w:tcMar>
-              <w:left w:w="93" w:type="dxa"/>
+              <w:left w:w="88" w:type="dxa"/>
             </w:tcMar>
           </w:tcPr>
           <w:p>
@@ -2619,7 +2619,7 @@
         </w:trPr>
         <w:tc>
           <w:tcPr>
-            <w:tcW w:w="4221" w:type="dxa"/>
+            <w:tcW w:w="4220" w:type="dxa"/>
             <w:tcBorders>
               <w:top w:val="single" w:sz="4" w:space="0" w:color="00000A"/>
               <w:left w:val="single" w:sz="4" w:space="0" w:color="00000A"/>
@@ -2630,7 +2630,7 @@
             </w:tcBorders>
             <w:shd w:fill="FFFFFF" w:val="clear"/>
             <w:tcMar>
-              <w:left w:w="93" w:type="dxa"/>
+              <w:left w:w="88" w:type="dxa"/>
             </w:tcMar>
           </w:tcPr>
           <w:p>
@@ -2667,7 +2667,7 @@
             </w:tcBorders>
             <w:shd w:fill="FFFFFF" w:val="clear"/>
             <w:tcMar>
-              <w:left w:w="93" w:type="dxa"/>
+              <w:left w:w="88" w:type="dxa"/>
             </w:tcMar>
           </w:tcPr>
           <w:p>
@@ -2696,7 +2696,7 @@
         </w:trPr>
         <w:tc>
           <w:tcPr>
-            <w:tcW w:w="4221" w:type="dxa"/>
+            <w:tcW w:w="4220" w:type="dxa"/>
             <w:tcBorders>
               <w:top w:val="single" w:sz="4" w:space="0" w:color="00000A"/>
               <w:left w:val="single" w:sz="4" w:space="0" w:color="00000A"/>
@@ -2707,7 +2707,7 @@
             </w:tcBorders>
             <w:shd w:fill="FFFFFF" w:val="clear"/>
             <w:tcMar>
-              <w:left w:w="93" w:type="dxa"/>
+              <w:left w:w="88" w:type="dxa"/>
             </w:tcMar>
           </w:tcPr>
           <w:p>
@@ -2744,7 +2744,7 @@
             </w:tcBorders>
             <w:shd w:fill="FFFFFF" w:val="clear"/>
             <w:tcMar>
-              <w:left w:w="93" w:type="dxa"/>
+              <w:left w:w="88" w:type="dxa"/>
             </w:tcMar>
           </w:tcPr>
           <w:p>
@@ -2773,7 +2773,7 @@
         </w:trPr>
         <w:tc>
           <w:tcPr>
-            <w:tcW w:w="4221" w:type="dxa"/>
+            <w:tcW w:w="4220" w:type="dxa"/>
             <w:tcBorders>
               <w:top w:val="single" w:sz="4" w:space="0" w:color="00000A"/>
               <w:left w:val="single" w:sz="4" w:space="0" w:color="00000A"/>
@@ -2784,7 +2784,7 @@
             </w:tcBorders>
             <w:shd w:fill="FFFFFF" w:val="clear"/>
             <w:tcMar>
-              <w:left w:w="93" w:type="dxa"/>
+              <w:left w:w="88" w:type="dxa"/>
             </w:tcMar>
           </w:tcPr>
           <w:p>
@@ -2821,7 +2821,7 @@
             </w:tcBorders>
             <w:shd w:fill="FFFFFF" w:val="clear"/>
             <w:tcMar>
-              <w:left w:w="93" w:type="dxa"/>
+              <w:left w:w="88" w:type="dxa"/>
             </w:tcMar>
           </w:tcPr>
           <w:p>
@@ -2850,7 +2850,7 @@
         </w:trPr>
         <w:tc>
           <w:tcPr>
-            <w:tcW w:w="4221" w:type="dxa"/>
+            <w:tcW w:w="4220" w:type="dxa"/>
             <w:tcBorders>
               <w:top w:val="single" w:sz="4" w:space="0" w:color="00000A"/>
               <w:left w:val="single" w:sz="4" w:space="0" w:color="00000A"/>
@@ -2861,7 +2861,7 @@
             </w:tcBorders>
             <w:shd w:fill="FFFFFF" w:val="clear"/>
             <w:tcMar>
-              <w:left w:w="93" w:type="dxa"/>
+              <w:left w:w="88" w:type="dxa"/>
             </w:tcMar>
           </w:tcPr>
           <w:p>
@@ -2898,7 +2898,7 @@
             </w:tcBorders>
             <w:shd w:fill="FFFFFF" w:val="clear"/>
             <w:tcMar>
-              <w:left w:w="93" w:type="dxa"/>
+              <w:left w:w="88" w:type="dxa"/>
             </w:tcMar>
           </w:tcPr>
           <w:p>
@@ -3822,7 +3822,7 @@
         <w:rPr>
           <w:rFonts w:ascii="Courier" w:hAnsi="Courier"/>
         </w:rPr>
-        <w:t>drwxrwxrwt 15 root root 4096 2016-04-08 15:19 ..</w:t>
+        <w:t>drwxrwxrwt 15 root root 4096 2016-04-08 15:22 ..</w:t>
       </w:r>
     </w:p>
     <w:p>
@@ -4741,6 +4741,274 @@
         <w:rPr>
           <w:rFonts w:ascii="Courier" w:hAnsi="Courier"/>
         </w:rPr>
+        <w:t>Test de la commande ln -s</w:t>
+      </w:r>
+    </w:p>
+    <w:p>
+      <w:pPr>
+        <w:pStyle w:val="Normal"/>
+        <w:rPr>
+          <w:rFonts w:ascii="Courier" w:hAnsi="Courier"/>
+        </w:rPr>
+      </w:pPr>
+      <w:r>
+        <w:rPr>
+          <w:rFonts w:ascii="Courier" w:hAnsi="Courier"/>
+        </w:rPr>
+        <w:t>--------------------------------------------------------------------</w:t>
+      </w:r>
+    </w:p>
+    <w:p>
+      <w:pPr>
+        <w:pStyle w:val="Normal"/>
+        <w:rPr/>
+      </w:pPr>
+      <w:r>
+        <w:rPr/>
+      </w:r>
+    </w:p>
+    <w:p>
+      <w:pPr>
+        <w:pStyle w:val="Normal"/>
+        <w:rPr>
+          <w:rFonts w:ascii="Courier" w:hAnsi="Courier"/>
+        </w:rPr>
+      </w:pPr>
+      <w:r>
+        <w:rPr>
+          <w:rFonts w:ascii="Courier" w:hAnsi="Courier"/>
+        </w:rPr>
+        <w:t>Création d'un lien symbolique du fichier test/b.txt dans</w:t>
+      </w:r>
+    </w:p>
+    <w:p>
+      <w:pPr>
+        <w:pStyle w:val="Normal"/>
+        <w:rPr>
+          <w:rFonts w:ascii="Courier" w:hAnsi="Courier"/>
+        </w:rPr>
+      </w:pPr>
+      <w:r>
+        <w:rPr>
+          <w:rFonts w:ascii="Courier" w:hAnsi="Courier"/>
+        </w:rPr>
+        <w:t xml:space="preserve"> </w:t>
+      </w:r>
+      <w:r>
+        <w:rPr>
+          <w:rFonts w:ascii="Courier" w:hAnsi="Courier"/>
+        </w:rPr>
+        <w:t>le répertoire root avec le nom symlinkb.txt</w:t>
+      </w:r>
+    </w:p>
+    <w:p>
+      <w:pPr>
+        <w:pStyle w:val="Normal"/>
+        <w:rPr>
+          <w:rFonts w:ascii="Courier" w:hAnsi="Courier"/>
+        </w:rPr>
+      </w:pPr>
+      <w:r>
+        <w:rPr>
+          <w:rFonts w:ascii="Courier" w:hAnsi="Courier"/>
+        </w:rPr>
+        <w:t>ln -s test/b.txt symlinkb.txt</w:t>
+      </w:r>
+    </w:p>
+    <w:p>
+      <w:pPr>
+        <w:pStyle w:val="Normal"/>
+        <w:rPr>
+          <w:rFonts w:ascii="Courier" w:hAnsi="Courier"/>
+        </w:rPr>
+      </w:pPr>
+      <w:r>
+        <w:rPr>
+          <w:rFonts w:ascii="Courier" w:hAnsi="Courier"/>
+        </w:rPr>
+        <w:t>ls -la</w:t>
+      </w:r>
+    </w:p>
+    <w:p>
+      <w:pPr>
+        <w:pStyle w:val="Normal"/>
+        <w:rPr>
+          <w:rFonts w:ascii="Courier" w:hAnsi="Courier"/>
+        </w:rPr>
+      </w:pPr>
+      <w:r>
+        <w:rPr>
+          <w:rFonts w:ascii="Courier" w:hAnsi="Courier"/>
+        </w:rPr>
+        <w:t>total 8</w:t>
+      </w:r>
+    </w:p>
+    <w:p>
+      <w:pPr>
+        <w:pStyle w:val="Normal"/>
+        <w:rPr>
+          <w:rFonts w:ascii="Courier" w:hAnsi="Courier"/>
+        </w:rPr>
+      </w:pPr>
+      <w:r>
+        <w:rPr>
+          <w:rFonts w:ascii="Courier" w:hAnsi="Courier"/>
+        </w:rPr>
+        <w:t>drwxrwx---  6 root root  144 1969-12-31 19:00 .</w:t>
+      </w:r>
+    </w:p>
+    <w:p>
+      <w:pPr>
+        <w:pStyle w:val="Normal"/>
+        <w:rPr>
+          <w:rFonts w:ascii="Courier" w:hAnsi="Courier"/>
+        </w:rPr>
+      </w:pPr>
+      <w:r>
+        <w:rPr>
+          <w:rFonts w:ascii="Courier" w:hAnsi="Courier"/>
+        </w:rPr>
+        <w:t>drwxrwxrwt 15 root root 4096 2016-04-08 15:22 ..</w:t>
+      </w:r>
+    </w:p>
+    <w:p>
+      <w:pPr>
+        <w:pStyle w:val="Normal"/>
+        <w:rPr>
+          <w:rFonts w:ascii="Courier" w:hAnsi="Courier"/>
+        </w:rPr>
+      </w:pPr>
+      <w:r>
+        <w:rPr>
+          <w:rFonts w:ascii="Courier" w:hAnsi="Courier"/>
+        </w:rPr>
+        <w:t>drwxrwx---  2 root root   48 1969-12-31 19:00 Bonjour</w:t>
+      </w:r>
+    </w:p>
+    <w:p>
+      <w:pPr>
+        <w:pStyle w:val="Normal"/>
+        <w:rPr>
+          <w:rFonts w:ascii="Courier" w:hAnsi="Courier"/>
+        </w:rPr>
+      </w:pPr>
+      <w:r>
+        <w:rPr>
+          <w:rFonts w:ascii="Courier" w:hAnsi="Courier"/>
+        </w:rPr>
+        <w:t>drwxrwx---  3 root root   48 1969-12-31 19:00 doc</w:t>
+      </w:r>
+    </w:p>
+    <w:p>
+      <w:pPr>
+        <w:pStyle w:val="Normal"/>
+        <w:rPr>
+          <w:rFonts w:ascii="Courier" w:hAnsi="Courier"/>
+        </w:rPr>
+      </w:pPr>
+      <w:r>
+        <w:rPr>
+          <w:rFonts w:ascii="Courier" w:hAnsi="Courier"/>
+        </w:rPr>
+        <w:t>-rwxrwx---  2 root root    0 1969-12-31 19:00 LesAmis.txt</w:t>
+      </w:r>
+    </w:p>
+    <w:p>
+      <w:pPr>
+        <w:pStyle w:val="Normal"/>
+        <w:rPr>
+          <w:rFonts w:ascii="Courier" w:hAnsi="Courier"/>
+        </w:rPr>
+      </w:pPr>
+      <w:r>
+        <w:rPr>
+          <w:rFonts w:ascii="Courier" w:hAnsi="Courier"/>
+        </w:rPr>
+        <w:t>drwxrwx---  2 root root   32 1969-12-31 19:00 rep</w:t>
+      </w:r>
+    </w:p>
+    <w:p>
+      <w:pPr>
+        <w:pStyle w:val="Normal"/>
+        <w:rPr>
+          <w:rFonts w:ascii="Courier" w:hAnsi="Courier"/>
+        </w:rPr>
+      </w:pPr>
+      <w:r>
+        <w:rPr>
+          <w:rFonts w:ascii="Courier" w:hAnsi="Courier"/>
+        </w:rPr>
+        <w:t>lrwxrwx---  1 root root    7 1969-12-31 19:00 slnb.txt -&gt; /b.txt</w:t>
+      </w:r>
+    </w:p>
+    <w:p>
+      <w:pPr>
+        <w:pStyle w:val="Normal"/>
+        <w:rPr>
+          <w:rFonts w:ascii="Courier" w:hAnsi="Courier"/>
+        </w:rPr>
+      </w:pPr>
+      <w:r>
+        <w:rPr>
+          <w:rFonts w:ascii="Courier" w:hAnsi="Courier"/>
+        </w:rPr>
+        <w:t>lrwxrwx---  1 root root   11 1969-12-31 19:00 symlinkb.txt -&gt; test/b.txt</w:t>
+      </w:r>
+    </w:p>
+    <w:p>
+      <w:pPr>
+        <w:pStyle w:val="Normal"/>
+        <w:rPr>
+          <w:rFonts w:ascii="Courier" w:hAnsi="Courier"/>
+        </w:rPr>
+      </w:pPr>
+      <w:r>
+        <w:rPr>
+          <w:rFonts w:ascii="Courier" w:hAnsi="Courier"/>
+        </w:rPr>
+        <w:t>drwxrwx---  2 root root   64 1969-12-31 19:00 test</w:t>
+      </w:r>
+    </w:p>
+    <w:p>
+      <w:pPr>
+        <w:pStyle w:val="Normal"/>
+        <w:rPr/>
+      </w:pPr>
+      <w:r>
+        <w:rPr/>
+      </w:r>
+    </w:p>
+    <w:p>
+      <w:pPr>
+        <w:pStyle w:val="Normal"/>
+        <w:rPr>
+          <w:rFonts w:ascii="Courier" w:hAnsi="Courier"/>
+        </w:rPr>
+      </w:pPr>
+      <w:r>
+        <w:rPr>
+          <w:rFonts w:ascii="Courier" w:hAnsi="Courier"/>
+        </w:rPr>
+        <w:t>--------------------------------------------------------------------</w:t>
+      </w:r>
+    </w:p>
+    <w:p>
+      <w:pPr>
+        <w:pStyle w:val="Normal"/>
+        <w:rPr>
+          <w:rFonts w:ascii="Courier" w:hAnsi="Courier"/>
+        </w:rPr>
+      </w:pPr>
+      <w:r>
+        <w:rPr>
+          <w:rFonts w:ascii="Courier" w:hAnsi="Courier"/>
+        </w:rPr>
+        <w:t xml:space="preserve">                     </w:t>
+      </w:r>
+      <w:r>
+        <w:rPr>
+          <w:rFonts w:ascii="Courier" w:hAnsi="Courier"/>
+        </w:rPr>
         <w:t>Test de la commande more</w:t>
       </w:r>
     </w:p>
@@ -4783,7 +5051,7 @@
         <w:rPr>
           <w:rFonts w:ascii="Courier" w:hAnsi="Courier"/>
         </w:rPr>
-        <w:t>symlinkb.txt: Aucun fichier ou dossier de ce type</w:t>
+        <w:t>Ce fichier contient du texte.</w:t>
       </w:r>
     </w:p>
     <w:p>
@@ -4826,7 +5094,7 @@
         <w:rPr>
           <w:rFonts w:ascii="Courier" w:hAnsi="Courier"/>
         </w:rPr>
-        <w:t>Test de la commande ln -s</w:t>
+        <w:t>Test de la commande ls -la</w:t>
       </w:r>
     </w:p>
     <w:p>
@@ -4846,63 +5114,6 @@
     <w:p>
       <w:pPr>
         <w:pStyle w:val="Normal"/>
-        <w:rPr/>
-      </w:pPr>
-      <w:r>
-        <w:rPr/>
-      </w:r>
-    </w:p>
-    <w:p>
-      <w:pPr>
-        <w:pStyle w:val="Normal"/>
-        <w:rPr>
-          <w:rFonts w:ascii="Courier" w:hAnsi="Courier"/>
-        </w:rPr>
-      </w:pPr>
-      <w:r>
-        <w:rPr>
-          <w:rFonts w:ascii="Courier" w:hAnsi="Courier"/>
-        </w:rPr>
-        <w:t>Création d'un lien symbolique du fichier test/b.txt dans</w:t>
-      </w:r>
-    </w:p>
-    <w:p>
-      <w:pPr>
-        <w:pStyle w:val="Normal"/>
-        <w:rPr>
-          <w:rFonts w:ascii="Courier" w:hAnsi="Courier"/>
-        </w:rPr>
-      </w:pPr>
-      <w:r>
-        <w:rPr>
-          <w:rFonts w:ascii="Courier" w:hAnsi="Courier"/>
-        </w:rPr>
-        <w:t xml:space="preserve"> </w:t>
-      </w:r>
-      <w:r>
-        <w:rPr>
-          <w:rFonts w:ascii="Courier" w:hAnsi="Courier"/>
-        </w:rPr>
-        <w:t>le répertoire root avec le nom symlinkb.txt</w:t>
-      </w:r>
-    </w:p>
-    <w:p>
-      <w:pPr>
-        <w:pStyle w:val="Normal"/>
-        <w:rPr>
-          <w:rFonts w:ascii="Courier" w:hAnsi="Courier"/>
-        </w:rPr>
-      </w:pPr>
-      <w:r>
-        <w:rPr>
-          <w:rFonts w:ascii="Courier" w:hAnsi="Courier"/>
-        </w:rPr>
-        <w:t>ln -s test/b.txt symlinkb.txt</w:t>
-      </w:r>
-    </w:p>
-    <w:p>
-      <w:pPr>
-        <w:pStyle w:val="Normal"/>
         <w:rPr>
           <w:rFonts w:ascii="Courier" w:hAnsi="Courier"/>
         </w:rPr>
@@ -4953,218 +5164,7 @@
         <w:rPr>
           <w:rFonts w:ascii="Courier" w:hAnsi="Courier"/>
         </w:rPr>
-        <w:t>drwxrwxrwt 15 root root 4096 2016-04-08 15:19 ..</w:t>
-      </w:r>
-    </w:p>
-    <w:p>
-      <w:pPr>
-        <w:pStyle w:val="Normal"/>
-        <w:rPr>
-          <w:rFonts w:ascii="Courier" w:hAnsi="Courier"/>
-        </w:rPr>
-      </w:pPr>
-      <w:r>
-        <w:rPr>
-          <w:rFonts w:ascii="Courier" w:hAnsi="Courier"/>
-        </w:rPr>
-        <w:t>drwxrwx---  2 root root   48 1969-12-31 19:00 Bonjour</w:t>
-      </w:r>
-    </w:p>
-    <w:p>
-      <w:pPr>
-        <w:pStyle w:val="Normal"/>
-        <w:rPr>
-          <w:rFonts w:ascii="Courier" w:hAnsi="Courier"/>
-        </w:rPr>
-      </w:pPr>
-      <w:r>
-        <w:rPr>
-          <w:rFonts w:ascii="Courier" w:hAnsi="Courier"/>
-        </w:rPr>
-        <w:t>drwxrwx---  3 root root   48 1969-12-31 19:00 doc</w:t>
-      </w:r>
-    </w:p>
-    <w:p>
-      <w:pPr>
-        <w:pStyle w:val="Normal"/>
-        <w:rPr>
-          <w:rFonts w:ascii="Courier" w:hAnsi="Courier"/>
-        </w:rPr>
-      </w:pPr>
-      <w:r>
-        <w:rPr>
-          <w:rFonts w:ascii="Courier" w:hAnsi="Courier"/>
-        </w:rPr>
-        <w:t>-rwxrwx---  2 root root    0 1969-12-31 19:00 LesAmis.txt</w:t>
-      </w:r>
-    </w:p>
-    <w:p>
-      <w:pPr>
-        <w:pStyle w:val="Normal"/>
-        <w:rPr>
-          <w:rFonts w:ascii="Courier" w:hAnsi="Courier"/>
-        </w:rPr>
-      </w:pPr>
-      <w:r>
-        <w:rPr>
-          <w:rFonts w:ascii="Courier" w:hAnsi="Courier"/>
-        </w:rPr>
-        <w:t>drwxrwx---  2 root root   32 1969-12-31 19:00 rep</w:t>
-      </w:r>
-    </w:p>
-    <w:p>
-      <w:pPr>
-        <w:pStyle w:val="Normal"/>
-        <w:rPr>
-          <w:rFonts w:ascii="Courier" w:hAnsi="Courier"/>
-        </w:rPr>
-      </w:pPr>
-      <w:r>
-        <w:rPr>
-          <w:rFonts w:ascii="Courier" w:hAnsi="Courier"/>
-        </w:rPr>
-        <w:t>lrwxrwx---  1 root root    7 1969-12-31 19:00 slnb.txt -&gt; /b.txt</w:t>
-      </w:r>
-    </w:p>
-    <w:p>
-      <w:pPr>
-        <w:pStyle w:val="Normal"/>
-        <w:rPr>
-          <w:rFonts w:ascii="Courier" w:hAnsi="Courier"/>
-        </w:rPr>
-      </w:pPr>
-      <w:r>
-        <w:rPr>
-          <w:rFonts w:ascii="Courier" w:hAnsi="Courier"/>
-        </w:rPr>
-        <w:t>lrwxrwx---  1 root root   11 1969-12-31 19:00 symlinkb.txt -&gt; test/b.txt</w:t>
-      </w:r>
-    </w:p>
-    <w:p>
-      <w:pPr>
-        <w:pStyle w:val="Normal"/>
-        <w:rPr>
-          <w:rFonts w:ascii="Courier" w:hAnsi="Courier"/>
-        </w:rPr>
-      </w:pPr>
-      <w:r>
-        <w:rPr>
-          <w:rFonts w:ascii="Courier" w:hAnsi="Courier"/>
-        </w:rPr>
-        <w:t>drwxrwx---  2 root root   64 1969-12-31 19:00 test</w:t>
-      </w:r>
-    </w:p>
-    <w:p>
-      <w:pPr>
-        <w:pStyle w:val="Normal"/>
-        <w:rPr/>
-      </w:pPr>
-      <w:r>
-        <w:rPr/>
-      </w:r>
-    </w:p>
-    <w:p>
-      <w:pPr>
-        <w:pStyle w:val="Normal"/>
-        <w:rPr>
-          <w:rFonts w:ascii="Courier" w:hAnsi="Courier"/>
-        </w:rPr>
-      </w:pPr>
-      <w:r>
-        <w:rPr>
-          <w:rFonts w:ascii="Courier" w:hAnsi="Courier"/>
-        </w:rPr>
-        <w:t>--------------------------------------------------------------------</w:t>
-      </w:r>
-    </w:p>
-    <w:p>
-      <w:pPr>
-        <w:pStyle w:val="Normal"/>
-        <w:rPr>
-          <w:rFonts w:ascii="Courier" w:hAnsi="Courier"/>
-        </w:rPr>
-      </w:pPr>
-      <w:r>
-        <w:rPr>
-          <w:rFonts w:ascii="Courier" w:hAnsi="Courier"/>
-        </w:rPr>
-        <w:t xml:space="preserve">                     </w:t>
-      </w:r>
-      <w:r>
-        <w:rPr>
-          <w:rFonts w:ascii="Courier" w:hAnsi="Courier"/>
-        </w:rPr>
-        <w:t>Test de la commande ls -la</w:t>
-      </w:r>
-    </w:p>
-    <w:p>
-      <w:pPr>
-        <w:pStyle w:val="Normal"/>
-        <w:rPr>
-          <w:rFonts w:ascii="Courier" w:hAnsi="Courier"/>
-        </w:rPr>
-      </w:pPr>
-      <w:r>
-        <w:rPr>
-          <w:rFonts w:ascii="Courier" w:hAnsi="Courier"/>
-        </w:rPr>
-        <w:t>--------------------------------------------------------------------</w:t>
-      </w:r>
-    </w:p>
-    <w:p>
-      <w:pPr>
-        <w:pStyle w:val="Normal"/>
-        <w:rPr>
-          <w:rFonts w:ascii="Courier" w:hAnsi="Courier"/>
-        </w:rPr>
-      </w:pPr>
-      <w:r>
-        <w:rPr>
-          <w:rFonts w:ascii="Courier" w:hAnsi="Courier"/>
-        </w:rPr>
-        <w:t>ls -la</w:t>
-      </w:r>
-    </w:p>
-    <w:p>
-      <w:pPr>
-        <w:pStyle w:val="Normal"/>
-        <w:rPr>
-          <w:rFonts w:ascii="Courier" w:hAnsi="Courier"/>
-        </w:rPr>
-      </w:pPr>
-      <w:r>
-        <w:rPr>
-          <w:rFonts w:ascii="Courier" w:hAnsi="Courier"/>
-        </w:rPr>
-        <w:t>total 8</w:t>
-      </w:r>
-    </w:p>
-    <w:p>
-      <w:pPr>
-        <w:pStyle w:val="Normal"/>
-        <w:rPr>
-          <w:rFonts w:ascii="Courier" w:hAnsi="Courier"/>
-        </w:rPr>
-      </w:pPr>
-      <w:r>
-        <w:rPr>
-          <w:rFonts w:ascii="Courier" w:hAnsi="Courier"/>
-        </w:rPr>
-        <w:t>drwxrwx---  6 root root  144 1969-12-31 19:00 .</w:t>
-      </w:r>
-    </w:p>
-    <w:p>
-      <w:pPr>
-        <w:pStyle w:val="Normal"/>
-        <w:rPr>
-          <w:rFonts w:ascii="Courier" w:hAnsi="Courier"/>
-        </w:rPr>
-      </w:pPr>
-      <w:r>
-        <w:rPr>
-          <w:rFonts w:ascii="Courier" w:hAnsi="Courier"/>
-        </w:rPr>
-        <w:t>drwxrwxrwt 15 root root 4096 2016-04-08 15:19 ..</w:t>
+        <w:t>drwxrwxrwt 15 root root 4096 2016-04-08 15:22 ..</w:t>
       </w:r>
     </w:p>
     <w:p>

</xml_diff>

<commit_message>
Final .zip and pdf for tp3
</commit_message>
<xml_diff>
--- a/tp3/remise/TP3-rapport-glo2001-h16.docx
+++ b/tp3/remise/TP3-rapport-glo2001-h16.docx
@@ -1,6 +1,6 @@
 
 <file path=word/document.xml><?xml version="1.0" encoding="utf-8"?>
-<w:document xmlns:o="urn:schemas-microsoft-com:office:office" xmlns:r="http://schemas.openxmlformats.org/officeDocument/2006/relationships" xmlns:v="urn:schemas-microsoft-com:vml" xmlns:w="http://schemas.openxmlformats.org/wordprocessingml/2006/main" xmlns:w10="urn:schemas-microsoft-com:office:word" xmlns:wp="http://schemas.openxmlformats.org/drawingml/2006/wordprocessingDrawing">
+<w:document xmlns:o="urn:schemas-microsoft-com:office:office" xmlns:r="http://schemas.openxmlformats.org/officeDocument/2006/relationships" xmlns:v="urn:schemas-microsoft-com:vml" xmlns:w="http://schemas.openxmlformats.org/wordprocessingml/2006/main" xmlns:w10="urn:schemas-microsoft-com:office:word" xmlns:wp="http://schemas.openxmlformats.org/drawingml/2006/wordprocessingDrawing" xmlns:wps="http://schemas.microsoft.com/office/word/2010/wordprocessingShape" xmlns:wpg="http://schemas.microsoft.com/office/word/2010/wordprocessingGroup" xmlns:mc="http://schemas.openxmlformats.org/markup-compatibility/2006" xmlns:wp14="http://schemas.microsoft.com/office/word/2010/wordprocessingDrawing" xmlns:w14="http://schemas.microsoft.com/office/word/2010/wordml" mc:Ignorable="w14 wp14">
   <w:body>
     <w:p>
       <w:pPr>
@@ -9,6 +9,7 @@
           <w:tab w:val="right" w:pos="10170" w:leader="none"/>
         </w:tabs>
         <w:rPr>
+          <w:b/>
           <w:b/>
           <w:bCs/>
           <w:sz w:val="32"/>
@@ -72,18 +73,19 @@
         <w:jc w:val="center"/>
         <w:rPr>
           <w:b/>
-          <w:bCs/>
-          <w:sz w:val="36"/>
-          <w:szCs w:val="36"/>
-        </w:rPr>
-      </w:pPr>
-      <w:r>
-        <w:rPr>
           <w:b/>
           <w:bCs/>
           <w:sz w:val="36"/>
           <w:szCs w:val="36"/>
         </w:rPr>
+      </w:pPr>
+      <w:r>
+        <w:rPr>
+          <w:b/>
+          <w:bCs/>
+          <w:sz w:val="36"/>
+          <w:szCs w:val="36"/>
+        </w:rPr>
         <w:t xml:space="preserve">RAPPORT  Travail Pratique no 3   </w:t>
       </w:r>
     </w:p>
@@ -92,6 +94,7 @@
         <w:pStyle w:val="Normal"/>
         <w:jc w:val="center"/>
         <w:rPr>
+          <w:b/>
           <w:b/>
           <w:bCs/>
           <w:sz w:val="44"/>
@@ -316,18 +319,19 @@
         <w:jc w:val="center"/>
         <w:rPr>
           <w:b/>
-          <w:color w:val="FF0000"/>
-          <w:sz w:val="28"/>
-          <w:szCs w:val="24"/>
-        </w:rPr>
-      </w:pPr>
-      <w:r>
-        <w:rPr>
           <w:b/>
           <w:color w:val="FF0000"/>
           <w:sz w:val="28"/>
           <w:szCs w:val="24"/>
         </w:rPr>
+      </w:pPr>
+      <w:r>
+        <w:rPr>
+          <w:b/>
+          <w:color w:val="FF0000"/>
+          <w:sz w:val="28"/>
+          <w:szCs w:val="24"/>
+        </w:rPr>
         <w:t>N’oubliez pas de zipper votre code au complet pour nous permettre de recompiler et d’exécuter la correction!</w:t>
       </w:r>
     </w:p>
@@ -351,6 +355,7 @@
         <w:pStyle w:val="Normal"/>
         <w:ind w:left="360" w:right="0" w:hanging="360"/>
         <w:rPr>
+          <w:b/>
           <w:b/>
           <w:bCs/>
           <w:sz w:val="28"/>
@@ -400,30 +405,481 @@
     </w:p>
     <w:tbl>
       <w:tblPr>
+        <w:tblW w:w="7934" w:type="dxa"/>
         <w:jc w:val="left"/>
-        <w:tblInd w:w="939" w:type="dxa"/>
+        <w:tblInd w:w="934" w:type="dxa"/>
         <w:tblBorders>
           <w:top w:val="single" w:sz="4" w:space="0" w:color="00000A"/>
           <w:left w:val="single" w:sz="4" w:space="0" w:color="00000A"/>
           <w:bottom w:val="single" w:sz="4" w:space="0" w:color="00000A"/>
+          <w:right w:val="single" w:sz="4" w:space="0" w:color="00000A"/>
           <w:insideH w:val="single" w:sz="4" w:space="0" w:color="00000A"/>
-          <w:right w:val="single" w:sz="4" w:space="0" w:color="00000A"/>
           <w:insideV w:val="single" w:sz="4" w:space="0" w:color="00000A"/>
         </w:tblBorders>
         <w:tblCellMar>
           <w:top w:w="0" w:type="dxa"/>
-          <w:left w:w="88" w:type="dxa"/>
+          <w:left w:w="83" w:type="dxa"/>
           <w:bottom w:w="0" w:type="dxa"/>
           <w:right w:w="108" w:type="dxa"/>
         </w:tblCellMar>
       </w:tblPr>
       <w:tblGrid>
         <w:gridCol w:w="4220"/>
-        <w:gridCol w:w="3714"/>
+        <w:gridCol w:w="3713"/>
       </w:tblGrid>
       <w:tr>
+        <w:trPr/>
+        <w:tc>
+          <w:tcPr>
+            <w:tcW w:w="4220" w:type="dxa"/>
+            <w:tcBorders>
+              <w:top w:val="single" w:sz="4" w:space="0" w:color="00000A"/>
+              <w:left w:val="single" w:sz="4" w:space="0" w:color="00000A"/>
+              <w:bottom w:val="single" w:sz="4" w:space="0" w:color="00000A"/>
+              <w:right w:val="single" w:sz="4" w:space="0" w:color="00000A"/>
+              <w:insideH w:val="single" w:sz="4" w:space="0" w:color="00000A"/>
+              <w:insideV w:val="single" w:sz="4" w:space="0" w:color="00000A"/>
+            </w:tcBorders>
+            <w:shd w:fill="FFFFFF" w:val="clear"/>
+            <w:tcMar>
+              <w:left w:w="83" w:type="dxa"/>
+            </w:tcMar>
+          </w:tcPr>
+          <w:p>
+            <w:pPr>
+              <w:pStyle w:val="Normal"/>
+              <w:spacing w:lineRule="auto" w:line="240" w:before="0" w:after="0"/>
+              <w:jc w:val="center"/>
+              <w:rPr>
+                <w:sz w:val="24"/>
+                <w:szCs w:val="24"/>
+              </w:rPr>
+            </w:pPr>
+            <w:r>
+              <w:rPr>
+                <w:sz w:val="24"/>
+                <w:szCs w:val="24"/>
+              </w:rPr>
+              <w:t>Fonction</w:t>
+            </w:r>
+          </w:p>
+        </w:tc>
+        <w:tc>
+          <w:tcPr>
+            <w:tcW w:w="3713" w:type="dxa"/>
+            <w:tcBorders>
+              <w:top w:val="single" w:sz="4" w:space="0" w:color="00000A"/>
+              <w:left w:val="single" w:sz="4" w:space="0" w:color="00000A"/>
+              <w:bottom w:val="single" w:sz="4" w:space="0" w:color="00000A"/>
+              <w:right w:val="single" w:sz="4" w:space="0" w:color="00000A"/>
+              <w:insideH w:val="single" w:sz="4" w:space="0" w:color="00000A"/>
+              <w:insideV w:val="single" w:sz="4" w:space="0" w:color="00000A"/>
+            </w:tcBorders>
+            <w:shd w:fill="FFFFFF" w:val="clear"/>
+            <w:tcMar>
+              <w:left w:w="83" w:type="dxa"/>
+            </w:tcMar>
+          </w:tcPr>
+          <w:p>
+            <w:pPr>
+              <w:pStyle w:val="Normal"/>
+              <w:spacing w:lineRule="auto" w:line="240" w:before="0" w:after="0"/>
+              <w:jc w:val="center"/>
+              <w:rPr>
+                <w:sz w:val="24"/>
+                <w:szCs w:val="24"/>
+              </w:rPr>
+            </w:pPr>
+            <w:r>
+              <w:rPr>
+                <w:sz w:val="24"/>
+                <w:szCs w:val="24"/>
+              </w:rPr>
+              <w:t>implémentée (oui/non)</w:t>
+            </w:r>
+          </w:p>
+        </w:tc>
+      </w:tr>
+      <w:tr>
+        <w:trPr/>
+        <w:tc>
+          <w:tcPr>
+            <w:tcW w:w="4220" w:type="dxa"/>
+            <w:tcBorders>
+              <w:top w:val="single" w:sz="4" w:space="0" w:color="00000A"/>
+              <w:left w:val="single" w:sz="4" w:space="0" w:color="00000A"/>
+              <w:bottom w:val="single" w:sz="4" w:space="0" w:color="00000A"/>
+              <w:right w:val="single" w:sz="4" w:space="0" w:color="00000A"/>
+              <w:insideH w:val="single" w:sz="4" w:space="0" w:color="00000A"/>
+              <w:insideV w:val="single" w:sz="4" w:space="0" w:color="00000A"/>
+            </w:tcBorders>
+            <w:shd w:fill="FFFFFF" w:val="clear"/>
+            <w:tcMar>
+              <w:left w:w="83" w:type="dxa"/>
+            </w:tcMar>
+          </w:tcPr>
+          <w:p>
+            <w:pPr>
+              <w:pStyle w:val="Normal"/>
+              <w:spacing w:lineRule="auto" w:line="240" w:before="0" w:after="0"/>
+              <w:jc w:val="left"/>
+              <w:rPr>
+                <w:rFonts w:ascii="Courier New" w:hAnsi="Courier New" w:cs="Courier New"/>
+                <w:sz w:val="24"/>
+                <w:szCs w:val="24"/>
+              </w:rPr>
+            </w:pPr>
+            <w:r>
+              <w:rPr>
+                <w:rFonts w:cs="Courier New" w:ascii="Courier New" w:hAnsi="Courier New"/>
+                <w:sz w:val="24"/>
+                <w:szCs w:val="24"/>
+              </w:rPr>
+              <w:t>bd_countfreeblocks</w:t>
+            </w:r>
+          </w:p>
+        </w:tc>
+        <w:tc>
+          <w:tcPr>
+            <w:tcW w:w="3713" w:type="dxa"/>
+            <w:tcBorders>
+              <w:top w:val="single" w:sz="4" w:space="0" w:color="00000A"/>
+              <w:left w:val="single" w:sz="4" w:space="0" w:color="00000A"/>
+              <w:bottom w:val="single" w:sz="4" w:space="0" w:color="00000A"/>
+              <w:right w:val="single" w:sz="4" w:space="0" w:color="00000A"/>
+              <w:insideH w:val="single" w:sz="4" w:space="0" w:color="00000A"/>
+              <w:insideV w:val="single" w:sz="4" w:space="0" w:color="00000A"/>
+            </w:tcBorders>
+            <w:shd w:fill="FFFFFF" w:val="clear"/>
+            <w:tcMar>
+              <w:left w:w="83" w:type="dxa"/>
+            </w:tcMar>
+          </w:tcPr>
+          <w:p>
+            <w:pPr>
+              <w:pStyle w:val="Normal"/>
+              <w:spacing w:lineRule="auto" w:line="240" w:before="0" w:after="0"/>
+              <w:jc w:val="center"/>
+              <w:rPr>
+                <w:sz w:val="24"/>
+                <w:szCs w:val="24"/>
+              </w:rPr>
+            </w:pPr>
+            <w:r>
+              <w:rPr>
+                <w:sz w:val="24"/>
+                <w:szCs w:val="24"/>
+              </w:rPr>
+              <w:t>oui</w:t>
+            </w:r>
+          </w:p>
+        </w:tc>
+      </w:tr>
+      <w:tr>
+        <w:trPr/>
+        <w:tc>
+          <w:tcPr>
+            <w:tcW w:w="4220" w:type="dxa"/>
+            <w:tcBorders>
+              <w:top w:val="single" w:sz="4" w:space="0" w:color="00000A"/>
+              <w:left w:val="single" w:sz="4" w:space="0" w:color="00000A"/>
+              <w:bottom w:val="single" w:sz="4" w:space="0" w:color="00000A"/>
+              <w:right w:val="single" w:sz="4" w:space="0" w:color="00000A"/>
+              <w:insideH w:val="single" w:sz="4" w:space="0" w:color="00000A"/>
+              <w:insideV w:val="single" w:sz="4" w:space="0" w:color="00000A"/>
+            </w:tcBorders>
+            <w:shd w:fill="FFFFFF" w:val="clear"/>
+            <w:tcMar>
+              <w:left w:w="83" w:type="dxa"/>
+            </w:tcMar>
+          </w:tcPr>
+          <w:p>
+            <w:pPr>
+              <w:pStyle w:val="Normal"/>
+              <w:spacing w:lineRule="auto" w:line="240" w:before="0" w:after="0"/>
+              <w:jc w:val="left"/>
+              <w:rPr>
+                <w:rFonts w:ascii="Courier New" w:hAnsi="Courier New" w:cs="Courier New"/>
+                <w:sz w:val="24"/>
+                <w:szCs w:val="24"/>
+              </w:rPr>
+            </w:pPr>
+            <w:r>
+              <w:rPr>
+                <w:rFonts w:cs="Courier New" w:ascii="Courier New" w:hAnsi="Courier New"/>
+                <w:sz w:val="24"/>
+                <w:szCs w:val="24"/>
+              </w:rPr>
+              <w:t>bd_stat</w:t>
+            </w:r>
+          </w:p>
+        </w:tc>
+        <w:tc>
+          <w:tcPr>
+            <w:tcW w:w="3713" w:type="dxa"/>
+            <w:tcBorders>
+              <w:top w:val="single" w:sz="4" w:space="0" w:color="00000A"/>
+              <w:left w:val="single" w:sz="4" w:space="0" w:color="00000A"/>
+              <w:bottom w:val="single" w:sz="4" w:space="0" w:color="00000A"/>
+              <w:right w:val="single" w:sz="4" w:space="0" w:color="00000A"/>
+              <w:insideH w:val="single" w:sz="4" w:space="0" w:color="00000A"/>
+              <w:insideV w:val="single" w:sz="4" w:space="0" w:color="00000A"/>
+            </w:tcBorders>
+            <w:shd w:fill="FFFFFF" w:val="clear"/>
+            <w:tcMar>
+              <w:left w:w="83" w:type="dxa"/>
+            </w:tcMar>
+          </w:tcPr>
+          <w:p>
+            <w:pPr>
+              <w:pStyle w:val="Normal"/>
+              <w:spacing w:lineRule="auto" w:line="240" w:before="0" w:after="0"/>
+              <w:jc w:val="center"/>
+              <w:rPr>
+                <w:sz w:val="24"/>
+                <w:szCs w:val="24"/>
+              </w:rPr>
+            </w:pPr>
+            <w:bookmarkStart w:id="1" w:name="__DdeLink__472_773623019"/>
+            <w:bookmarkEnd w:id="1"/>
+            <w:r>
+              <w:rPr>
+                <w:sz w:val="24"/>
+                <w:szCs w:val="24"/>
+              </w:rPr>
+              <w:t>oui</w:t>
+            </w:r>
+          </w:p>
+        </w:tc>
+      </w:tr>
+      <w:tr>
+        <w:trPr/>
+        <w:tc>
+          <w:tcPr>
+            <w:tcW w:w="4220" w:type="dxa"/>
+            <w:tcBorders>
+              <w:top w:val="single" w:sz="4" w:space="0" w:color="00000A"/>
+              <w:left w:val="single" w:sz="4" w:space="0" w:color="00000A"/>
+              <w:bottom w:val="single" w:sz="4" w:space="0" w:color="00000A"/>
+              <w:right w:val="single" w:sz="4" w:space="0" w:color="00000A"/>
+              <w:insideH w:val="single" w:sz="4" w:space="0" w:color="00000A"/>
+              <w:insideV w:val="single" w:sz="4" w:space="0" w:color="00000A"/>
+            </w:tcBorders>
+            <w:shd w:fill="FFFFFF" w:val="clear"/>
+            <w:tcMar>
+              <w:left w:w="83" w:type="dxa"/>
+            </w:tcMar>
+          </w:tcPr>
+          <w:p>
+            <w:pPr>
+              <w:pStyle w:val="Normal"/>
+              <w:spacing w:lineRule="auto" w:line="240" w:before="0" w:after="0"/>
+              <w:jc w:val="left"/>
+              <w:rPr>
+                <w:rFonts w:ascii="Courier New" w:hAnsi="Courier New" w:cs="Courier New"/>
+                <w:sz w:val="24"/>
+                <w:szCs w:val="24"/>
+              </w:rPr>
+            </w:pPr>
+            <w:r>
+              <w:rPr>
+                <w:rFonts w:cs="Courier New" w:ascii="Courier New" w:hAnsi="Courier New"/>
+                <w:sz w:val="24"/>
+                <w:szCs w:val="24"/>
+              </w:rPr>
+              <w:t>bd_create</w:t>
+            </w:r>
+          </w:p>
+        </w:tc>
+        <w:tc>
+          <w:tcPr>
+            <w:tcW w:w="3713" w:type="dxa"/>
+            <w:tcBorders>
+              <w:top w:val="single" w:sz="4" w:space="0" w:color="00000A"/>
+              <w:left w:val="single" w:sz="4" w:space="0" w:color="00000A"/>
+              <w:bottom w:val="single" w:sz="4" w:space="0" w:color="00000A"/>
+              <w:right w:val="single" w:sz="4" w:space="0" w:color="00000A"/>
+              <w:insideH w:val="single" w:sz="4" w:space="0" w:color="00000A"/>
+              <w:insideV w:val="single" w:sz="4" w:space="0" w:color="00000A"/>
+            </w:tcBorders>
+            <w:shd w:fill="FFFFFF" w:val="clear"/>
+            <w:tcMar>
+              <w:left w:w="83" w:type="dxa"/>
+            </w:tcMar>
+          </w:tcPr>
+          <w:p>
+            <w:pPr>
+              <w:pStyle w:val="Normal"/>
+              <w:spacing w:lineRule="auto" w:line="240" w:before="0" w:after="0"/>
+              <w:jc w:val="center"/>
+              <w:rPr>
+                <w:sz w:val="24"/>
+                <w:szCs w:val="24"/>
+              </w:rPr>
+            </w:pPr>
+            <w:r>
+              <w:rPr>
+                <w:sz w:val="24"/>
+                <w:szCs w:val="24"/>
+              </w:rPr>
+              <w:t>oui</w:t>
+            </w:r>
+          </w:p>
+        </w:tc>
+      </w:tr>
+      <w:tr>
+        <w:trPr/>
+        <w:tc>
+          <w:tcPr>
+            <w:tcW w:w="4220" w:type="dxa"/>
+            <w:tcBorders>
+              <w:top w:val="single" w:sz="4" w:space="0" w:color="00000A"/>
+              <w:left w:val="single" w:sz="4" w:space="0" w:color="00000A"/>
+              <w:bottom w:val="single" w:sz="4" w:space="0" w:color="00000A"/>
+              <w:right w:val="single" w:sz="4" w:space="0" w:color="00000A"/>
+              <w:insideH w:val="single" w:sz="4" w:space="0" w:color="00000A"/>
+              <w:insideV w:val="single" w:sz="4" w:space="0" w:color="00000A"/>
+            </w:tcBorders>
+            <w:shd w:fill="FFFFFF" w:val="clear"/>
+            <w:tcMar>
+              <w:left w:w="83" w:type="dxa"/>
+            </w:tcMar>
+          </w:tcPr>
+          <w:p>
+            <w:pPr>
+              <w:pStyle w:val="Normal"/>
+              <w:spacing w:lineRule="auto" w:line="240" w:before="0" w:after="0"/>
+              <w:jc w:val="left"/>
+              <w:rPr>
+                <w:rFonts w:ascii="Courier New" w:hAnsi="Courier New" w:cs="Courier New"/>
+                <w:sz w:val="24"/>
+                <w:szCs w:val="24"/>
+              </w:rPr>
+            </w:pPr>
+            <w:r>
+              <w:rPr>
+                <w:rFonts w:cs="Courier New" w:ascii="Courier New" w:hAnsi="Courier New"/>
+                <w:sz w:val="24"/>
+                <w:szCs w:val="24"/>
+              </w:rPr>
+              <w:t>bd_read</w:t>
+            </w:r>
+          </w:p>
+        </w:tc>
+        <w:tc>
+          <w:tcPr>
+            <w:tcW w:w="3713" w:type="dxa"/>
+            <w:tcBorders>
+              <w:top w:val="single" w:sz="4" w:space="0" w:color="00000A"/>
+              <w:left w:val="single" w:sz="4" w:space="0" w:color="00000A"/>
+              <w:bottom w:val="single" w:sz="4" w:space="0" w:color="00000A"/>
+              <w:right w:val="single" w:sz="4" w:space="0" w:color="00000A"/>
+              <w:insideH w:val="single" w:sz="4" w:space="0" w:color="00000A"/>
+              <w:insideV w:val="single" w:sz="4" w:space="0" w:color="00000A"/>
+            </w:tcBorders>
+            <w:shd w:fill="FFFFFF" w:val="clear"/>
+            <w:tcMar>
+              <w:left w:w="83" w:type="dxa"/>
+            </w:tcMar>
+          </w:tcPr>
+          <w:p>
+            <w:pPr>
+              <w:pStyle w:val="Normal"/>
+              <w:spacing w:lineRule="auto" w:line="240" w:before="0" w:after="0"/>
+              <w:jc w:val="center"/>
+              <w:rPr>
+                <w:sz w:val="24"/>
+                <w:szCs w:val="24"/>
+              </w:rPr>
+            </w:pPr>
+            <w:r>
+              <w:rPr>
+                <w:sz w:val="24"/>
+                <w:szCs w:val="24"/>
+              </w:rPr>
+              <w:t>oui</w:t>
+            </w:r>
+          </w:p>
+        </w:tc>
+      </w:tr>
+      <w:tr>
+        <w:trPr/>
+        <w:tc>
+          <w:tcPr>
+            <w:tcW w:w="4220" w:type="dxa"/>
+            <w:tcBorders>
+              <w:top w:val="single" w:sz="4" w:space="0" w:color="00000A"/>
+              <w:left w:val="single" w:sz="4" w:space="0" w:color="00000A"/>
+              <w:bottom w:val="single" w:sz="4" w:space="0" w:color="00000A"/>
+              <w:right w:val="single" w:sz="4" w:space="0" w:color="00000A"/>
+              <w:insideH w:val="single" w:sz="4" w:space="0" w:color="00000A"/>
+              <w:insideV w:val="single" w:sz="4" w:space="0" w:color="00000A"/>
+            </w:tcBorders>
+            <w:shd w:fill="FFFFFF" w:val="clear"/>
+            <w:tcMar>
+              <w:left w:w="83" w:type="dxa"/>
+            </w:tcMar>
+          </w:tcPr>
+          <w:p>
+            <w:pPr>
+              <w:pStyle w:val="Normal"/>
+              <w:spacing w:lineRule="auto" w:line="240" w:before="0" w:after="0"/>
+              <w:jc w:val="left"/>
+              <w:rPr>
+                <w:rFonts w:ascii="Courier New" w:hAnsi="Courier New" w:cs="Courier New"/>
+                <w:sz w:val="24"/>
+                <w:szCs w:val="24"/>
+              </w:rPr>
+            </w:pPr>
+            <w:r>
+              <w:rPr>
+                <w:rFonts w:cs="Courier New" w:ascii="Courier New" w:hAnsi="Courier New"/>
+                <w:sz w:val="24"/>
+                <w:szCs w:val="24"/>
+              </w:rPr>
+              <w:t>bd_write</w:t>
+            </w:r>
+          </w:p>
+        </w:tc>
+        <w:tc>
+          <w:tcPr>
+            <w:tcW w:w="3713" w:type="dxa"/>
+            <w:tcBorders>
+              <w:top w:val="single" w:sz="4" w:space="0" w:color="00000A"/>
+              <w:left w:val="single" w:sz="4" w:space="0" w:color="00000A"/>
+              <w:bottom w:val="single" w:sz="4" w:space="0" w:color="00000A"/>
+              <w:right w:val="single" w:sz="4" w:space="0" w:color="00000A"/>
+              <w:insideH w:val="single" w:sz="4" w:space="0" w:color="00000A"/>
+              <w:insideV w:val="single" w:sz="4" w:space="0" w:color="00000A"/>
+            </w:tcBorders>
+            <w:shd w:fill="FFFFFF" w:val="clear"/>
+            <w:tcMar>
+              <w:left w:w="83" w:type="dxa"/>
+            </w:tcMar>
+          </w:tcPr>
+          <w:p>
+            <w:pPr>
+              <w:pStyle w:val="Normal"/>
+              <w:spacing w:lineRule="auto" w:line="240" w:before="0" w:after="0"/>
+              <w:jc w:val="center"/>
+              <w:rPr>
+                <w:sz w:val="24"/>
+                <w:szCs w:val="24"/>
+              </w:rPr>
+            </w:pPr>
+            <w:r>
+              <w:rPr>
+                <w:sz w:val="24"/>
+                <w:szCs w:val="24"/>
+              </w:rPr>
+              <w:t>oui</w:t>
+            </w:r>
+          </w:p>
+        </w:tc>
+      </w:tr>
+      <w:tr>
         <w:trPr>
-          <w:cantSplit w:val="false"/>
+          <w:trHeight w:val="70" w:hRule="atLeast"/>
         </w:trPr>
         <w:tc>
           <w:tcPr>
@@ -432,13 +888,50 @@
               <w:top w:val="single" w:sz="4" w:space="0" w:color="00000A"/>
               <w:left w:val="single" w:sz="4" w:space="0" w:color="00000A"/>
               <w:bottom w:val="single" w:sz="4" w:space="0" w:color="00000A"/>
+              <w:right w:val="single" w:sz="4" w:space="0" w:color="00000A"/>
               <w:insideH w:val="single" w:sz="4" w:space="0" w:color="00000A"/>
-              <w:right w:val="single" w:sz="4" w:space="0" w:color="00000A"/>
               <w:insideV w:val="single" w:sz="4" w:space="0" w:color="00000A"/>
             </w:tcBorders>
             <w:shd w:fill="FFFFFF" w:val="clear"/>
             <w:tcMar>
-              <w:left w:w="88" w:type="dxa"/>
+              <w:left w:w="83" w:type="dxa"/>
+            </w:tcMar>
+          </w:tcPr>
+          <w:p>
+            <w:pPr>
+              <w:pStyle w:val="Normal"/>
+              <w:spacing w:lineRule="auto" w:line="240" w:before="0" w:after="0"/>
+              <w:jc w:val="left"/>
+              <w:rPr>
+                <w:rFonts w:ascii="Courier New" w:hAnsi="Courier New" w:cs="Courier New"/>
+                <w:sz w:val="24"/>
+                <w:szCs w:val="24"/>
+              </w:rPr>
+            </w:pPr>
+            <w:r>
+              <w:rPr>
+                <w:rFonts w:cs="Courier New" w:ascii="Courier New" w:hAnsi="Courier New"/>
+                <w:sz w:val="24"/>
+                <w:szCs w:val="24"/>
+              </w:rPr>
+              <w:t>bd_mkdir</w:t>
+            </w:r>
+          </w:p>
+        </w:tc>
+        <w:tc>
+          <w:tcPr>
+            <w:tcW w:w="3713" w:type="dxa"/>
+            <w:tcBorders>
+              <w:top w:val="single" w:sz="4" w:space="0" w:color="00000A"/>
+              <w:left w:val="single" w:sz="4" w:space="0" w:color="00000A"/>
+              <w:bottom w:val="single" w:sz="4" w:space="0" w:color="00000A"/>
+              <w:right w:val="single" w:sz="4" w:space="0" w:color="00000A"/>
+              <w:insideH w:val="single" w:sz="4" w:space="0" w:color="00000A"/>
+              <w:insideV w:val="single" w:sz="4" w:space="0" w:color="00000A"/>
+            </w:tcBorders>
+            <w:shd w:fill="FFFFFF" w:val="clear"/>
+            <w:tcMar>
+              <w:left w:w="83" w:type="dxa"/>
             </w:tcMar>
           </w:tcPr>
           <w:p>
@@ -456,24 +949,64 @@
                 <w:sz w:val="24"/>
                 <w:szCs w:val="24"/>
               </w:rPr>
-              <w:t>Fonction</w:t>
+              <w:t>oui</w:t>
+            </w:r>
+          </w:p>
+        </w:tc>
+      </w:tr>
+      <w:tr>
+        <w:trPr/>
+        <w:tc>
+          <w:tcPr>
+            <w:tcW w:w="4220" w:type="dxa"/>
+            <w:tcBorders>
+              <w:top w:val="single" w:sz="4" w:space="0" w:color="00000A"/>
+              <w:left w:val="single" w:sz="4" w:space="0" w:color="00000A"/>
+              <w:bottom w:val="single" w:sz="4" w:space="0" w:color="00000A"/>
+              <w:right w:val="single" w:sz="4" w:space="0" w:color="00000A"/>
+              <w:insideH w:val="single" w:sz="4" w:space="0" w:color="00000A"/>
+              <w:insideV w:val="single" w:sz="4" w:space="0" w:color="00000A"/>
+            </w:tcBorders>
+            <w:shd w:fill="FFFFFF" w:val="clear"/>
+            <w:tcMar>
+              <w:left w:w="83" w:type="dxa"/>
+            </w:tcMar>
+          </w:tcPr>
+          <w:p>
+            <w:pPr>
+              <w:pStyle w:val="Normal"/>
+              <w:spacing w:lineRule="auto" w:line="240" w:before="0" w:after="0"/>
+              <w:jc w:val="left"/>
+              <w:rPr>
+                <w:rFonts w:ascii="Courier New" w:hAnsi="Courier New" w:cs="Courier New"/>
+                <w:sz w:val="24"/>
+                <w:szCs w:val="24"/>
+              </w:rPr>
+            </w:pPr>
+            <w:r>
+              <w:rPr>
+                <w:rFonts w:cs="Courier New" w:ascii="Courier New" w:hAnsi="Courier New"/>
+                <w:sz w:val="24"/>
+                <w:szCs w:val="24"/>
+              </w:rPr>
+              <w:t>bd_hardlink</w:t>
             </w:r>
           </w:p>
         </w:tc>
         <w:tc>
           <w:tcPr>
-            <w:tcW w:w="3714" w:type="dxa"/>
+            <w:tcW w:w="3713" w:type="dxa"/>
             <w:tcBorders>
               <w:top w:val="single" w:sz="4" w:space="0" w:color="00000A"/>
               <w:left w:val="single" w:sz="4" w:space="0" w:color="00000A"/>
               <w:bottom w:val="single" w:sz="4" w:space="0" w:color="00000A"/>
+              <w:right w:val="single" w:sz="4" w:space="0" w:color="00000A"/>
               <w:insideH w:val="single" w:sz="4" w:space="0" w:color="00000A"/>
-              <w:right w:val="single" w:sz="4" w:space="0" w:color="00000A"/>
               <w:insideV w:val="single" w:sz="4" w:space="0" w:color="00000A"/>
             </w:tcBorders>
             <w:shd w:fill="FFFFFF" w:val="clear"/>
             <w:tcMar>
-              <w:left w:w="88" w:type="dxa"/>
+              <w:left w:w="83" w:type="dxa"/>
             </w:tcMar>
           </w:tcPr>
           <w:p>
@@ -491,15 +1024,13 @@
                 <w:sz w:val="24"/>
                 <w:szCs w:val="24"/>
               </w:rPr>
-              <w:t>implémentée (oui/non)</w:t>
+              <w:t>oui</w:t>
             </w:r>
           </w:p>
         </w:tc>
       </w:tr>
       <w:tr>
-        <w:trPr>
-          <w:cantSplit w:val="false"/>
-        </w:trPr>
+        <w:trPr/>
         <w:tc>
           <w:tcPr>
             <w:tcW w:w="4220" w:type="dxa"/>
@@ -507,13 +1038,13 @@
               <w:top w:val="single" w:sz="4" w:space="0" w:color="00000A"/>
               <w:left w:val="single" w:sz="4" w:space="0" w:color="00000A"/>
               <w:bottom w:val="single" w:sz="4" w:space="0" w:color="00000A"/>
+              <w:right w:val="single" w:sz="4" w:space="0" w:color="00000A"/>
               <w:insideH w:val="single" w:sz="4" w:space="0" w:color="00000A"/>
-              <w:right w:val="single" w:sz="4" w:space="0" w:color="00000A"/>
               <w:insideV w:val="single" w:sz="4" w:space="0" w:color="00000A"/>
             </w:tcBorders>
             <w:shd w:fill="FFFFFF" w:val="clear"/>
             <w:tcMar>
-              <w:left w:w="88" w:type="dxa"/>
+              <w:left w:w="83" w:type="dxa"/>
             </w:tcMar>
           </w:tcPr>
           <w:p>
@@ -522,7 +1053,7 @@
               <w:spacing w:lineRule="auto" w:line="240" w:before="0" w:after="0"/>
               <w:jc w:val="left"/>
               <w:rPr>
-                <w:rFonts w:cs="Courier New" w:ascii="Courier New" w:hAnsi="Courier New"/>
+                <w:rFonts w:ascii="Courier New" w:hAnsi="Courier New" w:cs="Courier New"/>
                 <w:sz w:val="24"/>
                 <w:szCs w:val="24"/>
               </w:rPr>
@@ -533,24 +1064,24 @@
                 <w:sz w:val="24"/>
                 <w:szCs w:val="24"/>
               </w:rPr>
-              <w:t>bd_countfreeblocks</w:t>
+              <w:t>bd_unlink</w:t>
             </w:r>
           </w:p>
         </w:tc>
         <w:tc>
           <w:tcPr>
-            <w:tcW w:w="3714" w:type="dxa"/>
+            <w:tcW w:w="3713" w:type="dxa"/>
             <w:tcBorders>
               <w:top w:val="single" w:sz="4" w:space="0" w:color="00000A"/>
               <w:left w:val="single" w:sz="4" w:space="0" w:color="00000A"/>
               <w:bottom w:val="single" w:sz="4" w:space="0" w:color="00000A"/>
+              <w:right w:val="single" w:sz="4" w:space="0" w:color="00000A"/>
               <w:insideH w:val="single" w:sz="4" w:space="0" w:color="00000A"/>
-              <w:right w:val="single" w:sz="4" w:space="0" w:color="00000A"/>
               <w:insideV w:val="single" w:sz="4" w:space="0" w:color="00000A"/>
             </w:tcBorders>
             <w:shd w:fill="FFFFFF" w:val="clear"/>
             <w:tcMar>
-              <w:left w:w="88" w:type="dxa"/>
+              <w:left w:w="83" w:type="dxa"/>
             </w:tcMar>
           </w:tcPr>
           <w:p>
@@ -574,9 +1105,7 @@
         </w:tc>
       </w:tr>
       <w:tr>
-        <w:trPr>
-          <w:cantSplit w:val="false"/>
-        </w:trPr>
+        <w:trPr/>
         <w:tc>
           <w:tcPr>
             <w:tcW w:w="4220" w:type="dxa"/>
@@ -584,13 +1113,13 @@
               <w:top w:val="single" w:sz="4" w:space="0" w:color="00000A"/>
               <w:left w:val="single" w:sz="4" w:space="0" w:color="00000A"/>
               <w:bottom w:val="single" w:sz="4" w:space="0" w:color="00000A"/>
+              <w:right w:val="single" w:sz="4" w:space="0" w:color="00000A"/>
               <w:insideH w:val="single" w:sz="4" w:space="0" w:color="00000A"/>
-              <w:right w:val="single" w:sz="4" w:space="0" w:color="00000A"/>
               <w:insideV w:val="single" w:sz="4" w:space="0" w:color="00000A"/>
             </w:tcBorders>
             <w:shd w:fill="FFFFFF" w:val="clear"/>
             <w:tcMar>
-              <w:left w:w="88" w:type="dxa"/>
+              <w:left w:w="83" w:type="dxa"/>
             </w:tcMar>
           </w:tcPr>
           <w:p>
@@ -599,7 +1128,7 @@
               <w:spacing w:lineRule="auto" w:line="240" w:before="0" w:after="0"/>
               <w:jc w:val="left"/>
               <w:rPr>
-                <w:rFonts w:cs="Courier New" w:ascii="Courier New" w:hAnsi="Courier New"/>
+                <w:rFonts w:ascii="Courier New" w:hAnsi="Courier New" w:cs="Courier New"/>
                 <w:sz w:val="24"/>
                 <w:szCs w:val="24"/>
               </w:rPr>
@@ -610,24 +1139,24 @@
                 <w:sz w:val="24"/>
                 <w:szCs w:val="24"/>
               </w:rPr>
-              <w:t>bd_stat</w:t>
+              <w:t>bd_truncate</w:t>
             </w:r>
           </w:p>
         </w:tc>
         <w:tc>
           <w:tcPr>
-            <w:tcW w:w="3714" w:type="dxa"/>
+            <w:tcW w:w="3713" w:type="dxa"/>
             <w:tcBorders>
               <w:top w:val="single" w:sz="4" w:space="0" w:color="00000A"/>
               <w:left w:val="single" w:sz="4" w:space="0" w:color="00000A"/>
               <w:bottom w:val="single" w:sz="4" w:space="0" w:color="00000A"/>
+              <w:right w:val="single" w:sz="4" w:space="0" w:color="00000A"/>
               <w:insideH w:val="single" w:sz="4" w:space="0" w:color="00000A"/>
-              <w:right w:val="single" w:sz="4" w:space="0" w:color="00000A"/>
               <w:insideV w:val="single" w:sz="4" w:space="0" w:color="00000A"/>
             </w:tcBorders>
             <w:shd w:fill="FFFFFF" w:val="clear"/>
             <w:tcMar>
-              <w:left w:w="88" w:type="dxa"/>
+              <w:left w:w="83" w:type="dxa"/>
             </w:tcMar>
           </w:tcPr>
           <w:p>
@@ -640,8 +1169,6 @@
                 <w:szCs w:val="24"/>
               </w:rPr>
             </w:pPr>
-            <w:bookmarkStart w:id="1" w:name="__DdeLink__472_773623019"/>
-            <w:bookmarkEnd w:id="1"/>
             <w:r>
               <w:rPr>
                 <w:sz w:val="24"/>
@@ -653,9 +1180,7 @@
         </w:tc>
       </w:tr>
       <w:tr>
-        <w:trPr>
-          <w:cantSplit w:val="false"/>
-        </w:trPr>
+        <w:trPr/>
         <w:tc>
           <w:tcPr>
             <w:tcW w:w="4220" w:type="dxa"/>
@@ -663,13 +1188,13 @@
               <w:top w:val="single" w:sz="4" w:space="0" w:color="00000A"/>
               <w:left w:val="single" w:sz="4" w:space="0" w:color="00000A"/>
               <w:bottom w:val="single" w:sz="4" w:space="0" w:color="00000A"/>
+              <w:right w:val="single" w:sz="4" w:space="0" w:color="00000A"/>
               <w:insideH w:val="single" w:sz="4" w:space="0" w:color="00000A"/>
-              <w:right w:val="single" w:sz="4" w:space="0" w:color="00000A"/>
               <w:insideV w:val="single" w:sz="4" w:space="0" w:color="00000A"/>
             </w:tcBorders>
             <w:shd w:fill="FFFFFF" w:val="clear"/>
             <w:tcMar>
-              <w:left w:w="88" w:type="dxa"/>
+              <w:left w:w="83" w:type="dxa"/>
             </w:tcMar>
           </w:tcPr>
           <w:p>
@@ -678,7 +1203,7 @@
               <w:spacing w:lineRule="auto" w:line="240" w:before="0" w:after="0"/>
               <w:jc w:val="left"/>
               <w:rPr>
-                <w:rFonts w:cs="Courier New" w:ascii="Courier New" w:hAnsi="Courier New"/>
+                <w:rFonts w:ascii="Courier New" w:hAnsi="Courier New" w:cs="Courier New"/>
                 <w:sz w:val="24"/>
                 <w:szCs w:val="24"/>
               </w:rPr>
@@ -689,24 +1214,24 @@
                 <w:sz w:val="24"/>
                 <w:szCs w:val="24"/>
               </w:rPr>
-              <w:t>bd_create</w:t>
+              <w:t>bd_rmdir</w:t>
             </w:r>
           </w:p>
         </w:tc>
         <w:tc>
           <w:tcPr>
-            <w:tcW w:w="3714" w:type="dxa"/>
+            <w:tcW w:w="3713" w:type="dxa"/>
             <w:tcBorders>
               <w:top w:val="single" w:sz="4" w:space="0" w:color="00000A"/>
               <w:left w:val="single" w:sz="4" w:space="0" w:color="00000A"/>
               <w:bottom w:val="single" w:sz="4" w:space="0" w:color="00000A"/>
+              <w:right w:val="single" w:sz="4" w:space="0" w:color="00000A"/>
               <w:insideH w:val="single" w:sz="4" w:space="0" w:color="00000A"/>
-              <w:right w:val="single" w:sz="4" w:space="0" w:color="00000A"/>
               <w:insideV w:val="single" w:sz="4" w:space="0" w:color="00000A"/>
             </w:tcBorders>
             <w:shd w:fill="FFFFFF" w:val="clear"/>
             <w:tcMar>
-              <w:left w:w="88" w:type="dxa"/>
+              <w:left w:w="83" w:type="dxa"/>
             </w:tcMar>
           </w:tcPr>
           <w:p>
@@ -730,9 +1255,7 @@
         </w:tc>
       </w:tr>
       <w:tr>
-        <w:trPr>
-          <w:cantSplit w:val="false"/>
-        </w:trPr>
+        <w:trPr/>
         <w:tc>
           <w:tcPr>
             <w:tcW w:w="4220" w:type="dxa"/>
@@ -740,13 +1263,13 @@
               <w:top w:val="single" w:sz="4" w:space="0" w:color="00000A"/>
               <w:left w:val="single" w:sz="4" w:space="0" w:color="00000A"/>
               <w:bottom w:val="single" w:sz="4" w:space="0" w:color="00000A"/>
+              <w:right w:val="single" w:sz="4" w:space="0" w:color="00000A"/>
               <w:insideH w:val="single" w:sz="4" w:space="0" w:color="00000A"/>
-              <w:right w:val="single" w:sz="4" w:space="0" w:color="00000A"/>
               <w:insideV w:val="single" w:sz="4" w:space="0" w:color="00000A"/>
             </w:tcBorders>
             <w:shd w:fill="FFFFFF" w:val="clear"/>
             <w:tcMar>
-              <w:left w:w="88" w:type="dxa"/>
+              <w:left w:w="83" w:type="dxa"/>
             </w:tcMar>
           </w:tcPr>
           <w:p>
@@ -755,7 +1278,7 @@
               <w:spacing w:lineRule="auto" w:line="240" w:before="0" w:after="0"/>
               <w:jc w:val="left"/>
               <w:rPr>
-                <w:rFonts w:cs="Courier New" w:ascii="Courier New" w:hAnsi="Courier New"/>
+                <w:rFonts w:ascii="Courier New" w:hAnsi="Courier New" w:cs="Courier New"/>
                 <w:sz w:val="24"/>
                 <w:szCs w:val="24"/>
               </w:rPr>
@@ -766,24 +1289,24 @@
                 <w:sz w:val="24"/>
                 <w:szCs w:val="24"/>
               </w:rPr>
-              <w:t>bd_read</w:t>
+              <w:t>bd_rename</w:t>
             </w:r>
           </w:p>
         </w:tc>
         <w:tc>
           <w:tcPr>
-            <w:tcW w:w="3714" w:type="dxa"/>
+            <w:tcW w:w="3713" w:type="dxa"/>
             <w:tcBorders>
               <w:top w:val="single" w:sz="4" w:space="0" w:color="00000A"/>
               <w:left w:val="single" w:sz="4" w:space="0" w:color="00000A"/>
               <w:bottom w:val="single" w:sz="4" w:space="0" w:color="00000A"/>
+              <w:right w:val="single" w:sz="4" w:space="0" w:color="00000A"/>
               <w:insideH w:val="single" w:sz="4" w:space="0" w:color="00000A"/>
-              <w:right w:val="single" w:sz="4" w:space="0" w:color="00000A"/>
               <w:insideV w:val="single" w:sz="4" w:space="0" w:color="00000A"/>
             </w:tcBorders>
             <w:shd w:fill="FFFFFF" w:val="clear"/>
             <w:tcMar>
-              <w:left w:w="88" w:type="dxa"/>
+              <w:left w:w="83" w:type="dxa"/>
             </w:tcMar>
           </w:tcPr>
           <w:p>
@@ -807,9 +1330,7 @@
         </w:tc>
       </w:tr>
       <w:tr>
-        <w:trPr>
-          <w:cantSplit w:val="false"/>
-        </w:trPr>
+        <w:trPr/>
         <w:tc>
           <w:tcPr>
             <w:tcW w:w="4220" w:type="dxa"/>
@@ -817,13 +1338,13 @@
               <w:top w:val="single" w:sz="4" w:space="0" w:color="00000A"/>
               <w:left w:val="single" w:sz="4" w:space="0" w:color="00000A"/>
               <w:bottom w:val="single" w:sz="4" w:space="0" w:color="00000A"/>
+              <w:right w:val="single" w:sz="4" w:space="0" w:color="00000A"/>
               <w:insideH w:val="single" w:sz="4" w:space="0" w:color="00000A"/>
-              <w:right w:val="single" w:sz="4" w:space="0" w:color="00000A"/>
               <w:insideV w:val="single" w:sz="4" w:space="0" w:color="00000A"/>
             </w:tcBorders>
             <w:shd w:fill="FFFFFF" w:val="clear"/>
             <w:tcMar>
-              <w:left w:w="88" w:type="dxa"/>
+              <w:left w:w="83" w:type="dxa"/>
             </w:tcMar>
           </w:tcPr>
           <w:p>
@@ -832,7 +1353,7 @@
               <w:spacing w:lineRule="auto" w:line="240" w:before="0" w:after="0"/>
               <w:jc w:val="left"/>
               <w:rPr>
-                <w:rFonts w:cs="Courier New" w:ascii="Courier New" w:hAnsi="Courier New"/>
+                <w:rFonts w:ascii="Courier New" w:hAnsi="Courier New" w:cs="Courier New"/>
                 <w:sz w:val="24"/>
                 <w:szCs w:val="24"/>
               </w:rPr>
@@ -843,24 +1364,24 @@
                 <w:sz w:val="24"/>
                 <w:szCs w:val="24"/>
               </w:rPr>
-              <w:t>bd_write</w:t>
+              <w:t>bd_readdir</w:t>
             </w:r>
           </w:p>
         </w:tc>
         <w:tc>
           <w:tcPr>
-            <w:tcW w:w="3714" w:type="dxa"/>
+            <w:tcW w:w="3713" w:type="dxa"/>
             <w:tcBorders>
               <w:top w:val="single" w:sz="4" w:space="0" w:color="00000A"/>
               <w:left w:val="single" w:sz="4" w:space="0" w:color="00000A"/>
               <w:bottom w:val="single" w:sz="4" w:space="0" w:color="00000A"/>
+              <w:right w:val="single" w:sz="4" w:space="0" w:color="00000A"/>
               <w:insideH w:val="single" w:sz="4" w:space="0" w:color="00000A"/>
-              <w:right w:val="single" w:sz="4" w:space="0" w:color="00000A"/>
               <w:insideV w:val="single" w:sz="4" w:space="0" w:color="00000A"/>
             </w:tcBorders>
             <w:shd w:fill="FFFFFF" w:val="clear"/>
             <w:tcMar>
-              <w:left w:w="88" w:type="dxa"/>
+              <w:left w:w="83" w:type="dxa"/>
             </w:tcMar>
           </w:tcPr>
           <w:p>
@@ -884,10 +1405,7 @@
         </w:tc>
       </w:tr>
       <w:tr>
-        <w:trPr>
-          <w:trHeight w:val="70" w:hRule="atLeast"/>
-          <w:cantSplit w:val="false"/>
-        </w:trPr>
+        <w:trPr/>
         <w:tc>
           <w:tcPr>
             <w:tcW w:w="4220" w:type="dxa"/>
@@ -895,13 +1413,13 @@
               <w:top w:val="single" w:sz="4" w:space="0" w:color="00000A"/>
               <w:left w:val="single" w:sz="4" w:space="0" w:color="00000A"/>
               <w:bottom w:val="single" w:sz="4" w:space="0" w:color="00000A"/>
+              <w:right w:val="single" w:sz="4" w:space="0" w:color="00000A"/>
               <w:insideH w:val="single" w:sz="4" w:space="0" w:color="00000A"/>
-              <w:right w:val="single" w:sz="4" w:space="0" w:color="00000A"/>
               <w:insideV w:val="single" w:sz="4" w:space="0" w:color="00000A"/>
             </w:tcBorders>
             <w:shd w:fill="FFFFFF" w:val="clear"/>
             <w:tcMar>
-              <w:left w:w="88" w:type="dxa"/>
+              <w:left w:w="83" w:type="dxa"/>
             </w:tcMar>
           </w:tcPr>
           <w:p>
@@ -910,7 +1428,7 @@
               <w:spacing w:lineRule="auto" w:line="240" w:before="0" w:after="0"/>
               <w:jc w:val="left"/>
               <w:rPr>
-                <w:rFonts w:cs="Courier New" w:ascii="Courier New" w:hAnsi="Courier New"/>
+                <w:rFonts w:ascii="Courier New" w:hAnsi="Courier New" w:cs="Courier New"/>
                 <w:sz w:val="24"/>
                 <w:szCs w:val="24"/>
               </w:rPr>
@@ -921,24 +1439,24 @@
                 <w:sz w:val="24"/>
                 <w:szCs w:val="24"/>
               </w:rPr>
-              <w:t>bd_mkdir</w:t>
+              <w:t>bd_symlink</w:t>
             </w:r>
           </w:p>
         </w:tc>
         <w:tc>
           <w:tcPr>
-            <w:tcW w:w="3714" w:type="dxa"/>
+            <w:tcW w:w="3713" w:type="dxa"/>
             <w:tcBorders>
               <w:top w:val="single" w:sz="4" w:space="0" w:color="00000A"/>
               <w:left w:val="single" w:sz="4" w:space="0" w:color="00000A"/>
               <w:bottom w:val="single" w:sz="4" w:space="0" w:color="00000A"/>
+              <w:right w:val="single" w:sz="4" w:space="0" w:color="00000A"/>
               <w:insideH w:val="single" w:sz="4" w:space="0" w:color="00000A"/>
-              <w:right w:val="single" w:sz="4" w:space="0" w:color="00000A"/>
               <w:insideV w:val="single" w:sz="4" w:space="0" w:color="00000A"/>
             </w:tcBorders>
             <w:shd w:fill="FFFFFF" w:val="clear"/>
             <w:tcMar>
-              <w:left w:w="88" w:type="dxa"/>
+              <w:left w:w="83" w:type="dxa"/>
             </w:tcMar>
           </w:tcPr>
           <w:p>
@@ -962,9 +1480,7 @@
         </w:tc>
       </w:tr>
       <w:tr>
-        <w:trPr>
-          <w:cantSplit w:val="false"/>
-        </w:trPr>
+        <w:trPr/>
         <w:tc>
           <w:tcPr>
             <w:tcW w:w="4220" w:type="dxa"/>
@@ -972,13 +1488,13 @@
               <w:top w:val="single" w:sz="4" w:space="0" w:color="00000A"/>
               <w:left w:val="single" w:sz="4" w:space="0" w:color="00000A"/>
               <w:bottom w:val="single" w:sz="4" w:space="0" w:color="00000A"/>
+              <w:right w:val="single" w:sz="4" w:space="0" w:color="00000A"/>
               <w:insideH w:val="single" w:sz="4" w:space="0" w:color="00000A"/>
-              <w:right w:val="single" w:sz="4" w:space="0" w:color="00000A"/>
               <w:insideV w:val="single" w:sz="4" w:space="0" w:color="00000A"/>
             </w:tcBorders>
             <w:shd w:fill="FFFFFF" w:val="clear"/>
             <w:tcMar>
-              <w:left w:w="88" w:type="dxa"/>
+              <w:left w:w="83" w:type="dxa"/>
             </w:tcMar>
           </w:tcPr>
           <w:p>
@@ -987,35 +1503,37 @@
               <w:spacing w:lineRule="auto" w:line="240" w:before="0" w:after="0"/>
               <w:jc w:val="left"/>
               <w:rPr>
+                <w:rFonts w:ascii="Courier New" w:hAnsi="Courier New" w:cs="Courier New"/>
+                <w:sz w:val="24"/>
+                <w:szCs w:val="24"/>
+              </w:rPr>
+            </w:pPr>
+            <w:bookmarkStart w:id="2" w:name="_GoBack"/>
+            <w:bookmarkEnd w:id="2"/>
+            <w:r>
+              <w:rPr>
                 <w:rFonts w:cs="Courier New" w:ascii="Courier New" w:hAnsi="Courier New"/>
                 <w:sz w:val="24"/>
                 <w:szCs w:val="24"/>
               </w:rPr>
-            </w:pPr>
-            <w:r>
-              <w:rPr>
-                <w:rFonts w:cs="Courier New" w:ascii="Courier New" w:hAnsi="Courier New"/>
-                <w:sz w:val="24"/>
-                <w:szCs w:val="24"/>
-              </w:rPr>
-              <w:t>bd_hardlink</w:t>
+              <w:t>bd_readlink</w:t>
             </w:r>
           </w:p>
         </w:tc>
         <w:tc>
           <w:tcPr>
-            <w:tcW w:w="3714" w:type="dxa"/>
+            <w:tcW w:w="3713" w:type="dxa"/>
             <w:tcBorders>
               <w:top w:val="single" w:sz="4" w:space="0" w:color="00000A"/>
               <w:left w:val="single" w:sz="4" w:space="0" w:color="00000A"/>
               <w:bottom w:val="single" w:sz="4" w:space="0" w:color="00000A"/>
+              <w:right w:val="single" w:sz="4" w:space="0" w:color="00000A"/>
               <w:insideH w:val="single" w:sz="4" w:space="0" w:color="00000A"/>
-              <w:right w:val="single" w:sz="4" w:space="0" w:color="00000A"/>
               <w:insideV w:val="single" w:sz="4" w:space="0" w:color="00000A"/>
             </w:tcBorders>
             <w:shd w:fill="FFFFFF" w:val="clear"/>
             <w:tcMar>
-              <w:left w:w="88" w:type="dxa"/>
+              <w:left w:w="83" w:type="dxa"/>
             </w:tcMar>
           </w:tcPr>
           <w:p>
@@ -1038,547 +1556,6 @@
           </w:p>
         </w:tc>
       </w:tr>
-      <w:tr>
-        <w:trPr>
-          <w:cantSplit w:val="false"/>
-        </w:trPr>
-        <w:tc>
-          <w:tcPr>
-            <w:tcW w:w="4220" w:type="dxa"/>
-            <w:tcBorders>
-              <w:top w:val="single" w:sz="4" w:space="0" w:color="00000A"/>
-              <w:left w:val="single" w:sz="4" w:space="0" w:color="00000A"/>
-              <w:bottom w:val="single" w:sz="4" w:space="0" w:color="00000A"/>
-              <w:insideH w:val="single" w:sz="4" w:space="0" w:color="00000A"/>
-              <w:right w:val="single" w:sz="4" w:space="0" w:color="00000A"/>
-              <w:insideV w:val="single" w:sz="4" w:space="0" w:color="00000A"/>
-            </w:tcBorders>
-            <w:shd w:fill="FFFFFF" w:val="clear"/>
-            <w:tcMar>
-              <w:left w:w="88" w:type="dxa"/>
-            </w:tcMar>
-          </w:tcPr>
-          <w:p>
-            <w:pPr>
-              <w:pStyle w:val="Normal"/>
-              <w:spacing w:lineRule="auto" w:line="240" w:before="0" w:after="0"/>
-              <w:jc w:val="left"/>
-              <w:rPr>
-                <w:rFonts w:cs="Courier New" w:ascii="Courier New" w:hAnsi="Courier New"/>
-                <w:sz w:val="24"/>
-                <w:szCs w:val="24"/>
-              </w:rPr>
-            </w:pPr>
-            <w:r>
-              <w:rPr>
-                <w:rFonts w:cs="Courier New" w:ascii="Courier New" w:hAnsi="Courier New"/>
-                <w:sz w:val="24"/>
-                <w:szCs w:val="24"/>
-              </w:rPr>
-              <w:t>bd_unlink</w:t>
-            </w:r>
-          </w:p>
-        </w:tc>
-        <w:tc>
-          <w:tcPr>
-            <w:tcW w:w="3714" w:type="dxa"/>
-            <w:tcBorders>
-              <w:top w:val="single" w:sz="4" w:space="0" w:color="00000A"/>
-              <w:left w:val="single" w:sz="4" w:space="0" w:color="00000A"/>
-              <w:bottom w:val="single" w:sz="4" w:space="0" w:color="00000A"/>
-              <w:insideH w:val="single" w:sz="4" w:space="0" w:color="00000A"/>
-              <w:right w:val="single" w:sz="4" w:space="0" w:color="00000A"/>
-              <w:insideV w:val="single" w:sz="4" w:space="0" w:color="00000A"/>
-            </w:tcBorders>
-            <w:shd w:fill="FFFFFF" w:val="clear"/>
-            <w:tcMar>
-              <w:left w:w="88" w:type="dxa"/>
-            </w:tcMar>
-          </w:tcPr>
-          <w:p>
-            <w:pPr>
-              <w:pStyle w:val="Normal"/>
-              <w:spacing w:lineRule="auto" w:line="240" w:before="0" w:after="0"/>
-              <w:jc w:val="center"/>
-              <w:rPr>
-                <w:sz w:val="24"/>
-                <w:szCs w:val="24"/>
-              </w:rPr>
-            </w:pPr>
-            <w:r>
-              <w:rPr>
-                <w:sz w:val="24"/>
-                <w:szCs w:val="24"/>
-              </w:rPr>
-              <w:t>oui</w:t>
-            </w:r>
-          </w:p>
-        </w:tc>
-      </w:tr>
-      <w:tr>
-        <w:trPr>
-          <w:cantSplit w:val="false"/>
-        </w:trPr>
-        <w:tc>
-          <w:tcPr>
-            <w:tcW w:w="4220" w:type="dxa"/>
-            <w:tcBorders>
-              <w:top w:val="single" w:sz="4" w:space="0" w:color="00000A"/>
-              <w:left w:val="single" w:sz="4" w:space="0" w:color="00000A"/>
-              <w:bottom w:val="single" w:sz="4" w:space="0" w:color="00000A"/>
-              <w:insideH w:val="single" w:sz="4" w:space="0" w:color="00000A"/>
-              <w:right w:val="single" w:sz="4" w:space="0" w:color="00000A"/>
-              <w:insideV w:val="single" w:sz="4" w:space="0" w:color="00000A"/>
-            </w:tcBorders>
-            <w:shd w:fill="FFFFFF" w:val="clear"/>
-            <w:tcMar>
-              <w:left w:w="88" w:type="dxa"/>
-            </w:tcMar>
-          </w:tcPr>
-          <w:p>
-            <w:pPr>
-              <w:pStyle w:val="Normal"/>
-              <w:spacing w:lineRule="auto" w:line="240" w:before="0" w:after="0"/>
-              <w:jc w:val="left"/>
-              <w:rPr>
-                <w:rFonts w:cs="Courier New" w:ascii="Courier New" w:hAnsi="Courier New"/>
-                <w:sz w:val="24"/>
-                <w:szCs w:val="24"/>
-              </w:rPr>
-            </w:pPr>
-            <w:r>
-              <w:rPr>
-                <w:rFonts w:cs="Courier New" w:ascii="Courier New" w:hAnsi="Courier New"/>
-                <w:sz w:val="24"/>
-                <w:szCs w:val="24"/>
-              </w:rPr>
-              <w:t>bd_truncate</w:t>
-            </w:r>
-          </w:p>
-        </w:tc>
-        <w:tc>
-          <w:tcPr>
-            <w:tcW w:w="3714" w:type="dxa"/>
-            <w:tcBorders>
-              <w:top w:val="single" w:sz="4" w:space="0" w:color="00000A"/>
-              <w:left w:val="single" w:sz="4" w:space="0" w:color="00000A"/>
-              <w:bottom w:val="single" w:sz="4" w:space="0" w:color="00000A"/>
-              <w:insideH w:val="single" w:sz="4" w:space="0" w:color="00000A"/>
-              <w:right w:val="single" w:sz="4" w:space="0" w:color="00000A"/>
-              <w:insideV w:val="single" w:sz="4" w:space="0" w:color="00000A"/>
-            </w:tcBorders>
-            <w:shd w:fill="FFFFFF" w:val="clear"/>
-            <w:tcMar>
-              <w:left w:w="88" w:type="dxa"/>
-            </w:tcMar>
-          </w:tcPr>
-          <w:p>
-            <w:pPr>
-              <w:pStyle w:val="Normal"/>
-              <w:spacing w:lineRule="auto" w:line="240" w:before="0" w:after="0"/>
-              <w:jc w:val="center"/>
-              <w:rPr>
-                <w:sz w:val="24"/>
-                <w:szCs w:val="24"/>
-              </w:rPr>
-            </w:pPr>
-            <w:r>
-              <w:rPr>
-                <w:sz w:val="24"/>
-                <w:szCs w:val="24"/>
-              </w:rPr>
-              <w:t>oui</w:t>
-            </w:r>
-          </w:p>
-        </w:tc>
-      </w:tr>
-      <w:tr>
-        <w:trPr>
-          <w:cantSplit w:val="false"/>
-        </w:trPr>
-        <w:tc>
-          <w:tcPr>
-            <w:tcW w:w="4220" w:type="dxa"/>
-            <w:tcBorders>
-              <w:top w:val="single" w:sz="4" w:space="0" w:color="00000A"/>
-              <w:left w:val="single" w:sz="4" w:space="0" w:color="00000A"/>
-              <w:bottom w:val="single" w:sz="4" w:space="0" w:color="00000A"/>
-              <w:insideH w:val="single" w:sz="4" w:space="0" w:color="00000A"/>
-              <w:right w:val="single" w:sz="4" w:space="0" w:color="00000A"/>
-              <w:insideV w:val="single" w:sz="4" w:space="0" w:color="00000A"/>
-            </w:tcBorders>
-            <w:shd w:fill="FFFFFF" w:val="clear"/>
-            <w:tcMar>
-              <w:left w:w="88" w:type="dxa"/>
-            </w:tcMar>
-          </w:tcPr>
-          <w:p>
-            <w:pPr>
-              <w:pStyle w:val="Normal"/>
-              <w:spacing w:lineRule="auto" w:line="240" w:before="0" w:after="0"/>
-              <w:jc w:val="left"/>
-              <w:rPr>
-                <w:rFonts w:cs="Courier New" w:ascii="Courier New" w:hAnsi="Courier New"/>
-                <w:sz w:val="24"/>
-                <w:szCs w:val="24"/>
-              </w:rPr>
-            </w:pPr>
-            <w:r>
-              <w:rPr>
-                <w:rFonts w:cs="Courier New" w:ascii="Courier New" w:hAnsi="Courier New"/>
-                <w:sz w:val="24"/>
-                <w:szCs w:val="24"/>
-              </w:rPr>
-              <w:t>bd_rmdir</w:t>
-            </w:r>
-          </w:p>
-        </w:tc>
-        <w:tc>
-          <w:tcPr>
-            <w:tcW w:w="3714" w:type="dxa"/>
-            <w:tcBorders>
-              <w:top w:val="single" w:sz="4" w:space="0" w:color="00000A"/>
-              <w:left w:val="single" w:sz="4" w:space="0" w:color="00000A"/>
-              <w:bottom w:val="single" w:sz="4" w:space="0" w:color="00000A"/>
-              <w:insideH w:val="single" w:sz="4" w:space="0" w:color="00000A"/>
-              <w:right w:val="single" w:sz="4" w:space="0" w:color="00000A"/>
-              <w:insideV w:val="single" w:sz="4" w:space="0" w:color="00000A"/>
-            </w:tcBorders>
-            <w:shd w:fill="FFFFFF" w:val="clear"/>
-            <w:tcMar>
-              <w:left w:w="88" w:type="dxa"/>
-            </w:tcMar>
-          </w:tcPr>
-          <w:p>
-            <w:pPr>
-              <w:pStyle w:val="Normal"/>
-              <w:spacing w:lineRule="auto" w:line="240" w:before="0" w:after="0"/>
-              <w:jc w:val="center"/>
-              <w:rPr>
-                <w:sz w:val="24"/>
-                <w:szCs w:val="24"/>
-              </w:rPr>
-            </w:pPr>
-            <w:r>
-              <w:rPr>
-                <w:sz w:val="24"/>
-                <w:szCs w:val="24"/>
-              </w:rPr>
-              <w:t>oui</w:t>
-            </w:r>
-          </w:p>
-        </w:tc>
-      </w:tr>
-      <w:tr>
-        <w:trPr>
-          <w:cantSplit w:val="false"/>
-        </w:trPr>
-        <w:tc>
-          <w:tcPr>
-            <w:tcW w:w="4220" w:type="dxa"/>
-            <w:tcBorders>
-              <w:top w:val="single" w:sz="4" w:space="0" w:color="00000A"/>
-              <w:left w:val="single" w:sz="4" w:space="0" w:color="00000A"/>
-              <w:bottom w:val="single" w:sz="4" w:space="0" w:color="00000A"/>
-              <w:insideH w:val="single" w:sz="4" w:space="0" w:color="00000A"/>
-              <w:right w:val="single" w:sz="4" w:space="0" w:color="00000A"/>
-              <w:insideV w:val="single" w:sz="4" w:space="0" w:color="00000A"/>
-            </w:tcBorders>
-            <w:shd w:fill="FFFFFF" w:val="clear"/>
-            <w:tcMar>
-              <w:left w:w="88" w:type="dxa"/>
-            </w:tcMar>
-          </w:tcPr>
-          <w:p>
-            <w:pPr>
-              <w:pStyle w:val="Normal"/>
-              <w:spacing w:lineRule="auto" w:line="240" w:before="0" w:after="0"/>
-              <w:jc w:val="left"/>
-              <w:rPr>
-                <w:rFonts w:cs="Courier New" w:ascii="Courier New" w:hAnsi="Courier New"/>
-                <w:sz w:val="24"/>
-                <w:szCs w:val="24"/>
-              </w:rPr>
-            </w:pPr>
-            <w:r>
-              <w:rPr>
-                <w:rFonts w:cs="Courier New" w:ascii="Courier New" w:hAnsi="Courier New"/>
-                <w:sz w:val="24"/>
-                <w:szCs w:val="24"/>
-              </w:rPr>
-              <w:t>bd_rename</w:t>
-            </w:r>
-          </w:p>
-        </w:tc>
-        <w:tc>
-          <w:tcPr>
-            <w:tcW w:w="3714" w:type="dxa"/>
-            <w:tcBorders>
-              <w:top w:val="single" w:sz="4" w:space="0" w:color="00000A"/>
-              <w:left w:val="single" w:sz="4" w:space="0" w:color="00000A"/>
-              <w:bottom w:val="single" w:sz="4" w:space="0" w:color="00000A"/>
-              <w:insideH w:val="single" w:sz="4" w:space="0" w:color="00000A"/>
-              <w:right w:val="single" w:sz="4" w:space="0" w:color="00000A"/>
-              <w:insideV w:val="single" w:sz="4" w:space="0" w:color="00000A"/>
-            </w:tcBorders>
-            <w:shd w:fill="FFFFFF" w:val="clear"/>
-            <w:tcMar>
-              <w:left w:w="88" w:type="dxa"/>
-            </w:tcMar>
-          </w:tcPr>
-          <w:p>
-            <w:pPr>
-              <w:pStyle w:val="Normal"/>
-              <w:spacing w:lineRule="auto" w:line="240" w:before="0" w:after="0"/>
-              <w:jc w:val="center"/>
-              <w:rPr>
-                <w:sz w:val="24"/>
-                <w:szCs w:val="24"/>
-              </w:rPr>
-            </w:pPr>
-            <w:r>
-              <w:rPr>
-                <w:sz w:val="24"/>
-                <w:szCs w:val="24"/>
-              </w:rPr>
-              <w:t>oui</w:t>
-            </w:r>
-          </w:p>
-        </w:tc>
-      </w:tr>
-      <w:tr>
-        <w:trPr>
-          <w:cantSplit w:val="false"/>
-        </w:trPr>
-        <w:tc>
-          <w:tcPr>
-            <w:tcW w:w="4220" w:type="dxa"/>
-            <w:tcBorders>
-              <w:top w:val="single" w:sz="4" w:space="0" w:color="00000A"/>
-              <w:left w:val="single" w:sz="4" w:space="0" w:color="00000A"/>
-              <w:bottom w:val="single" w:sz="4" w:space="0" w:color="00000A"/>
-              <w:insideH w:val="single" w:sz="4" w:space="0" w:color="00000A"/>
-              <w:right w:val="single" w:sz="4" w:space="0" w:color="00000A"/>
-              <w:insideV w:val="single" w:sz="4" w:space="0" w:color="00000A"/>
-            </w:tcBorders>
-            <w:shd w:fill="FFFFFF" w:val="clear"/>
-            <w:tcMar>
-              <w:left w:w="88" w:type="dxa"/>
-            </w:tcMar>
-          </w:tcPr>
-          <w:p>
-            <w:pPr>
-              <w:pStyle w:val="Normal"/>
-              <w:spacing w:lineRule="auto" w:line="240" w:before="0" w:after="0"/>
-              <w:jc w:val="left"/>
-              <w:rPr>
-                <w:rFonts w:cs="Courier New" w:ascii="Courier New" w:hAnsi="Courier New"/>
-                <w:sz w:val="24"/>
-                <w:szCs w:val="24"/>
-              </w:rPr>
-            </w:pPr>
-            <w:r>
-              <w:rPr>
-                <w:rFonts w:cs="Courier New" w:ascii="Courier New" w:hAnsi="Courier New"/>
-                <w:sz w:val="24"/>
-                <w:szCs w:val="24"/>
-              </w:rPr>
-              <w:t>bd_readdir</w:t>
-            </w:r>
-          </w:p>
-        </w:tc>
-        <w:tc>
-          <w:tcPr>
-            <w:tcW w:w="3714" w:type="dxa"/>
-            <w:tcBorders>
-              <w:top w:val="single" w:sz="4" w:space="0" w:color="00000A"/>
-              <w:left w:val="single" w:sz="4" w:space="0" w:color="00000A"/>
-              <w:bottom w:val="single" w:sz="4" w:space="0" w:color="00000A"/>
-              <w:insideH w:val="single" w:sz="4" w:space="0" w:color="00000A"/>
-              <w:right w:val="single" w:sz="4" w:space="0" w:color="00000A"/>
-              <w:insideV w:val="single" w:sz="4" w:space="0" w:color="00000A"/>
-            </w:tcBorders>
-            <w:shd w:fill="FFFFFF" w:val="clear"/>
-            <w:tcMar>
-              <w:left w:w="88" w:type="dxa"/>
-            </w:tcMar>
-          </w:tcPr>
-          <w:p>
-            <w:pPr>
-              <w:pStyle w:val="Normal"/>
-              <w:spacing w:lineRule="auto" w:line="240" w:before="0" w:after="0"/>
-              <w:jc w:val="center"/>
-              <w:rPr>
-                <w:sz w:val="24"/>
-                <w:szCs w:val="24"/>
-              </w:rPr>
-            </w:pPr>
-            <w:r>
-              <w:rPr>
-                <w:sz w:val="24"/>
-                <w:szCs w:val="24"/>
-              </w:rPr>
-              <w:t>oui</w:t>
-            </w:r>
-          </w:p>
-        </w:tc>
-      </w:tr>
-      <w:tr>
-        <w:trPr>
-          <w:cantSplit w:val="false"/>
-        </w:trPr>
-        <w:tc>
-          <w:tcPr>
-            <w:tcW w:w="4220" w:type="dxa"/>
-            <w:tcBorders>
-              <w:top w:val="single" w:sz="4" w:space="0" w:color="00000A"/>
-              <w:left w:val="single" w:sz="4" w:space="0" w:color="00000A"/>
-              <w:bottom w:val="single" w:sz="4" w:space="0" w:color="00000A"/>
-              <w:insideH w:val="single" w:sz="4" w:space="0" w:color="00000A"/>
-              <w:right w:val="single" w:sz="4" w:space="0" w:color="00000A"/>
-              <w:insideV w:val="single" w:sz="4" w:space="0" w:color="00000A"/>
-            </w:tcBorders>
-            <w:shd w:fill="FFFFFF" w:val="clear"/>
-            <w:tcMar>
-              <w:left w:w="88" w:type="dxa"/>
-            </w:tcMar>
-          </w:tcPr>
-          <w:p>
-            <w:pPr>
-              <w:pStyle w:val="Normal"/>
-              <w:spacing w:lineRule="auto" w:line="240" w:before="0" w:after="0"/>
-              <w:jc w:val="left"/>
-              <w:rPr>
-                <w:rFonts w:cs="Courier New" w:ascii="Courier New" w:hAnsi="Courier New"/>
-                <w:sz w:val="24"/>
-                <w:szCs w:val="24"/>
-              </w:rPr>
-            </w:pPr>
-            <w:r>
-              <w:rPr>
-                <w:rFonts w:cs="Courier New" w:ascii="Courier New" w:hAnsi="Courier New"/>
-                <w:sz w:val="24"/>
-                <w:szCs w:val="24"/>
-              </w:rPr>
-              <w:t>bd_symlink</w:t>
-            </w:r>
-          </w:p>
-        </w:tc>
-        <w:tc>
-          <w:tcPr>
-            <w:tcW w:w="3714" w:type="dxa"/>
-            <w:tcBorders>
-              <w:top w:val="single" w:sz="4" w:space="0" w:color="00000A"/>
-              <w:left w:val="single" w:sz="4" w:space="0" w:color="00000A"/>
-              <w:bottom w:val="single" w:sz="4" w:space="0" w:color="00000A"/>
-              <w:insideH w:val="single" w:sz="4" w:space="0" w:color="00000A"/>
-              <w:right w:val="single" w:sz="4" w:space="0" w:color="00000A"/>
-              <w:insideV w:val="single" w:sz="4" w:space="0" w:color="00000A"/>
-            </w:tcBorders>
-            <w:shd w:fill="FFFFFF" w:val="clear"/>
-            <w:tcMar>
-              <w:left w:w="88" w:type="dxa"/>
-            </w:tcMar>
-          </w:tcPr>
-          <w:p>
-            <w:pPr>
-              <w:pStyle w:val="Normal"/>
-              <w:spacing w:lineRule="auto" w:line="240" w:before="0" w:after="0"/>
-              <w:jc w:val="center"/>
-              <w:rPr>
-                <w:sz w:val="24"/>
-                <w:szCs w:val="24"/>
-              </w:rPr>
-            </w:pPr>
-            <w:r>
-              <w:rPr>
-                <w:sz w:val="24"/>
-                <w:szCs w:val="24"/>
-              </w:rPr>
-              <w:t>oui</w:t>
-            </w:r>
-          </w:p>
-        </w:tc>
-      </w:tr>
-      <w:tr>
-        <w:trPr>
-          <w:cantSplit w:val="false"/>
-        </w:trPr>
-        <w:tc>
-          <w:tcPr>
-            <w:tcW w:w="4220" w:type="dxa"/>
-            <w:tcBorders>
-              <w:top w:val="single" w:sz="4" w:space="0" w:color="00000A"/>
-              <w:left w:val="single" w:sz="4" w:space="0" w:color="00000A"/>
-              <w:bottom w:val="single" w:sz="4" w:space="0" w:color="00000A"/>
-              <w:insideH w:val="single" w:sz="4" w:space="0" w:color="00000A"/>
-              <w:right w:val="single" w:sz="4" w:space="0" w:color="00000A"/>
-              <w:insideV w:val="single" w:sz="4" w:space="0" w:color="00000A"/>
-            </w:tcBorders>
-            <w:shd w:fill="FFFFFF" w:val="clear"/>
-            <w:tcMar>
-              <w:left w:w="88" w:type="dxa"/>
-            </w:tcMar>
-          </w:tcPr>
-          <w:p>
-            <w:pPr>
-              <w:pStyle w:val="Normal"/>
-              <w:spacing w:lineRule="auto" w:line="240" w:before="0" w:after="0"/>
-              <w:jc w:val="left"/>
-              <w:rPr>
-                <w:rFonts w:cs="Courier New" w:ascii="Courier New" w:hAnsi="Courier New"/>
-                <w:sz w:val="24"/>
-                <w:szCs w:val="24"/>
-              </w:rPr>
-            </w:pPr>
-            <w:bookmarkStart w:id="2" w:name="_GoBack"/>
-            <w:bookmarkEnd w:id="2"/>
-            <w:r>
-              <w:rPr>
-                <w:rFonts w:cs="Courier New" w:ascii="Courier New" w:hAnsi="Courier New"/>
-                <w:sz w:val="24"/>
-                <w:szCs w:val="24"/>
-              </w:rPr>
-              <w:t>bd_readlink</w:t>
-            </w:r>
-          </w:p>
-        </w:tc>
-        <w:tc>
-          <w:tcPr>
-            <w:tcW w:w="3714" w:type="dxa"/>
-            <w:tcBorders>
-              <w:top w:val="single" w:sz="4" w:space="0" w:color="00000A"/>
-              <w:left w:val="single" w:sz="4" w:space="0" w:color="00000A"/>
-              <w:bottom w:val="single" w:sz="4" w:space="0" w:color="00000A"/>
-              <w:insideH w:val="single" w:sz="4" w:space="0" w:color="00000A"/>
-              <w:right w:val="single" w:sz="4" w:space="0" w:color="00000A"/>
-              <w:insideV w:val="single" w:sz="4" w:space="0" w:color="00000A"/>
-            </w:tcBorders>
-            <w:shd w:fill="FFFFFF" w:val="clear"/>
-            <w:tcMar>
-              <w:left w:w="88" w:type="dxa"/>
-            </w:tcMar>
-          </w:tcPr>
-          <w:p>
-            <w:pPr>
-              <w:pStyle w:val="Normal"/>
-              <w:spacing w:lineRule="auto" w:line="240" w:before="0" w:after="0"/>
-              <w:jc w:val="center"/>
-              <w:rPr>
-                <w:sz w:val="24"/>
-                <w:szCs w:val="24"/>
-              </w:rPr>
-            </w:pPr>
-            <w:r>
-              <w:rPr>
-                <w:sz w:val="24"/>
-                <w:szCs w:val="24"/>
-              </w:rPr>
-              <w:t>oui</w:t>
-            </w:r>
-          </w:p>
-        </w:tc>
-      </w:tr>
     </w:tbl>
     <w:p>
       <w:pPr>
@@ -1600,6 +1577,7 @@
         <w:pStyle w:val="Normal"/>
         <w:ind w:left="360" w:right="0" w:hanging="360"/>
         <w:rPr>
+          <w:b/>
           <w:b/>
           <w:bCs/>
           <w:sz w:val="28"/>
@@ -1679,18 +1657,19 @@
         <w:ind w:left="360" w:right="0" w:hanging="360"/>
         <w:rPr>
           <w:b/>
-          <w:bCs/>
-          <w:sz w:val="28"/>
-          <w:u w:val="single"/>
-        </w:rPr>
-      </w:pPr>
-      <w:r>
-        <w:rPr>
           <w:b/>
           <w:bCs/>
           <w:sz w:val="28"/>
           <w:u w:val="single"/>
         </w:rPr>
+      </w:pPr>
+      <w:r>
+        <w:rPr>
+          <w:b/>
+          <w:bCs/>
+          <w:sz w:val="28"/>
+          <w:u w:val="single"/>
+        </w:rPr>
         <w:t>Partie 3 montage du système de fichier dans Linux via FUSE (    /10)</w:t>
       </w:r>
     </w:p>
@@ -1823,45 +1802,44 @@
     </w:p>
     <w:tbl>
       <w:tblPr>
+        <w:tblW w:w="7935" w:type="dxa"/>
         <w:jc w:val="left"/>
-        <w:tblInd w:w="939" w:type="dxa"/>
+        <w:tblInd w:w="934" w:type="dxa"/>
         <w:tblBorders>
           <w:top w:val="single" w:sz="4" w:space="0" w:color="00000A"/>
           <w:left w:val="single" w:sz="4" w:space="0" w:color="00000A"/>
           <w:bottom w:val="single" w:sz="4" w:space="0" w:color="00000A"/>
+          <w:right w:val="single" w:sz="4" w:space="0" w:color="00000A"/>
           <w:insideH w:val="single" w:sz="4" w:space="0" w:color="00000A"/>
-          <w:right w:val="single" w:sz="4" w:space="0" w:color="00000A"/>
           <w:insideV w:val="single" w:sz="4" w:space="0" w:color="00000A"/>
         </w:tblBorders>
         <w:tblCellMar>
           <w:top w:w="0" w:type="dxa"/>
-          <w:left w:w="88" w:type="dxa"/>
+          <w:left w:w="83" w:type="dxa"/>
           <w:bottom w:w="0" w:type="dxa"/>
           <w:right w:w="108" w:type="dxa"/>
         </w:tblCellMar>
       </w:tblPr>
       <w:tblGrid>
-        <w:gridCol w:w="4220"/>
+        <w:gridCol w:w="4219"/>
         <w:gridCol w:w="3715"/>
       </w:tblGrid>
       <w:tr>
-        <w:trPr>
-          <w:cantSplit w:val="false"/>
-        </w:trPr>
+        <w:trPr/>
         <w:tc>
           <w:tcPr>
-            <w:tcW w:w="4220" w:type="dxa"/>
+            <w:tcW w:w="4219" w:type="dxa"/>
             <w:tcBorders>
               <w:top w:val="single" w:sz="4" w:space="0" w:color="00000A"/>
               <w:left w:val="single" w:sz="4" w:space="0" w:color="00000A"/>
               <w:bottom w:val="single" w:sz="4" w:space="0" w:color="00000A"/>
+              <w:right w:val="single" w:sz="4" w:space="0" w:color="00000A"/>
               <w:insideH w:val="single" w:sz="4" w:space="0" w:color="00000A"/>
-              <w:right w:val="single" w:sz="4" w:space="0" w:color="00000A"/>
               <w:insideV w:val="single" w:sz="4" w:space="0" w:color="00000A"/>
             </w:tcBorders>
             <w:shd w:fill="FFFFFF" w:val="clear"/>
             <w:tcMar>
-              <w:left w:w="88" w:type="dxa"/>
+              <w:left w:w="83" w:type="dxa"/>
             </w:tcMar>
           </w:tcPr>
           <w:p>
@@ -1890,13 +1868,13 @@
               <w:top w:val="single" w:sz="4" w:space="0" w:color="00000A"/>
               <w:left w:val="single" w:sz="4" w:space="0" w:color="00000A"/>
               <w:bottom w:val="single" w:sz="4" w:space="0" w:color="00000A"/>
+              <w:right w:val="single" w:sz="4" w:space="0" w:color="00000A"/>
               <w:insideH w:val="single" w:sz="4" w:space="0" w:color="00000A"/>
-              <w:right w:val="single" w:sz="4" w:space="0" w:color="00000A"/>
               <w:insideV w:val="single" w:sz="4" w:space="0" w:color="00000A"/>
             </w:tcBorders>
             <w:shd w:fill="FFFFFF" w:val="clear"/>
             <w:tcMar>
-              <w:left w:w="88" w:type="dxa"/>
+              <w:left w:w="83" w:type="dxa"/>
             </w:tcMar>
           </w:tcPr>
           <w:p>
@@ -1920,23 +1898,21 @@
         </w:tc>
       </w:tr>
       <w:tr>
-        <w:trPr>
-          <w:cantSplit w:val="false"/>
-        </w:trPr>
+        <w:trPr/>
         <w:tc>
           <w:tcPr>
-            <w:tcW w:w="4220" w:type="dxa"/>
+            <w:tcW w:w="4219" w:type="dxa"/>
             <w:tcBorders>
               <w:top w:val="single" w:sz="4" w:space="0" w:color="00000A"/>
               <w:left w:val="single" w:sz="4" w:space="0" w:color="00000A"/>
               <w:bottom w:val="single" w:sz="4" w:space="0" w:color="00000A"/>
+              <w:right w:val="single" w:sz="4" w:space="0" w:color="00000A"/>
               <w:insideH w:val="single" w:sz="4" w:space="0" w:color="00000A"/>
-              <w:right w:val="single" w:sz="4" w:space="0" w:color="00000A"/>
               <w:insideV w:val="single" w:sz="4" w:space="0" w:color="00000A"/>
             </w:tcBorders>
             <w:shd w:fill="FFFFFF" w:val="clear"/>
             <w:tcMar>
-              <w:left w:w="88" w:type="dxa"/>
+              <w:left w:w="83" w:type="dxa"/>
             </w:tcMar>
           </w:tcPr>
           <w:p>
@@ -1945,7 +1921,7 @@
               <w:spacing w:lineRule="auto" w:line="240" w:before="0" w:after="0"/>
               <w:jc w:val="center"/>
               <w:rPr>
-                <w:rFonts w:cs="Courier New" w:ascii="Courier New" w:hAnsi="Courier New"/>
+                <w:rFonts w:ascii="Courier New" w:hAnsi="Courier New" w:cs="Courier New"/>
                 <w:sz w:val="24"/>
                 <w:szCs w:val="24"/>
               </w:rPr>
@@ -1967,13 +1943,13 @@
               <w:top w:val="single" w:sz="4" w:space="0" w:color="00000A"/>
               <w:left w:val="single" w:sz="4" w:space="0" w:color="00000A"/>
               <w:bottom w:val="single" w:sz="4" w:space="0" w:color="00000A"/>
+              <w:right w:val="single" w:sz="4" w:space="0" w:color="00000A"/>
               <w:insideH w:val="single" w:sz="4" w:space="0" w:color="00000A"/>
-              <w:right w:val="single" w:sz="4" w:space="0" w:color="00000A"/>
               <w:insideV w:val="single" w:sz="4" w:space="0" w:color="00000A"/>
             </w:tcBorders>
             <w:shd w:fill="FFFFFF" w:val="clear"/>
             <w:tcMar>
-              <w:left w:w="88" w:type="dxa"/>
+              <w:left w:w="83" w:type="dxa"/>
             </w:tcMar>
           </w:tcPr>
           <w:p>
@@ -1997,23 +1973,21 @@
         </w:tc>
       </w:tr>
       <w:tr>
-        <w:trPr>
-          <w:cantSplit w:val="false"/>
-        </w:trPr>
+        <w:trPr/>
         <w:tc>
           <w:tcPr>
-            <w:tcW w:w="4220" w:type="dxa"/>
+            <w:tcW w:w="4219" w:type="dxa"/>
             <w:tcBorders>
               <w:top w:val="single" w:sz="4" w:space="0" w:color="00000A"/>
               <w:left w:val="single" w:sz="4" w:space="0" w:color="00000A"/>
               <w:bottom w:val="single" w:sz="4" w:space="0" w:color="00000A"/>
+              <w:right w:val="single" w:sz="4" w:space="0" w:color="00000A"/>
               <w:insideH w:val="single" w:sz="4" w:space="0" w:color="00000A"/>
-              <w:right w:val="single" w:sz="4" w:space="0" w:color="00000A"/>
               <w:insideV w:val="single" w:sz="4" w:space="0" w:color="00000A"/>
             </w:tcBorders>
             <w:shd w:fill="FFFFFF" w:val="clear"/>
             <w:tcMar>
-              <w:left w:w="88" w:type="dxa"/>
+              <w:left w:w="83" w:type="dxa"/>
             </w:tcMar>
           </w:tcPr>
           <w:p>
@@ -2022,7 +1996,7 @@
               <w:spacing w:lineRule="auto" w:line="240" w:before="0" w:after="0"/>
               <w:jc w:val="center"/>
               <w:rPr>
-                <w:rFonts w:cs="Courier New" w:ascii="Courier New" w:hAnsi="Courier New"/>
+                <w:rFonts w:ascii="Courier New" w:hAnsi="Courier New" w:cs="Courier New"/>
                 <w:sz w:val="24"/>
                 <w:szCs w:val="24"/>
               </w:rPr>
@@ -2044,13 +2018,13 @@
               <w:top w:val="single" w:sz="4" w:space="0" w:color="00000A"/>
               <w:left w:val="single" w:sz="4" w:space="0" w:color="00000A"/>
               <w:bottom w:val="single" w:sz="4" w:space="0" w:color="00000A"/>
+              <w:right w:val="single" w:sz="4" w:space="0" w:color="00000A"/>
               <w:insideH w:val="single" w:sz="4" w:space="0" w:color="00000A"/>
-              <w:right w:val="single" w:sz="4" w:space="0" w:color="00000A"/>
               <w:insideV w:val="single" w:sz="4" w:space="0" w:color="00000A"/>
             </w:tcBorders>
             <w:shd w:fill="FFFFFF" w:val="clear"/>
             <w:tcMar>
-              <w:left w:w="88" w:type="dxa"/>
+              <w:left w:w="83" w:type="dxa"/>
             </w:tcMar>
           </w:tcPr>
           <w:p>
@@ -2074,23 +2048,21 @@
         </w:tc>
       </w:tr>
       <w:tr>
-        <w:trPr>
-          <w:cantSplit w:val="false"/>
-        </w:trPr>
+        <w:trPr/>
         <w:tc>
           <w:tcPr>
-            <w:tcW w:w="4220" w:type="dxa"/>
+            <w:tcW w:w="4219" w:type="dxa"/>
             <w:tcBorders>
               <w:top w:val="single" w:sz="4" w:space="0" w:color="00000A"/>
               <w:left w:val="single" w:sz="4" w:space="0" w:color="00000A"/>
               <w:bottom w:val="single" w:sz="4" w:space="0" w:color="00000A"/>
+              <w:right w:val="single" w:sz="4" w:space="0" w:color="00000A"/>
               <w:insideH w:val="single" w:sz="4" w:space="0" w:color="00000A"/>
-              <w:right w:val="single" w:sz="4" w:space="0" w:color="00000A"/>
               <w:insideV w:val="single" w:sz="4" w:space="0" w:color="00000A"/>
             </w:tcBorders>
             <w:shd w:fill="FFFFFF" w:val="clear"/>
             <w:tcMar>
-              <w:left w:w="88" w:type="dxa"/>
+              <w:left w:w="83" w:type="dxa"/>
             </w:tcMar>
           </w:tcPr>
           <w:p>
@@ -2099,7 +2071,7 @@
               <w:spacing w:lineRule="auto" w:line="240" w:before="0" w:after="0"/>
               <w:jc w:val="center"/>
               <w:rPr>
-                <w:rFonts w:cs="Courier New" w:ascii="Courier New" w:hAnsi="Courier New"/>
+                <w:rFonts w:ascii="Courier New" w:hAnsi="Courier New" w:cs="Courier New"/>
                 <w:sz w:val="24"/>
                 <w:szCs w:val="24"/>
               </w:rPr>
@@ -2121,13 +2093,13 @@
               <w:top w:val="single" w:sz="4" w:space="0" w:color="00000A"/>
               <w:left w:val="single" w:sz="4" w:space="0" w:color="00000A"/>
               <w:bottom w:val="single" w:sz="4" w:space="0" w:color="00000A"/>
+              <w:right w:val="single" w:sz="4" w:space="0" w:color="00000A"/>
               <w:insideH w:val="single" w:sz="4" w:space="0" w:color="00000A"/>
-              <w:right w:val="single" w:sz="4" w:space="0" w:color="00000A"/>
               <w:insideV w:val="single" w:sz="4" w:space="0" w:color="00000A"/>
             </w:tcBorders>
             <w:shd w:fill="FFFFFF" w:val="clear"/>
             <w:tcMar>
-              <w:left w:w="88" w:type="dxa"/>
+              <w:left w:w="83" w:type="dxa"/>
             </w:tcMar>
           </w:tcPr>
           <w:p>
@@ -2151,23 +2123,21 @@
         </w:tc>
       </w:tr>
       <w:tr>
-        <w:trPr>
-          <w:cantSplit w:val="false"/>
-        </w:trPr>
+        <w:trPr/>
         <w:tc>
           <w:tcPr>
-            <w:tcW w:w="4220" w:type="dxa"/>
+            <w:tcW w:w="4219" w:type="dxa"/>
             <w:tcBorders>
               <w:top w:val="single" w:sz="4" w:space="0" w:color="00000A"/>
               <w:left w:val="single" w:sz="4" w:space="0" w:color="00000A"/>
               <w:bottom w:val="single" w:sz="4" w:space="0" w:color="00000A"/>
+              <w:right w:val="single" w:sz="4" w:space="0" w:color="00000A"/>
               <w:insideH w:val="single" w:sz="4" w:space="0" w:color="00000A"/>
-              <w:right w:val="single" w:sz="4" w:space="0" w:color="00000A"/>
               <w:insideV w:val="single" w:sz="4" w:space="0" w:color="00000A"/>
             </w:tcBorders>
             <w:shd w:fill="FFFFFF" w:val="clear"/>
             <w:tcMar>
-              <w:left w:w="88" w:type="dxa"/>
+              <w:left w:w="83" w:type="dxa"/>
             </w:tcMar>
           </w:tcPr>
           <w:p>
@@ -2176,7 +2146,7 @@
               <w:spacing w:lineRule="auto" w:line="240" w:before="0" w:after="0"/>
               <w:jc w:val="center"/>
               <w:rPr>
-                <w:rFonts w:cs="Courier New" w:ascii="Courier New" w:hAnsi="Courier New"/>
+                <w:rFonts w:ascii="Courier New" w:hAnsi="Courier New" w:cs="Courier New"/>
                 <w:sz w:val="24"/>
                 <w:szCs w:val="24"/>
               </w:rPr>
@@ -2198,13 +2168,13 @@
               <w:top w:val="single" w:sz="4" w:space="0" w:color="00000A"/>
               <w:left w:val="single" w:sz="4" w:space="0" w:color="00000A"/>
               <w:bottom w:val="single" w:sz="4" w:space="0" w:color="00000A"/>
+              <w:right w:val="single" w:sz="4" w:space="0" w:color="00000A"/>
               <w:insideH w:val="single" w:sz="4" w:space="0" w:color="00000A"/>
-              <w:right w:val="single" w:sz="4" w:space="0" w:color="00000A"/>
               <w:insideV w:val="single" w:sz="4" w:space="0" w:color="00000A"/>
             </w:tcBorders>
             <w:shd w:fill="FFFFFF" w:val="clear"/>
             <w:tcMar>
-              <w:left w:w="88" w:type="dxa"/>
+              <w:left w:w="83" w:type="dxa"/>
             </w:tcMar>
           </w:tcPr>
           <w:p>
@@ -2228,23 +2198,21 @@
         </w:tc>
       </w:tr>
       <w:tr>
-        <w:trPr>
-          <w:cantSplit w:val="false"/>
-        </w:trPr>
+        <w:trPr/>
         <w:tc>
           <w:tcPr>
-            <w:tcW w:w="4220" w:type="dxa"/>
+            <w:tcW w:w="4219" w:type="dxa"/>
             <w:tcBorders>
               <w:top w:val="single" w:sz="4" w:space="0" w:color="00000A"/>
               <w:left w:val="single" w:sz="4" w:space="0" w:color="00000A"/>
               <w:bottom w:val="single" w:sz="4" w:space="0" w:color="00000A"/>
+              <w:right w:val="single" w:sz="4" w:space="0" w:color="00000A"/>
               <w:insideH w:val="single" w:sz="4" w:space="0" w:color="00000A"/>
-              <w:right w:val="single" w:sz="4" w:space="0" w:color="00000A"/>
               <w:insideV w:val="single" w:sz="4" w:space="0" w:color="00000A"/>
             </w:tcBorders>
             <w:shd w:fill="FFFFFF" w:val="clear"/>
             <w:tcMar>
-              <w:left w:w="88" w:type="dxa"/>
+              <w:left w:w="83" w:type="dxa"/>
             </w:tcMar>
           </w:tcPr>
           <w:p>
@@ -2253,7 +2221,7 @@
               <w:spacing w:lineRule="auto" w:line="240" w:before="0" w:after="0"/>
               <w:jc w:val="center"/>
               <w:rPr>
-                <w:rFonts w:cs="Courier New" w:ascii="Courier New" w:hAnsi="Courier New"/>
+                <w:rFonts w:ascii="Courier New" w:hAnsi="Courier New" w:cs="Courier New"/>
                 <w:sz w:val="24"/>
                 <w:szCs w:val="24"/>
               </w:rPr>
@@ -2275,13 +2243,13 @@
               <w:top w:val="single" w:sz="4" w:space="0" w:color="00000A"/>
               <w:left w:val="single" w:sz="4" w:space="0" w:color="00000A"/>
               <w:bottom w:val="single" w:sz="4" w:space="0" w:color="00000A"/>
+              <w:right w:val="single" w:sz="4" w:space="0" w:color="00000A"/>
               <w:insideH w:val="single" w:sz="4" w:space="0" w:color="00000A"/>
-              <w:right w:val="single" w:sz="4" w:space="0" w:color="00000A"/>
               <w:insideV w:val="single" w:sz="4" w:space="0" w:color="00000A"/>
             </w:tcBorders>
             <w:shd w:fill="FFFFFF" w:val="clear"/>
             <w:tcMar>
-              <w:left w:w="88" w:type="dxa"/>
+              <w:left w:w="83" w:type="dxa"/>
             </w:tcMar>
           </w:tcPr>
           <w:p>
@@ -2307,22 +2275,21 @@
       <w:tr>
         <w:trPr>
           <w:trHeight w:val="70" w:hRule="atLeast"/>
-          <w:cantSplit w:val="false"/>
         </w:trPr>
         <w:tc>
           <w:tcPr>
-            <w:tcW w:w="4220" w:type="dxa"/>
+            <w:tcW w:w="4219" w:type="dxa"/>
             <w:tcBorders>
               <w:top w:val="single" w:sz="4" w:space="0" w:color="00000A"/>
               <w:left w:val="single" w:sz="4" w:space="0" w:color="00000A"/>
               <w:bottom w:val="single" w:sz="4" w:space="0" w:color="00000A"/>
+              <w:right w:val="single" w:sz="4" w:space="0" w:color="00000A"/>
               <w:insideH w:val="single" w:sz="4" w:space="0" w:color="00000A"/>
-              <w:right w:val="single" w:sz="4" w:space="0" w:color="00000A"/>
               <w:insideV w:val="single" w:sz="4" w:space="0" w:color="00000A"/>
             </w:tcBorders>
             <w:shd w:fill="FFFFFF" w:val="clear"/>
             <w:tcMar>
-              <w:left w:w="88" w:type="dxa"/>
+              <w:left w:w="83" w:type="dxa"/>
             </w:tcMar>
           </w:tcPr>
           <w:p>
@@ -2331,7 +2298,7 @@
               <w:spacing w:lineRule="auto" w:line="240" w:before="0" w:after="0"/>
               <w:jc w:val="center"/>
               <w:rPr>
-                <w:rFonts w:cs="Courier New" w:ascii="Courier New" w:hAnsi="Courier New"/>
+                <w:rFonts w:ascii="Courier New" w:hAnsi="Courier New" w:cs="Courier New"/>
                 <w:sz w:val="24"/>
                 <w:szCs w:val="24"/>
               </w:rPr>
@@ -2353,13 +2320,13 @@
               <w:top w:val="single" w:sz="4" w:space="0" w:color="00000A"/>
               <w:left w:val="single" w:sz="4" w:space="0" w:color="00000A"/>
               <w:bottom w:val="single" w:sz="4" w:space="0" w:color="00000A"/>
+              <w:right w:val="single" w:sz="4" w:space="0" w:color="00000A"/>
               <w:insideH w:val="single" w:sz="4" w:space="0" w:color="00000A"/>
-              <w:right w:val="single" w:sz="4" w:space="0" w:color="00000A"/>
               <w:insideV w:val="single" w:sz="4" w:space="0" w:color="00000A"/>
             </w:tcBorders>
             <w:shd w:fill="FFFFFF" w:val="clear"/>
             <w:tcMar>
-              <w:left w:w="88" w:type="dxa"/>
+              <w:left w:w="83" w:type="dxa"/>
             </w:tcMar>
           </w:tcPr>
           <w:p>
@@ -2383,23 +2350,21 @@
         </w:tc>
       </w:tr>
       <w:tr>
-        <w:trPr>
-          <w:cantSplit w:val="false"/>
-        </w:trPr>
+        <w:trPr/>
         <w:tc>
           <w:tcPr>
-            <w:tcW w:w="4220" w:type="dxa"/>
+            <w:tcW w:w="4219" w:type="dxa"/>
             <w:tcBorders>
               <w:top w:val="single" w:sz="4" w:space="0" w:color="00000A"/>
               <w:left w:val="single" w:sz="4" w:space="0" w:color="00000A"/>
               <w:bottom w:val="single" w:sz="4" w:space="0" w:color="00000A"/>
+              <w:right w:val="single" w:sz="4" w:space="0" w:color="00000A"/>
               <w:insideH w:val="single" w:sz="4" w:space="0" w:color="00000A"/>
-              <w:right w:val="single" w:sz="4" w:space="0" w:color="00000A"/>
               <w:insideV w:val="single" w:sz="4" w:space="0" w:color="00000A"/>
             </w:tcBorders>
             <w:shd w:fill="FFFFFF" w:val="clear"/>
             <w:tcMar>
-              <w:left w:w="88" w:type="dxa"/>
+              <w:left w:w="83" w:type="dxa"/>
             </w:tcMar>
           </w:tcPr>
           <w:p>
@@ -2408,7 +2373,7 @@
               <w:spacing w:lineRule="auto" w:line="240" w:before="0" w:after="0"/>
               <w:jc w:val="center"/>
               <w:rPr>
-                <w:rFonts w:cs="Courier New" w:ascii="Courier New" w:hAnsi="Courier New"/>
+                <w:rFonts w:ascii="Courier New" w:hAnsi="Courier New" w:cs="Courier New"/>
                 <w:sz w:val="24"/>
                 <w:szCs w:val="24"/>
               </w:rPr>
@@ -2430,13 +2395,13 @@
               <w:top w:val="single" w:sz="4" w:space="0" w:color="00000A"/>
               <w:left w:val="single" w:sz="4" w:space="0" w:color="00000A"/>
               <w:bottom w:val="single" w:sz="4" w:space="0" w:color="00000A"/>
+              <w:right w:val="single" w:sz="4" w:space="0" w:color="00000A"/>
               <w:insideH w:val="single" w:sz="4" w:space="0" w:color="00000A"/>
-              <w:right w:val="single" w:sz="4" w:space="0" w:color="00000A"/>
               <w:insideV w:val="single" w:sz="4" w:space="0" w:color="00000A"/>
             </w:tcBorders>
             <w:shd w:fill="FFFFFF" w:val="clear"/>
             <w:tcMar>
-              <w:left w:w="88" w:type="dxa"/>
+              <w:left w:w="83" w:type="dxa"/>
             </w:tcMar>
           </w:tcPr>
           <w:p>
@@ -2460,23 +2425,21 @@
         </w:tc>
       </w:tr>
       <w:tr>
-        <w:trPr>
-          <w:cantSplit w:val="false"/>
-        </w:trPr>
+        <w:trPr/>
         <w:tc>
           <w:tcPr>
-            <w:tcW w:w="4220" w:type="dxa"/>
+            <w:tcW w:w="4219" w:type="dxa"/>
             <w:tcBorders>
               <w:top w:val="single" w:sz="4" w:space="0" w:color="00000A"/>
               <w:left w:val="single" w:sz="4" w:space="0" w:color="00000A"/>
               <w:bottom w:val="single" w:sz="4" w:space="0" w:color="00000A"/>
+              <w:right w:val="single" w:sz="4" w:space="0" w:color="00000A"/>
               <w:insideH w:val="single" w:sz="4" w:space="0" w:color="00000A"/>
-              <w:right w:val="single" w:sz="4" w:space="0" w:color="00000A"/>
               <w:insideV w:val="single" w:sz="4" w:space="0" w:color="00000A"/>
             </w:tcBorders>
             <w:shd w:fill="FFFFFF" w:val="clear"/>
             <w:tcMar>
-              <w:left w:w="88" w:type="dxa"/>
+              <w:left w:w="83" w:type="dxa"/>
             </w:tcMar>
           </w:tcPr>
           <w:p>
@@ -2485,7 +2448,7 @@
               <w:spacing w:lineRule="auto" w:line="240" w:before="0" w:after="0"/>
               <w:jc w:val="center"/>
               <w:rPr>
-                <w:rFonts w:cs="Courier New" w:ascii="Courier New" w:hAnsi="Courier New"/>
+                <w:rFonts w:ascii="Courier New" w:hAnsi="Courier New" w:cs="Courier New"/>
                 <w:sz w:val="24"/>
                 <w:szCs w:val="24"/>
               </w:rPr>
@@ -2507,13 +2470,13 @@
               <w:top w:val="single" w:sz="4" w:space="0" w:color="00000A"/>
               <w:left w:val="single" w:sz="4" w:space="0" w:color="00000A"/>
               <w:bottom w:val="single" w:sz="4" w:space="0" w:color="00000A"/>
+              <w:right w:val="single" w:sz="4" w:space="0" w:color="00000A"/>
               <w:insideH w:val="single" w:sz="4" w:space="0" w:color="00000A"/>
-              <w:right w:val="single" w:sz="4" w:space="0" w:color="00000A"/>
               <w:insideV w:val="single" w:sz="4" w:space="0" w:color="00000A"/>
             </w:tcBorders>
             <w:shd w:fill="FFFFFF" w:val="clear"/>
             <w:tcMar>
-              <w:left w:w="88" w:type="dxa"/>
+              <w:left w:w="83" w:type="dxa"/>
             </w:tcMar>
           </w:tcPr>
           <w:p>
@@ -2537,23 +2500,21 @@
         </w:tc>
       </w:tr>
       <w:tr>
-        <w:trPr>
-          <w:cantSplit w:val="false"/>
-        </w:trPr>
+        <w:trPr/>
         <w:tc>
           <w:tcPr>
-            <w:tcW w:w="4220" w:type="dxa"/>
+            <w:tcW w:w="4219" w:type="dxa"/>
             <w:tcBorders>
               <w:top w:val="single" w:sz="4" w:space="0" w:color="00000A"/>
               <w:left w:val="single" w:sz="4" w:space="0" w:color="00000A"/>
               <w:bottom w:val="single" w:sz="4" w:space="0" w:color="00000A"/>
+              <w:right w:val="single" w:sz="4" w:space="0" w:color="00000A"/>
               <w:insideH w:val="single" w:sz="4" w:space="0" w:color="00000A"/>
-              <w:right w:val="single" w:sz="4" w:space="0" w:color="00000A"/>
               <w:insideV w:val="single" w:sz="4" w:space="0" w:color="00000A"/>
             </w:tcBorders>
             <w:shd w:fill="FFFFFF" w:val="clear"/>
             <w:tcMar>
-              <w:left w:w="88" w:type="dxa"/>
+              <w:left w:w="83" w:type="dxa"/>
             </w:tcMar>
           </w:tcPr>
           <w:p>
@@ -2562,7 +2523,7 @@
               <w:spacing w:lineRule="auto" w:line="240" w:before="0" w:after="0"/>
               <w:jc w:val="center"/>
               <w:rPr>
-                <w:rFonts w:cs="Courier New" w:ascii="Courier New" w:hAnsi="Courier New"/>
+                <w:rFonts w:ascii="Courier New" w:hAnsi="Courier New" w:cs="Courier New"/>
                 <w:sz w:val="24"/>
                 <w:szCs w:val="24"/>
               </w:rPr>
@@ -2584,13 +2545,13 @@
               <w:top w:val="single" w:sz="4" w:space="0" w:color="00000A"/>
               <w:left w:val="single" w:sz="4" w:space="0" w:color="00000A"/>
               <w:bottom w:val="single" w:sz="4" w:space="0" w:color="00000A"/>
+              <w:right w:val="single" w:sz="4" w:space="0" w:color="00000A"/>
               <w:insideH w:val="single" w:sz="4" w:space="0" w:color="00000A"/>
-              <w:right w:val="single" w:sz="4" w:space="0" w:color="00000A"/>
               <w:insideV w:val="single" w:sz="4" w:space="0" w:color="00000A"/>
             </w:tcBorders>
             <w:shd w:fill="FFFFFF" w:val="clear"/>
             <w:tcMar>
-              <w:left w:w="88" w:type="dxa"/>
+              <w:left w:w="83" w:type="dxa"/>
             </w:tcMar>
           </w:tcPr>
           <w:p>
@@ -2614,23 +2575,21 @@
         </w:tc>
       </w:tr>
       <w:tr>
-        <w:trPr>
-          <w:cantSplit w:val="false"/>
-        </w:trPr>
+        <w:trPr/>
         <w:tc>
           <w:tcPr>
-            <w:tcW w:w="4220" w:type="dxa"/>
+            <w:tcW w:w="4219" w:type="dxa"/>
             <w:tcBorders>
               <w:top w:val="single" w:sz="4" w:space="0" w:color="00000A"/>
               <w:left w:val="single" w:sz="4" w:space="0" w:color="00000A"/>
               <w:bottom w:val="single" w:sz="4" w:space="0" w:color="00000A"/>
+              <w:right w:val="single" w:sz="4" w:space="0" w:color="00000A"/>
               <w:insideH w:val="single" w:sz="4" w:space="0" w:color="00000A"/>
-              <w:right w:val="single" w:sz="4" w:space="0" w:color="00000A"/>
               <w:insideV w:val="single" w:sz="4" w:space="0" w:color="00000A"/>
             </w:tcBorders>
             <w:shd w:fill="FFFFFF" w:val="clear"/>
             <w:tcMar>
-              <w:left w:w="88" w:type="dxa"/>
+              <w:left w:w="83" w:type="dxa"/>
             </w:tcMar>
           </w:tcPr>
           <w:p>
@@ -2639,7 +2598,7 @@
               <w:spacing w:lineRule="auto" w:line="240" w:before="0" w:after="0"/>
               <w:jc w:val="center"/>
               <w:rPr>
-                <w:rFonts w:cs="Courier New" w:ascii="Courier New" w:hAnsi="Courier New"/>
+                <w:rFonts w:ascii="Courier New" w:hAnsi="Courier New" w:cs="Courier New"/>
                 <w:sz w:val="24"/>
                 <w:szCs w:val="24"/>
               </w:rPr>
@@ -2661,13 +2620,13 @@
               <w:top w:val="single" w:sz="4" w:space="0" w:color="00000A"/>
               <w:left w:val="single" w:sz="4" w:space="0" w:color="00000A"/>
               <w:bottom w:val="single" w:sz="4" w:space="0" w:color="00000A"/>
+              <w:right w:val="single" w:sz="4" w:space="0" w:color="00000A"/>
               <w:insideH w:val="single" w:sz="4" w:space="0" w:color="00000A"/>
-              <w:right w:val="single" w:sz="4" w:space="0" w:color="00000A"/>
               <w:insideV w:val="single" w:sz="4" w:space="0" w:color="00000A"/>
             </w:tcBorders>
             <w:shd w:fill="FFFFFF" w:val="clear"/>
             <w:tcMar>
-              <w:left w:w="88" w:type="dxa"/>
+              <w:left w:w="83" w:type="dxa"/>
             </w:tcMar>
           </w:tcPr>
           <w:p>
@@ -2691,23 +2650,21 @@
         </w:tc>
       </w:tr>
       <w:tr>
-        <w:trPr>
-          <w:cantSplit w:val="false"/>
-        </w:trPr>
+        <w:trPr/>
         <w:tc>
           <w:tcPr>
-            <w:tcW w:w="4220" w:type="dxa"/>
+            <w:tcW w:w="4219" w:type="dxa"/>
             <w:tcBorders>
               <w:top w:val="single" w:sz="4" w:space="0" w:color="00000A"/>
               <w:left w:val="single" w:sz="4" w:space="0" w:color="00000A"/>
               <w:bottom w:val="single" w:sz="4" w:space="0" w:color="00000A"/>
+              <w:right w:val="single" w:sz="4" w:space="0" w:color="00000A"/>
               <w:insideH w:val="single" w:sz="4" w:space="0" w:color="00000A"/>
-              <w:right w:val="single" w:sz="4" w:space="0" w:color="00000A"/>
               <w:insideV w:val="single" w:sz="4" w:space="0" w:color="00000A"/>
             </w:tcBorders>
             <w:shd w:fill="FFFFFF" w:val="clear"/>
             <w:tcMar>
-              <w:left w:w="88" w:type="dxa"/>
+              <w:left w:w="83" w:type="dxa"/>
             </w:tcMar>
           </w:tcPr>
           <w:p>
@@ -2716,7 +2673,7 @@
               <w:spacing w:lineRule="auto" w:line="240" w:before="0" w:after="0"/>
               <w:jc w:val="center"/>
               <w:rPr>
-                <w:rFonts w:cs="Courier New" w:ascii="Courier New" w:hAnsi="Courier New"/>
+                <w:rFonts w:ascii="Courier New" w:hAnsi="Courier New" w:cs="Courier New"/>
                 <w:sz w:val="24"/>
                 <w:szCs w:val="24"/>
               </w:rPr>
@@ -2738,13 +2695,13 @@
               <w:top w:val="single" w:sz="4" w:space="0" w:color="00000A"/>
               <w:left w:val="single" w:sz="4" w:space="0" w:color="00000A"/>
               <w:bottom w:val="single" w:sz="4" w:space="0" w:color="00000A"/>
+              <w:right w:val="single" w:sz="4" w:space="0" w:color="00000A"/>
               <w:insideH w:val="single" w:sz="4" w:space="0" w:color="00000A"/>
-              <w:right w:val="single" w:sz="4" w:space="0" w:color="00000A"/>
               <w:insideV w:val="single" w:sz="4" w:space="0" w:color="00000A"/>
             </w:tcBorders>
             <w:shd w:fill="FFFFFF" w:val="clear"/>
             <w:tcMar>
-              <w:left w:w="88" w:type="dxa"/>
+              <w:left w:w="83" w:type="dxa"/>
             </w:tcMar>
           </w:tcPr>
           <w:p>
@@ -2768,23 +2725,21 @@
         </w:tc>
       </w:tr>
       <w:tr>
-        <w:trPr>
-          <w:cantSplit w:val="false"/>
-        </w:trPr>
+        <w:trPr/>
         <w:tc>
           <w:tcPr>
-            <w:tcW w:w="4220" w:type="dxa"/>
+            <w:tcW w:w="4219" w:type="dxa"/>
             <w:tcBorders>
               <w:top w:val="single" w:sz="4" w:space="0" w:color="00000A"/>
               <w:left w:val="single" w:sz="4" w:space="0" w:color="00000A"/>
               <w:bottom w:val="single" w:sz="4" w:space="0" w:color="00000A"/>
+              <w:right w:val="single" w:sz="4" w:space="0" w:color="00000A"/>
               <w:insideH w:val="single" w:sz="4" w:space="0" w:color="00000A"/>
-              <w:right w:val="single" w:sz="4" w:space="0" w:color="00000A"/>
               <w:insideV w:val="single" w:sz="4" w:space="0" w:color="00000A"/>
             </w:tcBorders>
             <w:shd w:fill="FFFFFF" w:val="clear"/>
             <w:tcMar>
-              <w:left w:w="88" w:type="dxa"/>
+              <w:left w:w="83" w:type="dxa"/>
             </w:tcMar>
           </w:tcPr>
           <w:p>
@@ -2793,7 +2748,7 @@
               <w:spacing w:lineRule="auto" w:line="240" w:before="0" w:after="0"/>
               <w:jc w:val="center"/>
               <w:rPr>
-                <w:rFonts w:cs="Courier New" w:ascii="Courier New" w:hAnsi="Courier New"/>
+                <w:rFonts w:ascii="Courier New" w:hAnsi="Courier New" w:cs="Courier New"/>
                 <w:sz w:val="24"/>
                 <w:szCs w:val="24"/>
               </w:rPr>
@@ -2815,13 +2770,13 @@
               <w:top w:val="single" w:sz="4" w:space="0" w:color="00000A"/>
               <w:left w:val="single" w:sz="4" w:space="0" w:color="00000A"/>
               <w:bottom w:val="single" w:sz="4" w:space="0" w:color="00000A"/>
+              <w:right w:val="single" w:sz="4" w:space="0" w:color="00000A"/>
               <w:insideH w:val="single" w:sz="4" w:space="0" w:color="00000A"/>
-              <w:right w:val="single" w:sz="4" w:space="0" w:color="00000A"/>
               <w:insideV w:val="single" w:sz="4" w:space="0" w:color="00000A"/>
             </w:tcBorders>
             <w:shd w:fill="FFFFFF" w:val="clear"/>
             <w:tcMar>
-              <w:left w:w="88" w:type="dxa"/>
+              <w:left w:w="83" w:type="dxa"/>
             </w:tcMar>
           </w:tcPr>
           <w:p>
@@ -2845,23 +2800,21 @@
         </w:tc>
       </w:tr>
       <w:tr>
-        <w:trPr>
-          <w:cantSplit w:val="false"/>
-        </w:trPr>
+        <w:trPr/>
         <w:tc>
           <w:tcPr>
-            <w:tcW w:w="4220" w:type="dxa"/>
+            <w:tcW w:w="4219" w:type="dxa"/>
             <w:tcBorders>
               <w:top w:val="single" w:sz="4" w:space="0" w:color="00000A"/>
               <w:left w:val="single" w:sz="4" w:space="0" w:color="00000A"/>
               <w:bottom w:val="single" w:sz="4" w:space="0" w:color="00000A"/>
+              <w:right w:val="single" w:sz="4" w:space="0" w:color="00000A"/>
               <w:insideH w:val="single" w:sz="4" w:space="0" w:color="00000A"/>
-              <w:right w:val="single" w:sz="4" w:space="0" w:color="00000A"/>
               <w:insideV w:val="single" w:sz="4" w:space="0" w:color="00000A"/>
             </w:tcBorders>
             <w:shd w:fill="FFFFFF" w:val="clear"/>
             <w:tcMar>
-              <w:left w:w="88" w:type="dxa"/>
+              <w:left w:w="83" w:type="dxa"/>
             </w:tcMar>
           </w:tcPr>
           <w:p>
@@ -2870,7 +2823,7 @@
               <w:spacing w:lineRule="auto" w:line="240" w:before="0" w:after="0"/>
               <w:jc w:val="center"/>
               <w:rPr>
-                <w:rFonts w:cs="Courier New" w:ascii="Courier New" w:hAnsi="Courier New"/>
+                <w:rFonts w:ascii="Courier New" w:hAnsi="Courier New" w:cs="Courier New"/>
                 <w:sz w:val="24"/>
                 <w:szCs w:val="24"/>
               </w:rPr>
@@ -2892,13 +2845,13 @@
               <w:top w:val="single" w:sz="4" w:space="0" w:color="00000A"/>
               <w:left w:val="single" w:sz="4" w:space="0" w:color="00000A"/>
               <w:bottom w:val="single" w:sz="4" w:space="0" w:color="00000A"/>
+              <w:right w:val="single" w:sz="4" w:space="0" w:color="00000A"/>
               <w:insideH w:val="single" w:sz="4" w:space="0" w:color="00000A"/>
-              <w:right w:val="single" w:sz="4" w:space="0" w:color="00000A"/>
               <w:insideV w:val="single" w:sz="4" w:space="0" w:color="00000A"/>
             </w:tcBorders>
             <w:shd w:fill="FFFFFF" w:val="clear"/>
             <w:tcMar>
-              <w:left w:w="88" w:type="dxa"/>
+              <w:left w:w="83" w:type="dxa"/>
             </w:tcMar>
           </w:tcPr>
           <w:p>
@@ -5339,9 +5292,7 @@
     <w:p>
       <w:pPr>
         <w:pStyle w:val="Normal"/>
-        <w:rPr>
-          <w:rFonts w:ascii="Courier" w:hAnsi="Courier"/>
-        </w:rPr>
+        <w:rPr/>
       </w:pPr>
       <w:r>
         <w:rPr>
@@ -5368,7 +5319,7 @@
 </file>
 
 <file path=word/footer1.xml><?xml version="1.0" encoding="utf-8"?>
-<w:ftr xmlns:o="urn:schemas-microsoft-com:office:office" xmlns:r="http://schemas.openxmlformats.org/officeDocument/2006/relationships" xmlns:v="urn:schemas-microsoft-com:vml" xmlns:w="http://schemas.openxmlformats.org/wordprocessingml/2006/main" xmlns:w10="urn:schemas-microsoft-com:office:word" xmlns:wp="http://schemas.openxmlformats.org/drawingml/2006/wordprocessingDrawing">
+<w:ftr xmlns:o="urn:schemas-microsoft-com:office:office" xmlns:r="http://schemas.openxmlformats.org/officeDocument/2006/relationships" xmlns:v="urn:schemas-microsoft-com:vml" xmlns:w="http://schemas.openxmlformats.org/wordprocessingml/2006/main" xmlns:w10="urn:schemas-microsoft-com:office:word" xmlns:wp="http://schemas.openxmlformats.org/drawingml/2006/wordprocessingDrawing" xmlns:wps="http://schemas.microsoft.com/office/word/2010/wordprocessingShape" xmlns:wpg="http://schemas.microsoft.com/office/word/2010/wordprocessingGroup" xmlns:mc="http://schemas.openxmlformats.org/markup-compatibility/2006" xmlns:wp14="http://schemas.microsoft.com/office/word/2010/wordprocessingDrawing" xmlns:w14="http://schemas.microsoft.com/office/word/2010/wordml" mc:Ignorable="w14 wp14">
   <w:p>
     <w:pPr>
       <w:pStyle w:val="Pieddepage"/>
@@ -5378,45 +5329,119 @@
       <w:rPr/>
     </w:r>
     <w:r>
-      <w:pict>
-        <v:rect fillcolor="#FFFFFF" strokecolor="#000000" strokeweight="0pt" style="position:absolute;width:7pt;height:12.95pt;mso-wrap-distance-left:0pt;mso-wrap-distance-right:0pt;mso-wrap-distance-top:0pt;mso-wrap-distance-bottom:0pt;margin-top:0.05pt;margin-left:252.1pt">
-          <v:fill opacity="0f"/>
-          <v:textbox inset="0in,0in,0in,0in">
-            <w:txbxContent>
-              <w:p>
-                <w:pPr>
-                  <w:pStyle w:val="Pieddepage"/>
-                  <w:rPr/>
-                </w:pPr>
-                <w:r>
-                  <w:rPr/>
-                  <w:fldChar w:fldCharType="begin"/>
-                </w:r>
-                <w:r>
-                  <w:instrText> PAGE </w:instrText>
-                </w:r>
-                <w:r>
-                  <w:fldChar w:fldCharType="separate"/>
-                </w:r>
-                <w:r>
-                  <w:t>0</w:t>
-                </w:r>
-                <w:r>
-                  <w:fldChar w:fldCharType="end"/>
-                </w:r>
-              </w:p>
-            </w:txbxContent>
-          </v:textbox>
-          <w10:wrap type="square"/>
-        </v:rect>
-      </w:pict>
+      <mc:AlternateContent>
+        <mc:Choice Requires="wps">
+          <w:drawing>
+            <wp:anchor behindDoc="1" distT="0" distB="0" distL="0" distR="0" simplePos="0" locked="0" layoutInCell="1" allowOverlap="1" relativeHeight="7">
+              <wp:simplePos x="0" y="0"/>
+              <wp:positionH relativeFrom="column">
+                <wp:posOffset>3201670</wp:posOffset>
+              </wp:positionH>
+              <wp:positionV relativeFrom="paragraph">
+                <wp:posOffset>635</wp:posOffset>
+              </wp:positionV>
+              <wp:extent cx="88900" cy="164465"/>
+              <wp:effectExtent l="0" t="0" r="0" b="0"/>
+              <wp:wrapSquare wrapText="bothSides"/>
+              <wp:docPr id="1" name=""/>
+              <a:graphic xmlns:a="http://schemas.openxmlformats.org/drawingml/2006/main">
+                <a:graphicData uri="http://schemas.microsoft.com/office/word/2010/wordprocessingShape">
+                  <wps:wsp>
+                    <wps:cNvSpPr txBox="1"/>
+                    <wps:spPr>
+                      <a:xfrm>
+                        <a:off x="0" y="0"/>
+                        <a:ext cx="88900" cy="164465"/>
+                      </a:xfrm>
+                      <a:prstGeom prst="rect"/>
+                      <a:solidFill>
+                        <a:srgbClr val="FFFFFF">
+                          <a:alpha val="0"/>
+                        </a:srgbClr>
+                      </a:solidFill>
+                      <a:ln w="635">
+                        <a:solidFill>
+                          <a:srgbClr val="000000"/>
+                        </a:solidFill>
+                      </a:ln>
+                    </wps:spPr>
+                    <wps:txbx>
+                      <w:txbxContent>
+                        <w:p>
+                          <w:pPr>
+                            <w:pStyle w:val="Pieddepage"/>
+                            <w:rPr/>
+                          </w:pPr>
+                          <w:r>
+                            <w:rPr/>
+                            <w:fldChar w:fldCharType="begin"/>
+                          </w:r>
+                          <w:r>
+                            <w:instrText> PAGE </w:instrText>
+                          </w:r>
+                          <w:r>
+                            <w:fldChar w:fldCharType="separate"/>
+                          </w:r>
+                          <w:r>
+                            <w:t>6</w:t>
+                          </w:r>
+                          <w:r>
+                            <w:fldChar w:fldCharType="end"/>
+                          </w:r>
+                        </w:p>
+                      </w:txbxContent>
+                    </wps:txbx>
+                    <wps:bodyPr anchor="t" lIns="0" tIns="0" rIns="0" bIns="0">
+                      <a:noAutofit/>
+                    </wps:bodyPr>
+                  </wps:wsp>
+                </a:graphicData>
+              </a:graphic>
+            </wp:anchor>
+          </w:drawing>
+        </mc:Choice>
+        <mc:Fallback>
+          <w:pict>
+            <v:rect fillcolor="#FFFFFF" strokecolor="#000000" strokeweight="0pt" style="position:absolute;rotation:0;width:7pt;height:12.95pt;mso-wrap-distance-left:0pt;mso-wrap-distance-right:0pt;mso-wrap-distance-top:0pt;mso-wrap-distance-bottom:0pt;margin-top:0.05pt;mso-position-vertical-relative:text;margin-left:252.1pt;mso-position-horizontal-relative:text">
+              <v:fill opacity="0f"/>
+              <v:textbox inset="0in,0in,0in,0in">
+                <w:txbxContent>
+                  <w:p>
+                    <w:pPr>
+                      <w:pStyle w:val="Pieddepage"/>
+                      <w:rPr/>
+                    </w:pPr>
+                    <w:r>
+                      <w:rPr/>
+                      <w:fldChar w:fldCharType="begin"/>
+                    </w:r>
+                    <w:r>
+                      <w:instrText> PAGE </w:instrText>
+                    </w:r>
+                    <w:r>
+                      <w:fldChar w:fldCharType="separate"/>
+                    </w:r>
+                    <w:r>
+                      <w:t>6</w:t>
+                    </w:r>
+                    <w:r>
+                      <w:fldChar w:fldCharType="end"/>
+                    </w:r>
+                  </w:p>
+                </w:txbxContent>
+              </v:textbox>
+              <w10:wrap type="square"/>
+            </v:rect>
+          </w:pict>
+        </mc:Fallback>
+      </mc:AlternateContent>
     </w:r>
   </w:p>
 </w:ftr>
 </file>
 
 <file path=word/footer2.xml><?xml version="1.0" encoding="utf-8"?>
-<w:ftr xmlns:o="urn:schemas-microsoft-com:office:office" xmlns:r="http://schemas.openxmlformats.org/officeDocument/2006/relationships" xmlns:v="urn:schemas-microsoft-com:vml" xmlns:w="http://schemas.openxmlformats.org/wordprocessingml/2006/main" xmlns:w10="urn:schemas-microsoft-com:office:word" xmlns:wp="http://schemas.openxmlformats.org/drawingml/2006/wordprocessingDrawing">
+<w:ftr xmlns:o="urn:schemas-microsoft-com:office:office" xmlns:r="http://schemas.openxmlformats.org/officeDocument/2006/relationships" xmlns:v="urn:schemas-microsoft-com:vml" xmlns:w="http://schemas.openxmlformats.org/wordprocessingml/2006/main" xmlns:w10="urn:schemas-microsoft-com:office:word" xmlns:wp="http://schemas.openxmlformats.org/drawingml/2006/wordprocessingDrawing" xmlns:wps="http://schemas.microsoft.com/office/word/2010/wordprocessingShape" xmlns:wpg="http://schemas.microsoft.com/office/word/2010/wordprocessingGroup" xmlns:mc="http://schemas.openxmlformats.org/markup-compatibility/2006" xmlns:wp14="http://schemas.microsoft.com/office/word/2010/wordprocessingDrawing" xmlns:w14="http://schemas.microsoft.com/office/word/2010/wordml" mc:Ignorable="w14 wp14">
   <w:p>
     <w:pPr>
       <w:pStyle w:val="Pieddepage"/>
@@ -5426,45 +5451,119 @@
       <w:rPr/>
     </w:r>
     <w:r>
-      <w:pict>
-        <v:rect fillcolor="#FFFFFF" strokecolor="#000000" strokeweight="0pt" style="position:absolute;width:7pt;height:12.95pt;mso-wrap-distance-left:0pt;mso-wrap-distance-right:0pt;mso-wrap-distance-top:0pt;mso-wrap-distance-bottom:0pt;margin-top:0.05pt;margin-left:252.1pt">
-          <v:fill opacity="0f"/>
-          <v:textbox inset="0in,0in,0in,0in">
-            <w:txbxContent>
-              <w:p>
-                <w:pPr>
-                  <w:pStyle w:val="Pieddepage"/>
-                  <w:rPr/>
-                </w:pPr>
-                <w:r>
-                  <w:rPr/>
-                  <w:fldChar w:fldCharType="begin"/>
-                </w:r>
-                <w:r>
-                  <w:instrText> PAGE </w:instrText>
-                </w:r>
-                <w:r>
-                  <w:fldChar w:fldCharType="separate"/>
-                </w:r>
-                <w:r>
-                  <w:t>0</w:t>
-                </w:r>
-                <w:r>
-                  <w:fldChar w:fldCharType="end"/>
-                </w:r>
-              </w:p>
-            </w:txbxContent>
-          </v:textbox>
-          <w10:wrap type="square"/>
-        </v:rect>
-      </w:pict>
+      <mc:AlternateContent>
+        <mc:Choice Requires="wps">
+          <w:drawing>
+            <wp:anchor behindDoc="1" distT="0" distB="0" distL="0" distR="0" simplePos="0" locked="0" layoutInCell="1" allowOverlap="1" relativeHeight="4">
+              <wp:simplePos x="0" y="0"/>
+              <wp:positionH relativeFrom="column">
+                <wp:posOffset>3201670</wp:posOffset>
+              </wp:positionH>
+              <wp:positionV relativeFrom="paragraph">
+                <wp:posOffset>635</wp:posOffset>
+              </wp:positionV>
+              <wp:extent cx="88900" cy="164465"/>
+              <wp:effectExtent l="0" t="0" r="0" b="0"/>
+              <wp:wrapSquare wrapText="bothSides"/>
+              <wp:docPr id="2" name=""/>
+              <a:graphic xmlns:a="http://schemas.openxmlformats.org/drawingml/2006/main">
+                <a:graphicData uri="http://schemas.microsoft.com/office/word/2010/wordprocessingShape">
+                  <wps:wsp>
+                    <wps:cNvSpPr txBox="1"/>
+                    <wps:spPr>
+                      <a:xfrm>
+                        <a:off x="0" y="0"/>
+                        <a:ext cx="88900" cy="164465"/>
+                      </a:xfrm>
+                      <a:prstGeom prst="rect"/>
+                      <a:solidFill>
+                        <a:srgbClr val="FFFFFF">
+                          <a:alpha val="0"/>
+                        </a:srgbClr>
+                      </a:solidFill>
+                      <a:ln w="635">
+                        <a:solidFill>
+                          <a:srgbClr val="000000"/>
+                        </a:solidFill>
+                      </a:ln>
+                    </wps:spPr>
+                    <wps:txbx>
+                      <w:txbxContent>
+                        <w:p>
+                          <w:pPr>
+                            <w:pStyle w:val="Pieddepage"/>
+                            <w:rPr/>
+                          </w:pPr>
+                          <w:r>
+                            <w:rPr/>
+                            <w:fldChar w:fldCharType="begin"/>
+                          </w:r>
+                          <w:r>
+                            <w:instrText> PAGE </w:instrText>
+                          </w:r>
+                          <w:r>
+                            <w:fldChar w:fldCharType="separate"/>
+                          </w:r>
+                          <w:r>
+                            <w:t>5</w:t>
+                          </w:r>
+                          <w:r>
+                            <w:fldChar w:fldCharType="end"/>
+                          </w:r>
+                        </w:p>
+                      </w:txbxContent>
+                    </wps:txbx>
+                    <wps:bodyPr anchor="t" lIns="0" tIns="0" rIns="0" bIns="0">
+                      <a:noAutofit/>
+                    </wps:bodyPr>
+                  </wps:wsp>
+                </a:graphicData>
+              </a:graphic>
+            </wp:anchor>
+          </w:drawing>
+        </mc:Choice>
+        <mc:Fallback>
+          <w:pict>
+            <v:rect fillcolor="#FFFFFF" strokecolor="#000000" strokeweight="0pt" style="position:absolute;rotation:0;width:7pt;height:12.95pt;mso-wrap-distance-left:0pt;mso-wrap-distance-right:0pt;mso-wrap-distance-top:0pt;mso-wrap-distance-bottom:0pt;margin-top:0.05pt;mso-position-vertical-relative:text;margin-left:252.1pt;mso-position-horizontal-relative:text">
+              <v:fill opacity="0f"/>
+              <v:textbox inset="0in,0in,0in,0in">
+                <w:txbxContent>
+                  <w:p>
+                    <w:pPr>
+                      <w:pStyle w:val="Pieddepage"/>
+                      <w:rPr/>
+                    </w:pPr>
+                    <w:r>
+                      <w:rPr/>
+                      <w:fldChar w:fldCharType="begin"/>
+                    </w:r>
+                    <w:r>
+                      <w:instrText> PAGE </w:instrText>
+                    </w:r>
+                    <w:r>
+                      <w:fldChar w:fldCharType="separate"/>
+                    </w:r>
+                    <w:r>
+                      <w:t>5</w:t>
+                    </w:r>
+                    <w:r>
+                      <w:fldChar w:fldCharType="end"/>
+                    </w:r>
+                  </w:p>
+                </w:txbxContent>
+              </v:textbox>
+              <w10:wrap type="square"/>
+            </v:rect>
+          </w:pict>
+        </mc:Fallback>
+      </mc:AlternateContent>
     </w:r>
   </w:p>
 </w:ftr>
 </file>
 
 <file path=word/header1.xml><?xml version="1.0" encoding="utf-8"?>
-<w:hdr xmlns:o="urn:schemas-microsoft-com:office:office" xmlns:r="http://schemas.openxmlformats.org/officeDocument/2006/relationships" xmlns:v="urn:schemas-microsoft-com:vml" xmlns:w="http://schemas.openxmlformats.org/wordprocessingml/2006/main" xmlns:w10="urn:schemas-microsoft-com:office:word" xmlns:wp="http://schemas.openxmlformats.org/drawingml/2006/wordprocessingDrawing">
+<w:hdr xmlns:o="urn:schemas-microsoft-com:office:office" xmlns:r="http://schemas.openxmlformats.org/officeDocument/2006/relationships" xmlns:v="urn:schemas-microsoft-com:vml" xmlns:w="http://schemas.openxmlformats.org/wordprocessingml/2006/main" xmlns:w10="urn:schemas-microsoft-com:office:word" xmlns:wp="http://schemas.openxmlformats.org/drawingml/2006/wordprocessingDrawing" xmlns:wps="http://schemas.microsoft.com/office/word/2010/wordprocessingShape" xmlns:wpg="http://schemas.microsoft.com/office/word/2010/wordprocessingGroup" xmlns:mc="http://schemas.openxmlformats.org/markup-compatibility/2006" xmlns:wp14="http://schemas.microsoft.com/office/word/2010/wordprocessingDrawing" xmlns:w14="http://schemas.microsoft.com/office/word/2010/wordml" mc:Ignorable="w14 wp14">
   <w:p>
     <w:pPr>
       <w:pStyle w:val="Entte"/>
@@ -5479,7 +5578,7 @@
 </file>
 
 <file path=word/header2.xml><?xml version="1.0" encoding="utf-8"?>
-<w:hdr xmlns:o="urn:schemas-microsoft-com:office:office" xmlns:r="http://schemas.openxmlformats.org/officeDocument/2006/relationships" xmlns:v="urn:schemas-microsoft-com:vml" xmlns:w="http://schemas.openxmlformats.org/wordprocessingml/2006/main" xmlns:w10="urn:schemas-microsoft-com:office:word" xmlns:wp="http://schemas.openxmlformats.org/drawingml/2006/wordprocessingDrawing">
+<w:hdr xmlns:o="urn:schemas-microsoft-com:office:office" xmlns:r="http://schemas.openxmlformats.org/officeDocument/2006/relationships" xmlns:v="urn:schemas-microsoft-com:vml" xmlns:w="http://schemas.openxmlformats.org/wordprocessingml/2006/main" xmlns:w10="urn:schemas-microsoft-com:office:word" xmlns:wp="http://schemas.openxmlformats.org/drawingml/2006/wordprocessingDrawing" xmlns:wps="http://schemas.microsoft.com/office/word/2010/wordprocessingShape" xmlns:wpg="http://schemas.microsoft.com/office/word/2010/wordprocessingGroup" xmlns:mc="http://schemas.openxmlformats.org/markup-compatibility/2006" xmlns:wp14="http://schemas.microsoft.com/office/word/2010/wordprocessingDrawing" xmlns:w14="http://schemas.microsoft.com/office/word/2010/wordml" mc:Ignorable="w14 wp14">
   <w:p>
     <w:pPr>
       <w:pStyle w:val="Entte"/>
@@ -5500,12 +5599,11 @@
 </file>
 
 <file path=word/styles.xml><?xml version="1.0" encoding="utf-8"?>
-<w:styles xmlns:w="http://schemas.openxmlformats.org/wordprocessingml/2006/main">
+<w:styles xmlns:w="http://schemas.openxmlformats.org/wordprocessingml/2006/main" xmlns:w14="http://schemas.microsoft.com/office/word/2010/wordml" xmlns:mc="http://schemas.openxmlformats.org/markup-compatibility/2006" mc:Ignorable="w14">
   <w:docDefaults>
     <w:rPrDefault>
       <w:rPr>
         <w:rFonts w:ascii="Times New Roman" w:hAnsi="Times New Roman" w:eastAsia="Times New Roman" w:cs="Times New Roman"/>
-        <w:sz w:val="22"/>
         <w:szCs w:val="22"/>
         <w:lang w:val="fr-CA" w:eastAsia="fr-CA" w:bidi="ar-SA"/>
       </w:rPr>
@@ -5516,144 +5614,144 @@
       </w:pPr>
     </w:pPrDefault>
   </w:docDefaults>
-  <w:latentStyles w:count="267" w:defQFormat="0" w:defUnhideWhenUsed="1" w:defSemiHidden="1" w:defUIPriority="99" w:defLockedState="0">
-    <w:lsdException w:qFormat="1" w:semiHidden="0" w:uiPriority="0" w:unhideWhenUsed="0" w:name="Normal"/>
-    <w:lsdException w:qFormat="1" w:semiHidden="0" w:uiPriority="9" w:unhideWhenUsed="0" w:name="heading 1"/>
-    <w:lsdException w:qFormat="1" w:semiHidden="0" w:uiPriority="9" w:unhideWhenUsed="0" w:name="heading 2"/>
-    <w:lsdException w:qFormat="1" w:semiHidden="0" w:uiPriority="9" w:unhideWhenUsed="0" w:name="heading 3"/>
-    <w:lsdException w:qFormat="1" w:semiHidden="0" w:uiPriority="9" w:unhideWhenUsed="0" w:name="heading 4"/>
-    <w:lsdException w:qFormat="1" w:semiHidden="0" w:uiPriority="9" w:unhideWhenUsed="0" w:name="heading 5"/>
-    <w:lsdException w:qFormat="1" w:semiHidden="0" w:uiPriority="9" w:unhideWhenUsed="0" w:name="heading 6"/>
-    <w:lsdException w:qFormat="1" w:semiHidden="0" w:uiPriority="9" w:unhideWhenUsed="0" w:name="heading 7"/>
-    <w:lsdException w:qFormat="1" w:semiHidden="0" w:uiPriority="9" w:unhideWhenUsed="0" w:name="heading 8"/>
-    <w:lsdException w:qFormat="1" w:semiHidden="0" w:uiPriority="9" w:unhideWhenUsed="0" w:name="heading 9"/>
-    <w:lsdException w:uiPriority="39" w:name="toc 1"/>
-    <w:lsdException w:uiPriority="39" w:name="toc 2"/>
-    <w:lsdException w:uiPriority="39" w:name="toc 3"/>
-    <w:lsdException w:uiPriority="39" w:name="toc 4"/>
-    <w:lsdException w:uiPriority="39" w:name="toc 5"/>
-    <w:lsdException w:uiPriority="39" w:name="toc 6"/>
-    <w:lsdException w:uiPriority="39" w:name="toc 7"/>
-    <w:lsdException w:uiPriority="39" w:name="toc 8"/>
-    <w:lsdException w:uiPriority="39" w:name="toc 9"/>
-    <w:lsdException w:qFormat="1" w:semiHidden="0" w:uiPriority="35" w:unhideWhenUsed="0" w:name="caption"/>
-    <w:lsdException w:qFormat="1" w:semiHidden="0" w:uiPriority="10" w:unhideWhenUsed="0" w:name="Title"/>
-    <w:lsdException w:uiPriority="1" w:name="Default Paragraph Font"/>
-    <w:lsdException w:qFormat="1" w:semiHidden="0" w:uiPriority="11" w:unhideWhenUsed="0" w:name="Subtitle"/>
-    <w:lsdException w:qFormat="1" w:semiHidden="0" w:uiPriority="22" w:unhideWhenUsed="0" w:name="Strong"/>
-    <w:lsdException w:qFormat="1" w:semiHidden="0" w:uiPriority="20" w:unhideWhenUsed="0" w:name="Emphasis"/>
-    <w:lsdException w:semiHidden="0" w:uiPriority="59" w:unhideWhenUsed="0" w:name="Table Grid"/>
-    <w:lsdException w:unhideWhenUsed="0" w:name="Placeholder Text"/>
-    <w:lsdException w:qFormat="1" w:semiHidden="0" w:uiPriority="1" w:unhideWhenUsed="0" w:name="No Spacing"/>
-    <w:lsdException w:semiHidden="0" w:uiPriority="60" w:unhideWhenUsed="0" w:name="Light Shading"/>
-    <w:lsdException w:semiHidden="0" w:uiPriority="61" w:unhideWhenUsed="0" w:name="Light List"/>
-    <w:lsdException w:semiHidden="0" w:uiPriority="62" w:unhideWhenUsed="0" w:name="Light Grid"/>
-    <w:lsdException w:semiHidden="0" w:uiPriority="63" w:unhideWhenUsed="0" w:name="Medium Shading 1"/>
-    <w:lsdException w:semiHidden="0" w:uiPriority="64" w:unhideWhenUsed="0" w:name="Medium Shading 2"/>
-    <w:lsdException w:semiHidden="0" w:uiPriority="65" w:unhideWhenUsed="0" w:name="Medium List 1"/>
-    <w:lsdException w:semiHidden="0" w:uiPriority="66" w:unhideWhenUsed="0" w:name="Medium List 2"/>
-    <w:lsdException w:semiHidden="0" w:uiPriority="67" w:unhideWhenUsed="0" w:name="Medium Grid 1"/>
-    <w:lsdException w:semiHidden="0" w:uiPriority="68" w:unhideWhenUsed="0" w:name="Medium Grid 2"/>
-    <w:lsdException w:semiHidden="0" w:uiPriority="69" w:unhideWhenUsed="0" w:name="Medium Grid 3"/>
-    <w:lsdException w:semiHidden="0" w:uiPriority="70" w:unhideWhenUsed="0" w:name="Dark List"/>
-    <w:lsdException w:semiHidden="0" w:uiPriority="71" w:unhideWhenUsed="0" w:name="Colorful Shading"/>
-    <w:lsdException w:semiHidden="0" w:uiPriority="72" w:unhideWhenUsed="0" w:name="Colorful List"/>
-    <w:lsdException w:semiHidden="0" w:uiPriority="73" w:unhideWhenUsed="0" w:name="Colorful Grid"/>
-    <w:lsdException w:semiHidden="0" w:uiPriority="60" w:unhideWhenUsed="0" w:name="Light Shading Accent 1"/>
-    <w:lsdException w:semiHidden="0" w:uiPriority="61" w:unhideWhenUsed="0" w:name="Light List Accent 1"/>
-    <w:lsdException w:semiHidden="0" w:uiPriority="62" w:unhideWhenUsed="0" w:name="Light Grid Accent 1"/>
-    <w:lsdException w:semiHidden="0" w:uiPriority="63" w:unhideWhenUsed="0" w:name="Medium Shading 1 Accent 1"/>
-    <w:lsdException w:semiHidden="0" w:uiPriority="64" w:unhideWhenUsed="0" w:name="Medium Shading 2 Accent 1"/>
-    <w:lsdException w:semiHidden="0" w:uiPriority="65" w:unhideWhenUsed="0" w:name="Medium List 1 Accent 1"/>
-    <w:lsdException w:unhideWhenUsed="0" w:name="Revision"/>
-    <w:lsdException w:qFormat="1" w:semiHidden="0" w:uiPriority="34" w:unhideWhenUsed="0" w:name="List Paragraph"/>
-    <w:lsdException w:qFormat="1" w:semiHidden="0" w:uiPriority="29" w:unhideWhenUsed="0" w:name="Quote"/>
-    <w:lsdException w:qFormat="1" w:semiHidden="0" w:uiPriority="30" w:unhideWhenUsed="0" w:name="Intense Quote"/>
-    <w:lsdException w:semiHidden="0" w:uiPriority="66" w:unhideWhenUsed="0" w:name="Medium List 2 Accent 1"/>
-    <w:lsdException w:semiHidden="0" w:uiPriority="67" w:unhideWhenUsed="0" w:name="Medium Grid 1 Accent 1"/>
-    <w:lsdException w:semiHidden="0" w:uiPriority="68" w:unhideWhenUsed="0" w:name="Medium Grid 2 Accent 1"/>
-    <w:lsdException w:semiHidden="0" w:uiPriority="69" w:unhideWhenUsed="0" w:name="Medium Grid 3 Accent 1"/>
-    <w:lsdException w:semiHidden="0" w:uiPriority="70" w:unhideWhenUsed="0" w:name="Dark List Accent 1"/>
-    <w:lsdException w:semiHidden="0" w:uiPriority="71" w:unhideWhenUsed="0" w:name="Colorful Shading Accent 1"/>
-    <w:lsdException w:semiHidden="0" w:uiPriority="72" w:unhideWhenUsed="0" w:name="Colorful List Accent 1"/>
-    <w:lsdException w:semiHidden="0" w:uiPriority="73" w:unhideWhenUsed="0" w:name="Colorful Grid Accent 1"/>
-    <w:lsdException w:semiHidden="0" w:uiPriority="60" w:unhideWhenUsed="0" w:name="Light Shading Accent 2"/>
-    <w:lsdException w:semiHidden="0" w:uiPriority="61" w:unhideWhenUsed="0" w:name="Light List Accent 2"/>
-    <w:lsdException w:semiHidden="0" w:uiPriority="62" w:unhideWhenUsed="0" w:name="Light Grid Accent 2"/>
-    <w:lsdException w:semiHidden="0" w:uiPriority="63" w:unhideWhenUsed="0" w:name="Medium Shading 1 Accent 2"/>
-    <w:lsdException w:semiHidden="0" w:uiPriority="64" w:unhideWhenUsed="0" w:name="Medium Shading 2 Accent 2"/>
-    <w:lsdException w:semiHidden="0" w:uiPriority="65" w:unhideWhenUsed="0" w:name="Medium List 1 Accent 2"/>
-    <w:lsdException w:semiHidden="0" w:uiPriority="66" w:unhideWhenUsed="0" w:name="Medium List 2 Accent 2"/>
-    <w:lsdException w:semiHidden="0" w:uiPriority="67" w:unhideWhenUsed="0" w:name="Medium Grid 1 Accent 2"/>
-    <w:lsdException w:semiHidden="0" w:uiPriority="68" w:unhideWhenUsed="0" w:name="Medium Grid 2 Accent 2"/>
-    <w:lsdException w:semiHidden="0" w:uiPriority="69" w:unhideWhenUsed="0" w:name="Medium Grid 3 Accent 2"/>
-    <w:lsdException w:semiHidden="0" w:uiPriority="70" w:unhideWhenUsed="0" w:name="Dark List Accent 2"/>
-    <w:lsdException w:semiHidden="0" w:uiPriority="71" w:unhideWhenUsed="0" w:name="Colorful Shading Accent 2"/>
-    <w:lsdException w:semiHidden="0" w:uiPriority="72" w:unhideWhenUsed="0" w:name="Colorful List Accent 2"/>
-    <w:lsdException w:semiHidden="0" w:uiPriority="73" w:unhideWhenUsed="0" w:name="Colorful Grid Accent 2"/>
-    <w:lsdException w:semiHidden="0" w:uiPriority="60" w:unhideWhenUsed="0" w:name="Light Shading Accent 3"/>
-    <w:lsdException w:semiHidden="0" w:uiPriority="61" w:unhideWhenUsed="0" w:name="Light List Accent 3"/>
-    <w:lsdException w:semiHidden="0" w:uiPriority="62" w:unhideWhenUsed="0" w:name="Light Grid Accent 3"/>
-    <w:lsdException w:semiHidden="0" w:uiPriority="63" w:unhideWhenUsed="0" w:name="Medium Shading 1 Accent 3"/>
-    <w:lsdException w:semiHidden="0" w:uiPriority="64" w:unhideWhenUsed="0" w:name="Medium Shading 2 Accent 3"/>
-    <w:lsdException w:semiHidden="0" w:uiPriority="65" w:unhideWhenUsed="0" w:name="Medium List 1 Accent 3"/>
-    <w:lsdException w:semiHidden="0" w:uiPriority="66" w:unhideWhenUsed="0" w:name="Medium List 2 Accent 3"/>
-    <w:lsdException w:semiHidden="0" w:uiPriority="67" w:unhideWhenUsed="0" w:name="Medium Grid 1 Accent 3"/>
-    <w:lsdException w:semiHidden="0" w:uiPriority="68" w:unhideWhenUsed="0" w:name="Medium Grid 2 Accent 3"/>
-    <w:lsdException w:semiHidden="0" w:uiPriority="69" w:unhideWhenUsed="0" w:name="Medium Grid 3 Accent 3"/>
-    <w:lsdException w:semiHidden="0" w:uiPriority="70" w:unhideWhenUsed="0" w:name="Dark List Accent 3"/>
-    <w:lsdException w:semiHidden="0" w:uiPriority="71" w:unhideWhenUsed="0" w:name="Colorful Shading Accent 3"/>
-    <w:lsdException w:semiHidden="0" w:uiPriority="72" w:unhideWhenUsed="0" w:name="Colorful List Accent 3"/>
-    <w:lsdException w:semiHidden="0" w:uiPriority="73" w:unhideWhenUsed="0" w:name="Colorful Grid Accent 3"/>
-    <w:lsdException w:semiHidden="0" w:uiPriority="60" w:unhideWhenUsed="0" w:name="Light Shading Accent 4"/>
-    <w:lsdException w:semiHidden="0" w:uiPriority="61" w:unhideWhenUsed="0" w:name="Light List Accent 4"/>
-    <w:lsdException w:semiHidden="0" w:uiPriority="62" w:unhideWhenUsed="0" w:name="Light Grid Accent 4"/>
-    <w:lsdException w:semiHidden="0" w:uiPriority="63" w:unhideWhenUsed="0" w:name="Medium Shading 1 Accent 4"/>
-    <w:lsdException w:semiHidden="0" w:uiPriority="64" w:unhideWhenUsed="0" w:name="Medium Shading 2 Accent 4"/>
-    <w:lsdException w:semiHidden="0" w:uiPriority="65" w:unhideWhenUsed="0" w:name="Medium List 1 Accent 4"/>
-    <w:lsdException w:semiHidden="0" w:uiPriority="66" w:unhideWhenUsed="0" w:name="Medium List 2 Accent 4"/>
-    <w:lsdException w:semiHidden="0" w:uiPriority="67" w:unhideWhenUsed="0" w:name="Medium Grid 1 Accent 4"/>
-    <w:lsdException w:semiHidden="0" w:uiPriority="68" w:unhideWhenUsed="0" w:name="Medium Grid 2 Accent 4"/>
-    <w:lsdException w:semiHidden="0" w:uiPriority="69" w:unhideWhenUsed="0" w:name="Medium Grid 3 Accent 4"/>
-    <w:lsdException w:semiHidden="0" w:uiPriority="70" w:unhideWhenUsed="0" w:name="Dark List Accent 4"/>
-    <w:lsdException w:semiHidden="0" w:uiPriority="71" w:unhideWhenUsed="0" w:name="Colorful Shading Accent 4"/>
-    <w:lsdException w:semiHidden="0" w:uiPriority="72" w:unhideWhenUsed="0" w:name="Colorful List Accent 4"/>
-    <w:lsdException w:semiHidden="0" w:uiPriority="73" w:unhideWhenUsed="0" w:name="Colorful Grid Accent 4"/>
-    <w:lsdException w:semiHidden="0" w:uiPriority="60" w:unhideWhenUsed="0" w:name="Light Shading Accent 5"/>
-    <w:lsdException w:semiHidden="0" w:uiPriority="61" w:unhideWhenUsed="0" w:name="Light List Accent 5"/>
-    <w:lsdException w:semiHidden="0" w:uiPriority="62" w:unhideWhenUsed="0" w:name="Light Grid Accent 5"/>
-    <w:lsdException w:semiHidden="0" w:uiPriority="63" w:unhideWhenUsed="0" w:name="Medium Shading 1 Accent 5"/>
-    <w:lsdException w:semiHidden="0" w:uiPriority="64" w:unhideWhenUsed="0" w:name="Medium Shading 2 Accent 5"/>
-    <w:lsdException w:semiHidden="0" w:uiPriority="65" w:unhideWhenUsed="0" w:name="Medium List 1 Accent 5"/>
-    <w:lsdException w:semiHidden="0" w:uiPriority="66" w:unhideWhenUsed="0" w:name="Medium List 2 Accent 5"/>
-    <w:lsdException w:semiHidden="0" w:uiPriority="67" w:unhideWhenUsed="0" w:name="Medium Grid 1 Accent 5"/>
-    <w:lsdException w:semiHidden="0" w:uiPriority="68" w:unhideWhenUsed="0" w:name="Medium Grid 2 Accent 5"/>
-    <w:lsdException w:semiHidden="0" w:uiPriority="69" w:unhideWhenUsed="0" w:name="Medium Grid 3 Accent 5"/>
-    <w:lsdException w:semiHidden="0" w:uiPriority="70" w:unhideWhenUsed="0" w:name="Dark List Accent 5"/>
-    <w:lsdException w:semiHidden="0" w:uiPriority="71" w:unhideWhenUsed="0" w:name="Colorful Shading Accent 5"/>
-    <w:lsdException w:semiHidden="0" w:uiPriority="72" w:unhideWhenUsed="0" w:name="Colorful List Accent 5"/>
-    <w:lsdException w:semiHidden="0" w:uiPriority="73" w:unhideWhenUsed="0" w:name="Colorful Grid Accent 5"/>
-    <w:lsdException w:semiHidden="0" w:uiPriority="60" w:unhideWhenUsed="0" w:name="Light Shading Accent 6"/>
-    <w:lsdException w:semiHidden="0" w:uiPriority="61" w:unhideWhenUsed="0" w:name="Light List Accent 6"/>
-    <w:lsdException w:semiHidden="0" w:uiPriority="62" w:unhideWhenUsed="0" w:name="Light Grid Accent 6"/>
-    <w:lsdException w:semiHidden="0" w:uiPriority="63" w:unhideWhenUsed="0" w:name="Medium Shading 1 Accent 6"/>
-    <w:lsdException w:semiHidden="0" w:uiPriority="64" w:unhideWhenUsed="0" w:name="Medium Shading 2 Accent 6"/>
-    <w:lsdException w:semiHidden="0" w:uiPriority="65" w:unhideWhenUsed="0" w:name="Medium List 1 Accent 6"/>
-    <w:lsdException w:semiHidden="0" w:uiPriority="66" w:unhideWhenUsed="0" w:name="Medium List 2 Accent 6"/>
-    <w:lsdException w:semiHidden="0" w:uiPriority="67" w:unhideWhenUsed="0" w:name="Medium Grid 1 Accent 6"/>
-    <w:lsdException w:semiHidden="0" w:uiPriority="68" w:unhideWhenUsed="0" w:name="Medium Grid 2 Accent 6"/>
-    <w:lsdException w:semiHidden="0" w:uiPriority="69" w:unhideWhenUsed="0" w:name="Medium Grid 3 Accent 6"/>
-    <w:lsdException w:semiHidden="0" w:uiPriority="70" w:unhideWhenUsed="0" w:name="Dark List Accent 6"/>
-    <w:lsdException w:semiHidden="0" w:uiPriority="71" w:unhideWhenUsed="0" w:name="Colorful Shading Accent 6"/>
-    <w:lsdException w:semiHidden="0" w:uiPriority="72" w:unhideWhenUsed="0" w:name="Colorful List Accent 6"/>
-    <w:lsdException w:semiHidden="0" w:uiPriority="73" w:unhideWhenUsed="0" w:name="Colorful Grid Accent 6"/>
-    <w:lsdException w:qFormat="1" w:semiHidden="0" w:uiPriority="19" w:unhideWhenUsed="0" w:name="Subtle Emphasis"/>
-    <w:lsdException w:qFormat="1" w:semiHidden="0" w:uiPriority="21" w:unhideWhenUsed="0" w:name="Intense Emphasis"/>
-    <w:lsdException w:qFormat="1" w:semiHidden="0" w:uiPriority="31" w:unhideWhenUsed="0" w:name="Subtle Reference"/>
-    <w:lsdException w:qFormat="1" w:semiHidden="0" w:uiPriority="32" w:unhideWhenUsed="0" w:name="Intense Reference"/>
-    <w:lsdException w:qFormat="1" w:semiHidden="0" w:uiPriority="33" w:unhideWhenUsed="0" w:name="Book Title"/>
-    <w:lsdException w:uiPriority="37" w:name="Bibliography"/>
-    <w:lsdException w:qFormat="1" w:uiPriority="39" w:name="TOC Heading"/>
+  <w:latentStyles w:defLockedState="0" w:defUIPriority="99" w:defSemiHidden="1" w:defUnhideWhenUsed="1" w:defQFormat="0" w:count="267">
+    <w:lsdException w:name="Normal" w:uiPriority="0" w:semiHidden="0" w:unhideWhenUsed="0" w:qFormat="1"/>
+    <w:lsdException w:name="heading 1" w:uiPriority="9" w:semiHidden="0" w:unhideWhenUsed="0" w:qFormat="1"/>
+    <w:lsdException w:name="heading 2" w:uiPriority="9" w:semiHidden="0" w:unhideWhenUsed="0" w:qFormat="1"/>
+    <w:lsdException w:name="heading 3" w:uiPriority="9" w:semiHidden="0" w:unhideWhenUsed="0" w:qFormat="1"/>
+    <w:lsdException w:name="heading 4" w:uiPriority="9" w:semiHidden="0" w:unhideWhenUsed="0" w:qFormat="1"/>
+    <w:lsdException w:name="heading 5" w:uiPriority="9" w:semiHidden="0" w:unhideWhenUsed="0" w:qFormat="1"/>
+    <w:lsdException w:name="heading 6" w:uiPriority="9" w:semiHidden="0" w:unhideWhenUsed="0" w:qFormat="1"/>
+    <w:lsdException w:name="heading 7" w:uiPriority="9" w:semiHidden="0" w:unhideWhenUsed="0" w:qFormat="1"/>
+    <w:lsdException w:name="heading 8" w:uiPriority="9" w:semiHidden="0" w:unhideWhenUsed="0" w:qFormat="1"/>
+    <w:lsdException w:name="heading 9" w:uiPriority="9" w:semiHidden="0" w:unhideWhenUsed="0" w:qFormat="1"/>
+    <w:lsdException w:name="toc 1" w:uiPriority="39"/>
+    <w:lsdException w:name="toc 2" w:uiPriority="39"/>
+    <w:lsdException w:name="toc 3" w:uiPriority="39"/>
+    <w:lsdException w:name="toc 4" w:uiPriority="39"/>
+    <w:lsdException w:name="toc 5" w:uiPriority="39"/>
+    <w:lsdException w:name="toc 6" w:uiPriority="39"/>
+    <w:lsdException w:name="toc 7" w:uiPriority="39"/>
+    <w:lsdException w:name="toc 8" w:uiPriority="39"/>
+    <w:lsdException w:name="toc 9" w:uiPriority="39"/>
+    <w:lsdException w:name="caption" w:uiPriority="35" w:semiHidden="0" w:unhideWhenUsed="0" w:qFormat="1"/>
+    <w:lsdException w:name="Title" w:uiPriority="10" w:semiHidden="0" w:unhideWhenUsed="0" w:qFormat="1"/>
+    <w:lsdException w:name="Default Paragraph Font" w:uiPriority="1"/>
+    <w:lsdException w:name="Subtitle" w:uiPriority="11" w:semiHidden="0" w:unhideWhenUsed="0" w:qFormat="1"/>
+    <w:lsdException w:name="Strong" w:uiPriority="22" w:semiHidden="0" w:unhideWhenUsed="0" w:qFormat="1"/>
+    <w:lsdException w:name="Emphasis" w:uiPriority="20" w:semiHidden="0" w:unhideWhenUsed="0" w:qFormat="1"/>
+    <w:lsdException w:name="Table Grid" w:uiPriority="59" w:semiHidden="0" w:unhideWhenUsed="0"/>
+    <w:lsdException w:name="Placeholder Text" w:unhideWhenUsed="0"/>
+    <w:lsdException w:name="No Spacing" w:uiPriority="1" w:semiHidden="0" w:unhideWhenUsed="0" w:qFormat="1"/>
+    <w:lsdException w:name="Light Shading" w:uiPriority="60" w:semiHidden="0" w:unhideWhenUsed="0"/>
+    <w:lsdException w:name="Light List" w:uiPriority="61" w:semiHidden="0" w:unhideWhenUsed="0"/>
+    <w:lsdException w:name="Light Grid" w:uiPriority="62" w:semiHidden="0" w:unhideWhenUsed="0"/>
+    <w:lsdException w:name="Medium Shading 1" w:uiPriority="63" w:semiHidden="0" w:unhideWhenUsed="0"/>
+    <w:lsdException w:name="Medium Shading 2" w:uiPriority="64" w:semiHidden="0" w:unhideWhenUsed="0"/>
+    <w:lsdException w:name="Medium List 1" w:uiPriority="65" w:semiHidden="0" w:unhideWhenUsed="0"/>
+    <w:lsdException w:name="Medium List 2" w:uiPriority="66" w:semiHidden="0" w:unhideWhenUsed="0"/>
+    <w:lsdException w:name="Medium Grid 1" w:uiPriority="67" w:semiHidden="0" w:unhideWhenUsed="0"/>
+    <w:lsdException w:name="Medium Grid 2" w:uiPriority="68" w:semiHidden="0" w:unhideWhenUsed="0"/>
+    <w:lsdException w:name="Medium Grid 3" w:uiPriority="69" w:semiHidden="0" w:unhideWhenUsed="0"/>
+    <w:lsdException w:name="Dark List" w:uiPriority="70" w:semiHidden="0" w:unhideWhenUsed="0"/>
+    <w:lsdException w:name="Colorful Shading" w:uiPriority="71" w:semiHidden="0" w:unhideWhenUsed="0"/>
+    <w:lsdException w:name="Colorful List" w:uiPriority="72" w:semiHidden="0" w:unhideWhenUsed="0"/>
+    <w:lsdException w:name="Colorful Grid" w:uiPriority="73" w:semiHidden="0" w:unhideWhenUsed="0"/>
+    <w:lsdException w:name="Light Shading Accent 1" w:uiPriority="60" w:semiHidden="0" w:unhideWhenUsed="0"/>
+    <w:lsdException w:name="Light List Accent 1" w:uiPriority="61" w:semiHidden="0" w:unhideWhenUsed="0"/>
+    <w:lsdException w:name="Light Grid Accent 1" w:uiPriority="62" w:semiHidden="0" w:unhideWhenUsed="0"/>
+    <w:lsdException w:name="Medium Shading 1 Accent 1" w:uiPriority="63" w:semiHidden="0" w:unhideWhenUsed="0"/>
+    <w:lsdException w:name="Medium Shading 2 Accent 1" w:uiPriority="64" w:semiHidden="0" w:unhideWhenUsed="0"/>
+    <w:lsdException w:name="Medium List 1 Accent 1" w:uiPriority="65" w:semiHidden="0" w:unhideWhenUsed="0"/>
+    <w:lsdException w:name="Revision" w:unhideWhenUsed="0"/>
+    <w:lsdException w:name="List Paragraph" w:uiPriority="34" w:semiHidden="0" w:unhideWhenUsed="0" w:qFormat="1"/>
+    <w:lsdException w:name="Quote" w:uiPriority="29" w:semiHidden="0" w:unhideWhenUsed="0" w:qFormat="1"/>
+    <w:lsdException w:name="Intense Quote" w:uiPriority="30" w:semiHidden="0" w:unhideWhenUsed="0" w:qFormat="1"/>
+    <w:lsdException w:name="Medium List 2 Accent 1" w:uiPriority="66" w:semiHidden="0" w:unhideWhenUsed="0"/>
+    <w:lsdException w:name="Medium Grid 1 Accent 1" w:uiPriority="67" w:semiHidden="0" w:unhideWhenUsed="0"/>
+    <w:lsdException w:name="Medium Grid 2 Accent 1" w:uiPriority="68" w:semiHidden="0" w:unhideWhenUsed="0"/>
+    <w:lsdException w:name="Medium Grid 3 Accent 1" w:uiPriority="69" w:semiHidden="0" w:unhideWhenUsed="0"/>
+    <w:lsdException w:name="Dark List Accent 1" w:uiPriority="70" w:semiHidden="0" w:unhideWhenUsed="0"/>
+    <w:lsdException w:name="Colorful Shading Accent 1" w:uiPriority="71" w:semiHidden="0" w:unhideWhenUsed="0"/>
+    <w:lsdException w:name="Colorful List Accent 1" w:uiPriority="72" w:semiHidden="0" w:unhideWhenUsed="0"/>
+    <w:lsdException w:name="Colorful Grid Accent 1" w:uiPriority="73" w:semiHidden="0" w:unhideWhenUsed="0"/>
+    <w:lsdException w:name="Light Shading Accent 2" w:uiPriority="60" w:semiHidden="0" w:unhideWhenUsed="0"/>
+    <w:lsdException w:name="Light List Accent 2" w:uiPriority="61" w:semiHidden="0" w:unhideWhenUsed="0"/>
+    <w:lsdException w:name="Light Grid Accent 2" w:uiPriority="62" w:semiHidden="0" w:unhideWhenUsed="0"/>
+    <w:lsdException w:name="Medium Shading 1 Accent 2" w:uiPriority="63" w:semiHidden="0" w:unhideWhenUsed="0"/>
+    <w:lsdException w:name="Medium Shading 2 Accent 2" w:uiPriority="64" w:semiHidden="0" w:unhideWhenUsed="0"/>
+    <w:lsdException w:name="Medium List 1 Accent 2" w:uiPriority="65" w:semiHidden="0" w:unhideWhenUsed="0"/>
+    <w:lsdException w:name="Medium List 2 Accent 2" w:uiPriority="66" w:semiHidden="0" w:unhideWhenUsed="0"/>
+    <w:lsdException w:name="Medium Grid 1 Accent 2" w:uiPriority="67" w:semiHidden="0" w:unhideWhenUsed="0"/>
+    <w:lsdException w:name="Medium Grid 2 Accent 2" w:uiPriority="68" w:semiHidden="0" w:unhideWhenUsed="0"/>
+    <w:lsdException w:name="Medium Grid 3 Accent 2" w:uiPriority="69" w:semiHidden="0" w:unhideWhenUsed="0"/>
+    <w:lsdException w:name="Dark List Accent 2" w:uiPriority="70" w:semiHidden="0" w:unhideWhenUsed="0"/>
+    <w:lsdException w:name="Colorful Shading Accent 2" w:uiPriority="71" w:semiHidden="0" w:unhideWhenUsed="0"/>
+    <w:lsdException w:name="Colorful List Accent 2" w:uiPriority="72" w:semiHidden="0" w:unhideWhenUsed="0"/>
+    <w:lsdException w:name="Colorful Grid Accent 2" w:uiPriority="73" w:semiHidden="0" w:unhideWhenUsed="0"/>
+    <w:lsdException w:name="Light Shading Accent 3" w:uiPriority="60" w:semiHidden="0" w:unhideWhenUsed="0"/>
+    <w:lsdException w:name="Light List Accent 3" w:uiPriority="61" w:semiHidden="0" w:unhideWhenUsed="0"/>
+    <w:lsdException w:name="Light Grid Accent 3" w:uiPriority="62" w:semiHidden="0" w:unhideWhenUsed="0"/>
+    <w:lsdException w:name="Medium Shading 1 Accent 3" w:uiPriority="63" w:semiHidden="0" w:unhideWhenUsed="0"/>
+    <w:lsdException w:name="Medium Shading 2 Accent 3" w:uiPriority="64" w:semiHidden="0" w:unhideWhenUsed="0"/>
+    <w:lsdException w:name="Medium List 1 Accent 3" w:uiPriority="65" w:semiHidden="0" w:unhideWhenUsed="0"/>
+    <w:lsdException w:name="Medium List 2 Accent 3" w:uiPriority="66" w:semiHidden="0" w:unhideWhenUsed="0"/>
+    <w:lsdException w:name="Medium Grid 1 Accent 3" w:uiPriority="67" w:semiHidden="0" w:unhideWhenUsed="0"/>
+    <w:lsdException w:name="Medium Grid 2 Accent 3" w:uiPriority="68" w:semiHidden="0" w:unhideWhenUsed="0"/>
+    <w:lsdException w:name="Medium Grid 3 Accent 3" w:uiPriority="69" w:semiHidden="0" w:unhideWhenUsed="0"/>
+    <w:lsdException w:name="Dark List Accent 3" w:uiPriority="70" w:semiHidden="0" w:unhideWhenUsed="0"/>
+    <w:lsdException w:name="Colorful Shading Accent 3" w:uiPriority="71" w:semiHidden="0" w:unhideWhenUsed="0"/>
+    <w:lsdException w:name="Colorful List Accent 3" w:uiPriority="72" w:semiHidden="0" w:unhideWhenUsed="0"/>
+    <w:lsdException w:name="Colorful Grid Accent 3" w:uiPriority="73" w:semiHidden="0" w:unhideWhenUsed="0"/>
+    <w:lsdException w:name="Light Shading Accent 4" w:uiPriority="60" w:semiHidden="0" w:unhideWhenUsed="0"/>
+    <w:lsdException w:name="Light List Accent 4" w:uiPriority="61" w:semiHidden="0" w:unhideWhenUsed="0"/>
+    <w:lsdException w:name="Light Grid Accent 4" w:uiPriority="62" w:semiHidden="0" w:unhideWhenUsed="0"/>
+    <w:lsdException w:name="Medium Shading 1 Accent 4" w:uiPriority="63" w:semiHidden="0" w:unhideWhenUsed="0"/>
+    <w:lsdException w:name="Medium Shading 2 Accent 4" w:uiPriority="64" w:semiHidden="0" w:unhideWhenUsed="0"/>
+    <w:lsdException w:name="Medium List 1 Accent 4" w:uiPriority="65" w:semiHidden="0" w:unhideWhenUsed="0"/>
+    <w:lsdException w:name="Medium List 2 Accent 4" w:uiPriority="66" w:semiHidden="0" w:unhideWhenUsed="0"/>
+    <w:lsdException w:name="Medium Grid 1 Accent 4" w:uiPriority="67" w:semiHidden="0" w:unhideWhenUsed="0"/>
+    <w:lsdException w:name="Medium Grid 2 Accent 4" w:uiPriority="68" w:semiHidden="0" w:unhideWhenUsed="0"/>
+    <w:lsdException w:name="Medium Grid 3 Accent 4" w:uiPriority="69" w:semiHidden="0" w:unhideWhenUsed="0"/>
+    <w:lsdException w:name="Dark List Accent 4" w:uiPriority="70" w:semiHidden="0" w:unhideWhenUsed="0"/>
+    <w:lsdException w:name="Colorful Shading Accent 4" w:uiPriority="71" w:semiHidden="0" w:unhideWhenUsed="0"/>
+    <w:lsdException w:name="Colorful List Accent 4" w:uiPriority="72" w:semiHidden="0" w:unhideWhenUsed="0"/>
+    <w:lsdException w:name="Colorful Grid Accent 4" w:uiPriority="73" w:semiHidden="0" w:unhideWhenUsed="0"/>
+    <w:lsdException w:name="Light Shading Accent 5" w:uiPriority="60" w:semiHidden="0" w:unhideWhenUsed="0"/>
+    <w:lsdException w:name="Light List Accent 5" w:uiPriority="61" w:semiHidden="0" w:unhideWhenUsed="0"/>
+    <w:lsdException w:name="Light Grid Accent 5" w:uiPriority="62" w:semiHidden="0" w:unhideWhenUsed="0"/>
+    <w:lsdException w:name="Medium Shading 1 Accent 5" w:uiPriority="63" w:semiHidden="0" w:unhideWhenUsed="0"/>
+    <w:lsdException w:name="Medium Shading 2 Accent 5" w:uiPriority="64" w:semiHidden="0" w:unhideWhenUsed="0"/>
+    <w:lsdException w:name="Medium List 1 Accent 5" w:uiPriority="65" w:semiHidden="0" w:unhideWhenUsed="0"/>
+    <w:lsdException w:name="Medium List 2 Accent 5" w:uiPriority="66" w:semiHidden="0" w:unhideWhenUsed="0"/>
+    <w:lsdException w:name="Medium Grid 1 Accent 5" w:uiPriority="67" w:semiHidden="0" w:unhideWhenUsed="0"/>
+    <w:lsdException w:name="Medium Grid 2 Accent 5" w:uiPriority="68" w:semiHidden="0" w:unhideWhenUsed="0"/>
+    <w:lsdException w:name="Medium Grid 3 Accent 5" w:uiPriority="69" w:semiHidden="0" w:unhideWhenUsed="0"/>
+    <w:lsdException w:name="Dark List Accent 5" w:uiPriority="70" w:semiHidden="0" w:unhideWhenUsed="0"/>
+    <w:lsdException w:name="Colorful Shading Accent 5" w:uiPriority="71" w:semiHidden="0" w:unhideWhenUsed="0"/>
+    <w:lsdException w:name="Colorful List Accent 5" w:uiPriority="72" w:semiHidden="0" w:unhideWhenUsed="0"/>
+    <w:lsdException w:name="Colorful Grid Accent 5" w:uiPriority="73" w:semiHidden="0" w:unhideWhenUsed="0"/>
+    <w:lsdException w:name="Light Shading Accent 6" w:uiPriority="60" w:semiHidden="0" w:unhideWhenUsed="0"/>
+    <w:lsdException w:name="Light List Accent 6" w:uiPriority="61" w:semiHidden="0" w:unhideWhenUsed="0"/>
+    <w:lsdException w:name="Light Grid Accent 6" w:uiPriority="62" w:semiHidden="0" w:unhideWhenUsed="0"/>
+    <w:lsdException w:name="Medium Shading 1 Accent 6" w:uiPriority="63" w:semiHidden="0" w:unhideWhenUsed="0"/>
+    <w:lsdException w:name="Medium Shading 2 Accent 6" w:uiPriority="64" w:semiHidden="0" w:unhideWhenUsed="0"/>
+    <w:lsdException w:name="Medium List 1 Accent 6" w:uiPriority="65" w:semiHidden="0" w:unhideWhenUsed="0"/>
+    <w:lsdException w:name="Medium List 2 Accent 6" w:uiPriority="66" w:semiHidden="0" w:unhideWhenUsed="0"/>
+    <w:lsdException w:name="Medium Grid 1 Accent 6" w:uiPriority="67" w:semiHidden="0" w:unhideWhenUsed="0"/>
+    <w:lsdException w:name="Medium Grid 2 Accent 6" w:uiPriority="68" w:semiHidden="0" w:unhideWhenUsed="0"/>
+    <w:lsdException w:name="Medium Grid 3 Accent 6" w:uiPriority="69" w:semiHidden="0" w:unhideWhenUsed="0"/>
+    <w:lsdException w:name="Dark List Accent 6" w:uiPriority="70" w:semiHidden="0" w:unhideWhenUsed="0"/>
+    <w:lsdException w:name="Colorful Shading Accent 6" w:uiPriority="71" w:semiHidden="0" w:unhideWhenUsed="0"/>
+    <w:lsdException w:name="Colorful List Accent 6" w:uiPriority="72" w:semiHidden="0" w:unhideWhenUsed="0"/>
+    <w:lsdException w:name="Colorful Grid Accent 6" w:uiPriority="73" w:semiHidden="0" w:unhideWhenUsed="0"/>
+    <w:lsdException w:name="Subtle Emphasis" w:uiPriority="19" w:semiHidden="0" w:unhideWhenUsed="0" w:qFormat="1"/>
+    <w:lsdException w:name="Intense Emphasis" w:uiPriority="21" w:semiHidden="0" w:unhideWhenUsed="0" w:qFormat="1"/>
+    <w:lsdException w:name="Subtle Reference" w:uiPriority="31" w:semiHidden="0" w:unhideWhenUsed="0" w:qFormat="1"/>
+    <w:lsdException w:name="Intense Reference" w:uiPriority="32" w:semiHidden="0" w:unhideWhenUsed="0" w:qFormat="1"/>
+    <w:lsdException w:name="Book Title" w:uiPriority="33" w:semiHidden="0" w:unhideWhenUsed="0" w:qFormat="1"/>
+    <w:lsdException w:name="Bibliography" w:uiPriority="37"/>
+    <w:lsdException w:name="TOC Heading" w:uiPriority="39" w:qFormat="1"/>
   </w:latentStyles>
   <w:style w:type="paragraph" w:styleId="Normal" w:default="1">
     <w:name w:val="Normal"/>
@@ -5673,202 +5771,21 @@
       <w:lang w:val="fr-CA" w:eastAsia="fr-FR" w:bidi="ar-SA"/>
     </w:rPr>
   </w:style>
-  <w:style w:type="paragraph" w:styleId="Titre1">
-    <w:name w:val="Titre 1"/>
-    <w:uiPriority w:val="99"/>
-    <w:qFormat/>
-    <w:link w:val="Titre1Car"/>
-    <w:basedOn w:val="Normal"/>
-    <w:next w:val="Normal"/>
-    <w:pPr>
-      <w:keepNext/>
-      <w:pBdr>
-        <w:top w:val="nil"/>
-        <w:left w:val="nil"/>
-        <w:bottom w:val="double" w:sz="6" w:space="1" w:color="00000A"/>
-        <w:right w:val="nil"/>
-      </w:pBdr>
-      <w:spacing w:before="240" w:after="360"/>
-      <w:jc w:val="left"/>
-      <w:outlineLvl w:val="0"/>
-    </w:pPr>
-    <w:rPr>
-      <w:rFonts w:ascii="Arial" w:hAnsi="Arial" w:cs="Arial"/>
-      <w:b/>
-      <w:bCs/>
-      <w:sz w:val="32"/>
-      <w:szCs w:val="32"/>
-    </w:rPr>
-  </w:style>
-  <w:style w:type="paragraph" w:styleId="Titre2">
-    <w:name w:val="Titre 2"/>
-    <w:uiPriority w:val="99"/>
-    <w:qFormat/>
-    <w:link w:val="Titre2Car"/>
-    <w:basedOn w:val="Normal"/>
-    <w:next w:val="Normal"/>
-    <w:pPr>
-      <w:pBdr>
-        <w:top w:val="nil"/>
-        <w:left w:val="nil"/>
-        <w:bottom w:val="single" w:sz="6" w:space="1" w:color="00000A"/>
-        <w:right w:val="nil"/>
-      </w:pBdr>
-      <w:spacing w:before="480" w:after="480"/>
-      <w:jc w:val="left"/>
-      <w:outlineLvl w:val="1"/>
-    </w:pPr>
-    <w:rPr>
-      <w:rFonts w:ascii="Arial" w:hAnsi="Arial" w:cs="Arial"/>
-      <w:b/>
-      <w:bCs/>
-      <w:sz w:val="32"/>
-      <w:szCs w:val="32"/>
-    </w:rPr>
-  </w:style>
-  <w:style w:type="paragraph" w:styleId="Titre3">
-    <w:name w:val="Titre 3"/>
-    <w:uiPriority w:val="99"/>
-    <w:qFormat/>
-    <w:link w:val="Titre3Car"/>
-    <w:basedOn w:val="Normal"/>
-    <w:next w:val="Normal"/>
-    <w:pPr>
-      <w:keepNext/>
-      <w:spacing w:before="360" w:after="240"/>
-      <w:jc w:val="left"/>
-      <w:outlineLvl w:val="2"/>
-    </w:pPr>
-    <w:rPr>
-      <w:rFonts w:ascii="Arial" w:hAnsi="Arial" w:cs="Arial"/>
-      <w:b/>
-      <w:bCs/>
-      <w:sz w:val="24"/>
-      <w:szCs w:val="24"/>
-    </w:rPr>
-  </w:style>
-  <w:style w:type="paragraph" w:styleId="Titre4">
-    <w:name w:val="Titre 4"/>
-    <w:uiPriority w:val="99"/>
-    <w:qFormat/>
-    <w:link w:val="Titre4Car"/>
-    <w:basedOn w:val="Normal"/>
-    <w:next w:val="Normal"/>
-    <w:pPr>
-      <w:keepNext/>
-      <w:spacing w:before="240" w:after="60"/>
-      <w:jc w:val="left"/>
-      <w:outlineLvl w:val="3"/>
-    </w:pPr>
-    <w:rPr>
-      <w:rFonts w:ascii="Arial" w:hAnsi="Arial" w:cs="Arial"/>
-      <w:b/>
-      <w:bCs/>
-    </w:rPr>
-  </w:style>
-  <w:style w:type="paragraph" w:styleId="Titre5">
-    <w:name w:val="Titre 5"/>
-    <w:uiPriority w:val="99"/>
-    <w:qFormat/>
-    <w:link w:val="Titre5Car"/>
-    <w:basedOn w:val="Normal"/>
-    <w:next w:val="Normal"/>
-    <w:pPr>
-      <w:spacing w:before="240" w:after="60"/>
-      <w:outlineLvl w:val="4"/>
-    </w:pPr>
-    <w:rPr>
-      <w:rFonts w:ascii="Arial" w:hAnsi="Arial" w:cs="Arial"/>
-    </w:rPr>
-  </w:style>
-  <w:style w:type="paragraph" w:styleId="Titre6">
-    <w:name w:val="Titre 6"/>
-    <w:uiPriority w:val="99"/>
-    <w:qFormat/>
-    <w:link w:val="Titre6Car"/>
-    <w:basedOn w:val="Normal"/>
-    <w:next w:val="Normal"/>
-    <w:pPr>
-      <w:spacing w:before="240" w:after="60"/>
-      <w:outlineLvl w:val="5"/>
-    </w:pPr>
-    <w:rPr>
-      <w:i/>
-      <w:iCs/>
-    </w:rPr>
-  </w:style>
-  <w:style w:type="paragraph" w:styleId="Titre7">
-    <w:name w:val="Titre 7"/>
-    <w:uiPriority w:val="99"/>
-    <w:qFormat/>
-    <w:link w:val="Titre7Car"/>
-    <w:basedOn w:val="Normal"/>
-    <w:next w:val="Normal"/>
-    <w:pPr>
-      <w:spacing w:before="240" w:after="60"/>
-      <w:outlineLvl w:val="6"/>
-    </w:pPr>
-    <w:rPr>
-      <w:rFonts w:ascii="Arial" w:hAnsi="Arial" w:cs="Arial"/>
-      <w:sz w:val="20"/>
-      <w:szCs w:val="20"/>
-    </w:rPr>
-  </w:style>
-  <w:style w:type="paragraph" w:styleId="Titre8">
-    <w:name w:val="Titre 8"/>
-    <w:uiPriority w:val="99"/>
-    <w:qFormat/>
-    <w:link w:val="Titre8Car"/>
-    <w:basedOn w:val="Normal"/>
-    <w:next w:val="Normal"/>
-    <w:pPr>
-      <w:spacing w:before="240" w:after="60"/>
-      <w:outlineLvl w:val="7"/>
-    </w:pPr>
-    <w:rPr>
-      <w:rFonts w:ascii="Arial" w:hAnsi="Arial" w:cs="Arial"/>
-      <w:i/>
-      <w:iCs/>
-      <w:sz w:val="20"/>
-      <w:szCs w:val="20"/>
-    </w:rPr>
-  </w:style>
-  <w:style w:type="paragraph" w:styleId="Titre9">
-    <w:name w:val="Titre 9"/>
-    <w:uiPriority w:val="99"/>
-    <w:qFormat/>
-    <w:link w:val="Titre9Car"/>
-    <w:basedOn w:val="Normal"/>
-    <w:next w:val="Normal"/>
-    <w:pPr>
-      <w:spacing w:before="240" w:after="60"/>
-      <w:outlineLvl w:val="8"/>
-    </w:pPr>
-    <w:rPr>
-      <w:rFonts w:ascii="Arial" w:hAnsi="Arial" w:cs="Arial"/>
-      <w:b/>
-      <w:bCs/>
-      <w:i/>
-      <w:iCs/>
-      <w:sz w:val="18"/>
-      <w:szCs w:val="18"/>
-    </w:rPr>
-  </w:style>
   <w:style w:type="character" w:styleId="DefaultParagraphFont" w:default="1">
     <w:name w:val="Default Paragraph Font"/>
     <w:uiPriority w:val="1"/>
-    <w:qFormat/>
     <w:semiHidden/>
     <w:unhideWhenUsed/>
+    <w:qFormat/>
     <w:rPr/>
   </w:style>
   <w:style w:type="character" w:styleId="Titre1Car" w:customStyle="1">
     <w:name w:val="Titre 1 Car"/>
+    <w:basedOn w:val="DefaultParagraphFont"/>
+    <w:link w:val="Titre1"/>
     <w:uiPriority w:val="9"/>
     <w:qFormat/>
-    <w:link w:val="Titre1"/>
     <w:locked/>
-    <w:basedOn w:val="DefaultParagraphFont"/>
     <w:rPr>
       <w:rFonts w:ascii="Cambria" w:hAnsi="Cambria" w:eastAsia="" w:cs="Times New Roman"/>
       <w:b/>
@@ -5880,12 +5797,12 @@
   </w:style>
   <w:style w:type="character" w:styleId="Titre2Car" w:customStyle="1">
     <w:name w:val="Titre 2 Car"/>
+    <w:basedOn w:val="DefaultParagraphFont"/>
+    <w:link w:val="Titre2"/>
     <w:uiPriority w:val="9"/>
+    <w:semiHidden/>
     <w:qFormat/>
-    <w:semiHidden/>
-    <w:link w:val="Titre2"/>
     <w:locked/>
-    <w:basedOn w:val="DefaultParagraphFont"/>
     <w:rPr>
       <w:rFonts w:ascii="Cambria" w:hAnsi="Cambria" w:eastAsia="" w:cs="Times New Roman"/>
       <w:b/>
@@ -5899,12 +5816,12 @@
   </w:style>
   <w:style w:type="character" w:styleId="Titre3Car" w:customStyle="1">
     <w:name w:val="Titre 3 Car"/>
+    <w:basedOn w:val="DefaultParagraphFont"/>
+    <w:link w:val="Titre3"/>
     <w:uiPriority w:val="9"/>
+    <w:semiHidden/>
     <w:qFormat/>
-    <w:semiHidden/>
-    <w:link w:val="Titre3"/>
     <w:locked/>
-    <w:basedOn w:val="DefaultParagraphFont"/>
     <w:rPr>
       <w:rFonts w:ascii="Cambria" w:hAnsi="Cambria" w:eastAsia="" w:cs="Times New Roman"/>
       <w:b/>
@@ -5916,12 +5833,12 @@
   </w:style>
   <w:style w:type="character" w:styleId="Titre4Car" w:customStyle="1">
     <w:name w:val="Titre 4 Car"/>
+    <w:basedOn w:val="DefaultParagraphFont"/>
+    <w:link w:val="Titre4"/>
     <w:uiPriority w:val="9"/>
+    <w:semiHidden/>
     <w:qFormat/>
-    <w:semiHidden/>
-    <w:link w:val="Titre4"/>
     <w:locked/>
-    <w:basedOn w:val="DefaultParagraphFont"/>
     <w:rPr>
       <w:rFonts w:ascii="Calibri" w:hAnsi="Calibri" w:eastAsia="" w:cs="Times New Roman"/>
       <w:b/>
@@ -5933,12 +5850,12 @@
   </w:style>
   <w:style w:type="character" w:styleId="Titre5Car" w:customStyle="1">
     <w:name w:val="Titre 5 Car"/>
+    <w:basedOn w:val="DefaultParagraphFont"/>
+    <w:link w:val="Titre5"/>
     <w:uiPriority w:val="9"/>
+    <w:semiHidden/>
     <w:qFormat/>
-    <w:semiHidden/>
-    <w:link w:val="Titre5"/>
     <w:locked/>
-    <w:basedOn w:val="DefaultParagraphFont"/>
     <w:rPr>
       <w:rFonts w:ascii="Calibri" w:hAnsi="Calibri" w:eastAsia="" w:cs="Times New Roman"/>
       <w:b/>
@@ -5952,12 +5869,12 @@
   </w:style>
   <w:style w:type="character" w:styleId="Titre6Car" w:customStyle="1">
     <w:name w:val="Titre 6 Car"/>
+    <w:basedOn w:val="DefaultParagraphFont"/>
+    <w:link w:val="Titre6"/>
     <w:uiPriority w:val="9"/>
+    <w:semiHidden/>
     <w:qFormat/>
-    <w:semiHidden/>
-    <w:link w:val="Titre6"/>
     <w:locked/>
-    <w:basedOn w:val="DefaultParagraphFont"/>
     <w:rPr>
       <w:rFonts w:ascii="Calibri" w:hAnsi="Calibri" w:eastAsia="" w:cs="Times New Roman"/>
       <w:b/>
@@ -5967,12 +5884,12 @@
   </w:style>
   <w:style w:type="character" w:styleId="Titre7Car" w:customStyle="1">
     <w:name w:val="Titre 7 Car"/>
+    <w:basedOn w:val="DefaultParagraphFont"/>
+    <w:link w:val="Titre7"/>
     <w:uiPriority w:val="9"/>
+    <w:semiHidden/>
     <w:qFormat/>
-    <w:semiHidden/>
-    <w:link w:val="Titre7"/>
     <w:locked/>
-    <w:basedOn w:val="DefaultParagraphFont"/>
     <w:rPr>
       <w:rFonts w:ascii="Calibri" w:hAnsi="Calibri" w:eastAsia="" w:cs="Times New Roman"/>
       <w:sz w:val="24"/>
@@ -5982,12 +5899,12 @@
   </w:style>
   <w:style w:type="character" w:styleId="Titre8Car" w:customStyle="1">
     <w:name w:val="Titre 8 Car"/>
+    <w:basedOn w:val="DefaultParagraphFont"/>
+    <w:link w:val="Titre8"/>
     <w:uiPriority w:val="9"/>
+    <w:semiHidden/>
     <w:qFormat/>
-    <w:semiHidden/>
-    <w:link w:val="Titre8"/>
     <w:locked/>
-    <w:basedOn w:val="DefaultParagraphFont"/>
     <w:rPr>
       <w:rFonts w:ascii="Calibri" w:hAnsi="Calibri" w:eastAsia="" w:cs="Times New Roman"/>
       <w:i/>
@@ -5999,12 +5916,12 @@
   </w:style>
   <w:style w:type="character" w:styleId="Titre9Car" w:customStyle="1">
     <w:name w:val="Titre 9 Car"/>
+    <w:basedOn w:val="DefaultParagraphFont"/>
+    <w:link w:val="Titre9"/>
     <w:uiPriority w:val="9"/>
+    <w:semiHidden/>
     <w:qFormat/>
-    <w:semiHidden/>
-    <w:link w:val="Titre9"/>
     <w:locked/>
-    <w:basedOn w:val="DefaultParagraphFont"/>
     <w:rPr>
       <w:rFonts w:ascii="Cambria" w:hAnsi="Cambria" w:eastAsia="" w:cs="Times New Roman"/>
       <w:lang w:val="x-none" w:eastAsia="fr-FR"/>
@@ -6012,12 +5929,12 @@
   </w:style>
   <w:style w:type="character" w:styleId="EntteCar" w:customStyle="1">
     <w:name w:val="En-tête Car"/>
+    <w:basedOn w:val="DefaultParagraphFont"/>
+    <w:link w:val="En-tte"/>
     <w:uiPriority w:val="99"/>
+    <w:semiHidden/>
     <w:qFormat/>
-    <w:semiHidden/>
-    <w:link w:val="En-tte"/>
     <w:locked/>
-    <w:basedOn w:val="DefaultParagraphFont"/>
     <w:rPr>
       <w:rFonts w:cs="Times New Roman"/>
       <w:lang w:val="x-none" w:eastAsia="fr-FR"/>
@@ -6025,12 +5942,12 @@
   </w:style>
   <w:style w:type="character" w:styleId="TextebrutCar" w:customStyle="1">
     <w:name w:val="Texte brut Car"/>
+    <w:basedOn w:val="DefaultParagraphFont"/>
+    <w:link w:val="Textebrut"/>
     <w:uiPriority w:val="99"/>
+    <w:semiHidden/>
     <w:qFormat/>
-    <w:semiHidden/>
-    <w:link w:val="Textebrut"/>
     <w:locked/>
-    <w:basedOn w:val="DefaultParagraphFont"/>
     <w:rPr>
       <w:rFonts w:ascii="Courier New" w:hAnsi="Courier New" w:cs="Courier New"/>
       <w:sz w:val="20"/>
@@ -6040,21 +5957,21 @@
   </w:style>
   <w:style w:type="character" w:styleId="Pagenumber">
     <w:name w:val="page number"/>
+    <w:basedOn w:val="DefaultParagraphFont"/>
     <w:uiPriority w:val="99"/>
     <w:qFormat/>
-    <w:basedOn w:val="DefaultParagraphFont"/>
     <w:rPr>
       <w:rFonts w:cs="Times New Roman"/>
     </w:rPr>
   </w:style>
   <w:style w:type="character" w:styleId="PieddepageCar" w:customStyle="1">
     <w:name w:val="Pied de page Car"/>
+    <w:basedOn w:val="DefaultParagraphFont"/>
+    <w:link w:val="Pieddepage"/>
     <w:uiPriority w:val="99"/>
+    <w:semiHidden/>
     <w:qFormat/>
-    <w:semiHidden/>
-    <w:link w:val="Pieddepage"/>
     <w:locked/>
-    <w:basedOn w:val="DefaultParagraphFont"/>
     <w:rPr>
       <w:rFonts w:cs="Times New Roman"/>
       <w:lang w:val="x-none" w:eastAsia="fr-FR"/>
@@ -6062,9 +5979,9 @@
   </w:style>
   <w:style w:type="character" w:styleId="MTEquationSection" w:customStyle="1">
     <w:name w:val="MTEquationSection"/>
+    <w:basedOn w:val="DefaultParagraphFont"/>
     <w:uiPriority w:val="99"/>
     <w:qFormat/>
-    <w:basedOn w:val="DefaultParagraphFont"/>
     <w:rPr>
       <w:rFonts w:cs="Times New Roman"/>
       <w:vanish/>
@@ -6094,15 +6011,245 @@
   </w:style>
   <w:style w:type="character" w:styleId="ListLabel3">
     <w:name w:val="ListLabel 3"/>
+    <w:qFormat/>
     <w:rPr>
       <w:rFonts w:cs="Times New Roman"/>
     </w:rPr>
   </w:style>
+  <w:style w:type="paragraph" w:styleId="Heading">
+    <w:name w:val="Heading"/>
+    <w:basedOn w:val="Normal"/>
+    <w:next w:val="TextBody"/>
+    <w:qFormat/>
+    <w:pPr>
+      <w:keepNext/>
+      <w:spacing w:before="240" w:after="120"/>
+    </w:pPr>
+    <w:rPr>
+      <w:rFonts w:ascii="Liberation Sans" w:hAnsi="Liberation Sans" w:eastAsia="Liberation Sans" w:cs="Liberation Sans"/>
+      <w:sz w:val="28"/>
+      <w:szCs w:val="28"/>
+    </w:rPr>
+  </w:style>
+  <w:style w:type="paragraph" w:styleId="TextBody">
+    <w:name w:val="Text Body"/>
+    <w:basedOn w:val="Normal"/>
+    <w:pPr>
+      <w:spacing w:lineRule="auto" w:line="288" w:before="0" w:after="140"/>
+    </w:pPr>
+    <w:rPr/>
+  </w:style>
+  <w:style w:type="paragraph" w:styleId="List">
+    <w:name w:val="List"/>
+    <w:basedOn w:val="TextBody"/>
+    <w:pPr/>
+    <w:rPr/>
+  </w:style>
+  <w:style w:type="paragraph" w:styleId="Caption">
+    <w:name w:val="Caption"/>
+    <w:basedOn w:val="Normal"/>
+    <w:qFormat/>
+    <w:pPr>
+      <w:suppressLineNumbers/>
+      <w:spacing w:before="120" w:after="120"/>
+    </w:pPr>
+    <w:rPr>
+      <w:i/>
+      <w:iCs/>
+      <w:sz w:val="24"/>
+      <w:szCs w:val="24"/>
+    </w:rPr>
+  </w:style>
+  <w:style w:type="paragraph" w:styleId="Index">
+    <w:name w:val="Index"/>
+    <w:basedOn w:val="Normal"/>
+    <w:qFormat/>
+    <w:pPr>
+      <w:suppressLineNumbers/>
+    </w:pPr>
+    <w:rPr>
+      <w:rFonts w:cs="FreeSans"/>
+    </w:rPr>
+  </w:style>
+  <w:style w:type="paragraph" w:styleId="Titre1">
+    <w:name w:val="Titre 1"/>
+    <w:basedOn w:val="Normal"/>
+    <w:next w:val="Normal"/>
+    <w:link w:val="Titre1Car"/>
+    <w:uiPriority w:val="99"/>
+    <w:qFormat/>
+    <w:pPr>
+      <w:keepNext/>
+      <w:pBdr>
+        <w:bottom w:val="double" w:sz="6" w:space="1" w:color="00000A"/>
+      </w:pBdr>
+      <w:spacing w:before="240" w:after="360"/>
+      <w:jc w:val="left"/>
+      <w:outlineLvl w:val="0"/>
+    </w:pPr>
+    <w:rPr>
+      <w:rFonts w:ascii="Arial" w:hAnsi="Arial" w:cs="Arial"/>
+      <w:b/>
+      <w:bCs/>
+      <w:sz w:val="32"/>
+      <w:szCs w:val="32"/>
+    </w:rPr>
+  </w:style>
+  <w:style w:type="paragraph" w:styleId="Titre2">
+    <w:name w:val="Titre 2"/>
+    <w:basedOn w:val="Normal"/>
+    <w:next w:val="Normal"/>
+    <w:link w:val="Titre2Car"/>
+    <w:uiPriority w:val="99"/>
+    <w:qFormat/>
+    <w:pPr>
+      <w:pBdr>
+        <w:bottom w:val="single" w:sz="6" w:space="1" w:color="00000A"/>
+      </w:pBdr>
+      <w:spacing w:before="480" w:after="480"/>
+      <w:jc w:val="left"/>
+      <w:outlineLvl w:val="1"/>
+    </w:pPr>
+    <w:rPr>
+      <w:rFonts w:ascii="Arial" w:hAnsi="Arial" w:cs="Arial"/>
+      <w:b/>
+      <w:bCs/>
+      <w:sz w:val="32"/>
+      <w:szCs w:val="32"/>
+    </w:rPr>
+  </w:style>
+  <w:style w:type="paragraph" w:styleId="Titre3">
+    <w:name w:val="Titre 3"/>
+    <w:basedOn w:val="Normal"/>
+    <w:next w:val="Normal"/>
+    <w:link w:val="Titre3Car"/>
+    <w:uiPriority w:val="99"/>
+    <w:qFormat/>
+    <w:pPr>
+      <w:keepNext/>
+      <w:spacing w:before="360" w:after="240"/>
+      <w:jc w:val="left"/>
+      <w:outlineLvl w:val="2"/>
+    </w:pPr>
+    <w:rPr>
+      <w:rFonts w:ascii="Arial" w:hAnsi="Arial" w:cs="Arial"/>
+      <w:b/>
+      <w:bCs/>
+      <w:sz w:val="24"/>
+      <w:szCs w:val="24"/>
+    </w:rPr>
+  </w:style>
+  <w:style w:type="paragraph" w:styleId="Titre4">
+    <w:name w:val="Titre 4"/>
+    <w:basedOn w:val="Normal"/>
+    <w:next w:val="Normal"/>
+    <w:link w:val="Titre4Car"/>
+    <w:uiPriority w:val="99"/>
+    <w:qFormat/>
+    <w:pPr>
+      <w:keepNext/>
+      <w:spacing w:before="240" w:after="60"/>
+      <w:jc w:val="left"/>
+      <w:outlineLvl w:val="3"/>
+    </w:pPr>
+    <w:rPr>
+      <w:rFonts w:ascii="Arial" w:hAnsi="Arial" w:cs="Arial"/>
+      <w:b/>
+      <w:bCs/>
+    </w:rPr>
+  </w:style>
+  <w:style w:type="paragraph" w:styleId="Titre5">
+    <w:name w:val="Titre 5"/>
+    <w:basedOn w:val="Normal"/>
+    <w:next w:val="Normal"/>
+    <w:link w:val="Titre5Car"/>
+    <w:uiPriority w:val="99"/>
+    <w:qFormat/>
+    <w:pPr>
+      <w:spacing w:before="240" w:after="60"/>
+      <w:outlineLvl w:val="4"/>
+    </w:pPr>
+    <w:rPr>
+      <w:rFonts w:ascii="Arial" w:hAnsi="Arial" w:cs="Arial"/>
+    </w:rPr>
+  </w:style>
+  <w:style w:type="paragraph" w:styleId="Titre6">
+    <w:name w:val="Titre 6"/>
+    <w:basedOn w:val="Normal"/>
+    <w:next w:val="Normal"/>
+    <w:link w:val="Titre6Car"/>
+    <w:uiPriority w:val="99"/>
+    <w:qFormat/>
+    <w:pPr>
+      <w:spacing w:before="240" w:after="60"/>
+      <w:outlineLvl w:val="5"/>
+    </w:pPr>
+    <w:rPr>
+      <w:i/>
+      <w:iCs/>
+    </w:rPr>
+  </w:style>
+  <w:style w:type="paragraph" w:styleId="Titre7">
+    <w:name w:val="Titre 7"/>
+    <w:basedOn w:val="Normal"/>
+    <w:next w:val="Normal"/>
+    <w:link w:val="Titre7Car"/>
+    <w:uiPriority w:val="99"/>
+    <w:qFormat/>
+    <w:pPr>
+      <w:spacing w:before="240" w:after="60"/>
+      <w:outlineLvl w:val="6"/>
+    </w:pPr>
+    <w:rPr>
+      <w:rFonts w:ascii="Arial" w:hAnsi="Arial" w:cs="Arial"/>
+      <w:sz w:val="20"/>
+      <w:szCs w:val="20"/>
+    </w:rPr>
+  </w:style>
+  <w:style w:type="paragraph" w:styleId="Titre8">
+    <w:name w:val="Titre 8"/>
+    <w:basedOn w:val="Normal"/>
+    <w:next w:val="Normal"/>
+    <w:link w:val="Titre8Car"/>
+    <w:uiPriority w:val="99"/>
+    <w:qFormat/>
+    <w:pPr>
+      <w:spacing w:before="240" w:after="60"/>
+      <w:outlineLvl w:val="7"/>
+    </w:pPr>
+    <w:rPr>
+      <w:rFonts w:ascii="Arial" w:hAnsi="Arial" w:cs="Arial"/>
+      <w:i/>
+      <w:iCs/>
+      <w:sz w:val="20"/>
+      <w:szCs w:val="20"/>
+    </w:rPr>
+  </w:style>
+  <w:style w:type="paragraph" w:styleId="Titre9">
+    <w:name w:val="Titre 9"/>
+    <w:basedOn w:val="Normal"/>
+    <w:next w:val="Normal"/>
+    <w:link w:val="Titre9Car"/>
+    <w:uiPriority w:val="99"/>
+    <w:qFormat/>
+    <w:pPr>
+      <w:spacing w:before="240" w:after="60"/>
+      <w:outlineLvl w:val="8"/>
+    </w:pPr>
+    <w:rPr>
+      <w:rFonts w:ascii="Arial" w:hAnsi="Arial" w:cs="Arial"/>
+      <w:b/>
+      <w:bCs/>
+      <w:i/>
+      <w:iCs/>
+      <w:sz w:val="18"/>
+      <w:szCs w:val="18"/>
+    </w:rPr>
+  </w:style>
   <w:style w:type="paragraph" w:styleId="Titre">
     <w:name w:val="Titre"/>
+    <w:basedOn w:val="Normal"/>
     <w:qFormat/>
-    <w:basedOn w:val="Normal"/>
-    <w:next w:val="Corpsdetexte"/>
     <w:pPr>
       <w:keepNext/>
       <w:spacing w:before="240" w:after="120"/>
@@ -6116,6 +6263,7 @@
   <w:style w:type="paragraph" w:styleId="Corpsdetexte">
     <w:name w:val="Corps de texte"/>
     <w:basedOn w:val="Normal"/>
+    <w:qFormat/>
     <w:pPr>
       <w:spacing w:lineRule="auto" w:line="288" w:before="0" w:after="140"/>
     </w:pPr>
@@ -6124,6 +6272,7 @@
   <w:style w:type="paragraph" w:styleId="Liste">
     <w:name w:val="Liste"/>
     <w:basedOn w:val="Corpsdetexte"/>
+    <w:qFormat/>
     <w:pPr>
       <w:widowControl w:val="false"/>
       <w:suppressAutoHyphens w:val="true"/>
@@ -6141,8 +6290,8 @@
   </w:style>
   <w:style w:type="paragraph" w:styleId="Lgende">
     <w:name w:val="Légende"/>
+    <w:basedOn w:val="Normal"/>
     <w:qFormat/>
-    <w:basedOn w:val="Normal"/>
     <w:pPr>
       <w:suppressLineNumbers/>
       <w:spacing w:before="120" w:after="120"/>
@@ -6155,30 +6304,12 @@
       <w:szCs w:val="24"/>
     </w:rPr>
   </w:style>
-  <w:style w:type="paragraph" w:styleId="Index">
-    <w:name w:val="Index"/>
-    <w:qFormat/>
-    <w:basedOn w:val="Normal"/>
-    <w:pPr>
-      <w:suppressLineNumbers/>
-    </w:pPr>
-    <w:rPr>
-      <w:rFonts w:cs="FreeSans"/>
-    </w:rPr>
-  </w:style>
-  <w:style w:type="paragraph" w:styleId="TextBody">
-    <w:name w:val="Text Body"/>
-    <w:basedOn w:val="Normal"/>
-    <w:pPr>
-      <w:spacing w:lineRule="auto" w:line="288" w:before="0" w:after="140"/>
-    </w:pPr>
-    <w:rPr/>
-  </w:style>
   <w:style w:type="paragraph" w:styleId="Entte">
     <w:name w:val="En-tête"/>
+    <w:basedOn w:val="Normal"/>
+    <w:link w:val="En-tteCar"/>
     <w:uiPriority w:val="99"/>
-    <w:link w:val="En-tteCar"/>
-    <w:basedOn w:val="Normal"/>
+    <w:qFormat/>
     <w:pPr>
       <w:tabs>
         <w:tab w:val="center" w:pos="4703" w:leader="none"/>
@@ -6189,10 +6320,10 @@
   </w:style>
   <w:style w:type="paragraph" w:styleId="PlainText">
     <w:name w:val="Plain Text"/>
+    <w:basedOn w:val="Normal"/>
+    <w:link w:val="TextebrutCar"/>
     <w:uiPriority w:val="99"/>
     <w:qFormat/>
-    <w:link w:val="TextebrutCar"/>
-    <w:basedOn w:val="Normal"/>
     <w:pPr/>
     <w:rPr>
       <w:rFonts w:ascii="Courier New" w:hAnsi="Courier New" w:cs="Courier New"/>
@@ -6202,9 +6333,10 @@
   </w:style>
   <w:style w:type="paragraph" w:styleId="Pieddepage">
     <w:name w:val="Pied de page"/>
+    <w:basedOn w:val="Normal"/>
+    <w:link w:val="PieddepageCar"/>
     <w:uiPriority w:val="99"/>
-    <w:link w:val="PieddepageCar"/>
-    <w:basedOn w:val="Normal"/>
+    <w:qFormat/>
     <w:pPr>
       <w:tabs>
         <w:tab w:val="center" w:pos="4703" w:leader="none"/>
@@ -6215,10 +6347,10 @@
   </w:style>
   <w:style w:type="paragraph" w:styleId="NTitrePara" w:customStyle="1">
     <w:name w:val="N-TitrePara"/>
+    <w:basedOn w:val="Normal"/>
+    <w:next w:val="Normal"/>
     <w:uiPriority w:val="99"/>
     <w:qFormat/>
-    <w:basedOn w:val="Normal"/>
-    <w:next w:val="Normal"/>
     <w:pPr>
       <w:ind w:left="720" w:right="0" w:hanging="720"/>
       <w:jc w:val="left"/>
@@ -6228,13 +6360,13 @@
       <w:bCs/>
     </w:rPr>
   </w:style>
-  <w:style w:type="paragraph" w:styleId="Caption">
+  <w:style w:type="paragraph" w:styleId="Caption1">
     <w:name w:val="caption"/>
+    <w:basedOn w:val="Normal"/>
+    <w:next w:val="Normal"/>
     <w:uiPriority w:val="99"/>
     <w:qFormat/>
     <w:rsid w:val="00cc2346"/>
-    <w:basedOn w:val="Normal"/>
-    <w:next w:val="Normal"/>
     <w:pPr>
       <w:spacing w:before="120" w:after="120"/>
     </w:pPr>
@@ -6245,26 +6377,41 @@
   </w:style>
   <w:style w:type="paragraph" w:styleId="FrameContents">
     <w:name w:val="Frame Contents"/>
+    <w:basedOn w:val="Normal"/>
     <w:qFormat/>
-    <w:basedOn w:val="Normal"/>
     <w:pPr/>
     <w:rPr/>
   </w:style>
   <w:style w:type="paragraph" w:styleId="Contenudecadre">
     <w:name w:val="Contenu de cadre"/>
     <w:basedOn w:val="Normal"/>
+    <w:qFormat/>
     <w:pPr/>
     <w:rPr/>
   </w:style>
   <w:style w:type="paragraph" w:styleId="Contenudetableau">
     <w:name w:val="Contenu de tableau"/>
     <w:basedOn w:val="Normal"/>
+    <w:qFormat/>
     <w:pPr/>
     <w:rPr/>
   </w:style>
   <w:style w:type="paragraph" w:styleId="Titredetableau">
     <w:name w:val="Titre de tableau"/>
     <w:basedOn w:val="Contenudetableau"/>
+    <w:qFormat/>
+    <w:pPr/>
+    <w:rPr/>
+  </w:style>
+  <w:style w:type="paragraph" w:styleId="Header">
+    <w:name w:val="Header"/>
+    <w:basedOn w:val="Normal"/>
+    <w:pPr/>
+    <w:rPr/>
+  </w:style>
+  <w:style w:type="paragraph" w:styleId="Footer">
+    <w:name w:val="Footer"/>
+    <w:basedOn w:val="Normal"/>
     <w:pPr/>
     <w:rPr/>
   </w:style>
@@ -6280,7 +6427,7 @@
     <w:semiHidden/>
     <w:unhideWhenUsed/>
     <w:tblPr>
-      <w:tblInd w:type="dxa" w:w="0"/>
+      <w:tblInd w:w="0" w:type="dxa"/>
       <w:tblCellMar>
         <w:top w:w="0" w:type="dxa"/>
         <w:left w:w="108" w:type="dxa"/>
@@ -6295,16 +6442,16 @@
     <w:uiPriority w:val="59"/>
     <w:rsid w:val="00592ad0"/>
     <w:pPr>
-      <w:spacing w:line="240" w:after="0" w:lineRule="auto"/>
+      <w:spacing w:after="0" w:line="240" w:lineRule="auto"/>
     </w:pPr>
     <w:tblPr>
       <w:tblBorders>
-        <w:top w:space="0" w:sz="4" w:color="auto" w:val="single"/>
-        <w:left w:space="0" w:sz="4" w:color="auto" w:val="single"/>
-        <w:bottom w:space="0" w:sz="4" w:color="auto" w:val="single"/>
-        <w:right w:space="0" w:sz="4" w:color="auto" w:val="single"/>
-        <w:insideH w:space="0" w:sz="4" w:color="auto" w:val="single"/>
-        <w:insideV w:space="0" w:sz="4" w:color="auto" w:val="single"/>
+        <w:top w:val="single" w:color="auto" w:sz="4" w:space="0"/>
+        <w:left w:val="single" w:color="auto" w:sz="4" w:space="0"/>
+        <w:bottom w:val="single" w:color="auto" w:sz="4" w:space="0"/>
+        <w:right w:val="single" w:color="auto" w:sz="4" w:space="0"/>
+        <w:insideH w:val="single" w:color="auto" w:sz="4" w:space="0"/>
+        <w:insideV w:val="single" w:color="auto" w:sz="4" w:space="0"/>
       </w:tblBorders>
     </w:tblPr>
   </w:style>

</xml_diff>